<commit_message>
getting giga-analysis and graphs done, plan on doing a little extra graphing and adding in the #'s to the results afterwards!
</commit_message>
<xml_diff>
--- a/Dissertation Proposal/Restructure process/Dissertation Proposal Section Drafts/Study 1 and 2 Combined Draft.docx
+++ b/Dissertation Proposal/Restructure process/Dissertation Proposal Section Drafts/Study 1 and 2 Combined Draft.docx
@@ -4780,55 +4780,63 @@
           <w:sz w:val="24"/>
           <w:szCs w:val="24"/>
         </w:rPr>
-        <w:t xml:space="preserve">We tested </w:t>
-      </w:r>
-      <w:r>
-        <w:rPr>
-          <w:rFonts w:ascii="Calibri" w:eastAsia="Calibri" w:hAnsi="Calibri" w:cs="Times New Roman"/>
-          <w:sz w:val="24"/>
-          <w:szCs w:val="24"/>
-        </w:rPr>
-        <w:t>H1</w:t>
-      </w:r>
-      <w:r>
-        <w:rPr>
-          <w:rFonts w:ascii="Calibri" w:eastAsia="Calibri" w:hAnsi="Calibri" w:cs="Times New Roman"/>
-          <w:sz w:val="24"/>
-          <w:szCs w:val="24"/>
-        </w:rPr>
-        <w:t xml:space="preserve"> with a</w:t>
-      </w:r>
-      <w:r>
-        <w:rPr>
-          <w:rFonts w:ascii="Calibri" w:eastAsia="Calibri" w:hAnsi="Calibri" w:cs="Times New Roman"/>
-          <w:sz w:val="24"/>
-          <w:szCs w:val="24"/>
-        </w:rPr>
-        <w:t>n</w:t>
-      </w:r>
-      <w:r>
-        <w:rPr>
-          <w:rFonts w:ascii="Calibri" w:eastAsia="Calibri" w:hAnsi="Calibri" w:cs="Times New Roman"/>
-          <w:sz w:val="24"/>
-          <w:szCs w:val="24"/>
-        </w:rPr>
-        <w:t xml:space="preserve"> ANCOVA model comparing support for </w:t>
-      </w:r>
-      <w:r>
-        <w:rPr>
-          <w:rFonts w:ascii="Calibri" w:eastAsia="Calibri" w:hAnsi="Calibri" w:cs="Times New Roman"/>
-          <w:sz w:val="24"/>
-          <w:szCs w:val="24"/>
-        </w:rPr>
-        <w:t xml:space="preserve">the four topics </w:t>
-      </w:r>
-      <w:r>
-        <w:rPr>
-          <w:rFonts w:ascii="Calibri" w:eastAsia="Calibri" w:hAnsi="Calibri" w:cs="Times New Roman"/>
-          <w:sz w:val="24"/>
-          <w:szCs w:val="24"/>
-        </w:rPr>
-        <w:t xml:space="preserve">after our moral conviction manipulation. We predicted that support for </w:t>
+        <w:t>We tested</w:t>
+      </w:r>
+      <w:r>
+        <w:rPr>
+          <w:rFonts w:ascii="Calibri" w:eastAsia="Calibri" w:hAnsi="Calibri" w:cs="Times New Roman"/>
+          <w:sz w:val="24"/>
+          <w:szCs w:val="24"/>
+        </w:rPr>
+        <w:t xml:space="preserve"> both hypothesis with an </w:t>
+      </w:r>
+      <w:r>
+        <w:rPr>
+          <w:rFonts w:ascii="Calibri" w:eastAsia="Calibri" w:hAnsi="Calibri" w:cs="Times New Roman"/>
+          <w:sz w:val="24"/>
+          <w:szCs w:val="24"/>
+        </w:rPr>
+        <w:t xml:space="preserve">ANCOVA model comparing </w:t>
+      </w:r>
+      <w:r>
+        <w:rPr>
+          <w:rFonts w:ascii="Calibri" w:eastAsia="Calibri" w:hAnsi="Calibri" w:cs="Times New Roman"/>
+          <w:sz w:val="24"/>
+          <w:szCs w:val="24"/>
+        </w:rPr>
+        <w:t>our outcome measure (support or level of moral conviction for [topic])</w:t>
+      </w:r>
+      <w:r>
+        <w:rPr>
+          <w:rFonts w:ascii="Calibri" w:eastAsia="Calibri" w:hAnsi="Calibri" w:cs="Times New Roman"/>
+          <w:sz w:val="24"/>
+          <w:szCs w:val="24"/>
+        </w:rPr>
+        <w:t xml:space="preserve"> </w:t>
+      </w:r>
+      <w:r>
+        <w:rPr>
+          <w:rFonts w:ascii="Calibri" w:eastAsia="Calibri" w:hAnsi="Calibri" w:cs="Times New Roman"/>
+          <w:sz w:val="24"/>
+          <w:szCs w:val="24"/>
+        </w:rPr>
+        <w:t xml:space="preserve">after our moral conviction manipulation. </w:t>
+      </w:r>
+      <w:r>
+        <w:rPr>
+          <w:rFonts w:ascii="Calibri" w:eastAsia="Calibri" w:hAnsi="Calibri" w:cs="Times New Roman"/>
+          <w:sz w:val="24"/>
+          <w:szCs w:val="24"/>
+        </w:rPr>
+        <w:t>Assuming we find significant differences, we plan on exploring them further with Tukey’s HSD test. W</w:t>
+      </w:r>
+      <w:r>
+        <w:rPr>
+          <w:rFonts w:ascii="Calibri" w:eastAsia="Calibri" w:hAnsi="Calibri" w:cs="Times New Roman"/>
+          <w:sz w:val="24"/>
+          <w:szCs w:val="24"/>
+        </w:rPr>
+        <w:t xml:space="preserve">e predicted that support for </w:t>
       </w:r>
       <w:r>
         <w:rPr>
@@ -4844,7 +4852,7 @@
           <w:sz w:val="24"/>
           <w:szCs w:val="24"/>
         </w:rPr>
-        <w:t xml:space="preserve">would be positively correlated with all four of our moral conviction manipulations, as compared to the control condition. We planned on testing our second hypothesis with a series of pre-planned pairwise comparisons, using the Bonferroni post-hoc procedure. We predicted that the moral piggybacking and moral responsibility interventions would increase moral conviction relative to </w:t>
+        <w:t xml:space="preserve">would be positively correlated with all four of our moral conviction manipulations, as compared to the control condition. We predicted that the moral piggybacking and moral responsibility interventions would increase moral conviction relative to </w:t>
       </w:r>
       <w:r>
         <w:rPr>
@@ -4916,6 +4924,17 @@
         </w:rPr>
         <w:t xml:space="preserve"> Manipulation</w:t>
       </w:r>
+      <w:r>
+        <w:rPr>
+          <w:rFonts w:ascii="Calibri Light" w:eastAsia="Times New Roman" w:hAnsi="Calibri Light" w:cs="Times New Roman"/>
+          <w:b/>
+          <w:i/>
+          <w:color w:val="000000"/>
+          <w:sz w:val="28"/>
+          <w:szCs w:val="24"/>
+        </w:rPr>
+        <w:t xml:space="preserve"> – Support for [Topic]</w:t>
+      </w:r>
     </w:p>
     <w:p>
       <w:pPr>
@@ -4931,499 +4950,50 @@
           <w:rFonts w:ascii="Calibri" w:eastAsia="Calibri" w:hAnsi="Calibri" w:cs="Times New Roman"/>
           <w:sz w:val="24"/>
         </w:rPr>
-        <w:t xml:space="preserve">In support of H1, our social consensus manipulation resulted in significant pre-post differences for our primary outcome in all of our experimentally manipulated ‘highly polarized issues’. Our planned analyses revealed that participants in our high social consensus condition were more supportive of: 1) </w:t>
-      </w:r>
-      <w:r>
-        <w:rPr>
-          <w:rFonts w:ascii="Calibri" w:eastAsia="Calibri" w:hAnsi="Calibri" w:cs="Times New Roman"/>
-          <w:sz w:val="24"/>
-          <w:u w:val="single"/>
-        </w:rPr>
-        <w:t>Universal Health Care</w:t>
-      </w:r>
-      <w:r>
-        <w:rPr>
-          <w:rFonts w:ascii="Calibri" w:eastAsia="Calibri" w:hAnsi="Calibri" w:cs="Times New Roman"/>
-          <w:sz w:val="24"/>
-        </w:rPr>
-        <w:t>,</w:t>
-      </w:r>
-      <w:r>
-        <w:rPr>
-          <w:rFonts w:ascii="Calibri" w:eastAsia="Calibri" w:hAnsi="Calibri" w:cs="Times New Roman"/>
-          <w:sz w:val="24"/>
-        </w:rPr>
-        <w:t xml:space="preserve"> </w:t>
-      </w:r>
-      <w:r>
-        <w:rPr>
-          <w:rFonts w:ascii="Calibri" w:eastAsia="Calibri" w:hAnsi="Calibri" w:cs="Times New Roman"/>
-          <w:sz w:val="24"/>
-        </w:rPr>
-        <w:t>M(SD)</w:t>
-      </w:r>
-      <w:r>
-        <w:rPr>
-          <w:rFonts w:ascii="Calibri" w:eastAsia="Calibri" w:hAnsi="Calibri" w:cs="Times New Roman"/>
-          <w:sz w:val="24"/>
-          <w:vertAlign w:val="subscript"/>
-        </w:rPr>
-        <w:t>pre</w:t>
-      </w:r>
-      <w:r>
-        <w:rPr>
-          <w:rFonts w:ascii="Calibri" w:eastAsia="Calibri" w:hAnsi="Calibri" w:cs="Times New Roman"/>
-          <w:sz w:val="24"/>
-        </w:rPr>
-        <w:t xml:space="preserve"> = </w:t>
-      </w:r>
-      <w:r>
-        <w:rPr>
-          <w:rFonts w:ascii="Calibri" w:eastAsia="Calibri" w:hAnsi="Calibri" w:cs="Times New Roman"/>
-          <w:sz w:val="24"/>
-        </w:rPr>
-        <w:t>68.90</w:t>
-      </w:r>
-      <w:r>
-        <w:rPr>
-          <w:rFonts w:ascii="Calibri" w:eastAsia="Calibri" w:hAnsi="Calibri" w:cs="Times New Roman"/>
-          <w:sz w:val="24"/>
-        </w:rPr>
-        <w:t xml:space="preserve"> (</w:t>
-      </w:r>
-      <w:r>
-        <w:rPr>
-          <w:rFonts w:ascii="Calibri" w:eastAsia="Calibri" w:hAnsi="Calibri" w:cs="Times New Roman"/>
-          <w:sz w:val="24"/>
-        </w:rPr>
-        <w:t>25.24</w:t>
-      </w:r>
-      <w:r>
-        <w:rPr>
-          <w:rFonts w:ascii="Calibri" w:eastAsia="Calibri" w:hAnsi="Calibri" w:cs="Times New Roman"/>
-          <w:sz w:val="24"/>
-        </w:rPr>
-        <w:t>), M(SD)</w:t>
-      </w:r>
-      <w:r>
-        <w:rPr>
-          <w:rFonts w:ascii="Calibri" w:eastAsia="Calibri" w:hAnsi="Calibri" w:cs="Times New Roman"/>
-          <w:sz w:val="24"/>
-          <w:vertAlign w:val="subscript"/>
-        </w:rPr>
-        <w:t>post</w:t>
-      </w:r>
-      <w:r>
-        <w:rPr>
-          <w:rFonts w:ascii="Calibri" w:eastAsia="Calibri" w:hAnsi="Calibri" w:cs="Times New Roman"/>
-          <w:sz w:val="24"/>
-        </w:rPr>
-        <w:t xml:space="preserve"> =</w:t>
-      </w:r>
-      <w:r>
-        <w:rPr>
-          <w:rFonts w:ascii="Calibri" w:eastAsia="Calibri" w:hAnsi="Calibri" w:cs="Times New Roman"/>
-          <w:sz w:val="24"/>
-        </w:rPr>
-        <w:t xml:space="preserve"> 72.96</w:t>
-      </w:r>
-      <w:r>
-        <w:rPr>
-          <w:rFonts w:ascii="Calibri" w:eastAsia="Calibri" w:hAnsi="Calibri" w:cs="Times New Roman"/>
-          <w:sz w:val="24"/>
-        </w:rPr>
-        <w:t xml:space="preserve"> (</w:t>
-      </w:r>
-      <w:r>
-        <w:rPr>
-          <w:rFonts w:ascii="Calibri" w:eastAsia="Calibri" w:hAnsi="Calibri" w:cs="Times New Roman"/>
-          <w:sz w:val="24"/>
-        </w:rPr>
-        <w:t>24.30</w:t>
-      </w:r>
-      <w:r>
-        <w:rPr>
-          <w:rFonts w:ascii="Calibri" w:eastAsia="Calibri" w:hAnsi="Calibri" w:cs="Times New Roman"/>
-          <w:sz w:val="24"/>
-        </w:rPr>
-        <w:t>)</w:t>
-      </w:r>
-      <w:r>
-        <w:rPr>
-          <w:rFonts w:ascii="Calibri" w:eastAsia="Calibri" w:hAnsi="Calibri" w:cs="Times New Roman"/>
-          <w:sz w:val="24"/>
-        </w:rPr>
-        <w:t xml:space="preserve">; </w:t>
-      </w:r>
-      <w:r>
-        <w:rPr>
-          <w:rFonts w:ascii="Calibri" w:eastAsia="Calibri" w:hAnsi="Calibri" w:cs="Times New Roman"/>
-          <w:i/>
-          <w:iCs/>
-          <w:sz w:val="24"/>
-        </w:rPr>
-        <w:t>F</w:t>
-      </w:r>
-      <w:r>
-        <w:rPr>
-          <w:rFonts w:ascii="Calibri" w:eastAsia="Calibri" w:hAnsi="Calibri" w:cs="Times New Roman"/>
-          <w:sz w:val="24"/>
-        </w:rPr>
-        <w:t xml:space="preserve"> (6, 498) = 7.09,</w:t>
-      </w:r>
-      <w:r>
-        <w:t xml:space="preserve"> </w:t>
-      </w:r>
-      <w:r>
-        <w:rPr>
-          <w:rFonts w:ascii="Calibri" w:eastAsia="Calibri" w:hAnsi="Calibri" w:cs="Times New Roman"/>
-          <w:i/>
-          <w:iCs/>
-          <w:sz w:val="24"/>
-        </w:rPr>
-        <w:t>p</w:t>
-      </w:r>
-      <w:r>
-        <w:rPr>
-          <w:rFonts w:ascii="Calibri" w:eastAsia="Calibri" w:hAnsi="Calibri" w:cs="Times New Roman"/>
-          <w:sz w:val="24"/>
-        </w:rPr>
-        <w:t xml:space="preserve"> &lt; .001</w:t>
-      </w:r>
-      <w:r>
-        <w:rPr>
-          <w:rFonts w:ascii="Calibri" w:eastAsia="Calibri" w:hAnsi="Calibri" w:cs="Times New Roman"/>
-          <w:sz w:val="24"/>
-        </w:rPr>
-        <w:t xml:space="preserve">; 2) </w:t>
-      </w:r>
-      <w:r>
-        <w:rPr>
-          <w:rFonts w:ascii="Calibri" w:eastAsia="Calibri" w:hAnsi="Calibri" w:cs="Times New Roman"/>
-          <w:sz w:val="24"/>
-          <w:u w:val="single"/>
-        </w:rPr>
-        <w:t>Capital Punishment</w:t>
-      </w:r>
-      <w:r>
-        <w:rPr>
-          <w:rFonts w:ascii="Calibri" w:eastAsia="Calibri" w:hAnsi="Calibri" w:cs="Times New Roman"/>
-          <w:sz w:val="24"/>
-        </w:rPr>
-        <w:t>,</w:t>
-      </w:r>
-      <w:r>
-        <w:rPr>
-          <w:rFonts w:ascii="Calibri" w:eastAsia="Calibri" w:hAnsi="Calibri" w:cs="Times New Roman"/>
-          <w:sz w:val="24"/>
-        </w:rPr>
-        <w:t xml:space="preserve"> </w:t>
-      </w:r>
-      <w:r>
-        <w:rPr>
-          <w:rFonts w:ascii="Calibri" w:eastAsia="Calibri" w:hAnsi="Calibri" w:cs="Times New Roman"/>
-          <w:sz w:val="24"/>
-        </w:rPr>
-        <w:t>M(SD)</w:t>
-      </w:r>
-      <w:r>
-        <w:rPr>
-          <w:rFonts w:ascii="Calibri" w:eastAsia="Calibri" w:hAnsi="Calibri" w:cs="Times New Roman"/>
-          <w:sz w:val="24"/>
-          <w:vertAlign w:val="subscript"/>
-        </w:rPr>
-        <w:t>pre</w:t>
-      </w:r>
-      <w:r>
-        <w:rPr>
-          <w:rFonts w:ascii="Calibri" w:eastAsia="Calibri" w:hAnsi="Calibri" w:cs="Times New Roman"/>
-          <w:sz w:val="24"/>
-        </w:rPr>
-        <w:t xml:space="preserve"> = </w:t>
-      </w:r>
-      <w:r>
-        <w:rPr>
-          <w:rFonts w:ascii="Calibri" w:eastAsia="Calibri" w:hAnsi="Calibri" w:cs="Times New Roman"/>
-          <w:sz w:val="24"/>
-        </w:rPr>
-        <w:t>40.94</w:t>
-      </w:r>
-      <w:r>
-        <w:rPr>
-          <w:rFonts w:ascii="Calibri" w:eastAsia="Calibri" w:hAnsi="Calibri" w:cs="Times New Roman"/>
-          <w:sz w:val="24"/>
-        </w:rPr>
-        <w:t xml:space="preserve"> (</w:t>
-      </w:r>
-      <w:r>
-        <w:rPr>
-          <w:rFonts w:ascii="Calibri" w:eastAsia="Calibri" w:hAnsi="Calibri" w:cs="Times New Roman"/>
-          <w:sz w:val="24"/>
-        </w:rPr>
-        <w:t>30.14</w:t>
-      </w:r>
-      <w:r>
-        <w:rPr>
-          <w:rFonts w:ascii="Calibri" w:eastAsia="Calibri" w:hAnsi="Calibri" w:cs="Times New Roman"/>
-          <w:sz w:val="24"/>
-        </w:rPr>
-        <w:t>), M(SD)</w:t>
-      </w:r>
-      <w:r>
-        <w:rPr>
-          <w:rFonts w:ascii="Calibri" w:eastAsia="Calibri" w:hAnsi="Calibri" w:cs="Times New Roman"/>
-          <w:sz w:val="24"/>
-          <w:vertAlign w:val="subscript"/>
-        </w:rPr>
-        <w:t>post</w:t>
-      </w:r>
-      <w:r>
-        <w:rPr>
-          <w:rFonts w:ascii="Calibri" w:eastAsia="Calibri" w:hAnsi="Calibri" w:cs="Times New Roman"/>
-          <w:sz w:val="24"/>
-        </w:rPr>
-        <w:t xml:space="preserve"> =</w:t>
-      </w:r>
-      <w:r>
-        <w:rPr>
-          <w:rFonts w:ascii="Calibri" w:eastAsia="Calibri" w:hAnsi="Calibri" w:cs="Times New Roman"/>
-          <w:sz w:val="24"/>
-        </w:rPr>
-        <w:t xml:space="preserve"> 45.40</w:t>
-      </w:r>
-      <w:r>
-        <w:rPr>
-          <w:rFonts w:ascii="Calibri" w:eastAsia="Calibri" w:hAnsi="Calibri" w:cs="Times New Roman"/>
-          <w:sz w:val="24"/>
-        </w:rPr>
-        <w:t xml:space="preserve"> (</w:t>
-      </w:r>
-      <w:r>
-        <w:rPr>
-          <w:rFonts w:ascii="Calibri" w:eastAsia="Calibri" w:hAnsi="Calibri" w:cs="Times New Roman"/>
-          <w:sz w:val="24"/>
-        </w:rPr>
-        <w:t>32.12</w:t>
-      </w:r>
-      <w:r>
-        <w:rPr>
-          <w:rFonts w:ascii="Calibri" w:eastAsia="Calibri" w:hAnsi="Calibri" w:cs="Times New Roman"/>
-          <w:sz w:val="24"/>
-        </w:rPr>
-        <w:t>)</w:t>
-      </w:r>
-      <w:r>
-        <w:rPr>
-          <w:rFonts w:ascii="Calibri" w:eastAsia="Calibri" w:hAnsi="Calibri" w:cs="Times New Roman"/>
-          <w:sz w:val="24"/>
-        </w:rPr>
-        <w:t xml:space="preserve">; </w:t>
-      </w:r>
-      <w:r>
-        <w:rPr>
-          <w:rFonts w:ascii="Calibri" w:eastAsia="Calibri" w:hAnsi="Calibri" w:cs="Times New Roman"/>
-          <w:i/>
-          <w:iCs/>
-          <w:sz w:val="24"/>
-        </w:rPr>
-        <w:t>F</w:t>
-      </w:r>
-      <w:r>
-        <w:rPr>
-          <w:rFonts w:ascii="Calibri" w:eastAsia="Calibri" w:hAnsi="Calibri" w:cs="Times New Roman"/>
-          <w:sz w:val="24"/>
-        </w:rPr>
-        <w:t xml:space="preserve"> (6, 498) = 4.89,</w:t>
-      </w:r>
-      <w:r>
-        <w:t xml:space="preserve"> </w:t>
-      </w:r>
-      <w:r>
-        <w:rPr>
-          <w:rFonts w:ascii="Calibri" w:eastAsia="Calibri" w:hAnsi="Calibri" w:cs="Times New Roman"/>
-          <w:i/>
-          <w:iCs/>
-          <w:sz w:val="24"/>
-        </w:rPr>
-        <w:t>p</w:t>
-      </w:r>
-      <w:r>
-        <w:rPr>
-          <w:rFonts w:ascii="Calibri" w:eastAsia="Calibri" w:hAnsi="Calibri" w:cs="Times New Roman"/>
-          <w:sz w:val="24"/>
-        </w:rPr>
-        <w:t xml:space="preserve"> &lt; .001</w:t>
-      </w:r>
-      <w:r>
-        <w:rPr>
-          <w:rFonts w:ascii="Calibri" w:eastAsia="Calibri" w:hAnsi="Calibri" w:cs="Times New Roman"/>
-          <w:sz w:val="24"/>
-        </w:rPr>
-        <w:t xml:space="preserve">; and 3) </w:t>
-      </w:r>
-      <w:r>
-        <w:rPr>
-          <w:rFonts w:ascii="Calibri" w:eastAsia="Calibri" w:hAnsi="Calibri" w:cs="Times New Roman"/>
-          <w:sz w:val="24"/>
-          <w:u w:val="single"/>
-        </w:rPr>
-        <w:t>Climate Change</w:t>
-      </w:r>
-      <w:r>
-        <w:rPr>
-          <w:rFonts w:ascii="Calibri" w:eastAsia="Calibri" w:hAnsi="Calibri" w:cs="Times New Roman"/>
-          <w:sz w:val="24"/>
-        </w:rPr>
-        <w:t>,</w:t>
-      </w:r>
-      <w:r>
-        <w:rPr>
-          <w:rFonts w:ascii="Calibri" w:eastAsia="Calibri" w:hAnsi="Calibri" w:cs="Times New Roman"/>
-          <w:sz w:val="24"/>
-        </w:rPr>
-        <w:t xml:space="preserve"> </w:t>
-      </w:r>
-      <w:r>
-        <w:rPr>
-          <w:rFonts w:ascii="Calibri" w:eastAsia="Calibri" w:hAnsi="Calibri" w:cs="Times New Roman"/>
-          <w:sz w:val="24"/>
-        </w:rPr>
-        <w:t>M(SD)</w:t>
-      </w:r>
-      <w:r>
-        <w:rPr>
-          <w:rFonts w:ascii="Calibri" w:eastAsia="Calibri" w:hAnsi="Calibri" w:cs="Times New Roman"/>
-          <w:sz w:val="24"/>
-          <w:vertAlign w:val="subscript"/>
-        </w:rPr>
-        <w:t>pre</w:t>
-      </w:r>
-      <w:r>
-        <w:rPr>
-          <w:rFonts w:ascii="Calibri" w:eastAsia="Calibri" w:hAnsi="Calibri" w:cs="Times New Roman"/>
-          <w:sz w:val="24"/>
-        </w:rPr>
-        <w:t xml:space="preserve"> = </w:t>
-      </w:r>
-      <w:r>
-        <w:rPr>
-          <w:rFonts w:ascii="Calibri" w:eastAsia="Calibri" w:hAnsi="Calibri" w:cs="Times New Roman"/>
-          <w:sz w:val="24"/>
-        </w:rPr>
-        <w:t>76.01</w:t>
-      </w:r>
-      <w:r>
-        <w:rPr>
-          <w:rFonts w:ascii="Calibri" w:eastAsia="Calibri" w:hAnsi="Calibri" w:cs="Times New Roman"/>
-          <w:sz w:val="24"/>
-        </w:rPr>
-        <w:t xml:space="preserve"> (</w:t>
-      </w:r>
-      <w:r>
-        <w:rPr>
-          <w:rFonts w:ascii="Calibri" w:eastAsia="Calibri" w:hAnsi="Calibri" w:cs="Times New Roman"/>
-          <w:sz w:val="24"/>
-        </w:rPr>
-        <w:t>22.82</w:t>
-      </w:r>
-      <w:r>
-        <w:rPr>
-          <w:rFonts w:ascii="Calibri" w:eastAsia="Calibri" w:hAnsi="Calibri" w:cs="Times New Roman"/>
-          <w:sz w:val="24"/>
-        </w:rPr>
-        <w:t>), M(SD)</w:t>
-      </w:r>
-      <w:r>
-        <w:rPr>
-          <w:rFonts w:ascii="Calibri" w:eastAsia="Calibri" w:hAnsi="Calibri" w:cs="Times New Roman"/>
-          <w:sz w:val="24"/>
-          <w:vertAlign w:val="subscript"/>
-        </w:rPr>
-        <w:t>post</w:t>
-      </w:r>
-      <w:r>
-        <w:rPr>
-          <w:rFonts w:ascii="Calibri" w:eastAsia="Calibri" w:hAnsi="Calibri" w:cs="Times New Roman"/>
-          <w:sz w:val="24"/>
-        </w:rPr>
-        <w:t xml:space="preserve"> =</w:t>
-      </w:r>
-      <w:r>
-        <w:rPr>
-          <w:rFonts w:ascii="Calibri" w:eastAsia="Calibri" w:hAnsi="Calibri" w:cs="Times New Roman"/>
-          <w:sz w:val="24"/>
-        </w:rPr>
-        <w:t xml:space="preserve"> 78.65</w:t>
-      </w:r>
-      <w:r>
-        <w:rPr>
-          <w:rFonts w:ascii="Calibri" w:eastAsia="Calibri" w:hAnsi="Calibri" w:cs="Times New Roman"/>
-          <w:sz w:val="24"/>
-        </w:rPr>
-        <w:t xml:space="preserve"> (</w:t>
-      </w:r>
-      <w:r>
-        <w:rPr>
-          <w:rFonts w:ascii="Calibri" w:eastAsia="Calibri" w:hAnsi="Calibri" w:cs="Times New Roman"/>
-          <w:sz w:val="24"/>
-        </w:rPr>
-        <w:t>21.45</w:t>
-      </w:r>
-      <w:r>
-        <w:rPr>
-          <w:rFonts w:ascii="Calibri" w:eastAsia="Calibri" w:hAnsi="Calibri" w:cs="Times New Roman"/>
-          <w:sz w:val="24"/>
-        </w:rPr>
-        <w:t>)</w:t>
-      </w:r>
-      <w:r>
-        <w:rPr>
-          <w:rFonts w:ascii="Calibri" w:eastAsia="Calibri" w:hAnsi="Calibri" w:cs="Times New Roman"/>
-          <w:sz w:val="24"/>
-        </w:rPr>
-        <w:t xml:space="preserve">; </w:t>
-      </w:r>
-      <w:r>
-        <w:rPr>
-          <w:rFonts w:ascii="Calibri" w:eastAsia="Calibri" w:hAnsi="Calibri" w:cs="Times New Roman"/>
-          <w:i/>
-          <w:iCs/>
-          <w:sz w:val="24"/>
-        </w:rPr>
-        <w:t>F</w:t>
-      </w:r>
-      <w:r>
-        <w:rPr>
-          <w:rFonts w:ascii="Calibri" w:eastAsia="Calibri" w:hAnsi="Calibri" w:cs="Times New Roman"/>
-          <w:sz w:val="24"/>
-        </w:rPr>
-        <w:t xml:space="preserve"> (6, 498) = 3.93,</w:t>
-      </w:r>
-      <w:r>
-        <w:t xml:space="preserve"> </w:t>
-      </w:r>
-      <w:r>
-        <w:rPr>
-          <w:rFonts w:ascii="Calibri" w:eastAsia="Calibri" w:hAnsi="Calibri" w:cs="Times New Roman"/>
-          <w:i/>
-          <w:iCs/>
-          <w:sz w:val="24"/>
-        </w:rPr>
-        <w:t>p</w:t>
-      </w:r>
-      <w:r>
-        <w:rPr>
-          <w:rFonts w:ascii="Calibri" w:eastAsia="Calibri" w:hAnsi="Calibri" w:cs="Times New Roman"/>
-          <w:sz w:val="24"/>
-        </w:rPr>
-        <w:t xml:space="preserve"> &lt; .001</w:t>
-      </w:r>
-      <w:r>
-        <w:rPr>
-          <w:rFonts w:ascii="Calibri" w:eastAsia="Calibri" w:hAnsi="Calibri" w:cs="Times New Roman"/>
-          <w:sz w:val="24"/>
-        </w:rPr>
-        <w:t>. This indicates that participants exhibited significantly greater support for UHC, capital punishment, and climate change action after the social consensus manipulation than before.</w:t>
+        <w:t xml:space="preserve">To test H1, we conducted an ANCOVA model with our moral conviction manipulation as a between-subjects factor. Our dependent variable for each ANCOVA was the primary outcome of support for a given topic, our main independent variable was assignment to one of our four experimental conditions, or a control, and all of our analysis was conditioned on openness to belief change for their respective topic. </w:t>
+      </w:r>
+      <w:r>
+        <w:rPr>
+          <w:rFonts w:ascii="Calibri" w:eastAsia="Calibri" w:hAnsi="Calibri" w:cs="Times New Roman"/>
+          <w:sz w:val="24"/>
+        </w:rPr>
+        <w:t>There was mixed support for H1, as our moral conviction manipulation had no main effect on support for a given topic. However, there was a significant main effect of openness to belief change on support for UHC and exercise. Further examination indicated that the homogeneity of variance assumption was violated, as the experimental condition x ‘openness to belief change’ interaction was significant for the topic of UHC.</w:t>
+      </w:r>
+      <w:r>
+        <w:rPr>
+          <w:rFonts w:ascii="Calibri" w:eastAsia="Calibri" w:hAnsi="Calibri" w:cs="Times New Roman"/>
+          <w:sz w:val="24"/>
+        </w:rPr>
+        <w:t xml:space="preserve"> Given that this assumption was violated, we re-examined </w:t>
+      </w:r>
+      <w:r>
+        <w:rPr>
+          <w:rFonts w:ascii="Calibri" w:eastAsia="Calibri" w:hAnsi="Calibri" w:cs="Times New Roman"/>
+          <w:sz w:val="24"/>
+        </w:rPr>
+        <w:t xml:space="preserve">this </w:t>
+      </w:r>
+      <w:r>
+        <w:rPr>
+          <w:rFonts w:ascii="Calibri" w:eastAsia="Calibri" w:hAnsi="Calibri" w:cs="Times New Roman"/>
+          <w:sz w:val="24"/>
+        </w:rPr>
+        <w:t xml:space="preserve">data with a multiple regression model instead, predicting support for our topic with the predictors of experimental </w:t>
+      </w:r>
+      <w:r>
+        <w:rPr>
+          <w:rFonts w:ascii="Calibri" w:eastAsia="Calibri" w:hAnsi="Calibri" w:cs="Times New Roman"/>
+          <w:sz w:val="24"/>
+        </w:rPr>
+        <w:lastRenderedPageBreak/>
+        <w:t>condition, ‘openness to belief change’, and their interaction.</w:t>
+      </w:r>
+      <w:r>
+        <w:rPr>
+          <w:rFonts w:ascii="Calibri" w:eastAsia="Calibri" w:hAnsi="Calibri" w:cs="Times New Roman"/>
+          <w:sz w:val="24"/>
+        </w:rPr>
+        <w:t xml:space="preserve"> For the topic of UHC, we found a significant main effect of openness to belief change and the pragmatic condition, as well as significant interactions between openness to belief change and the moral piggybacking and pragmatic conditions.</w:t>
       </w:r>
     </w:p>
     <w:p>
@@ -5450,8 +5020,7 @@
           <w:sz w:val="28"/>
           <w:szCs w:val="24"/>
         </w:rPr>
-        <w:lastRenderedPageBreak/>
-        <w:t>Deontological and Utilitarian Orientation</w:t>
+        <w:t>Moral Conviction Manipulation – Level of Moral Conviction Regarding [Topic]</w:t>
       </w:r>
     </w:p>
     <w:p>
@@ -5468,444 +5037,77 @@
           <w:rFonts w:ascii="Calibri" w:eastAsia="Calibri" w:hAnsi="Calibri" w:cs="Times New Roman"/>
           <w:sz w:val="24"/>
         </w:rPr>
-        <w:t xml:space="preserve">In support of H2a, greater deontological orientation resulted in a significant increase in support for </w:t>
-      </w:r>
-      <w:r>
-        <w:rPr>
-          <w:rFonts w:ascii="Calibri" w:eastAsia="Calibri" w:hAnsi="Calibri" w:cs="Times New Roman"/>
-          <w:sz w:val="24"/>
-          <w:u w:val="single"/>
-        </w:rPr>
-        <w:t>Universal Health Care</w:t>
-      </w:r>
-      <w:r>
-        <w:rPr>
-          <w:rFonts w:ascii="Calibri" w:eastAsia="Calibri" w:hAnsi="Calibri" w:cs="Times New Roman"/>
-          <w:sz w:val="24"/>
-        </w:rPr>
-        <w:t xml:space="preserve"> (ß = 3.504, </w:t>
-      </w:r>
-      <w:r>
-        <w:rPr>
-          <w:rFonts w:ascii="Calibri" w:eastAsia="Calibri" w:hAnsi="Calibri" w:cs="Times New Roman"/>
-          <w:i/>
-          <w:iCs/>
-          <w:sz w:val="24"/>
-        </w:rPr>
-        <w:t>p</w:t>
-      </w:r>
-      <w:r>
-        <w:rPr>
-          <w:rFonts w:ascii="Calibri" w:eastAsia="Calibri" w:hAnsi="Calibri" w:cs="Times New Roman"/>
-          <w:sz w:val="24"/>
-        </w:rPr>
-        <w:t xml:space="preserve"> &lt; .0</w:t>
-      </w:r>
-      <w:r>
-        <w:rPr>
-          <w:rFonts w:ascii="Calibri" w:eastAsia="Calibri" w:hAnsi="Calibri" w:cs="Times New Roman"/>
-          <w:sz w:val="24"/>
-        </w:rPr>
-        <w:t xml:space="preserve">5). However, there were no significant effects of deontological orientation on support for </w:t>
-      </w:r>
-      <w:r>
-        <w:rPr>
-          <w:rFonts w:ascii="Calibri" w:eastAsia="Calibri" w:hAnsi="Calibri" w:cs="Times New Roman"/>
-          <w:sz w:val="24"/>
-          <w:u w:val="single"/>
-        </w:rPr>
-        <w:t xml:space="preserve">Capital </w:t>
-      </w:r>
-      <w:r>
-        <w:rPr>
-          <w:rFonts w:ascii="Calibri" w:eastAsia="Calibri" w:hAnsi="Calibri" w:cs="Times New Roman"/>
-          <w:sz w:val="24"/>
-          <w:u w:val="single"/>
-        </w:rPr>
-        <w:t>P</w:t>
-      </w:r>
-      <w:r>
-        <w:rPr>
-          <w:rFonts w:ascii="Calibri" w:eastAsia="Calibri" w:hAnsi="Calibri" w:cs="Times New Roman"/>
-          <w:sz w:val="24"/>
-          <w:u w:val="single"/>
-        </w:rPr>
-        <w:t>unishment</w:t>
-      </w:r>
-      <w:r>
-        <w:rPr>
-          <w:rFonts w:ascii="Calibri" w:eastAsia="Calibri" w:hAnsi="Calibri" w:cs="Times New Roman"/>
-          <w:sz w:val="24"/>
-        </w:rPr>
-        <w:t xml:space="preserve"> (ß = 1.28, </w:t>
-      </w:r>
-      <w:r>
-        <w:rPr>
-          <w:rFonts w:ascii="Calibri" w:eastAsia="Calibri" w:hAnsi="Calibri" w:cs="Times New Roman"/>
-          <w:i/>
-          <w:iCs/>
-          <w:sz w:val="24"/>
-        </w:rPr>
-        <w:t>p</w:t>
-      </w:r>
-      <w:r>
-        <w:rPr>
-          <w:rFonts w:ascii="Calibri" w:eastAsia="Calibri" w:hAnsi="Calibri" w:cs="Times New Roman"/>
-          <w:sz w:val="24"/>
-        </w:rPr>
-        <w:t xml:space="preserve"> </w:t>
-      </w:r>
-      <w:r>
-        <w:rPr>
-          <w:rFonts w:ascii="Calibri" w:eastAsia="Calibri" w:hAnsi="Calibri" w:cs="Times New Roman"/>
-          <w:sz w:val="24"/>
-        </w:rPr>
-        <w:t xml:space="preserve">= </w:t>
-      </w:r>
-      <w:r>
-        <w:rPr>
-          <w:rFonts w:ascii="Calibri" w:eastAsia="Calibri" w:hAnsi="Calibri" w:cs="Times New Roman"/>
-          <w:i/>
-          <w:iCs/>
-          <w:sz w:val="24"/>
-        </w:rPr>
-        <w:t>NS</w:t>
-      </w:r>
-      <w:r>
-        <w:rPr>
-          <w:rFonts w:ascii="Calibri" w:eastAsia="Calibri" w:hAnsi="Calibri" w:cs="Times New Roman"/>
-          <w:sz w:val="24"/>
-        </w:rPr>
-        <w:t xml:space="preserve">) and </w:t>
-      </w:r>
-      <w:r>
-        <w:rPr>
-          <w:rFonts w:ascii="Calibri" w:eastAsia="Calibri" w:hAnsi="Calibri" w:cs="Times New Roman"/>
-          <w:sz w:val="24"/>
-          <w:u w:val="single"/>
-        </w:rPr>
-        <w:t>C</w:t>
-      </w:r>
-      <w:r>
-        <w:rPr>
-          <w:rFonts w:ascii="Calibri" w:eastAsia="Calibri" w:hAnsi="Calibri" w:cs="Times New Roman"/>
-          <w:sz w:val="24"/>
-          <w:u w:val="single"/>
-        </w:rPr>
-        <w:t xml:space="preserve">limate </w:t>
-      </w:r>
-      <w:r>
-        <w:rPr>
-          <w:rFonts w:ascii="Calibri" w:eastAsia="Calibri" w:hAnsi="Calibri" w:cs="Times New Roman"/>
-          <w:sz w:val="24"/>
-          <w:u w:val="single"/>
-        </w:rPr>
-        <w:t>C</w:t>
-      </w:r>
-      <w:r>
-        <w:rPr>
-          <w:rFonts w:ascii="Calibri" w:eastAsia="Calibri" w:hAnsi="Calibri" w:cs="Times New Roman"/>
-          <w:sz w:val="24"/>
-          <w:u w:val="single"/>
-        </w:rPr>
-        <w:t>hange</w:t>
-      </w:r>
-      <w:r>
-        <w:rPr>
-          <w:rFonts w:ascii="Calibri" w:eastAsia="Calibri" w:hAnsi="Calibri" w:cs="Times New Roman"/>
-          <w:sz w:val="24"/>
-        </w:rPr>
-        <w:t xml:space="preserve"> (</w:t>
-      </w:r>
-      <w:r>
-        <w:rPr>
-          <w:rFonts w:ascii="Calibri" w:eastAsia="Calibri" w:hAnsi="Calibri" w:cs="Times New Roman"/>
-          <w:sz w:val="24"/>
-        </w:rPr>
-        <w:t xml:space="preserve">ß = 1.03, </w:t>
-      </w:r>
-      <w:r>
-        <w:rPr>
-          <w:rFonts w:ascii="Calibri" w:eastAsia="Calibri" w:hAnsi="Calibri" w:cs="Times New Roman"/>
-          <w:i/>
-          <w:iCs/>
-          <w:sz w:val="24"/>
-        </w:rPr>
-        <w:t>p</w:t>
-      </w:r>
-      <w:r>
-        <w:rPr>
-          <w:rFonts w:ascii="Calibri" w:eastAsia="Calibri" w:hAnsi="Calibri" w:cs="Times New Roman"/>
-          <w:sz w:val="24"/>
-        </w:rPr>
-        <w:t xml:space="preserve"> </w:t>
-      </w:r>
-      <w:r>
-        <w:rPr>
-          <w:rFonts w:ascii="Calibri" w:eastAsia="Calibri" w:hAnsi="Calibri" w:cs="Times New Roman"/>
-          <w:sz w:val="24"/>
-        </w:rPr>
-        <w:t>=</w:t>
-      </w:r>
-      <w:r>
-        <w:rPr>
-          <w:rFonts w:ascii="Calibri" w:eastAsia="Calibri" w:hAnsi="Calibri" w:cs="Times New Roman"/>
-          <w:sz w:val="24"/>
-        </w:rPr>
-        <w:t xml:space="preserve"> </w:t>
-      </w:r>
-      <w:r>
-        <w:rPr>
-          <w:rFonts w:ascii="Calibri" w:eastAsia="Calibri" w:hAnsi="Calibri" w:cs="Times New Roman"/>
-          <w:i/>
-          <w:iCs/>
-          <w:sz w:val="24"/>
-        </w:rPr>
-        <w:t>NS</w:t>
-      </w:r>
-      <w:r>
-        <w:rPr>
-          <w:rFonts w:ascii="Calibri" w:eastAsia="Calibri" w:hAnsi="Calibri" w:cs="Times New Roman"/>
-          <w:sz w:val="24"/>
-        </w:rPr>
-        <w:t>)</w:t>
-      </w:r>
-      <w:r>
-        <w:rPr>
-          <w:rFonts w:ascii="Calibri" w:eastAsia="Calibri" w:hAnsi="Calibri" w:cs="Times New Roman"/>
-          <w:sz w:val="24"/>
-        </w:rPr>
-        <w:t xml:space="preserve">. Furthermore, there were no significant effects in support of H2b; greater utilitarian orientation didn’t affect support for </w:t>
-      </w:r>
-      <w:r>
-        <w:rPr>
-          <w:rFonts w:ascii="Calibri" w:eastAsia="Calibri" w:hAnsi="Calibri" w:cs="Times New Roman"/>
-          <w:sz w:val="24"/>
-          <w:u w:val="single"/>
-        </w:rPr>
-        <w:t>Universal Health Care</w:t>
-      </w:r>
-      <w:r>
-        <w:rPr>
-          <w:rFonts w:ascii="Calibri" w:eastAsia="Calibri" w:hAnsi="Calibri" w:cs="Times New Roman"/>
-          <w:sz w:val="24"/>
-        </w:rPr>
-        <w:t xml:space="preserve"> (ß = -0.470,</w:t>
-      </w:r>
-      <w:r>
-        <w:rPr>
-          <w:rFonts w:ascii="Calibri" w:eastAsia="Calibri" w:hAnsi="Calibri" w:cs="Times New Roman"/>
-          <w:sz w:val="24"/>
-        </w:rPr>
-        <w:t xml:space="preserve"> </w:t>
-      </w:r>
-      <w:r>
-        <w:rPr>
-          <w:rFonts w:ascii="Calibri" w:eastAsia="Calibri" w:hAnsi="Calibri" w:cs="Times New Roman"/>
-          <w:i/>
-          <w:iCs/>
-          <w:sz w:val="24"/>
-        </w:rPr>
-        <w:t>p</w:t>
-      </w:r>
-      <w:r>
-        <w:rPr>
-          <w:rFonts w:ascii="Calibri" w:eastAsia="Calibri" w:hAnsi="Calibri" w:cs="Times New Roman"/>
-          <w:sz w:val="24"/>
-        </w:rPr>
-        <w:t xml:space="preserve"> </w:t>
-      </w:r>
-      <w:r>
-        <w:rPr>
-          <w:rFonts w:ascii="Calibri" w:eastAsia="Calibri" w:hAnsi="Calibri" w:cs="Times New Roman"/>
-          <w:sz w:val="24"/>
-        </w:rPr>
-        <w:t xml:space="preserve">= </w:t>
-      </w:r>
-      <w:r>
-        <w:rPr>
-          <w:rFonts w:ascii="Calibri" w:eastAsia="Calibri" w:hAnsi="Calibri" w:cs="Times New Roman"/>
-          <w:i/>
-          <w:iCs/>
-          <w:sz w:val="24"/>
-        </w:rPr>
-        <w:t>NS</w:t>
-      </w:r>
-      <w:r>
-        <w:rPr>
-          <w:rFonts w:ascii="Calibri" w:eastAsia="Calibri" w:hAnsi="Calibri" w:cs="Times New Roman"/>
-          <w:sz w:val="24"/>
-        </w:rPr>
-        <w:t xml:space="preserve">),  </w:t>
-      </w:r>
-      <w:r>
-        <w:rPr>
-          <w:rFonts w:ascii="Calibri" w:eastAsia="Calibri" w:hAnsi="Calibri" w:cs="Times New Roman"/>
-          <w:sz w:val="24"/>
-          <w:u w:val="single"/>
-        </w:rPr>
-        <w:t xml:space="preserve">Capital </w:t>
-      </w:r>
-      <w:r>
-        <w:rPr>
-          <w:rFonts w:ascii="Calibri" w:eastAsia="Calibri" w:hAnsi="Calibri" w:cs="Times New Roman"/>
-          <w:sz w:val="24"/>
-          <w:u w:val="single"/>
-        </w:rPr>
-        <w:t>P</w:t>
-      </w:r>
-      <w:r>
-        <w:rPr>
-          <w:rFonts w:ascii="Calibri" w:eastAsia="Calibri" w:hAnsi="Calibri" w:cs="Times New Roman"/>
-          <w:sz w:val="24"/>
-          <w:u w:val="single"/>
-        </w:rPr>
-        <w:t>unishment</w:t>
-      </w:r>
-      <w:r>
-        <w:rPr>
-          <w:rFonts w:ascii="Calibri" w:eastAsia="Calibri" w:hAnsi="Calibri" w:cs="Times New Roman"/>
-          <w:sz w:val="24"/>
-        </w:rPr>
-        <w:t xml:space="preserve"> (ß = -1.00, </w:t>
-      </w:r>
-      <w:r>
-        <w:rPr>
-          <w:rFonts w:ascii="Calibri" w:eastAsia="Calibri" w:hAnsi="Calibri" w:cs="Times New Roman"/>
-          <w:i/>
-          <w:iCs/>
-          <w:sz w:val="24"/>
-        </w:rPr>
-        <w:t>p</w:t>
-      </w:r>
-      <w:r>
-        <w:rPr>
-          <w:rFonts w:ascii="Calibri" w:eastAsia="Calibri" w:hAnsi="Calibri" w:cs="Times New Roman"/>
-          <w:sz w:val="24"/>
-        </w:rPr>
-        <w:t xml:space="preserve"> </w:t>
-      </w:r>
-      <w:r>
-        <w:rPr>
-          <w:rFonts w:ascii="Calibri" w:eastAsia="Calibri" w:hAnsi="Calibri" w:cs="Times New Roman"/>
-          <w:sz w:val="24"/>
-        </w:rPr>
-        <w:t xml:space="preserve">= </w:t>
-      </w:r>
-      <w:r>
-        <w:rPr>
-          <w:rFonts w:ascii="Calibri" w:eastAsia="Calibri" w:hAnsi="Calibri" w:cs="Times New Roman"/>
-          <w:i/>
-          <w:iCs/>
-          <w:sz w:val="24"/>
-        </w:rPr>
-        <w:t>NS</w:t>
-      </w:r>
-      <w:r>
-        <w:rPr>
-          <w:rFonts w:ascii="Calibri" w:eastAsia="Calibri" w:hAnsi="Calibri" w:cs="Times New Roman"/>
-          <w:sz w:val="24"/>
-        </w:rPr>
-        <w:t xml:space="preserve">), or </w:t>
-      </w:r>
-      <w:r>
-        <w:rPr>
-          <w:rFonts w:ascii="Calibri" w:eastAsia="Calibri" w:hAnsi="Calibri" w:cs="Times New Roman"/>
-          <w:sz w:val="24"/>
-          <w:u w:val="single"/>
-        </w:rPr>
-        <w:t>C</w:t>
-      </w:r>
-      <w:r>
-        <w:rPr>
-          <w:rFonts w:ascii="Calibri" w:eastAsia="Calibri" w:hAnsi="Calibri" w:cs="Times New Roman"/>
-          <w:sz w:val="24"/>
-          <w:u w:val="single"/>
-        </w:rPr>
-        <w:t xml:space="preserve">limate </w:t>
-      </w:r>
-      <w:r>
-        <w:rPr>
-          <w:rFonts w:ascii="Calibri" w:eastAsia="Calibri" w:hAnsi="Calibri" w:cs="Times New Roman"/>
-          <w:sz w:val="24"/>
-          <w:u w:val="single"/>
-        </w:rPr>
-        <w:t>C</w:t>
-      </w:r>
-      <w:r>
-        <w:rPr>
-          <w:rFonts w:ascii="Calibri" w:eastAsia="Calibri" w:hAnsi="Calibri" w:cs="Times New Roman"/>
-          <w:sz w:val="24"/>
-          <w:u w:val="single"/>
-        </w:rPr>
-        <w:t>hange</w:t>
-      </w:r>
-      <w:r>
-        <w:rPr>
-          <w:rFonts w:ascii="Calibri" w:eastAsia="Calibri" w:hAnsi="Calibri" w:cs="Times New Roman"/>
-          <w:sz w:val="24"/>
-        </w:rPr>
-        <w:t xml:space="preserve"> (</w:t>
-      </w:r>
-      <w:r>
-        <w:rPr>
-          <w:rFonts w:ascii="Calibri" w:eastAsia="Calibri" w:hAnsi="Calibri" w:cs="Times New Roman"/>
-          <w:sz w:val="24"/>
-        </w:rPr>
-        <w:t xml:space="preserve">ß = 1.256, </w:t>
-      </w:r>
-      <w:r>
-        <w:rPr>
-          <w:rFonts w:ascii="Calibri" w:eastAsia="Calibri" w:hAnsi="Calibri" w:cs="Times New Roman"/>
-          <w:i/>
-          <w:iCs/>
-          <w:sz w:val="24"/>
-        </w:rPr>
-        <w:t>p</w:t>
-      </w:r>
-      <w:r>
-        <w:rPr>
-          <w:rFonts w:ascii="Calibri" w:eastAsia="Calibri" w:hAnsi="Calibri" w:cs="Times New Roman"/>
-          <w:sz w:val="24"/>
-        </w:rPr>
-        <w:t xml:space="preserve"> </w:t>
-      </w:r>
-      <w:r>
-        <w:rPr>
-          <w:rFonts w:ascii="Calibri" w:eastAsia="Calibri" w:hAnsi="Calibri" w:cs="Times New Roman"/>
-          <w:sz w:val="24"/>
-        </w:rPr>
-        <w:t>=</w:t>
-      </w:r>
-      <w:r>
-        <w:rPr>
-          <w:rFonts w:ascii="Calibri" w:eastAsia="Calibri" w:hAnsi="Calibri" w:cs="Times New Roman"/>
-          <w:sz w:val="24"/>
-        </w:rPr>
-        <w:t xml:space="preserve"> </w:t>
-      </w:r>
-      <w:r>
-        <w:rPr>
-          <w:rFonts w:ascii="Calibri" w:eastAsia="Calibri" w:hAnsi="Calibri" w:cs="Times New Roman"/>
-          <w:i/>
-          <w:iCs/>
-          <w:sz w:val="24"/>
-        </w:rPr>
-        <w:t>NS</w:t>
-      </w:r>
-      <w:r>
-        <w:rPr>
-          <w:rFonts w:ascii="Calibri" w:eastAsia="Calibri" w:hAnsi="Calibri" w:cs="Times New Roman"/>
-          <w:sz w:val="24"/>
-        </w:rPr>
-        <w:t>)</w:t>
-      </w:r>
-      <w:r>
-        <w:rPr>
-          <w:rFonts w:ascii="Calibri" w:eastAsia="Calibri" w:hAnsi="Calibri" w:cs="Times New Roman"/>
-          <w:sz w:val="24"/>
-        </w:rPr>
-        <w:t>. These results indicate that participants with stronger deontological orientation exhibited significantly greater support for UHC and that utilitarian orientation was not associated with our primary outcomes.</w:t>
+        <w:t>To test H</w:t>
+      </w:r>
+      <w:r>
+        <w:rPr>
+          <w:rFonts w:ascii="Calibri" w:eastAsia="Calibri" w:hAnsi="Calibri" w:cs="Times New Roman"/>
+          <w:sz w:val="24"/>
+        </w:rPr>
+        <w:t>2</w:t>
+      </w:r>
+      <w:r>
+        <w:rPr>
+          <w:rFonts w:ascii="Calibri" w:eastAsia="Calibri" w:hAnsi="Calibri" w:cs="Times New Roman"/>
+          <w:sz w:val="24"/>
+        </w:rPr>
+        <w:t xml:space="preserve">, we conducted an ANCOVA model with our moral conviction manipulation with our moral conviction manipulation as a between-subjects factor. Our dependent variable for each ANCOVA was the primary outcome of </w:t>
+      </w:r>
+      <w:r>
+        <w:rPr>
+          <w:rFonts w:ascii="Calibri" w:eastAsia="Calibri" w:hAnsi="Calibri" w:cs="Times New Roman"/>
+          <w:sz w:val="24"/>
+        </w:rPr>
+        <w:t>level of moral conviction for a given topic</w:t>
+      </w:r>
+      <w:r>
+        <w:rPr>
+          <w:rFonts w:ascii="Calibri" w:eastAsia="Calibri" w:hAnsi="Calibri" w:cs="Times New Roman"/>
+          <w:sz w:val="24"/>
+        </w:rPr>
+        <w:t xml:space="preserve">, our main independent variable was assignment to one of our four experimental conditions, or a control, and all of our analysis was conditioned on openness to belief change for their respective topic. </w:t>
+      </w:r>
+      <w:r>
+        <w:rPr>
+          <w:rFonts w:ascii="Calibri" w:eastAsia="Calibri" w:hAnsi="Calibri" w:cs="Times New Roman"/>
+          <w:sz w:val="24"/>
+        </w:rPr>
+        <w:t xml:space="preserve">There was </w:t>
+      </w:r>
+      <w:r>
+        <w:rPr>
+          <w:rFonts w:ascii="Calibri" w:eastAsia="Calibri" w:hAnsi="Calibri" w:cs="Times New Roman"/>
+          <w:sz w:val="24"/>
+        </w:rPr>
+        <w:t>no support for</w:t>
+      </w:r>
+      <w:r>
+        <w:rPr>
+          <w:rFonts w:ascii="Calibri" w:eastAsia="Calibri" w:hAnsi="Calibri" w:cs="Times New Roman"/>
+          <w:sz w:val="24"/>
+        </w:rPr>
+        <w:t xml:space="preserve"> H2. Experimental condition resulted in </w:t>
+      </w:r>
+      <w:r>
+        <w:rPr>
+          <w:rFonts w:ascii="Calibri" w:eastAsia="Calibri" w:hAnsi="Calibri" w:cs="Times New Roman"/>
+          <w:sz w:val="24"/>
+        </w:rPr>
+        <w:t>no differences in level of moral conviction regardless of the topic.</w:t>
+      </w:r>
+      <w:r>
+        <w:rPr>
+          <w:rFonts w:ascii="Calibri" w:eastAsia="Calibri" w:hAnsi="Calibri" w:cs="Times New Roman"/>
+          <w:sz w:val="24"/>
+        </w:rPr>
+        <w:t xml:space="preserve"> However, for the topic of climate change, there was a significant effect of openness to belief change on moral conviction for climate change</w:t>
+      </w:r>
+      <w:r>
+        <w:rPr>
+          <w:rFonts w:ascii="Calibri" w:eastAsia="Calibri" w:hAnsi="Calibri" w:cs="Times New Roman"/>
+          <w:sz w:val="24"/>
+        </w:rPr>
+        <w:t>, such that greater openness to belief change predicted greater perceived moral conviction.</w:t>
       </w:r>
     </w:p>
     <w:p>
@@ -5949,44 +5151,157 @@
           <w:rFonts w:ascii="Calibri" w:eastAsia="Calibri" w:hAnsi="Calibri" w:cs="Times New Roman"/>
           <w:sz w:val="24"/>
         </w:rPr>
-        <w:t xml:space="preserve">In addition to our planned analyses, we conducted additional exploratory analyses on the effects of the individual differences on our main outcome measure of support for a given highly polarized belief. Individual differences in objective numeracy had no significant effects on support for: 1) </w:t>
-      </w:r>
-      <w:r>
-        <w:rPr>
-          <w:rFonts w:ascii="Calibri" w:eastAsia="Calibri" w:hAnsi="Calibri" w:cs="Times New Roman"/>
-          <w:sz w:val="24"/>
-          <w:u w:val="single"/>
-        </w:rPr>
-        <w:t>Universal Health Care</w:t>
-      </w:r>
-      <w:r>
-        <w:rPr>
-          <w:rFonts w:ascii="Calibri" w:eastAsia="Calibri" w:hAnsi="Calibri" w:cs="Times New Roman"/>
-          <w:sz w:val="24"/>
-        </w:rPr>
-        <w:t>,</w:t>
-      </w:r>
-      <w:r>
-        <w:rPr>
-          <w:rFonts w:ascii="Calibri" w:eastAsia="Calibri" w:hAnsi="Calibri" w:cs="Times New Roman"/>
-          <w:sz w:val="24"/>
-        </w:rPr>
-        <w:t xml:space="preserve"> (ß = -0.103,</w:t>
-      </w:r>
-      <w:r>
-        <w:rPr>
-          <w:rFonts w:ascii="Calibri" w:eastAsia="Calibri" w:hAnsi="Calibri" w:cs="Times New Roman"/>
-          <w:sz w:val="24"/>
-        </w:rPr>
+        <w:t xml:space="preserve">In addition to our planned analyses, we conducted additional exploratory analyses </w:t>
+      </w:r>
+      <w:r>
+        <w:rPr>
+          <w:rFonts w:ascii="Calibri" w:eastAsia="Calibri" w:hAnsi="Calibri" w:cs="Times New Roman"/>
+          <w:sz w:val="24"/>
+        </w:rPr>
+        <w:t>on baseline differences in moral conviction and openness to belief change by topic.</w:t>
+      </w:r>
+      <w:r>
+        <w:rPr>
+          <w:rFonts w:ascii="Calibri" w:eastAsia="Calibri" w:hAnsi="Calibri" w:cs="Times New Roman"/>
+          <w:sz w:val="24"/>
+        </w:rPr>
+        <w:t xml:space="preserve"> We used a simple one-way ANOVA predicting moral conviction or openness to belief change, with topic (e.g., UHC, Climate Change, etc.) as our main predictor.</w:t>
+      </w:r>
+      <w:r>
         <w:t xml:space="preserve"> </w:t>
       </w:r>
       <w:r>
+        <w:t>Our first</w:t>
+      </w:r>
+      <w:r>
+        <w:rPr>
+          <w:rFonts w:ascii="Calibri" w:eastAsia="Calibri" w:hAnsi="Calibri" w:cs="Times New Roman"/>
+          <w:sz w:val="24"/>
+        </w:rPr>
+        <w:t xml:space="preserve"> one-way ANOVA revealed that </w:t>
+      </w:r>
+      <w:r>
+        <w:rPr>
+          <w:rFonts w:ascii="Calibri" w:eastAsia="Calibri" w:hAnsi="Calibri" w:cs="Times New Roman"/>
+          <w:sz w:val="24"/>
+        </w:rPr>
+        <w:lastRenderedPageBreak/>
+        <w:t xml:space="preserve">there </w:t>
+      </w:r>
+      <w:r>
+        <w:rPr>
+          <w:rFonts w:ascii="Calibri" w:eastAsia="Calibri" w:hAnsi="Calibri" w:cs="Times New Roman"/>
+          <w:sz w:val="24"/>
+        </w:rPr>
+        <w:t>was</w:t>
+      </w:r>
+      <w:r>
+        <w:rPr>
+          <w:rFonts w:ascii="Calibri" w:eastAsia="Calibri" w:hAnsi="Calibri" w:cs="Times New Roman"/>
+          <w:sz w:val="24"/>
+        </w:rPr>
+        <w:t xml:space="preserve"> a statistically significant difference in </w:t>
+      </w:r>
+      <w:r>
+        <w:rPr>
+          <w:rFonts w:ascii="Calibri" w:eastAsia="Calibri" w:hAnsi="Calibri" w:cs="Times New Roman"/>
+          <w:sz w:val="24"/>
+        </w:rPr>
+        <w:t>openness to belief change</w:t>
+      </w:r>
+      <w:r>
+        <w:rPr>
+          <w:rFonts w:ascii="Calibri" w:eastAsia="Calibri" w:hAnsi="Calibri" w:cs="Times New Roman"/>
+          <w:sz w:val="24"/>
+        </w:rPr>
+        <w:t xml:space="preserve"> between at least </w:t>
+      </w:r>
+      <w:r>
+        <w:rPr>
+          <w:rFonts w:ascii="Calibri" w:eastAsia="Calibri" w:hAnsi="Calibri" w:cs="Times New Roman"/>
+          <w:sz w:val="24"/>
+        </w:rPr>
+        <w:t>two of our topics</w:t>
+      </w:r>
+      <w:r>
+        <w:rPr>
+          <w:rFonts w:ascii="Calibri" w:eastAsia="Calibri" w:hAnsi="Calibri" w:cs="Times New Roman"/>
+          <w:sz w:val="24"/>
+        </w:rPr>
+        <w:t xml:space="preserve"> (</w:t>
+      </w:r>
+      <w:r>
         <w:rPr>
           <w:rFonts w:ascii="Calibri" w:eastAsia="Calibri" w:hAnsi="Calibri" w:cs="Times New Roman"/>
           <w:i/>
           <w:iCs/>
           <w:sz w:val="24"/>
         </w:rPr>
+        <w:t>F</w:t>
+      </w:r>
+      <w:r>
+        <w:rPr>
+          <w:rFonts w:ascii="Calibri" w:eastAsia="Calibri" w:hAnsi="Calibri" w:cs="Times New Roman"/>
+          <w:sz w:val="24"/>
+        </w:rPr>
+        <w:t xml:space="preserve"> </w:t>
+      </w:r>
+      <w:r>
+        <w:rPr>
+          <w:rFonts w:ascii="Calibri" w:eastAsia="Calibri" w:hAnsi="Calibri" w:cs="Times New Roman"/>
+          <w:sz w:val="24"/>
+        </w:rPr>
+        <w:t>(</w:t>
+      </w:r>
+      <w:r>
+        <w:rPr>
+          <w:rFonts w:ascii="Calibri" w:eastAsia="Calibri" w:hAnsi="Calibri" w:cs="Times New Roman"/>
+          <w:sz w:val="24"/>
+        </w:rPr>
+        <w:t>3</w:t>
+      </w:r>
+      <w:r>
+        <w:rPr>
+          <w:rFonts w:ascii="Calibri" w:eastAsia="Calibri" w:hAnsi="Calibri" w:cs="Times New Roman"/>
+          <w:sz w:val="24"/>
+        </w:rPr>
+        <w:t xml:space="preserve">, </w:t>
+      </w:r>
+      <w:r>
+        <w:rPr>
+          <w:rFonts w:ascii="Calibri" w:eastAsia="Calibri" w:hAnsi="Calibri" w:cs="Times New Roman"/>
+          <w:sz w:val="24"/>
+        </w:rPr>
+        <w:t>604</w:t>
+      </w:r>
+      <w:r>
+        <w:rPr>
+          <w:rFonts w:ascii="Calibri" w:eastAsia="Calibri" w:hAnsi="Calibri" w:cs="Times New Roman"/>
+          <w:sz w:val="24"/>
+        </w:rPr>
+        <w:t xml:space="preserve">) = </w:t>
+      </w:r>
+      <w:r>
+        <w:rPr>
+          <w:rFonts w:ascii="Calibri" w:eastAsia="Calibri" w:hAnsi="Calibri" w:cs="Times New Roman"/>
+          <w:sz w:val="24"/>
+        </w:rPr>
+        <w:t>6.447</w:t>
+      </w:r>
+      <w:r>
+        <w:rPr>
+          <w:rFonts w:ascii="Calibri" w:eastAsia="Calibri" w:hAnsi="Calibri" w:cs="Times New Roman"/>
+          <w:sz w:val="24"/>
+        </w:rPr>
+        <w:t xml:space="preserve">, </w:t>
+      </w:r>
+      <w:r>
+        <w:rPr>
+          <w:rFonts w:ascii="Calibri" w:eastAsia="Calibri" w:hAnsi="Calibri" w:cs="Times New Roman"/>
+          <w:i/>
+          <w:iCs/>
+          <w:sz w:val="24"/>
+        </w:rPr>
         <w:t>p</w:t>
       </w:r>
       <w:r>
@@ -5994,6 +5309,20 @@
           <w:rFonts w:ascii="Calibri" w:eastAsia="Calibri" w:hAnsi="Calibri" w:cs="Times New Roman"/>
           <w:sz w:val="24"/>
         </w:rPr>
+        <w:t xml:space="preserve"> &lt; .001</w:t>
+      </w:r>
+      <w:r>
+        <w:rPr>
+          <w:rFonts w:ascii="Calibri" w:eastAsia="Calibri" w:hAnsi="Calibri" w:cs="Times New Roman"/>
+          <w:sz w:val="24"/>
+        </w:rPr>
+        <w:t>).</w:t>
+      </w:r>
+      <w:r>
+        <w:rPr>
+          <w:rFonts w:ascii="Calibri" w:eastAsia="Calibri" w:hAnsi="Calibri" w:cs="Times New Roman"/>
+          <w:sz w:val="24"/>
+        </w:rPr>
         <w:t xml:space="preserve"> </w:t>
       </w:r>
       <w:r>
@@ -6001,7 +5330,164 @@
           <w:rFonts w:ascii="Calibri" w:eastAsia="Calibri" w:hAnsi="Calibri" w:cs="Times New Roman"/>
           <w:sz w:val="24"/>
         </w:rPr>
-        <w:t xml:space="preserve">= </w:t>
+        <w:t xml:space="preserve">A post hoc Tukey test showed that </w:t>
+      </w:r>
+      <w:r>
+        <w:rPr>
+          <w:rFonts w:ascii="Calibri" w:eastAsia="Calibri" w:hAnsi="Calibri" w:cs="Times New Roman"/>
+          <w:sz w:val="24"/>
+        </w:rPr>
+        <w:t>topic of UHC had significantly greater openness to belief change</w:t>
+      </w:r>
+      <w:r>
+        <w:rPr>
+          <w:rFonts w:ascii="Calibri" w:eastAsia="Calibri" w:hAnsi="Calibri" w:cs="Times New Roman"/>
+          <w:sz w:val="24"/>
+        </w:rPr>
+        <w:t xml:space="preserve"> at p &lt; .05; </w:t>
+      </w:r>
+      <w:r>
+        <w:rPr>
+          <w:rFonts w:ascii="Calibri" w:eastAsia="Calibri" w:hAnsi="Calibri" w:cs="Times New Roman"/>
+          <w:sz w:val="24"/>
+        </w:rPr>
+        <w:t>there were no significant differences between any of the other topics on openness to belief change.</w:t>
+      </w:r>
+      <w:r>
+        <w:rPr>
+          <w:rFonts w:ascii="Calibri" w:eastAsia="Calibri" w:hAnsi="Calibri" w:cs="Times New Roman"/>
+          <w:sz w:val="24"/>
+        </w:rPr>
+        <w:t xml:space="preserve"> </w:t>
+      </w:r>
+      <w:r>
+        <w:rPr>
+          <w:rFonts w:ascii="Calibri" w:eastAsia="Calibri" w:hAnsi="Calibri" w:cs="Times New Roman"/>
+          <w:noProof/>
+          <w:sz w:val="24"/>
+        </w:rPr>
+        <w:drawing>
+          <wp:inline distT="0" distB="0" distL="0" distR="0" wp14:anchorId="2DC5A988" wp14:editId="3460FC3A">
+            <wp:extent cx="5934710" cy="4744720"/>
+            <wp:effectExtent l="0" t="0" r="8890" b="0"/>
+            <wp:docPr id="1989285061" name="Picture 2"/>
+            <wp:cNvGraphicFramePr>
+              <a:graphicFrameLocks xmlns:a="http://schemas.openxmlformats.org/drawingml/2006/main" noChangeAspect="1"/>
+            </wp:cNvGraphicFramePr>
+            <a:graphic xmlns:a="http://schemas.openxmlformats.org/drawingml/2006/main">
+              <a:graphicData uri="http://schemas.openxmlformats.org/drawingml/2006/picture">
+                <pic:pic xmlns:pic="http://schemas.openxmlformats.org/drawingml/2006/picture">
+                  <pic:nvPicPr>
+                    <pic:cNvPr id="0" name="Picture 2"/>
+                    <pic:cNvPicPr>
+                      <a:picLocks noChangeAspect="1" noChangeArrowheads="1"/>
+                    </pic:cNvPicPr>
+                  </pic:nvPicPr>
+                  <pic:blipFill>
+                    <a:blip r:embed="rId10">
+                      <a:extLst>
+                        <a:ext uri="{28A0092B-C50C-407E-A947-70E740481C1C}">
+                          <a14:useLocalDpi xmlns:a14="http://schemas.microsoft.com/office/drawing/2010/main" val="0"/>
+                        </a:ext>
+                      </a:extLst>
+                    </a:blip>
+                    <a:srcRect/>
+                    <a:stretch>
+                      <a:fillRect/>
+                    </a:stretch>
+                  </pic:blipFill>
+                  <pic:spPr bwMode="auto">
+                    <a:xfrm>
+                      <a:off x="0" y="0"/>
+                      <a:ext cx="5934710" cy="4744720"/>
+                    </a:xfrm>
+                    <a:prstGeom prst="rect">
+                      <a:avLst/>
+                    </a:prstGeom>
+                    <a:noFill/>
+                    <a:ln>
+                      <a:noFill/>
+                    </a:ln>
+                  </pic:spPr>
+                </pic:pic>
+              </a:graphicData>
+            </a:graphic>
+          </wp:inline>
+        </w:drawing>
+      </w:r>
+    </w:p>
+    <w:p>
+      <w:pPr>
+        <w:spacing w:after="100" w:afterAutospacing="1" w:line="480" w:lineRule="auto"/>
+        <w:ind w:firstLine="720"/>
+        <w:rPr>
+          <w:rFonts w:ascii="Calibri" w:eastAsia="Calibri" w:hAnsi="Calibri" w:cs="Times New Roman"/>
+          <w:sz w:val="24"/>
+        </w:rPr>
+      </w:pPr>
+      <w:r>
+        <w:rPr>
+          <w:sz w:val="24"/>
+          <w:szCs w:val="24"/>
+        </w:rPr>
+        <w:t>Our Second</w:t>
+      </w:r>
+      <w:r>
+        <w:rPr>
+          <w:rFonts w:ascii="Calibri" w:eastAsia="Calibri" w:hAnsi="Calibri" w:cs="Times New Roman"/>
+          <w:sz w:val="24"/>
+          <w:szCs w:val="24"/>
+        </w:rPr>
+        <w:t xml:space="preserve"> o</w:t>
+      </w:r>
+      <w:r>
+        <w:rPr>
+          <w:rFonts w:ascii="Calibri" w:eastAsia="Calibri" w:hAnsi="Calibri" w:cs="Times New Roman"/>
+          <w:sz w:val="24"/>
+        </w:rPr>
+        <w:t xml:space="preserve">ne-way ANOVA revealed that there </w:t>
+      </w:r>
+      <w:r>
+        <w:rPr>
+          <w:rFonts w:ascii="Calibri" w:eastAsia="Calibri" w:hAnsi="Calibri" w:cs="Times New Roman"/>
+          <w:sz w:val="24"/>
+        </w:rPr>
+        <w:t>was</w:t>
+      </w:r>
+      <w:r>
+        <w:rPr>
+          <w:rFonts w:ascii="Calibri" w:eastAsia="Calibri" w:hAnsi="Calibri" w:cs="Times New Roman"/>
+          <w:sz w:val="24"/>
+        </w:rPr>
+        <w:t xml:space="preserve"> a statistically significant difference in </w:t>
+      </w:r>
+      <w:r>
+        <w:rPr>
+          <w:rFonts w:ascii="Calibri" w:eastAsia="Calibri" w:hAnsi="Calibri" w:cs="Times New Roman"/>
+          <w:sz w:val="24"/>
+        </w:rPr>
+        <w:t>level of moral conviction</w:t>
+      </w:r>
+      <w:r>
+        <w:rPr>
+          <w:rFonts w:ascii="Calibri" w:eastAsia="Calibri" w:hAnsi="Calibri" w:cs="Times New Roman"/>
+          <w:sz w:val="24"/>
+        </w:rPr>
+        <w:t xml:space="preserve"> between at least </w:t>
+      </w:r>
+      <w:r>
+        <w:rPr>
+          <w:rFonts w:ascii="Calibri" w:eastAsia="Calibri" w:hAnsi="Calibri" w:cs="Times New Roman"/>
+          <w:sz w:val="24"/>
+        </w:rPr>
+        <w:t>two of our topics</w:t>
+      </w:r>
+      <w:r>
+        <w:rPr>
+          <w:rFonts w:ascii="Calibri" w:eastAsia="Calibri" w:hAnsi="Calibri" w:cs="Times New Roman"/>
+          <w:sz w:val="24"/>
+        </w:rPr>
+        <w:t xml:space="preserve"> (</w:t>
       </w:r>
       <w:r>
         <w:rPr>
@@ -6010,44 +5496,7 @@
           <w:iCs/>
           <w:sz w:val="24"/>
         </w:rPr>
-        <w:t>NS</w:t>
-      </w:r>
-      <w:r>
-        <w:rPr>
-          <w:rFonts w:ascii="Calibri" w:eastAsia="Calibri" w:hAnsi="Calibri" w:cs="Times New Roman"/>
-          <w:sz w:val="24"/>
-        </w:rPr>
-        <w:t xml:space="preserve">); </w:t>
-      </w:r>
-      <w:bookmarkStart w:id="4" w:name="_Hlk167883946"/>
-      <w:r>
-        <w:rPr>
-          <w:rFonts w:ascii="Calibri" w:eastAsia="Calibri" w:hAnsi="Calibri" w:cs="Times New Roman"/>
-          <w:sz w:val="24"/>
-        </w:rPr>
-        <w:t xml:space="preserve">2) </w:t>
-      </w:r>
-      <w:r>
-        <w:rPr>
-          <w:rFonts w:ascii="Calibri" w:eastAsia="Calibri" w:hAnsi="Calibri" w:cs="Times New Roman"/>
-          <w:sz w:val="24"/>
-          <w:u w:val="single"/>
-        </w:rPr>
-        <w:t>Capital Punishment</w:t>
-      </w:r>
-      <w:r>
-        <w:rPr>
-          <w:rFonts w:ascii="Calibri" w:eastAsia="Calibri" w:hAnsi="Calibri" w:cs="Times New Roman"/>
-          <w:sz w:val="24"/>
-        </w:rPr>
-        <w:t>,</w:t>
-      </w:r>
-      <w:r>
-        <w:rPr>
-          <w:rFonts w:ascii="Calibri" w:eastAsia="Calibri" w:hAnsi="Calibri" w:cs="Times New Roman"/>
-          <w:sz w:val="24"/>
-        </w:rPr>
-        <w:t xml:space="preserve"> (ß = 0.390,</w:t>
+        <w:t>F</w:t>
       </w:r>
       <w:r>
         <w:rPr>
@@ -6059,6 +5508,55 @@
       <w:r>
         <w:rPr>
           <w:rFonts w:ascii="Calibri" w:eastAsia="Calibri" w:hAnsi="Calibri" w:cs="Times New Roman"/>
+          <w:sz w:val="24"/>
+        </w:rPr>
+        <w:t>(</w:t>
+      </w:r>
+      <w:r>
+        <w:rPr>
+          <w:rFonts w:ascii="Calibri" w:eastAsia="Calibri" w:hAnsi="Calibri" w:cs="Times New Roman"/>
+          <w:sz w:val="24"/>
+        </w:rPr>
+        <w:t>3</w:t>
+      </w:r>
+      <w:r>
+        <w:rPr>
+          <w:rFonts w:ascii="Calibri" w:eastAsia="Calibri" w:hAnsi="Calibri" w:cs="Times New Roman"/>
+          <w:sz w:val="24"/>
+        </w:rPr>
+        <w:t xml:space="preserve">, </w:t>
+      </w:r>
+      <w:r>
+        <w:rPr>
+          <w:rFonts w:ascii="Calibri" w:eastAsia="Calibri" w:hAnsi="Calibri" w:cs="Times New Roman"/>
+          <w:sz w:val="24"/>
+        </w:rPr>
+        <w:t>604</w:t>
+      </w:r>
+      <w:r>
+        <w:rPr>
+          <w:rFonts w:ascii="Calibri" w:eastAsia="Calibri" w:hAnsi="Calibri" w:cs="Times New Roman"/>
+          <w:sz w:val="24"/>
+        </w:rPr>
+        <w:t xml:space="preserve">) = </w:t>
+      </w:r>
+      <w:r>
+        <w:rPr>
+          <w:rFonts w:ascii="Calibri" w:eastAsia="Calibri" w:hAnsi="Calibri" w:cs="Times New Roman"/>
+          <w:sz w:val="24"/>
+        </w:rPr>
+        <w:t>47.94</w:t>
+      </w:r>
+      <w:r>
+        <w:rPr>
+          <w:rFonts w:ascii="Calibri" w:eastAsia="Calibri" w:hAnsi="Calibri" w:cs="Times New Roman"/>
+          <w:sz w:val="24"/>
+        </w:rPr>
+        <w:t xml:space="preserve">, </w:t>
+      </w:r>
+      <w:r>
+        <w:rPr>
+          <w:rFonts w:ascii="Calibri" w:eastAsia="Calibri" w:hAnsi="Calibri" w:cs="Times New Roman"/>
           <w:i/>
           <w:iCs/>
           <w:sz w:val="24"/>
@@ -6070,6 +5568,20 @@
           <w:rFonts w:ascii="Calibri" w:eastAsia="Calibri" w:hAnsi="Calibri" w:cs="Times New Roman"/>
           <w:sz w:val="24"/>
         </w:rPr>
+        <w:t xml:space="preserve"> &lt; .001</w:t>
+      </w:r>
+      <w:r>
+        <w:rPr>
+          <w:rFonts w:ascii="Calibri" w:eastAsia="Calibri" w:hAnsi="Calibri" w:cs="Times New Roman"/>
+          <w:sz w:val="24"/>
+        </w:rPr>
+        <w:t>).</w:t>
+      </w:r>
+      <w:r>
+        <w:rPr>
+          <w:rFonts w:ascii="Calibri" w:eastAsia="Calibri" w:hAnsi="Calibri" w:cs="Times New Roman"/>
+          <w:sz w:val="24"/>
+        </w:rPr>
         <w:t xml:space="preserve"> </w:t>
       </w:r>
       <w:r>
@@ -6077,507 +5589,35 @@
           <w:rFonts w:ascii="Calibri" w:eastAsia="Calibri" w:hAnsi="Calibri" w:cs="Times New Roman"/>
           <w:sz w:val="24"/>
         </w:rPr>
-        <w:t xml:space="preserve">= </w:t>
-      </w:r>
-      <w:r>
-        <w:rPr>
-          <w:rFonts w:ascii="Calibri" w:eastAsia="Calibri" w:hAnsi="Calibri" w:cs="Times New Roman"/>
-          <w:i/>
-          <w:iCs/>
-          <w:sz w:val="24"/>
-        </w:rPr>
-        <w:t>NS</w:t>
-      </w:r>
-      <w:r>
-        <w:rPr>
-          <w:rFonts w:ascii="Calibri" w:eastAsia="Calibri" w:hAnsi="Calibri" w:cs="Times New Roman"/>
-          <w:sz w:val="24"/>
-        </w:rPr>
-        <w:t xml:space="preserve">); or 3) </w:t>
-      </w:r>
-      <w:r>
-        <w:rPr>
-          <w:rFonts w:ascii="Calibri" w:eastAsia="Calibri" w:hAnsi="Calibri" w:cs="Times New Roman"/>
-          <w:sz w:val="24"/>
-          <w:u w:val="single"/>
-        </w:rPr>
-        <w:t>Climate Change</w:t>
-      </w:r>
-      <w:r>
-        <w:rPr>
-          <w:rFonts w:ascii="Calibri" w:eastAsia="Calibri" w:hAnsi="Calibri" w:cs="Times New Roman"/>
-          <w:sz w:val="24"/>
-        </w:rPr>
-        <w:t>,</w:t>
-      </w:r>
-      <w:r>
-        <w:rPr>
-          <w:rFonts w:ascii="Calibri" w:eastAsia="Calibri" w:hAnsi="Calibri" w:cs="Times New Roman"/>
-          <w:sz w:val="24"/>
-        </w:rPr>
-        <w:t xml:space="preserve"> (ß = 0.335,</w:t>
-      </w:r>
-      <w:r>
-        <w:rPr>
-          <w:rFonts w:ascii="Calibri" w:eastAsia="Calibri" w:hAnsi="Calibri" w:cs="Times New Roman"/>
-          <w:sz w:val="24"/>
-        </w:rPr>
-        <w:t xml:space="preserve"> </w:t>
-      </w:r>
-      <w:r>
-        <w:rPr>
-          <w:rFonts w:ascii="Calibri" w:eastAsia="Calibri" w:hAnsi="Calibri" w:cs="Times New Roman"/>
-          <w:i/>
-          <w:iCs/>
-          <w:sz w:val="24"/>
-        </w:rPr>
-        <w:t>p</w:t>
-      </w:r>
-      <w:r>
-        <w:rPr>
-          <w:rFonts w:ascii="Calibri" w:eastAsia="Calibri" w:hAnsi="Calibri" w:cs="Times New Roman"/>
-          <w:sz w:val="24"/>
-        </w:rPr>
-        <w:t xml:space="preserve"> </w:t>
-      </w:r>
-      <w:r>
-        <w:rPr>
-          <w:rFonts w:ascii="Calibri" w:eastAsia="Calibri" w:hAnsi="Calibri" w:cs="Times New Roman"/>
-          <w:sz w:val="24"/>
-        </w:rPr>
-        <w:t xml:space="preserve">= </w:t>
-      </w:r>
-      <w:r>
-        <w:rPr>
-          <w:rFonts w:ascii="Calibri" w:eastAsia="Calibri" w:hAnsi="Calibri" w:cs="Times New Roman"/>
-          <w:i/>
-          <w:iCs/>
-          <w:sz w:val="24"/>
-        </w:rPr>
-        <w:t>NS</w:t>
-      </w:r>
-      <w:r>
-        <w:rPr>
-          <w:rFonts w:ascii="Calibri" w:eastAsia="Calibri" w:hAnsi="Calibri" w:cs="Times New Roman"/>
-          <w:sz w:val="24"/>
-        </w:rPr>
-        <w:t>).</w:t>
-      </w:r>
-      <w:bookmarkEnd w:id="4"/>
-      <w:r>
-        <w:rPr>
-          <w:rFonts w:ascii="Calibri" w:eastAsia="Calibri" w:hAnsi="Calibri" w:cs="Times New Roman"/>
-          <w:sz w:val="24"/>
-        </w:rPr>
-        <w:t xml:space="preserve"> Additionally, individual difference in subjective numeracy had no significant effects on support for: 1) </w:t>
-      </w:r>
-      <w:r>
-        <w:rPr>
-          <w:rFonts w:ascii="Calibri" w:eastAsia="Calibri" w:hAnsi="Calibri" w:cs="Times New Roman"/>
-          <w:sz w:val="24"/>
-          <w:u w:val="single"/>
-        </w:rPr>
-        <w:t>Universal Health Care</w:t>
-      </w:r>
-      <w:r>
-        <w:rPr>
-          <w:rFonts w:ascii="Calibri" w:eastAsia="Calibri" w:hAnsi="Calibri" w:cs="Times New Roman"/>
-          <w:sz w:val="24"/>
-        </w:rPr>
-        <w:t>,</w:t>
-      </w:r>
-      <w:r>
-        <w:rPr>
-          <w:rFonts w:ascii="Calibri" w:eastAsia="Calibri" w:hAnsi="Calibri" w:cs="Times New Roman"/>
-          <w:sz w:val="24"/>
-        </w:rPr>
-        <w:t xml:space="preserve"> (ß = 0.558,</w:t>
-      </w:r>
-      <w:r>
-        <w:rPr>
-          <w:rFonts w:ascii="Calibri" w:eastAsia="Calibri" w:hAnsi="Calibri" w:cs="Times New Roman"/>
-          <w:sz w:val="24"/>
-        </w:rPr>
-        <w:t xml:space="preserve"> </w:t>
-      </w:r>
-      <w:r>
-        <w:rPr>
-          <w:rFonts w:ascii="Calibri" w:eastAsia="Calibri" w:hAnsi="Calibri" w:cs="Times New Roman"/>
-          <w:i/>
-          <w:iCs/>
-          <w:sz w:val="24"/>
-        </w:rPr>
-        <w:t>p</w:t>
-      </w:r>
-      <w:r>
-        <w:rPr>
-          <w:rFonts w:ascii="Calibri" w:eastAsia="Calibri" w:hAnsi="Calibri" w:cs="Times New Roman"/>
-          <w:sz w:val="24"/>
-        </w:rPr>
-        <w:t xml:space="preserve"> </w:t>
-      </w:r>
-      <w:r>
-        <w:rPr>
-          <w:rFonts w:ascii="Calibri" w:eastAsia="Calibri" w:hAnsi="Calibri" w:cs="Times New Roman"/>
-          <w:sz w:val="24"/>
-        </w:rPr>
-        <w:t xml:space="preserve">= </w:t>
-      </w:r>
-      <w:r>
-        <w:rPr>
-          <w:rFonts w:ascii="Calibri" w:eastAsia="Calibri" w:hAnsi="Calibri" w:cs="Times New Roman"/>
-          <w:i/>
-          <w:iCs/>
-          <w:sz w:val="24"/>
-        </w:rPr>
-        <w:t>NS</w:t>
-      </w:r>
-      <w:r>
-        <w:rPr>
-          <w:rFonts w:ascii="Calibri" w:eastAsia="Calibri" w:hAnsi="Calibri" w:cs="Times New Roman"/>
-          <w:sz w:val="24"/>
-        </w:rPr>
-        <w:t xml:space="preserve">); 2) </w:t>
-      </w:r>
-      <w:r>
-        <w:rPr>
-          <w:rFonts w:ascii="Calibri" w:eastAsia="Calibri" w:hAnsi="Calibri" w:cs="Times New Roman"/>
-          <w:sz w:val="24"/>
-          <w:u w:val="single"/>
-        </w:rPr>
-        <w:t>Capital Punishment</w:t>
-      </w:r>
-      <w:r>
-        <w:rPr>
-          <w:rFonts w:ascii="Calibri" w:eastAsia="Calibri" w:hAnsi="Calibri" w:cs="Times New Roman"/>
-          <w:sz w:val="24"/>
-        </w:rPr>
-        <w:t>,</w:t>
-      </w:r>
-      <w:r>
-        <w:rPr>
-          <w:rFonts w:ascii="Calibri" w:eastAsia="Calibri" w:hAnsi="Calibri" w:cs="Times New Roman"/>
-          <w:sz w:val="24"/>
-        </w:rPr>
-        <w:t xml:space="preserve"> (ß = 0.431,</w:t>
-      </w:r>
-      <w:r>
-        <w:rPr>
-          <w:rFonts w:ascii="Calibri" w:eastAsia="Calibri" w:hAnsi="Calibri" w:cs="Times New Roman"/>
-          <w:sz w:val="24"/>
-        </w:rPr>
-        <w:t xml:space="preserve"> </w:t>
-      </w:r>
-      <w:r>
-        <w:rPr>
-          <w:rFonts w:ascii="Calibri" w:eastAsia="Calibri" w:hAnsi="Calibri" w:cs="Times New Roman"/>
-          <w:i/>
-          <w:iCs/>
-          <w:sz w:val="24"/>
-        </w:rPr>
-        <w:t>p</w:t>
-      </w:r>
-      <w:r>
-        <w:rPr>
-          <w:rFonts w:ascii="Calibri" w:eastAsia="Calibri" w:hAnsi="Calibri" w:cs="Times New Roman"/>
-          <w:sz w:val="24"/>
-        </w:rPr>
-        <w:t xml:space="preserve"> </w:t>
-      </w:r>
-      <w:r>
-        <w:rPr>
-          <w:rFonts w:ascii="Calibri" w:eastAsia="Calibri" w:hAnsi="Calibri" w:cs="Times New Roman"/>
-          <w:sz w:val="24"/>
-        </w:rPr>
-        <w:t xml:space="preserve">= </w:t>
-      </w:r>
-      <w:r>
-        <w:rPr>
-          <w:rFonts w:ascii="Calibri" w:eastAsia="Calibri" w:hAnsi="Calibri" w:cs="Times New Roman"/>
-          <w:i/>
-          <w:iCs/>
-          <w:sz w:val="24"/>
-        </w:rPr>
-        <w:t>NS</w:t>
-      </w:r>
-      <w:r>
-        <w:rPr>
-          <w:rFonts w:ascii="Calibri" w:eastAsia="Calibri" w:hAnsi="Calibri" w:cs="Times New Roman"/>
-          <w:sz w:val="24"/>
-        </w:rPr>
-        <w:t xml:space="preserve">); or 3) </w:t>
-      </w:r>
-      <w:r>
-        <w:rPr>
-          <w:rFonts w:ascii="Calibri" w:eastAsia="Calibri" w:hAnsi="Calibri" w:cs="Times New Roman"/>
-          <w:sz w:val="24"/>
-          <w:u w:val="single"/>
-        </w:rPr>
-        <w:t>Climate Change</w:t>
-      </w:r>
-      <w:r>
-        <w:rPr>
-          <w:rFonts w:ascii="Calibri" w:eastAsia="Calibri" w:hAnsi="Calibri" w:cs="Times New Roman"/>
-          <w:sz w:val="24"/>
-        </w:rPr>
-        <w:t>,</w:t>
-      </w:r>
-      <w:r>
-        <w:rPr>
-          <w:rFonts w:ascii="Calibri" w:eastAsia="Calibri" w:hAnsi="Calibri" w:cs="Times New Roman"/>
-          <w:sz w:val="24"/>
-        </w:rPr>
-        <w:t xml:space="preserve"> (ß = -0.339,</w:t>
-      </w:r>
-      <w:r>
-        <w:rPr>
-          <w:rFonts w:ascii="Calibri" w:eastAsia="Calibri" w:hAnsi="Calibri" w:cs="Times New Roman"/>
-          <w:sz w:val="24"/>
-        </w:rPr>
-        <w:t xml:space="preserve"> </w:t>
-      </w:r>
-      <w:r>
-        <w:rPr>
-          <w:rFonts w:ascii="Calibri" w:eastAsia="Calibri" w:hAnsi="Calibri" w:cs="Times New Roman"/>
-          <w:i/>
-          <w:iCs/>
-          <w:sz w:val="24"/>
-        </w:rPr>
-        <w:t>p</w:t>
-      </w:r>
-      <w:r>
-        <w:rPr>
-          <w:rFonts w:ascii="Calibri" w:eastAsia="Calibri" w:hAnsi="Calibri" w:cs="Times New Roman"/>
-          <w:sz w:val="24"/>
-        </w:rPr>
-        <w:t xml:space="preserve"> </w:t>
-      </w:r>
-      <w:r>
-        <w:rPr>
-          <w:rFonts w:ascii="Calibri" w:eastAsia="Calibri" w:hAnsi="Calibri" w:cs="Times New Roman"/>
-          <w:sz w:val="24"/>
-        </w:rPr>
-        <w:t xml:space="preserve">= </w:t>
-      </w:r>
-      <w:r>
-        <w:rPr>
-          <w:rFonts w:ascii="Calibri" w:eastAsia="Calibri" w:hAnsi="Calibri" w:cs="Times New Roman"/>
-          <w:i/>
-          <w:iCs/>
-          <w:sz w:val="24"/>
-        </w:rPr>
-        <w:t>NS</w:t>
-      </w:r>
-      <w:r>
-        <w:rPr>
-          <w:rFonts w:ascii="Calibri" w:eastAsia="Calibri" w:hAnsi="Calibri" w:cs="Times New Roman"/>
-          <w:sz w:val="24"/>
-        </w:rPr>
-        <w:t xml:space="preserve">). Likewise, individual differences in health literacy had no significant effects on support for: 1) </w:t>
-      </w:r>
-      <w:r>
-        <w:rPr>
-          <w:rFonts w:ascii="Calibri" w:eastAsia="Calibri" w:hAnsi="Calibri" w:cs="Times New Roman"/>
-          <w:sz w:val="24"/>
-          <w:u w:val="single"/>
-        </w:rPr>
-        <w:t>Universal Health Care</w:t>
-      </w:r>
-      <w:r>
-        <w:rPr>
-          <w:rFonts w:ascii="Calibri" w:eastAsia="Calibri" w:hAnsi="Calibri" w:cs="Times New Roman"/>
-          <w:sz w:val="24"/>
-        </w:rPr>
-        <w:t>,</w:t>
-      </w:r>
-      <w:r>
-        <w:rPr>
-          <w:rFonts w:ascii="Calibri" w:eastAsia="Calibri" w:hAnsi="Calibri" w:cs="Times New Roman"/>
-          <w:sz w:val="24"/>
-        </w:rPr>
-        <w:t xml:space="preserve"> (ß = 0.313,</w:t>
-      </w:r>
-      <w:r>
-        <w:rPr>
-          <w:rFonts w:ascii="Calibri" w:eastAsia="Calibri" w:hAnsi="Calibri" w:cs="Times New Roman"/>
-          <w:sz w:val="24"/>
-        </w:rPr>
-        <w:t xml:space="preserve"> </w:t>
-      </w:r>
-      <w:r>
-        <w:rPr>
-          <w:rFonts w:ascii="Calibri" w:eastAsia="Calibri" w:hAnsi="Calibri" w:cs="Times New Roman"/>
-          <w:i/>
-          <w:iCs/>
-          <w:sz w:val="24"/>
-        </w:rPr>
-        <w:t>p</w:t>
-      </w:r>
-      <w:r>
-        <w:rPr>
-          <w:rFonts w:ascii="Calibri" w:eastAsia="Calibri" w:hAnsi="Calibri" w:cs="Times New Roman"/>
-          <w:sz w:val="24"/>
-        </w:rPr>
-        <w:t xml:space="preserve"> </w:t>
-      </w:r>
-      <w:r>
-        <w:rPr>
-          <w:rFonts w:ascii="Calibri" w:eastAsia="Calibri" w:hAnsi="Calibri" w:cs="Times New Roman"/>
-          <w:sz w:val="24"/>
-        </w:rPr>
-        <w:t xml:space="preserve">= </w:t>
-      </w:r>
-      <w:r>
-        <w:rPr>
-          <w:rFonts w:ascii="Calibri" w:eastAsia="Calibri" w:hAnsi="Calibri" w:cs="Times New Roman"/>
-          <w:i/>
-          <w:iCs/>
-          <w:sz w:val="24"/>
-        </w:rPr>
-        <w:t>NS</w:t>
-      </w:r>
-      <w:r>
-        <w:rPr>
-          <w:rFonts w:ascii="Calibri" w:eastAsia="Calibri" w:hAnsi="Calibri" w:cs="Times New Roman"/>
-          <w:sz w:val="24"/>
-        </w:rPr>
-        <w:t xml:space="preserve">); 2) </w:t>
-      </w:r>
-      <w:r>
-        <w:rPr>
-          <w:rFonts w:ascii="Calibri" w:eastAsia="Calibri" w:hAnsi="Calibri" w:cs="Times New Roman"/>
-          <w:sz w:val="24"/>
-          <w:u w:val="single"/>
-        </w:rPr>
-        <w:t>Capital Punishment</w:t>
-      </w:r>
-      <w:r>
-        <w:rPr>
-          <w:rFonts w:ascii="Calibri" w:eastAsia="Calibri" w:hAnsi="Calibri" w:cs="Times New Roman"/>
-          <w:sz w:val="24"/>
-        </w:rPr>
-        <w:t>,</w:t>
-      </w:r>
-      <w:r>
-        <w:rPr>
-          <w:rFonts w:ascii="Calibri" w:eastAsia="Calibri" w:hAnsi="Calibri" w:cs="Times New Roman"/>
-          <w:sz w:val="24"/>
-        </w:rPr>
-        <w:t xml:space="preserve"> (ß = -0.620,</w:t>
-      </w:r>
-      <w:r>
-        <w:rPr>
-          <w:rFonts w:ascii="Calibri" w:eastAsia="Calibri" w:hAnsi="Calibri" w:cs="Times New Roman"/>
-          <w:sz w:val="24"/>
-        </w:rPr>
-        <w:t xml:space="preserve"> </w:t>
-      </w:r>
-      <w:r>
-        <w:rPr>
-          <w:rFonts w:ascii="Calibri" w:eastAsia="Calibri" w:hAnsi="Calibri" w:cs="Times New Roman"/>
-          <w:i/>
-          <w:iCs/>
-          <w:sz w:val="24"/>
-        </w:rPr>
-        <w:t>p</w:t>
-      </w:r>
-      <w:r>
-        <w:rPr>
-          <w:rFonts w:ascii="Calibri" w:eastAsia="Calibri" w:hAnsi="Calibri" w:cs="Times New Roman"/>
-          <w:sz w:val="24"/>
-        </w:rPr>
-        <w:t xml:space="preserve"> </w:t>
-      </w:r>
-      <w:r>
-        <w:rPr>
-          <w:rFonts w:ascii="Calibri" w:eastAsia="Calibri" w:hAnsi="Calibri" w:cs="Times New Roman"/>
-          <w:sz w:val="24"/>
-        </w:rPr>
-        <w:t xml:space="preserve">= </w:t>
-      </w:r>
-      <w:r>
-        <w:rPr>
-          <w:rFonts w:ascii="Calibri" w:eastAsia="Calibri" w:hAnsi="Calibri" w:cs="Times New Roman"/>
-          <w:i/>
-          <w:iCs/>
-          <w:sz w:val="24"/>
-        </w:rPr>
-        <w:t>NS</w:t>
-      </w:r>
-      <w:r>
-        <w:rPr>
-          <w:rFonts w:ascii="Calibri" w:eastAsia="Calibri" w:hAnsi="Calibri" w:cs="Times New Roman"/>
-          <w:sz w:val="24"/>
-        </w:rPr>
-        <w:t xml:space="preserve">); and 3) </w:t>
-      </w:r>
-      <w:r>
-        <w:rPr>
-          <w:rFonts w:ascii="Calibri" w:eastAsia="Calibri" w:hAnsi="Calibri" w:cs="Times New Roman"/>
-          <w:sz w:val="24"/>
-          <w:u w:val="single"/>
-        </w:rPr>
-        <w:t>Climate Change</w:t>
-      </w:r>
-      <w:r>
-        <w:rPr>
-          <w:rFonts w:ascii="Calibri" w:eastAsia="Calibri" w:hAnsi="Calibri" w:cs="Times New Roman"/>
-          <w:sz w:val="24"/>
-        </w:rPr>
-        <w:t>,</w:t>
-      </w:r>
-      <w:r>
-        <w:rPr>
-          <w:rFonts w:ascii="Calibri" w:eastAsia="Calibri" w:hAnsi="Calibri" w:cs="Times New Roman"/>
-          <w:sz w:val="24"/>
-        </w:rPr>
-        <w:t xml:space="preserve"> (ß = -0.147,</w:t>
-      </w:r>
-      <w:r>
-        <w:rPr>
-          <w:rFonts w:ascii="Calibri" w:eastAsia="Calibri" w:hAnsi="Calibri" w:cs="Times New Roman"/>
-          <w:sz w:val="24"/>
-        </w:rPr>
-        <w:t xml:space="preserve"> </w:t>
-      </w:r>
-      <w:r>
-        <w:rPr>
-          <w:rFonts w:ascii="Calibri" w:eastAsia="Calibri" w:hAnsi="Calibri" w:cs="Times New Roman"/>
-          <w:i/>
-          <w:iCs/>
-          <w:sz w:val="24"/>
-        </w:rPr>
-        <w:t>p</w:t>
-      </w:r>
-      <w:r>
-        <w:rPr>
-          <w:rFonts w:ascii="Calibri" w:eastAsia="Calibri" w:hAnsi="Calibri" w:cs="Times New Roman"/>
-          <w:sz w:val="24"/>
-        </w:rPr>
-        <w:t xml:space="preserve"> </w:t>
-      </w:r>
-      <w:r>
-        <w:rPr>
-          <w:rFonts w:ascii="Calibri" w:eastAsia="Calibri" w:hAnsi="Calibri" w:cs="Times New Roman"/>
-          <w:sz w:val="24"/>
-        </w:rPr>
-        <w:t xml:space="preserve">= </w:t>
-      </w:r>
-      <w:r>
-        <w:rPr>
-          <w:rFonts w:ascii="Calibri" w:eastAsia="Calibri" w:hAnsi="Calibri" w:cs="Times New Roman"/>
-          <w:i/>
-          <w:iCs/>
-          <w:sz w:val="24"/>
-        </w:rPr>
-        <w:t>NS</w:t>
-      </w:r>
-      <w:r>
-        <w:rPr>
-          <w:rFonts w:ascii="Calibri" w:eastAsia="Calibri" w:hAnsi="Calibri" w:cs="Times New Roman"/>
-          <w:sz w:val="24"/>
-        </w:rPr>
-        <w:t xml:space="preserve">). These results indicate that individual differences in </w:t>
+        <w:t xml:space="preserve">A post hoc Tukey test showed that </w:t>
+      </w:r>
+      <w:r>
+        <w:rPr>
+          <w:rFonts w:ascii="Calibri" w:eastAsia="Calibri" w:hAnsi="Calibri" w:cs="Times New Roman"/>
+          <w:sz w:val="24"/>
+        </w:rPr>
+        <w:t xml:space="preserve">topic of </w:t>
+      </w:r>
+      <w:r>
+        <w:rPr>
+          <w:rFonts w:ascii="Calibri" w:eastAsia="Calibri" w:hAnsi="Calibri" w:cs="Times New Roman"/>
+          <w:sz w:val="24"/>
+        </w:rPr>
+        <w:t>exercise</w:t>
+      </w:r>
+      <w:r>
+        <w:rPr>
+          <w:rFonts w:ascii="Calibri" w:eastAsia="Calibri" w:hAnsi="Calibri" w:cs="Times New Roman"/>
+          <w:sz w:val="24"/>
+        </w:rPr>
+        <w:t xml:space="preserve"> had significantly </w:t>
+      </w:r>
+      <w:r>
+        <w:rPr>
+          <w:rFonts w:ascii="Calibri" w:eastAsia="Calibri" w:hAnsi="Calibri" w:cs="Times New Roman"/>
+          <w:sz w:val="24"/>
+        </w:rPr>
+        <w:t xml:space="preserve">lower levels of moral </w:t>
       </w:r>
       <w:r>
         <w:rPr>
@@ -6585,10 +5625,96 @@
           <w:sz w:val="24"/>
         </w:rPr>
         <w:lastRenderedPageBreak/>
-        <w:t>objective/subjective numeracy and health literacy were not associated with our primary outcomes.</w:t>
+        <w:t>conviction</w:t>
+      </w:r>
+      <w:r>
+        <w:rPr>
+          <w:rFonts w:ascii="Calibri" w:eastAsia="Calibri" w:hAnsi="Calibri" w:cs="Times New Roman"/>
+          <w:sz w:val="24"/>
+        </w:rPr>
+        <w:t xml:space="preserve"> at p &lt; .05; </w:t>
+      </w:r>
+      <w:r>
+        <w:rPr>
+          <w:rFonts w:ascii="Calibri" w:eastAsia="Calibri" w:hAnsi="Calibri" w:cs="Times New Roman"/>
+          <w:sz w:val="24"/>
+        </w:rPr>
+        <w:t xml:space="preserve">there were no significant differences between any of the other topics on </w:t>
+      </w:r>
+      <w:r>
+        <w:rPr>
+          <w:rFonts w:ascii="Calibri" w:eastAsia="Calibri" w:hAnsi="Calibri" w:cs="Times New Roman"/>
+          <w:sz w:val="24"/>
+        </w:rPr>
+        <w:t>moral conviction</w:t>
+      </w:r>
+      <w:r>
+        <w:rPr>
+          <w:rFonts w:ascii="Calibri" w:eastAsia="Calibri" w:hAnsi="Calibri" w:cs="Times New Roman"/>
+          <w:sz w:val="24"/>
+        </w:rPr>
+        <w:t xml:space="preserve">. </w:t>
       </w:r>
     </w:p>
-    <w:p/>
+    <w:p>
+      <w:pPr>
+        <w:spacing w:after="100" w:afterAutospacing="1" w:line="480" w:lineRule="auto"/>
+        <w:ind w:firstLine="720"/>
+      </w:pPr>
+      <w:r>
+        <w:rPr>
+          <w:noProof/>
+        </w:rPr>
+        <w:drawing>
+          <wp:inline distT="0" distB="0" distL="0" distR="0" wp14:anchorId="2F0AEE9F" wp14:editId="743F63D1">
+            <wp:extent cx="5934710" cy="4744720"/>
+            <wp:effectExtent l="0" t="0" r="8890" b="0"/>
+            <wp:docPr id="1957772249" name="Picture 3"/>
+            <wp:cNvGraphicFramePr>
+              <a:graphicFrameLocks xmlns:a="http://schemas.openxmlformats.org/drawingml/2006/main" noChangeAspect="1"/>
+            </wp:cNvGraphicFramePr>
+            <a:graphic xmlns:a="http://schemas.openxmlformats.org/drawingml/2006/main">
+              <a:graphicData uri="http://schemas.openxmlformats.org/drawingml/2006/picture">
+                <pic:pic xmlns:pic="http://schemas.openxmlformats.org/drawingml/2006/picture">
+                  <pic:nvPicPr>
+                    <pic:cNvPr id="0" name="Picture 3"/>
+                    <pic:cNvPicPr>
+                      <a:picLocks noChangeAspect="1" noChangeArrowheads="1"/>
+                    </pic:cNvPicPr>
+                  </pic:nvPicPr>
+                  <pic:blipFill>
+                    <a:blip r:embed="rId11">
+                      <a:extLst>
+                        <a:ext uri="{28A0092B-C50C-407E-A947-70E740481C1C}">
+                          <a14:useLocalDpi xmlns:a14="http://schemas.microsoft.com/office/drawing/2010/main" val="0"/>
+                        </a:ext>
+                      </a:extLst>
+                    </a:blip>
+                    <a:srcRect/>
+                    <a:stretch>
+                      <a:fillRect/>
+                    </a:stretch>
+                  </pic:blipFill>
+                  <pic:spPr bwMode="auto">
+                    <a:xfrm>
+                      <a:off x="0" y="0"/>
+                      <a:ext cx="5934710" cy="4744720"/>
+                    </a:xfrm>
+                    <a:prstGeom prst="rect">
+                      <a:avLst/>
+                    </a:prstGeom>
+                    <a:noFill/>
+                    <a:ln>
+                      <a:noFill/>
+                    </a:ln>
+                  </pic:spPr>
+                </pic:pic>
+              </a:graphicData>
+            </a:graphic>
+          </wp:inline>
+        </w:drawing>
+      </w:r>
+    </w:p>
     <w:sectPr>
       <w:pgSz w:w="12240" w:h="15840"/>
       <w:pgMar w:top="1440" w:right="1440" w:bottom="1440" w:left="1440" w:header="720" w:footer="720" w:gutter="0"/>
@@ -7937,6 +7063,10 @@
 </file>
 
 <file path=customXml/item1.xml><?xml version="1.0" encoding="utf-8"?>
+<b:Sources xmlns:b="http://schemas.openxmlformats.org/officeDocument/2006/bibliography" xmlns="http://schemas.openxmlformats.org/officeDocument/2006/bibliography" SelectedStyle="\APASixthEditionOfficeOnline.xsl" StyleName="APA" Version="6"/>
+</file>
+
+<file path=customXml/item2.xml><?xml version="1.0" encoding="utf-8"?>
 <ct:contentTypeSchema xmlns:ct="http://schemas.microsoft.com/office/2006/metadata/contentType" xmlns:ma="http://schemas.microsoft.com/office/2006/metadata/properties/metaAttributes" ct:_="" ma:_="" ma:contentTypeName="Document" ma:contentTypeID="0x0101007402516817E1A7498C41FD15FE0A9B79" ma:contentTypeVersion="18" ma:contentTypeDescription="Create a new document." ma:contentTypeScope="" ma:versionID="d1edb8ae1068c066e3aa67851cd24313">
   <xsd:schema xmlns:xsd="http://www.w3.org/2001/XMLSchema" xmlns:xs="http://www.w3.org/2001/XMLSchema" xmlns:p="http://schemas.microsoft.com/office/2006/metadata/properties" xmlns:ns1="http://schemas.microsoft.com/sharepoint/v3" xmlns:ns3="6015b09f-5043-4f49-8a7b-9772bd5932db" xmlns:ns4="e31052eb-2b6e-4c50-9a35-05cb7ca444e7" targetNamespace="http://schemas.microsoft.com/office/2006/metadata/properties" ma:root="true" ma:fieldsID="ae4a153232ce27f936899b0a16c01a76" ns1:_="" ns3:_="" ns4:_="">
     <xsd:import namespace="http://schemas.microsoft.com/sharepoint/v3"/>
@@ -8194,11 +7324,16 @@
 </ct:contentTypeSchema>
 </file>
 
-<file path=customXml/item2.xml><?xml version="1.0" encoding="utf-8"?>
-<b:Sources xmlns:b="http://schemas.openxmlformats.org/officeDocument/2006/bibliography" xmlns="http://schemas.openxmlformats.org/officeDocument/2006/bibliography" SelectedStyle="\APASixthEditionOfficeOnline.xsl" StyleName="APA" Version="6"/>
+<file path=customXml/item3.xml><?xml version="1.0" encoding="utf-8"?>
+<?mso-contentType ?>
+<FormTemplates xmlns="http://schemas.microsoft.com/sharepoint/v3/contenttype/forms">
+  <Display>DocumentLibraryForm</Display>
+  <Edit>DocumentLibraryForm</Edit>
+  <New>DocumentLibraryForm</New>
+</FormTemplates>
 </file>
 
-<file path=customXml/item3.xml><?xml version="1.0" encoding="utf-8"?>
+<file path=customXml/item4.xml><?xml version="1.0" encoding="utf-8"?>
 <p:properties xmlns:p="http://schemas.microsoft.com/office/2006/metadata/properties" xmlns:xsi="http://www.w3.org/2001/XMLSchema-instance" xmlns:pc="http://schemas.microsoft.com/office/infopath/2007/PartnerControls">
   <documentManagement>
     <_ip_UnifiedCompliancePolicyUIAction xmlns="http://schemas.microsoft.com/sharepoint/v3" xsi:nil="true"/>
@@ -8208,16 +7343,15 @@
 </p:properties>
 </file>
 
-<file path=customXml/item4.xml><?xml version="1.0" encoding="utf-8"?>
-<?mso-contentType ?>
-<FormTemplates xmlns="http://schemas.microsoft.com/sharepoint/v3/contenttype/forms">
-  <Display>DocumentLibraryForm</Display>
-  <Edit>DocumentLibraryForm</Edit>
-  <New>DocumentLibraryForm</New>
-</FormTemplates>
+<file path=customXml/itemProps1.xml><?xml version="1.0" encoding="utf-8"?>
+<ds:datastoreItem xmlns:ds="http://schemas.openxmlformats.org/officeDocument/2006/customXml" ds:itemID="{E76CBE9A-B066-4229-813B-EB59CD54C56B}">
+  <ds:schemaRefs>
+    <ds:schemaRef ds:uri="http://schemas.openxmlformats.org/officeDocument/2006/bibliography"/>
+  </ds:schemaRefs>
+</ds:datastoreItem>
 </file>
 
-<file path=customXml/itemProps1.xml><?xml version="1.0" encoding="utf-8"?>
+<file path=customXml/itemProps2.xml><?xml version="1.0" encoding="utf-8"?>
 <ds:datastoreItem xmlns:ds="http://schemas.openxmlformats.org/officeDocument/2006/customXml" ds:itemID="{C6EFD1AA-79DC-4D68-94B0-05633BB8F7BB}">
   <ds:schemaRefs>
     <ds:schemaRef ds:uri="http://schemas.microsoft.com/office/2006/metadata/contentType"/>
@@ -8237,15 +7371,15 @@
 </ds:datastoreItem>
 </file>
 
-<file path=customXml/itemProps2.xml><?xml version="1.0" encoding="utf-8"?>
-<ds:datastoreItem xmlns:ds="http://schemas.openxmlformats.org/officeDocument/2006/customXml" ds:itemID="{E76CBE9A-B066-4229-813B-EB59CD54C56B}">
+<file path=customXml/itemProps3.xml><?xml version="1.0" encoding="utf-8"?>
+<ds:datastoreItem xmlns:ds="http://schemas.openxmlformats.org/officeDocument/2006/customXml" ds:itemID="{370C9932-052A-4234-B377-CD6828F126DD}">
   <ds:schemaRefs>
-    <ds:schemaRef ds:uri="http://schemas.openxmlformats.org/officeDocument/2006/bibliography"/>
+    <ds:schemaRef ds:uri="http://schemas.microsoft.com/sharepoint/v3/contenttype/forms"/>
   </ds:schemaRefs>
 </ds:datastoreItem>
 </file>
 
-<file path=customXml/itemProps3.xml><?xml version="1.0" encoding="utf-8"?>
+<file path=customXml/itemProps4.xml><?xml version="1.0" encoding="utf-8"?>
 <ds:datastoreItem xmlns:ds="http://schemas.openxmlformats.org/officeDocument/2006/customXml" ds:itemID="{21B7DAEB-1464-40C2-A52C-8AD4BE0C9E8F}">
   <ds:schemaRefs>
     <ds:schemaRef ds:uri="http://schemas.microsoft.com/office/2006/metadata/properties"/>
@@ -8254,12 +7388,4 @@
     <ds:schemaRef ds:uri="6015b09f-5043-4f49-8a7b-9772bd5932db"/>
   </ds:schemaRefs>
 </ds:datastoreItem>
-</file>
-
-<file path=customXml/itemProps4.xml><?xml version="1.0" encoding="utf-8"?>
-<ds:datastoreItem xmlns:ds="http://schemas.openxmlformats.org/officeDocument/2006/customXml" ds:itemID="{370C9932-052A-4234-B377-CD6828F126DD}">
-  <ds:schemaRefs>
-    <ds:schemaRef ds:uri="http://schemas.microsoft.com/sharepoint/v3/contenttype/forms"/>
-  </ds:schemaRefs>
-</ds:datastoreItem>
 </file>
</xml_diff>

<commit_message>
Mostly updated study 2 text to match study 1 formatting - still need to add a good graph for study 2, then start outline of the introduction rebuild.
</commit_message>
<xml_diff>
--- a/Dissertation Proposal/Restructure process/Dissertation Proposal Section Drafts/Study 1 and 2 Combined Draft.docx
+++ b/Dissertation Proposal/Restructure process/Dissertation Proposal Section Drafts/Study 1 and 2 Combined Draft.docx
@@ -917,7 +917,29 @@
           <w:szCs w:val="24"/>
           <w14:ligatures w14:val="none"/>
         </w:rPr>
-        <w:t>Individual differences in health literacy were measured using the Single Item Health Literacy Screener (SILS) developed by Morris, MacLean, Chew, and Littenberg (2006). Health literacy is measured by self-reported confidence with medical forms (e.g., “How confident are you filling out medical forms by yourself?”). Confidence is measured with a 5-point Likert scale ranging from ‘Never’ (1) to ‘Always’ (5).</w:t>
+        <w:t xml:space="preserve">Individual differences in health literacy were measured using the Single Item Health Literacy Screener (SILS) developed by Morris, MacLean, Chew, and </w:t>
+      </w:r>
+      <w:proofErr w:type="spellStart"/>
+      <w:r>
+        <w:rPr>
+          <w:rFonts w:ascii="Calibri" w:eastAsia="Calibri" w:hAnsi="Calibri" w:cs="Times New Roman"/>
+          <w:kern w:val="0"/>
+          <w:sz w:val="24"/>
+          <w:szCs w:val="24"/>
+          <w14:ligatures w14:val="none"/>
+        </w:rPr>
+        <w:t>Littenberg</w:t>
+      </w:r>
+      <w:proofErr w:type="spellEnd"/>
+      <w:r>
+        <w:rPr>
+          <w:rFonts w:ascii="Calibri" w:eastAsia="Calibri" w:hAnsi="Calibri" w:cs="Times New Roman"/>
+          <w:kern w:val="0"/>
+          <w:sz w:val="24"/>
+          <w:szCs w:val="24"/>
+          <w14:ligatures w14:val="none"/>
+        </w:rPr>
+        <w:t xml:space="preserve"> (2006). Health literacy is measured by self-reported confidence with medical forms (e.g., “How confident are you filling out medical forms by yourself?”). Confidence is measured with a 5-point Likert scale ranging from ‘Never’ (1) to ‘Always’ (5).</w:t>
       </w:r>
     </w:p>
     <w:p>
@@ -1407,7 +1429,15 @@
           <w:rFonts w:ascii="Calibri" w:eastAsia="Calibri" w:hAnsi="Calibri" w:cs="Times New Roman"/>
           <w:sz w:val="24"/>
         </w:rPr>
-        <w:t xml:space="preserve"> (ß</w:t>
+        <w:t xml:space="preserve"> (</w:t>
+      </w:r>
+      <w:proofErr w:type="spellStart"/>
+      <w:r>
+        <w:rPr>
+          <w:rFonts w:ascii="Calibri" w:eastAsia="Calibri" w:hAnsi="Calibri" w:cs="Times New Roman"/>
+          <w:sz w:val="24"/>
+        </w:rPr>
+        <w:t>ß</w:t>
       </w:r>
       <w:r>
         <w:rPr>
@@ -1415,7 +1445,16 @@
           <w:sz w:val="24"/>
           <w:vertAlign w:val="subscript"/>
         </w:rPr>
-        <w:t>time x condition</w:t>
+        <w:t>time</w:t>
+      </w:r>
+      <w:proofErr w:type="spellEnd"/>
+      <w:r>
+        <w:rPr>
+          <w:rFonts w:ascii="Calibri" w:eastAsia="Calibri" w:hAnsi="Calibri" w:cs="Times New Roman"/>
+          <w:sz w:val="24"/>
+          <w:vertAlign w:val="subscript"/>
+        </w:rPr>
+        <w:t xml:space="preserve"> x condition</w:t>
       </w:r>
       <w:r>
         <w:rPr>
@@ -1474,7 +1513,15 @@
           <w:rFonts w:ascii="Calibri" w:eastAsia="Calibri" w:hAnsi="Calibri" w:cs="Times New Roman"/>
           <w:sz w:val="24"/>
         </w:rPr>
-        <w:t xml:space="preserve"> (ß</w:t>
+        <w:t xml:space="preserve"> (</w:t>
+      </w:r>
+      <w:proofErr w:type="spellStart"/>
+      <w:r>
+        <w:rPr>
+          <w:rFonts w:ascii="Calibri" w:eastAsia="Calibri" w:hAnsi="Calibri" w:cs="Times New Roman"/>
+          <w:sz w:val="24"/>
+        </w:rPr>
+        <w:t>ß</w:t>
       </w:r>
       <w:r>
         <w:rPr>
@@ -1482,7 +1529,16 @@
           <w:sz w:val="24"/>
           <w:vertAlign w:val="subscript"/>
         </w:rPr>
-        <w:t>time x condition</w:t>
+        <w:t>time</w:t>
+      </w:r>
+      <w:proofErr w:type="spellEnd"/>
+      <w:r>
+        <w:rPr>
+          <w:rFonts w:ascii="Calibri" w:eastAsia="Calibri" w:hAnsi="Calibri" w:cs="Times New Roman"/>
+          <w:sz w:val="24"/>
+          <w:vertAlign w:val="subscript"/>
+        </w:rPr>
+        <w:t xml:space="preserve"> x condition</w:t>
       </w:r>
       <w:r>
         <w:rPr>
@@ -1557,7 +1613,15 @@
           <w:rFonts w:ascii="Calibri" w:eastAsia="Calibri" w:hAnsi="Calibri" w:cs="Times New Roman"/>
           <w:sz w:val="24"/>
         </w:rPr>
-        <w:t xml:space="preserve"> (ß</w:t>
+        <w:t xml:space="preserve"> (</w:t>
+      </w:r>
+      <w:proofErr w:type="spellStart"/>
+      <w:r>
+        <w:rPr>
+          <w:rFonts w:ascii="Calibri" w:eastAsia="Calibri" w:hAnsi="Calibri" w:cs="Times New Roman"/>
+          <w:sz w:val="24"/>
+        </w:rPr>
+        <w:t>ß</w:t>
       </w:r>
       <w:r>
         <w:rPr>
@@ -1565,7 +1629,16 @@
           <w:sz w:val="24"/>
           <w:vertAlign w:val="subscript"/>
         </w:rPr>
-        <w:t>time x condition</w:t>
+        <w:t>time</w:t>
+      </w:r>
+      <w:proofErr w:type="spellEnd"/>
+      <w:r>
+        <w:rPr>
+          <w:rFonts w:ascii="Calibri" w:eastAsia="Calibri" w:hAnsi="Calibri" w:cs="Times New Roman"/>
+          <w:sz w:val="24"/>
+          <w:vertAlign w:val="subscript"/>
+        </w:rPr>
+        <w:t xml:space="preserve"> x condition</w:t>
       </w:r>
       <w:r>
         <w:rPr>
@@ -2507,6 +2580,7 @@
         </w:rPr>
         <w:t>NS</w:t>
       </w:r>
+      <w:proofErr w:type="gramStart"/>
       <w:r>
         <w:rPr>
           <w:rFonts w:ascii="Calibri" w:eastAsia="Calibri" w:hAnsi="Calibri" w:cs="Times New Roman"/>
@@ -2520,7 +2594,16 @@
           <w:sz w:val="24"/>
           <w:u w:val="single"/>
         </w:rPr>
-        <w:t xml:space="preserve">Capital </w:t>
+        <w:t>Capital</w:t>
+      </w:r>
+      <w:proofErr w:type="gramEnd"/>
+      <w:r>
+        <w:rPr>
+          <w:rFonts w:ascii="Calibri" w:eastAsia="Calibri" w:hAnsi="Calibri" w:cs="Times New Roman"/>
+          <w:sz w:val="24"/>
+          <w:u w:val="single"/>
+        </w:rPr>
+        <w:t xml:space="preserve"> </w:t>
       </w:r>
       <w:r>
         <w:rPr>
@@ -2929,7 +3012,23 @@
           <w:rFonts w:ascii="Calibri" w:eastAsia="Calibri" w:hAnsi="Calibri" w:cs="Times New Roman"/>
           <w:sz w:val="24"/>
         </w:rPr>
-        <w:t xml:space="preserve">). Additionally, individual difference in subjective numeracy had no significant effects on support for: 1) </w:t>
+        <w:t xml:space="preserve">). Additionally, individual </w:t>
+      </w:r>
+      <w:proofErr w:type="gramStart"/>
+      <w:r>
+        <w:rPr>
+          <w:rFonts w:ascii="Calibri" w:eastAsia="Calibri" w:hAnsi="Calibri" w:cs="Times New Roman"/>
+          <w:sz w:val="24"/>
+        </w:rPr>
+        <w:t>difference</w:t>
+      </w:r>
+      <w:proofErr w:type="gramEnd"/>
+      <w:r>
+        <w:rPr>
+          <w:rFonts w:ascii="Calibri" w:eastAsia="Calibri" w:hAnsi="Calibri" w:cs="Times New Roman"/>
+          <w:sz w:val="24"/>
+        </w:rPr>
+        <w:t xml:space="preserve"> in subjective numeracy had no significant effects on support for: 1) </w:t>
       </w:r>
       <w:r>
         <w:rPr>
@@ -3392,7 +3491,43 @@
           <w:szCs w:val="24"/>
         </w:rPr>
         <w:tab/>
-        <w:t xml:space="preserve">The results for Study 1 provide evidence of two main points. First, as prior literature on the effect of social conformity suggests, perception of social consensus (whether in support or opposition of a position) results in subjects aligning themselves with that consensus. Second, that greater deontological, but not utilitarian, predisposition, can be associated with changes in support for a topic. To the extent that deontological orientation affected support for a topic, it was associated with support for Universal Health Care. Methodologically speaking, one major area of concern that was not addressed in this study was alternative methods for manipulation of support for a given topic. While manipulation of social consensus was effective, there are real concerns about the ethics of presenting a ‘false consensus’ in the process of informing and shaping public opinion. In practice, several other axis of behavior exist that have potential to be leveraged to change public support for contemporary topics. Many extremely polarizing topics are felt with ‘moral conviction’, thus, it seems to be a plausible direction to manipulate perspective change. Finally, all four of our topics for Study 1 were chosen due to prior literature indicating the topic as highly polarized (climate change, capital punishment, death penalty) or because there is plausible reason to believe ethical concerns would affect the issue (Universal Health Care). However, we have not looked at how manipulations that can lead to perspective change could be different in the context of a ‘non-polarized’ topic. Therefore, we planned to incorporate an intentionally ‘non-polarized’ topic for our next study. With these issues in mind </w:t>
+        <w:t xml:space="preserve">The results for Study 1 provide evidence of two main points. First, as prior literature on the effect of social conformity suggests, perception of social consensus (whether in support or opposition of a position) results in subjects aligning themselves with that consensus. Second, that greater deontological, but not utilitarian, predisposition, can be associated with changes in support for a topic. To the extent that deontological orientation affected support for a topic, it was associated with support for Universal Health Care. Methodologically speaking, one major area of concern that was not addressed in this study was alternative methods for manipulation of support for a given topic. While manipulation of social consensus was effective, there are real concerns about the ethics of presenting a ‘false consensus’ in the process of informing and shaping public opinion. In practice, several other </w:t>
+      </w:r>
+      <w:proofErr w:type="gramStart"/>
+      <w:r>
+        <w:rPr>
+          <w:rFonts w:ascii="Calibri" w:eastAsia="Calibri" w:hAnsi="Calibri" w:cs="Times New Roman"/>
+          <w:sz w:val="24"/>
+          <w:szCs w:val="24"/>
+        </w:rPr>
+        <w:t>axis</w:t>
+      </w:r>
+      <w:proofErr w:type="gramEnd"/>
+      <w:r>
+        <w:rPr>
+          <w:rFonts w:ascii="Calibri" w:eastAsia="Calibri" w:hAnsi="Calibri" w:cs="Times New Roman"/>
+          <w:sz w:val="24"/>
+          <w:szCs w:val="24"/>
+        </w:rPr>
+        <w:t xml:space="preserve"> of behavior exist that have potential to be leveraged to change public support for contemporary topics. Many extremely polarizing topics are felt with ‘moral conviction</w:t>
+      </w:r>
+      <w:proofErr w:type="gramStart"/>
+      <w:r>
+        <w:rPr>
+          <w:rFonts w:ascii="Calibri" w:eastAsia="Calibri" w:hAnsi="Calibri" w:cs="Times New Roman"/>
+          <w:sz w:val="24"/>
+          <w:szCs w:val="24"/>
+        </w:rPr>
+        <w:t>’,</w:t>
+      </w:r>
+      <w:proofErr w:type="gramEnd"/>
+      <w:r>
+        <w:rPr>
+          <w:rFonts w:ascii="Calibri" w:eastAsia="Calibri" w:hAnsi="Calibri" w:cs="Times New Roman"/>
+          <w:sz w:val="24"/>
+          <w:szCs w:val="24"/>
+        </w:rPr>
+        <w:t xml:space="preserve"> thus, it seems to be a plausible direction to manipulate perspective change. Finally, all four of our topics for Study 1 were chosen due to prior literature indicating the topic as highly polarized (climate change, capital punishment, death penalty) or because there is plausible reason to believe ethical concerns would affect the issue (Universal Health Care). However, we have not looked at how manipulations that can lead to perspective change could be different in the context of a ‘non-polarized’ topic. Therefore, we planned to incorporate an intentionally ‘non-polarized’ topic for our next study. With these issues in mind </w:t>
       </w:r>
       <w:r>
         <w:rPr>
@@ -3936,7 +4071,29 @@
           <w:szCs w:val="24"/>
           <w14:ligatures w14:val="none"/>
         </w:rPr>
-        <w:t xml:space="preserve"> assess whether or not the individual themselves sees their stance on an issue as based on morality (e.g., My attitude about [topic] is a reflection of my core moral beliefs and convictions).</w:t>
+        <w:t xml:space="preserve"> assess whether or not the individual themselves sees their stance on an issue as based on morality (e.g., My attitude about [topic] </w:t>
+      </w:r>
+      <w:proofErr w:type="gramStart"/>
+      <w:r>
+        <w:rPr>
+          <w:rFonts w:ascii="Calibri" w:eastAsia="Calibri" w:hAnsi="Calibri" w:cs="Times New Roman"/>
+          <w:kern w:val="0"/>
+          <w:sz w:val="24"/>
+          <w:szCs w:val="24"/>
+          <w14:ligatures w14:val="none"/>
+        </w:rPr>
+        <w:t>is a reflection of</w:t>
+      </w:r>
+      <w:proofErr w:type="gramEnd"/>
+      <w:r>
+        <w:rPr>
+          <w:rFonts w:ascii="Calibri" w:eastAsia="Calibri" w:hAnsi="Calibri" w:cs="Times New Roman"/>
+          <w:kern w:val="0"/>
+          <w:sz w:val="24"/>
+          <w:szCs w:val="24"/>
+          <w14:ligatures w14:val="none"/>
+        </w:rPr>
+        <w:t xml:space="preserve"> my core moral beliefs and convictions).</w:t>
       </w:r>
       <w:r>
         <w:rPr>
@@ -4957,7 +5114,1084 @@
           <w:rFonts w:ascii="Calibri" w:eastAsia="Calibri" w:hAnsi="Calibri" w:cs="Times New Roman"/>
           <w:sz w:val="24"/>
         </w:rPr>
-        <w:t>There was mixed support for H1, as our moral conviction manipulation had no main effect on support for a given topic. However, there was a significant main effect of openness to belief change on support for UHC and exercise. Further examination indicated that the homogeneity of variance assumption was violated, as the experimental condition x ‘openness to belief change’ interaction was significant for the topic of UHC.</w:t>
+        <w:t>There was mixed support for H1, as our moral conviction manipulation had no main effect on support for</w:t>
+      </w:r>
+      <w:r>
+        <w:rPr>
+          <w:rFonts w:ascii="Calibri" w:eastAsia="Calibri" w:hAnsi="Calibri" w:cs="Times New Roman"/>
+          <w:sz w:val="24"/>
+        </w:rPr>
+        <w:t>:</w:t>
+      </w:r>
+      <w:r>
+        <w:rPr>
+          <w:rFonts w:ascii="Calibri" w:eastAsia="Calibri" w:hAnsi="Calibri" w:cs="Times New Roman"/>
+          <w:sz w:val="24"/>
+        </w:rPr>
+        <w:t xml:space="preserve"> </w:t>
+      </w:r>
+      <w:r>
+        <w:rPr>
+          <w:rFonts w:ascii="Calibri" w:eastAsia="Calibri" w:hAnsi="Calibri" w:cs="Times New Roman"/>
+          <w:sz w:val="24"/>
+        </w:rPr>
+        <w:t xml:space="preserve">1) </w:t>
+      </w:r>
+      <w:r>
+        <w:rPr>
+          <w:rFonts w:ascii="Calibri" w:eastAsia="Calibri" w:hAnsi="Calibri" w:cs="Times New Roman"/>
+          <w:sz w:val="24"/>
+          <w:u w:val="single"/>
+        </w:rPr>
+        <w:t>Universal Health Care</w:t>
+      </w:r>
+      <w:r>
+        <w:rPr>
+          <w:rFonts w:ascii="Calibri" w:eastAsia="Calibri" w:hAnsi="Calibri" w:cs="Times New Roman"/>
+          <w:sz w:val="24"/>
+        </w:rPr>
+        <w:t>,</w:t>
+      </w:r>
+      <w:r>
+        <w:rPr>
+          <w:rFonts w:ascii="Calibri" w:eastAsia="Calibri" w:hAnsi="Calibri" w:cs="Times New Roman"/>
+          <w:sz w:val="24"/>
+        </w:rPr>
+        <w:t xml:space="preserve"> (</w:t>
+      </w:r>
+      <w:r>
+        <w:rPr>
+          <w:rFonts w:ascii="Calibri" w:eastAsia="Calibri" w:hAnsi="Calibri" w:cs="Times New Roman"/>
+          <w:i/>
+          <w:iCs/>
+          <w:sz w:val="24"/>
+        </w:rPr>
+        <w:t>F</w:t>
+      </w:r>
+      <w:r>
+        <w:rPr>
+          <w:rFonts w:ascii="Calibri" w:eastAsia="Calibri" w:hAnsi="Calibri" w:cs="Times New Roman"/>
+          <w:sz w:val="24"/>
+        </w:rPr>
+        <w:t xml:space="preserve"> </w:t>
+      </w:r>
+      <w:r>
+        <w:rPr>
+          <w:rFonts w:ascii="Calibri" w:eastAsia="Calibri" w:hAnsi="Calibri" w:cs="Times New Roman"/>
+          <w:sz w:val="24"/>
+        </w:rPr>
+        <w:t>(</w:t>
+      </w:r>
+      <w:r>
+        <w:rPr>
+          <w:rFonts w:ascii="Calibri" w:eastAsia="Calibri" w:hAnsi="Calibri" w:cs="Times New Roman"/>
+          <w:sz w:val="24"/>
+        </w:rPr>
+        <w:t>4</w:t>
+      </w:r>
+      <w:r>
+        <w:rPr>
+          <w:rFonts w:ascii="Calibri" w:eastAsia="Calibri" w:hAnsi="Calibri" w:cs="Times New Roman"/>
+          <w:sz w:val="24"/>
+        </w:rPr>
+        <w:t xml:space="preserve">, </w:t>
+      </w:r>
+      <w:r>
+        <w:rPr>
+          <w:rFonts w:ascii="Calibri" w:eastAsia="Calibri" w:hAnsi="Calibri" w:cs="Times New Roman"/>
+          <w:sz w:val="24"/>
+        </w:rPr>
+        <w:t>142</w:t>
+      </w:r>
+      <w:r>
+        <w:rPr>
+          <w:rFonts w:ascii="Calibri" w:eastAsia="Calibri" w:hAnsi="Calibri" w:cs="Times New Roman"/>
+          <w:sz w:val="24"/>
+        </w:rPr>
+        <w:t xml:space="preserve">) = </w:t>
+      </w:r>
+      <w:r>
+        <w:rPr>
+          <w:rFonts w:ascii="Calibri" w:eastAsia="Calibri" w:hAnsi="Calibri" w:cs="Times New Roman"/>
+          <w:sz w:val="24"/>
+        </w:rPr>
+        <w:t>0</w:t>
+      </w:r>
+      <w:r>
+        <w:rPr>
+          <w:rFonts w:ascii="Calibri" w:eastAsia="Calibri" w:hAnsi="Calibri" w:cs="Times New Roman"/>
+          <w:sz w:val="24"/>
+        </w:rPr>
+        <w:t>.</w:t>
+      </w:r>
+      <w:r>
+        <w:rPr>
+          <w:rFonts w:ascii="Calibri" w:eastAsia="Calibri" w:hAnsi="Calibri" w:cs="Times New Roman"/>
+          <w:sz w:val="24"/>
+        </w:rPr>
+        <w:t>297</w:t>
+      </w:r>
+      <w:r>
+        <w:rPr>
+          <w:rFonts w:ascii="Calibri" w:eastAsia="Calibri" w:hAnsi="Calibri" w:cs="Times New Roman"/>
+          <w:sz w:val="24"/>
+        </w:rPr>
+        <w:t>,</w:t>
+      </w:r>
+      <w:r>
+        <w:rPr>
+          <w:rFonts w:ascii="Calibri" w:eastAsia="Calibri" w:hAnsi="Calibri" w:cs="Times New Roman"/>
+          <w:sz w:val="24"/>
+        </w:rPr>
+        <w:t xml:space="preserve"> </w:t>
+      </w:r>
+      <w:r>
+        <w:rPr>
+          <w:rFonts w:ascii="Calibri" w:eastAsia="Calibri" w:hAnsi="Calibri" w:cs="Times New Roman"/>
+          <w:i/>
+          <w:iCs/>
+          <w:sz w:val="24"/>
+        </w:rPr>
+        <w:t>p</w:t>
+      </w:r>
+      <w:r>
+        <w:rPr>
+          <w:rFonts w:ascii="Calibri" w:eastAsia="Calibri" w:hAnsi="Calibri" w:cs="Times New Roman"/>
+          <w:sz w:val="24"/>
+        </w:rPr>
+        <w:t xml:space="preserve"> </w:t>
+      </w:r>
+      <w:r>
+        <w:rPr>
+          <w:rFonts w:ascii="Calibri" w:eastAsia="Calibri" w:hAnsi="Calibri" w:cs="Times New Roman"/>
+          <w:sz w:val="24"/>
+        </w:rPr>
+        <w:t xml:space="preserve">= </w:t>
+      </w:r>
+      <w:r>
+        <w:rPr>
+          <w:rFonts w:ascii="Calibri" w:eastAsia="Calibri" w:hAnsi="Calibri" w:cs="Times New Roman"/>
+          <w:i/>
+          <w:iCs/>
+          <w:sz w:val="24"/>
+        </w:rPr>
+        <w:t>NS</w:t>
+      </w:r>
+      <w:r>
+        <w:rPr>
+          <w:rFonts w:ascii="Calibri" w:eastAsia="Calibri" w:hAnsi="Calibri" w:cs="Times New Roman"/>
+          <w:sz w:val="24"/>
+        </w:rPr>
+        <w:t xml:space="preserve">); 2) </w:t>
+      </w:r>
+      <w:r>
+        <w:rPr>
+          <w:rFonts w:ascii="Calibri" w:eastAsia="Calibri" w:hAnsi="Calibri" w:cs="Times New Roman"/>
+          <w:sz w:val="24"/>
+          <w:u w:val="single"/>
+        </w:rPr>
+        <w:t>Capital Punishment</w:t>
+      </w:r>
+      <w:r>
+        <w:rPr>
+          <w:rFonts w:ascii="Calibri" w:eastAsia="Calibri" w:hAnsi="Calibri" w:cs="Times New Roman"/>
+          <w:sz w:val="24"/>
+        </w:rPr>
+        <w:t>,</w:t>
+      </w:r>
+      <w:r>
+        <w:rPr>
+          <w:rFonts w:ascii="Calibri" w:eastAsia="Calibri" w:hAnsi="Calibri" w:cs="Times New Roman"/>
+          <w:sz w:val="24"/>
+        </w:rPr>
+        <w:t xml:space="preserve"> (</w:t>
+      </w:r>
+      <w:r>
+        <w:rPr>
+          <w:rFonts w:ascii="Calibri" w:eastAsia="Calibri" w:hAnsi="Calibri" w:cs="Times New Roman"/>
+          <w:i/>
+          <w:iCs/>
+          <w:sz w:val="24"/>
+        </w:rPr>
+        <w:t>F</w:t>
+      </w:r>
+      <w:r>
+        <w:rPr>
+          <w:rFonts w:ascii="Calibri" w:eastAsia="Calibri" w:hAnsi="Calibri" w:cs="Times New Roman"/>
+          <w:sz w:val="24"/>
+        </w:rPr>
+        <w:t xml:space="preserve"> </w:t>
+      </w:r>
+      <w:r>
+        <w:rPr>
+          <w:rFonts w:ascii="Calibri" w:eastAsia="Calibri" w:hAnsi="Calibri" w:cs="Times New Roman"/>
+          <w:sz w:val="24"/>
+        </w:rPr>
+        <w:t>(</w:t>
+      </w:r>
+      <w:r>
+        <w:rPr>
+          <w:rFonts w:ascii="Calibri" w:eastAsia="Calibri" w:hAnsi="Calibri" w:cs="Times New Roman"/>
+          <w:sz w:val="24"/>
+        </w:rPr>
+        <w:t>4</w:t>
+      </w:r>
+      <w:r>
+        <w:rPr>
+          <w:rFonts w:ascii="Calibri" w:eastAsia="Calibri" w:hAnsi="Calibri" w:cs="Times New Roman"/>
+          <w:sz w:val="24"/>
+        </w:rPr>
+        <w:t xml:space="preserve">, </w:t>
+      </w:r>
+      <w:r>
+        <w:rPr>
+          <w:rFonts w:ascii="Calibri" w:eastAsia="Calibri" w:hAnsi="Calibri" w:cs="Times New Roman"/>
+          <w:sz w:val="24"/>
+        </w:rPr>
+        <w:t>14</w:t>
+      </w:r>
+      <w:r>
+        <w:rPr>
+          <w:rFonts w:ascii="Calibri" w:eastAsia="Calibri" w:hAnsi="Calibri" w:cs="Times New Roman"/>
+          <w:sz w:val="24"/>
+        </w:rPr>
+        <w:t>6</w:t>
+      </w:r>
+      <w:r>
+        <w:rPr>
+          <w:rFonts w:ascii="Calibri" w:eastAsia="Calibri" w:hAnsi="Calibri" w:cs="Times New Roman"/>
+          <w:sz w:val="24"/>
+        </w:rPr>
+        <w:t xml:space="preserve">) = </w:t>
+      </w:r>
+      <w:r>
+        <w:rPr>
+          <w:rFonts w:ascii="Calibri" w:eastAsia="Calibri" w:hAnsi="Calibri" w:cs="Times New Roman"/>
+          <w:sz w:val="24"/>
+        </w:rPr>
+        <w:t>0.</w:t>
+      </w:r>
+      <w:r>
+        <w:rPr>
+          <w:rFonts w:ascii="Calibri" w:eastAsia="Calibri" w:hAnsi="Calibri" w:cs="Times New Roman"/>
+          <w:sz w:val="24"/>
+        </w:rPr>
+        <w:t>851</w:t>
+      </w:r>
+      <w:r>
+        <w:rPr>
+          <w:rFonts w:ascii="Calibri" w:eastAsia="Calibri" w:hAnsi="Calibri" w:cs="Times New Roman"/>
+          <w:sz w:val="24"/>
+        </w:rPr>
+        <w:t>,</w:t>
+      </w:r>
+      <w:r>
+        <w:rPr>
+          <w:rFonts w:ascii="Calibri" w:eastAsia="Calibri" w:hAnsi="Calibri" w:cs="Times New Roman"/>
+          <w:sz w:val="24"/>
+        </w:rPr>
+        <w:t xml:space="preserve"> </w:t>
+      </w:r>
+      <w:r>
+        <w:rPr>
+          <w:rFonts w:ascii="Calibri" w:eastAsia="Calibri" w:hAnsi="Calibri" w:cs="Times New Roman"/>
+          <w:i/>
+          <w:iCs/>
+          <w:sz w:val="24"/>
+        </w:rPr>
+        <w:t>p</w:t>
+      </w:r>
+      <w:r>
+        <w:rPr>
+          <w:rFonts w:ascii="Calibri" w:eastAsia="Calibri" w:hAnsi="Calibri" w:cs="Times New Roman"/>
+          <w:sz w:val="24"/>
+        </w:rPr>
+        <w:t xml:space="preserve"> </w:t>
+      </w:r>
+      <w:r>
+        <w:rPr>
+          <w:rFonts w:ascii="Calibri" w:eastAsia="Calibri" w:hAnsi="Calibri" w:cs="Times New Roman"/>
+          <w:sz w:val="24"/>
+        </w:rPr>
+        <w:t xml:space="preserve">= </w:t>
+      </w:r>
+      <w:r>
+        <w:rPr>
+          <w:rFonts w:ascii="Calibri" w:eastAsia="Calibri" w:hAnsi="Calibri" w:cs="Times New Roman"/>
+          <w:i/>
+          <w:iCs/>
+          <w:sz w:val="24"/>
+        </w:rPr>
+        <w:t>NS</w:t>
+      </w:r>
+      <w:r>
+        <w:rPr>
+          <w:rFonts w:ascii="Calibri" w:eastAsia="Calibri" w:hAnsi="Calibri" w:cs="Times New Roman"/>
+          <w:sz w:val="24"/>
+        </w:rPr>
+        <w:t xml:space="preserve">); 3) </w:t>
+      </w:r>
+      <w:r>
+        <w:rPr>
+          <w:rFonts w:ascii="Calibri" w:eastAsia="Calibri" w:hAnsi="Calibri" w:cs="Times New Roman"/>
+          <w:sz w:val="24"/>
+          <w:u w:val="single"/>
+        </w:rPr>
+        <w:t>Climate Change</w:t>
+      </w:r>
+      <w:r>
+        <w:rPr>
+          <w:rFonts w:ascii="Calibri" w:eastAsia="Calibri" w:hAnsi="Calibri" w:cs="Times New Roman"/>
+          <w:sz w:val="24"/>
+        </w:rPr>
+        <w:t>,</w:t>
+      </w:r>
+      <w:r>
+        <w:rPr>
+          <w:rFonts w:ascii="Calibri" w:eastAsia="Calibri" w:hAnsi="Calibri" w:cs="Times New Roman"/>
+          <w:sz w:val="24"/>
+        </w:rPr>
+        <w:t xml:space="preserve"> (</w:t>
+      </w:r>
+      <w:r>
+        <w:rPr>
+          <w:rFonts w:ascii="Calibri" w:eastAsia="Calibri" w:hAnsi="Calibri" w:cs="Times New Roman"/>
+          <w:i/>
+          <w:iCs/>
+          <w:sz w:val="24"/>
+        </w:rPr>
+        <w:t>F</w:t>
+      </w:r>
+      <w:r>
+        <w:rPr>
+          <w:rFonts w:ascii="Calibri" w:eastAsia="Calibri" w:hAnsi="Calibri" w:cs="Times New Roman"/>
+          <w:sz w:val="24"/>
+        </w:rPr>
+        <w:t xml:space="preserve"> </w:t>
+      </w:r>
+      <w:r>
+        <w:rPr>
+          <w:rFonts w:ascii="Calibri" w:eastAsia="Calibri" w:hAnsi="Calibri" w:cs="Times New Roman"/>
+          <w:sz w:val="24"/>
+        </w:rPr>
+        <w:t>(</w:t>
+      </w:r>
+      <w:r>
+        <w:rPr>
+          <w:rFonts w:ascii="Calibri" w:eastAsia="Calibri" w:hAnsi="Calibri" w:cs="Times New Roman"/>
+          <w:sz w:val="24"/>
+        </w:rPr>
+        <w:t>4</w:t>
+      </w:r>
+      <w:r>
+        <w:rPr>
+          <w:rFonts w:ascii="Calibri" w:eastAsia="Calibri" w:hAnsi="Calibri" w:cs="Times New Roman"/>
+          <w:sz w:val="24"/>
+        </w:rPr>
+        <w:t xml:space="preserve">, </w:t>
+      </w:r>
+      <w:r>
+        <w:rPr>
+          <w:rFonts w:ascii="Calibri" w:eastAsia="Calibri" w:hAnsi="Calibri" w:cs="Times New Roman"/>
+          <w:sz w:val="24"/>
+        </w:rPr>
+        <w:t>146</w:t>
+      </w:r>
+      <w:r>
+        <w:rPr>
+          <w:rFonts w:ascii="Calibri" w:eastAsia="Calibri" w:hAnsi="Calibri" w:cs="Times New Roman"/>
+          <w:sz w:val="24"/>
+        </w:rPr>
+        <w:t xml:space="preserve">) = </w:t>
+      </w:r>
+      <w:r>
+        <w:rPr>
+          <w:rFonts w:ascii="Calibri" w:eastAsia="Calibri" w:hAnsi="Calibri" w:cs="Times New Roman"/>
+          <w:sz w:val="24"/>
+        </w:rPr>
+        <w:t>0.</w:t>
+      </w:r>
+      <w:r>
+        <w:rPr>
+          <w:rFonts w:ascii="Calibri" w:eastAsia="Calibri" w:hAnsi="Calibri" w:cs="Times New Roman"/>
+          <w:sz w:val="24"/>
+        </w:rPr>
+        <w:t>632</w:t>
+      </w:r>
+      <w:r>
+        <w:rPr>
+          <w:rFonts w:ascii="Calibri" w:eastAsia="Calibri" w:hAnsi="Calibri" w:cs="Times New Roman"/>
+          <w:sz w:val="24"/>
+        </w:rPr>
+        <w:t>,</w:t>
+      </w:r>
+      <w:r>
+        <w:rPr>
+          <w:rFonts w:ascii="Calibri" w:eastAsia="Calibri" w:hAnsi="Calibri" w:cs="Times New Roman"/>
+          <w:sz w:val="24"/>
+        </w:rPr>
+        <w:t xml:space="preserve"> </w:t>
+      </w:r>
+      <w:r>
+        <w:rPr>
+          <w:rFonts w:ascii="Calibri" w:eastAsia="Calibri" w:hAnsi="Calibri" w:cs="Times New Roman"/>
+          <w:i/>
+          <w:iCs/>
+          <w:sz w:val="24"/>
+        </w:rPr>
+        <w:t>p</w:t>
+      </w:r>
+      <w:r>
+        <w:rPr>
+          <w:rFonts w:ascii="Calibri" w:eastAsia="Calibri" w:hAnsi="Calibri" w:cs="Times New Roman"/>
+          <w:sz w:val="24"/>
+        </w:rPr>
+        <w:t xml:space="preserve"> </w:t>
+      </w:r>
+      <w:r>
+        <w:rPr>
+          <w:rFonts w:ascii="Calibri" w:eastAsia="Calibri" w:hAnsi="Calibri" w:cs="Times New Roman"/>
+          <w:sz w:val="24"/>
+        </w:rPr>
+        <w:t xml:space="preserve">= </w:t>
+      </w:r>
+      <w:r>
+        <w:rPr>
+          <w:rFonts w:ascii="Calibri" w:eastAsia="Calibri" w:hAnsi="Calibri" w:cs="Times New Roman"/>
+          <w:i/>
+          <w:iCs/>
+          <w:sz w:val="24"/>
+        </w:rPr>
+        <w:t>NS</w:t>
+      </w:r>
+      <w:r>
+        <w:rPr>
+          <w:rFonts w:ascii="Calibri" w:eastAsia="Calibri" w:hAnsi="Calibri" w:cs="Times New Roman"/>
+          <w:sz w:val="24"/>
+        </w:rPr>
+        <w:t>)</w:t>
+      </w:r>
+      <w:r>
+        <w:rPr>
+          <w:rFonts w:ascii="Calibri" w:eastAsia="Calibri" w:hAnsi="Calibri" w:cs="Times New Roman"/>
+          <w:sz w:val="24"/>
+        </w:rPr>
+        <w:t xml:space="preserve">; </w:t>
+      </w:r>
+      <w:r>
+        <w:rPr>
+          <w:rFonts w:ascii="Calibri" w:eastAsia="Calibri" w:hAnsi="Calibri" w:cs="Times New Roman"/>
+          <w:sz w:val="24"/>
+        </w:rPr>
+        <w:t xml:space="preserve">or </w:t>
+      </w:r>
+      <w:r>
+        <w:rPr>
+          <w:rFonts w:ascii="Calibri" w:eastAsia="Calibri" w:hAnsi="Calibri" w:cs="Times New Roman"/>
+          <w:sz w:val="24"/>
+        </w:rPr>
+        <w:t>4</w:t>
+      </w:r>
+      <w:r>
+        <w:rPr>
+          <w:rFonts w:ascii="Calibri" w:eastAsia="Calibri" w:hAnsi="Calibri" w:cs="Times New Roman"/>
+          <w:sz w:val="24"/>
+        </w:rPr>
+        <w:t xml:space="preserve">) </w:t>
+      </w:r>
+      <w:r>
+        <w:rPr>
+          <w:rFonts w:ascii="Calibri" w:eastAsia="Calibri" w:hAnsi="Calibri" w:cs="Times New Roman"/>
+          <w:sz w:val="24"/>
+          <w:u w:val="single"/>
+        </w:rPr>
+        <w:t>Exercise</w:t>
+      </w:r>
+      <w:r>
+        <w:rPr>
+          <w:rFonts w:ascii="Calibri" w:eastAsia="Calibri" w:hAnsi="Calibri" w:cs="Times New Roman"/>
+          <w:sz w:val="24"/>
+        </w:rPr>
+        <w:t>,</w:t>
+      </w:r>
+      <w:r>
+        <w:rPr>
+          <w:rFonts w:ascii="Calibri" w:eastAsia="Calibri" w:hAnsi="Calibri" w:cs="Times New Roman"/>
+          <w:sz w:val="24"/>
+        </w:rPr>
+        <w:t xml:space="preserve"> (</w:t>
+      </w:r>
+      <w:r>
+        <w:rPr>
+          <w:rFonts w:ascii="Calibri" w:eastAsia="Calibri" w:hAnsi="Calibri" w:cs="Times New Roman"/>
+          <w:i/>
+          <w:iCs/>
+          <w:sz w:val="24"/>
+        </w:rPr>
+        <w:t>F</w:t>
+      </w:r>
+      <w:r>
+        <w:rPr>
+          <w:rFonts w:ascii="Calibri" w:eastAsia="Calibri" w:hAnsi="Calibri" w:cs="Times New Roman"/>
+          <w:sz w:val="24"/>
+        </w:rPr>
+        <w:t xml:space="preserve"> </w:t>
+      </w:r>
+      <w:r>
+        <w:rPr>
+          <w:rFonts w:ascii="Calibri" w:eastAsia="Calibri" w:hAnsi="Calibri" w:cs="Times New Roman"/>
+          <w:sz w:val="24"/>
+        </w:rPr>
+        <w:t>(</w:t>
+      </w:r>
+      <w:r>
+        <w:rPr>
+          <w:rFonts w:ascii="Calibri" w:eastAsia="Calibri" w:hAnsi="Calibri" w:cs="Times New Roman"/>
+          <w:sz w:val="24"/>
+        </w:rPr>
+        <w:t>4</w:t>
+      </w:r>
+      <w:r>
+        <w:rPr>
+          <w:rFonts w:ascii="Calibri" w:eastAsia="Calibri" w:hAnsi="Calibri" w:cs="Times New Roman"/>
+          <w:sz w:val="24"/>
+        </w:rPr>
+        <w:t xml:space="preserve">, </w:t>
+      </w:r>
+      <w:r>
+        <w:rPr>
+          <w:rFonts w:ascii="Calibri" w:eastAsia="Calibri" w:hAnsi="Calibri" w:cs="Times New Roman"/>
+          <w:sz w:val="24"/>
+        </w:rPr>
+        <w:t>146</w:t>
+      </w:r>
+      <w:r>
+        <w:rPr>
+          <w:rFonts w:ascii="Calibri" w:eastAsia="Calibri" w:hAnsi="Calibri" w:cs="Times New Roman"/>
+          <w:sz w:val="24"/>
+        </w:rPr>
+        <w:t xml:space="preserve">) = </w:t>
+      </w:r>
+      <w:r>
+        <w:rPr>
+          <w:rFonts w:ascii="Calibri" w:eastAsia="Calibri" w:hAnsi="Calibri" w:cs="Times New Roman"/>
+          <w:sz w:val="24"/>
+        </w:rPr>
+        <w:t>2</w:t>
+      </w:r>
+      <w:r>
+        <w:rPr>
+          <w:rFonts w:ascii="Calibri" w:eastAsia="Calibri" w:hAnsi="Calibri" w:cs="Times New Roman"/>
+          <w:sz w:val="24"/>
+        </w:rPr>
+        <w:t>.</w:t>
+      </w:r>
+      <w:r>
+        <w:rPr>
+          <w:rFonts w:ascii="Calibri" w:eastAsia="Calibri" w:hAnsi="Calibri" w:cs="Times New Roman"/>
+          <w:sz w:val="24"/>
+        </w:rPr>
+        <w:t>122</w:t>
+      </w:r>
+      <w:r>
+        <w:rPr>
+          <w:rFonts w:ascii="Calibri" w:eastAsia="Calibri" w:hAnsi="Calibri" w:cs="Times New Roman"/>
+          <w:sz w:val="24"/>
+        </w:rPr>
+        <w:t>,</w:t>
+      </w:r>
+      <w:r>
+        <w:rPr>
+          <w:rFonts w:ascii="Calibri" w:eastAsia="Calibri" w:hAnsi="Calibri" w:cs="Times New Roman"/>
+          <w:sz w:val="24"/>
+        </w:rPr>
+        <w:t xml:space="preserve"> </w:t>
+      </w:r>
+      <w:r>
+        <w:rPr>
+          <w:rFonts w:ascii="Calibri" w:eastAsia="Calibri" w:hAnsi="Calibri" w:cs="Times New Roman"/>
+          <w:i/>
+          <w:iCs/>
+          <w:sz w:val="24"/>
+        </w:rPr>
+        <w:t>p</w:t>
+      </w:r>
+      <w:r>
+        <w:rPr>
+          <w:rFonts w:ascii="Calibri" w:eastAsia="Calibri" w:hAnsi="Calibri" w:cs="Times New Roman"/>
+          <w:sz w:val="24"/>
+        </w:rPr>
+        <w:t xml:space="preserve"> </w:t>
+      </w:r>
+      <w:r>
+        <w:rPr>
+          <w:rFonts w:ascii="Calibri" w:eastAsia="Calibri" w:hAnsi="Calibri" w:cs="Times New Roman"/>
+          <w:sz w:val="24"/>
+        </w:rPr>
+        <w:t xml:space="preserve">= </w:t>
+      </w:r>
+      <w:r>
+        <w:rPr>
+          <w:rFonts w:ascii="Calibri" w:eastAsia="Calibri" w:hAnsi="Calibri" w:cs="Times New Roman"/>
+          <w:i/>
+          <w:iCs/>
+          <w:sz w:val="24"/>
+        </w:rPr>
+        <w:t>NS</w:t>
+      </w:r>
+      <w:r>
+        <w:rPr>
+          <w:rFonts w:ascii="Calibri" w:eastAsia="Calibri" w:hAnsi="Calibri" w:cs="Times New Roman"/>
+          <w:sz w:val="24"/>
+        </w:rPr>
+        <w:t>)</w:t>
+      </w:r>
+      <w:r>
+        <w:rPr>
+          <w:rFonts w:ascii="Calibri" w:eastAsia="Calibri" w:hAnsi="Calibri" w:cs="Times New Roman"/>
+          <w:sz w:val="24"/>
+        </w:rPr>
+        <w:t xml:space="preserve">. However, there was a significant main effect of openness to belief change on support for UHC </w:t>
+      </w:r>
+      <w:r>
+        <w:rPr>
+          <w:rFonts w:ascii="Calibri" w:eastAsia="Calibri" w:hAnsi="Calibri" w:cs="Times New Roman"/>
+          <w:sz w:val="24"/>
+        </w:rPr>
+        <w:t>(</w:t>
+      </w:r>
+      <w:r>
+        <w:rPr>
+          <w:rFonts w:ascii="Calibri" w:eastAsia="Calibri" w:hAnsi="Calibri" w:cs="Times New Roman"/>
+          <w:i/>
+          <w:iCs/>
+          <w:sz w:val="24"/>
+        </w:rPr>
+        <w:t>F</w:t>
+      </w:r>
+      <w:r>
+        <w:rPr>
+          <w:rFonts w:ascii="Calibri" w:eastAsia="Calibri" w:hAnsi="Calibri" w:cs="Times New Roman"/>
+          <w:sz w:val="24"/>
+        </w:rPr>
+        <w:t xml:space="preserve"> </w:t>
+      </w:r>
+      <w:r>
+        <w:rPr>
+          <w:rFonts w:ascii="Calibri" w:eastAsia="Calibri" w:hAnsi="Calibri" w:cs="Times New Roman"/>
+          <w:sz w:val="24"/>
+        </w:rPr>
+        <w:t>(</w:t>
+      </w:r>
+      <w:r>
+        <w:rPr>
+          <w:rFonts w:ascii="Calibri" w:eastAsia="Calibri" w:hAnsi="Calibri" w:cs="Times New Roman"/>
+          <w:sz w:val="24"/>
+        </w:rPr>
+        <w:t>1</w:t>
+      </w:r>
+      <w:r>
+        <w:rPr>
+          <w:rFonts w:ascii="Calibri" w:eastAsia="Calibri" w:hAnsi="Calibri" w:cs="Times New Roman"/>
+          <w:sz w:val="24"/>
+        </w:rPr>
+        <w:t xml:space="preserve">, </w:t>
+      </w:r>
+      <w:r>
+        <w:rPr>
+          <w:rFonts w:ascii="Calibri" w:eastAsia="Calibri" w:hAnsi="Calibri" w:cs="Times New Roman"/>
+          <w:sz w:val="24"/>
+        </w:rPr>
+        <w:t>1</w:t>
+      </w:r>
+      <w:r>
+        <w:rPr>
+          <w:rFonts w:ascii="Calibri" w:eastAsia="Calibri" w:hAnsi="Calibri" w:cs="Times New Roman"/>
+          <w:sz w:val="24"/>
+        </w:rPr>
+        <w:t>4</w:t>
+      </w:r>
+      <w:r>
+        <w:rPr>
+          <w:rFonts w:ascii="Calibri" w:eastAsia="Calibri" w:hAnsi="Calibri" w:cs="Times New Roman"/>
+          <w:sz w:val="24"/>
+        </w:rPr>
+        <w:t>2</w:t>
+      </w:r>
+      <w:r>
+        <w:rPr>
+          <w:rFonts w:ascii="Calibri" w:eastAsia="Calibri" w:hAnsi="Calibri" w:cs="Times New Roman"/>
+          <w:sz w:val="24"/>
+        </w:rPr>
+        <w:t xml:space="preserve">) = </w:t>
+      </w:r>
+      <w:r>
+        <w:rPr>
+          <w:rFonts w:ascii="Calibri" w:eastAsia="Calibri" w:hAnsi="Calibri" w:cs="Times New Roman"/>
+          <w:sz w:val="24"/>
+        </w:rPr>
+        <w:t>9</w:t>
+      </w:r>
+      <w:r>
+        <w:rPr>
+          <w:rFonts w:ascii="Calibri" w:eastAsia="Calibri" w:hAnsi="Calibri" w:cs="Times New Roman"/>
+          <w:sz w:val="24"/>
+        </w:rPr>
+        <w:t>.</w:t>
+      </w:r>
+      <w:r>
+        <w:rPr>
+          <w:rFonts w:ascii="Calibri" w:eastAsia="Calibri" w:hAnsi="Calibri" w:cs="Times New Roman"/>
+          <w:sz w:val="24"/>
+        </w:rPr>
+        <w:t>59</w:t>
+      </w:r>
+      <w:r>
+        <w:rPr>
+          <w:rFonts w:ascii="Calibri" w:eastAsia="Calibri" w:hAnsi="Calibri" w:cs="Times New Roman"/>
+          <w:sz w:val="24"/>
+        </w:rPr>
+        <w:t>4</w:t>
+      </w:r>
+      <w:r>
+        <w:rPr>
+          <w:rFonts w:ascii="Calibri" w:eastAsia="Calibri" w:hAnsi="Calibri" w:cs="Times New Roman"/>
+          <w:sz w:val="24"/>
+        </w:rPr>
+        <w:t xml:space="preserve">, </w:t>
+      </w:r>
+      <w:r>
+        <w:rPr>
+          <w:rFonts w:ascii="Calibri" w:eastAsia="Calibri" w:hAnsi="Calibri" w:cs="Times New Roman"/>
+          <w:i/>
+          <w:iCs/>
+          <w:sz w:val="24"/>
+        </w:rPr>
+        <w:t>p</w:t>
+      </w:r>
+      <w:r>
+        <w:rPr>
+          <w:rFonts w:ascii="Calibri" w:eastAsia="Calibri" w:hAnsi="Calibri" w:cs="Times New Roman"/>
+          <w:sz w:val="24"/>
+        </w:rPr>
+        <w:t xml:space="preserve"> &lt; .001</w:t>
+      </w:r>
+      <w:r>
+        <w:rPr>
+          <w:rFonts w:ascii="Calibri" w:eastAsia="Calibri" w:hAnsi="Calibri" w:cs="Times New Roman"/>
+          <w:sz w:val="24"/>
+        </w:rPr>
+        <w:t xml:space="preserve">) </w:t>
+      </w:r>
+      <w:r>
+        <w:rPr>
+          <w:rFonts w:ascii="Calibri" w:eastAsia="Calibri" w:hAnsi="Calibri" w:cs="Times New Roman"/>
+          <w:sz w:val="24"/>
+        </w:rPr>
+        <w:t>and exercise</w:t>
+      </w:r>
+      <w:r>
+        <w:rPr>
+          <w:rFonts w:ascii="Calibri" w:eastAsia="Calibri" w:hAnsi="Calibri" w:cs="Times New Roman"/>
+          <w:sz w:val="24"/>
+        </w:rPr>
+        <w:t xml:space="preserve"> (</w:t>
+      </w:r>
+      <w:r>
+        <w:rPr>
+          <w:rFonts w:ascii="Calibri" w:eastAsia="Calibri" w:hAnsi="Calibri" w:cs="Times New Roman"/>
+          <w:i/>
+          <w:iCs/>
+          <w:sz w:val="24"/>
+        </w:rPr>
+        <w:t>F</w:t>
+      </w:r>
+      <w:r>
+        <w:rPr>
+          <w:rFonts w:ascii="Calibri" w:eastAsia="Calibri" w:hAnsi="Calibri" w:cs="Times New Roman"/>
+          <w:sz w:val="24"/>
+        </w:rPr>
+        <w:t xml:space="preserve"> </w:t>
+      </w:r>
+      <w:r>
+        <w:rPr>
+          <w:rFonts w:ascii="Calibri" w:eastAsia="Calibri" w:hAnsi="Calibri" w:cs="Times New Roman"/>
+          <w:sz w:val="24"/>
+        </w:rPr>
+        <w:t>(</w:t>
+      </w:r>
+      <w:r>
+        <w:rPr>
+          <w:rFonts w:ascii="Calibri" w:eastAsia="Calibri" w:hAnsi="Calibri" w:cs="Times New Roman"/>
+          <w:sz w:val="24"/>
+        </w:rPr>
+        <w:t>1</w:t>
+      </w:r>
+      <w:r>
+        <w:rPr>
+          <w:rFonts w:ascii="Calibri" w:eastAsia="Calibri" w:hAnsi="Calibri" w:cs="Times New Roman"/>
+          <w:sz w:val="24"/>
+        </w:rPr>
+        <w:t xml:space="preserve">, </w:t>
+      </w:r>
+      <w:r>
+        <w:rPr>
+          <w:rFonts w:ascii="Calibri" w:eastAsia="Calibri" w:hAnsi="Calibri" w:cs="Times New Roman"/>
+          <w:sz w:val="24"/>
+        </w:rPr>
+        <w:t>1</w:t>
+      </w:r>
+      <w:r>
+        <w:rPr>
+          <w:rFonts w:ascii="Calibri" w:eastAsia="Calibri" w:hAnsi="Calibri" w:cs="Times New Roman"/>
+          <w:sz w:val="24"/>
+        </w:rPr>
+        <w:t>4</w:t>
+      </w:r>
+      <w:r>
+        <w:rPr>
+          <w:rFonts w:ascii="Calibri" w:eastAsia="Calibri" w:hAnsi="Calibri" w:cs="Times New Roman"/>
+          <w:sz w:val="24"/>
+        </w:rPr>
+        <w:t>2</w:t>
+      </w:r>
+      <w:r>
+        <w:rPr>
+          <w:rFonts w:ascii="Calibri" w:eastAsia="Calibri" w:hAnsi="Calibri" w:cs="Times New Roman"/>
+          <w:sz w:val="24"/>
+        </w:rPr>
+        <w:t xml:space="preserve">) = </w:t>
+      </w:r>
+      <w:r>
+        <w:rPr>
+          <w:rFonts w:ascii="Calibri" w:eastAsia="Calibri" w:hAnsi="Calibri" w:cs="Times New Roman"/>
+          <w:sz w:val="24"/>
+        </w:rPr>
+        <w:t>4</w:t>
+      </w:r>
+      <w:r>
+        <w:rPr>
+          <w:rFonts w:ascii="Calibri" w:eastAsia="Calibri" w:hAnsi="Calibri" w:cs="Times New Roman"/>
+          <w:sz w:val="24"/>
+        </w:rPr>
+        <w:t>.4</w:t>
+      </w:r>
+      <w:r>
+        <w:rPr>
+          <w:rFonts w:ascii="Calibri" w:eastAsia="Calibri" w:hAnsi="Calibri" w:cs="Times New Roman"/>
+          <w:sz w:val="24"/>
+        </w:rPr>
+        <w:t>5</w:t>
+      </w:r>
+      <w:r>
+        <w:rPr>
+          <w:rFonts w:ascii="Calibri" w:eastAsia="Calibri" w:hAnsi="Calibri" w:cs="Times New Roman"/>
+          <w:sz w:val="24"/>
+        </w:rPr>
+        <w:t xml:space="preserve">, </w:t>
+      </w:r>
+      <w:r>
+        <w:rPr>
+          <w:rFonts w:ascii="Calibri" w:eastAsia="Calibri" w:hAnsi="Calibri" w:cs="Times New Roman"/>
+          <w:i/>
+          <w:iCs/>
+          <w:sz w:val="24"/>
+        </w:rPr>
+        <w:t>p</w:t>
+      </w:r>
+      <w:r>
+        <w:rPr>
+          <w:rFonts w:ascii="Calibri" w:eastAsia="Calibri" w:hAnsi="Calibri" w:cs="Times New Roman"/>
+          <w:sz w:val="24"/>
+        </w:rPr>
+        <w:t xml:space="preserve"> &lt; .001</w:t>
+      </w:r>
+      <w:r>
+        <w:rPr>
+          <w:rFonts w:ascii="Calibri" w:eastAsia="Calibri" w:hAnsi="Calibri" w:cs="Times New Roman"/>
+          <w:sz w:val="24"/>
+        </w:rPr>
+        <w:t>)</w:t>
+      </w:r>
+      <w:r>
+        <w:rPr>
+          <w:rFonts w:ascii="Calibri" w:eastAsia="Calibri" w:hAnsi="Calibri" w:cs="Times New Roman"/>
+          <w:sz w:val="24"/>
+        </w:rPr>
+        <w:t xml:space="preserve">. Further examination indicated that the homogeneity of variance assumption was violated, as the </w:t>
+      </w:r>
+      <w:r>
+        <w:rPr>
+          <w:rFonts w:ascii="Calibri" w:eastAsia="Calibri" w:hAnsi="Calibri" w:cs="Times New Roman"/>
+          <w:sz w:val="24"/>
+        </w:rPr>
+        <w:t>‘</w:t>
+      </w:r>
+      <w:r>
+        <w:rPr>
+          <w:rFonts w:ascii="Calibri" w:eastAsia="Calibri" w:hAnsi="Calibri" w:cs="Times New Roman"/>
+          <w:sz w:val="24"/>
+        </w:rPr>
+        <w:t>experimental condition</w:t>
+      </w:r>
+      <w:r>
+        <w:rPr>
+          <w:rFonts w:ascii="Calibri" w:eastAsia="Calibri" w:hAnsi="Calibri" w:cs="Times New Roman"/>
+          <w:sz w:val="24"/>
+        </w:rPr>
+        <w:t>’</w:t>
+      </w:r>
+      <w:r>
+        <w:rPr>
+          <w:rFonts w:ascii="Calibri" w:eastAsia="Calibri" w:hAnsi="Calibri" w:cs="Times New Roman"/>
+          <w:sz w:val="24"/>
+        </w:rPr>
+        <w:t xml:space="preserve"> x ‘openness to belief change’ </w:t>
+      </w:r>
+      <w:r>
+        <w:rPr>
+          <w:rFonts w:ascii="Calibri" w:eastAsia="Calibri" w:hAnsi="Calibri" w:cs="Times New Roman"/>
+          <w:sz w:val="24"/>
+        </w:rPr>
+        <w:lastRenderedPageBreak/>
+        <w:t>interaction was significant for the topic of UHC</w:t>
+      </w:r>
+      <w:r>
+        <w:rPr>
+          <w:rFonts w:ascii="Calibri" w:eastAsia="Calibri" w:hAnsi="Calibri" w:cs="Times New Roman"/>
+          <w:sz w:val="24"/>
+        </w:rPr>
+        <w:t xml:space="preserve"> (</w:t>
+      </w:r>
+      <w:r>
+        <w:rPr>
+          <w:rFonts w:ascii="Calibri" w:eastAsia="Calibri" w:hAnsi="Calibri" w:cs="Times New Roman"/>
+          <w:i/>
+          <w:iCs/>
+          <w:sz w:val="24"/>
+        </w:rPr>
+        <w:t>F</w:t>
+      </w:r>
+      <w:r>
+        <w:rPr>
+          <w:rFonts w:ascii="Calibri" w:eastAsia="Calibri" w:hAnsi="Calibri" w:cs="Times New Roman"/>
+          <w:sz w:val="24"/>
+        </w:rPr>
+        <w:t xml:space="preserve"> </w:t>
+      </w:r>
+      <w:r>
+        <w:rPr>
+          <w:rFonts w:ascii="Calibri" w:eastAsia="Calibri" w:hAnsi="Calibri" w:cs="Times New Roman"/>
+          <w:sz w:val="24"/>
+        </w:rPr>
+        <w:t>(</w:t>
+      </w:r>
+      <w:r>
+        <w:rPr>
+          <w:rFonts w:ascii="Calibri" w:eastAsia="Calibri" w:hAnsi="Calibri" w:cs="Times New Roman"/>
+          <w:sz w:val="24"/>
+        </w:rPr>
+        <w:t>4</w:t>
+      </w:r>
+      <w:r>
+        <w:rPr>
+          <w:rFonts w:ascii="Calibri" w:eastAsia="Calibri" w:hAnsi="Calibri" w:cs="Times New Roman"/>
+          <w:sz w:val="24"/>
+        </w:rPr>
+        <w:t xml:space="preserve">, </w:t>
+      </w:r>
+      <w:r>
+        <w:rPr>
+          <w:rFonts w:ascii="Calibri" w:eastAsia="Calibri" w:hAnsi="Calibri" w:cs="Times New Roman"/>
+          <w:sz w:val="24"/>
+        </w:rPr>
+        <w:t>1</w:t>
+      </w:r>
+      <w:r>
+        <w:rPr>
+          <w:rFonts w:ascii="Calibri" w:eastAsia="Calibri" w:hAnsi="Calibri" w:cs="Times New Roman"/>
+          <w:sz w:val="24"/>
+        </w:rPr>
+        <w:t>4</w:t>
+      </w:r>
+      <w:r>
+        <w:rPr>
+          <w:rFonts w:ascii="Calibri" w:eastAsia="Calibri" w:hAnsi="Calibri" w:cs="Times New Roman"/>
+          <w:sz w:val="24"/>
+        </w:rPr>
+        <w:t>2</w:t>
+      </w:r>
+      <w:r>
+        <w:rPr>
+          <w:rFonts w:ascii="Calibri" w:eastAsia="Calibri" w:hAnsi="Calibri" w:cs="Times New Roman"/>
+          <w:sz w:val="24"/>
+        </w:rPr>
+        <w:t xml:space="preserve">) = </w:t>
+      </w:r>
+      <w:r>
+        <w:rPr>
+          <w:rFonts w:ascii="Calibri" w:eastAsia="Calibri" w:hAnsi="Calibri" w:cs="Times New Roman"/>
+          <w:sz w:val="24"/>
+        </w:rPr>
+        <w:t>4</w:t>
+      </w:r>
+      <w:r>
+        <w:rPr>
+          <w:rFonts w:ascii="Calibri" w:eastAsia="Calibri" w:hAnsi="Calibri" w:cs="Times New Roman"/>
+          <w:sz w:val="24"/>
+        </w:rPr>
+        <w:t>.</w:t>
+      </w:r>
+      <w:r>
+        <w:rPr>
+          <w:rFonts w:ascii="Calibri" w:eastAsia="Calibri" w:hAnsi="Calibri" w:cs="Times New Roman"/>
+          <w:sz w:val="24"/>
+        </w:rPr>
+        <w:t>7</w:t>
+      </w:r>
+      <w:r>
+        <w:rPr>
+          <w:rFonts w:ascii="Calibri" w:eastAsia="Calibri" w:hAnsi="Calibri" w:cs="Times New Roman"/>
+          <w:sz w:val="24"/>
+        </w:rPr>
+        <w:t>1</w:t>
+      </w:r>
+      <w:r>
+        <w:rPr>
+          <w:rFonts w:ascii="Calibri" w:eastAsia="Calibri" w:hAnsi="Calibri" w:cs="Times New Roman"/>
+          <w:sz w:val="24"/>
+        </w:rPr>
+        <w:t xml:space="preserve">, </w:t>
+      </w:r>
+      <w:r>
+        <w:rPr>
+          <w:rFonts w:ascii="Calibri" w:eastAsia="Calibri" w:hAnsi="Calibri" w:cs="Times New Roman"/>
+          <w:i/>
+          <w:iCs/>
+          <w:sz w:val="24"/>
+        </w:rPr>
+        <w:t>p</w:t>
+      </w:r>
+      <w:r>
+        <w:rPr>
+          <w:rFonts w:ascii="Calibri" w:eastAsia="Calibri" w:hAnsi="Calibri" w:cs="Times New Roman"/>
+          <w:sz w:val="24"/>
+        </w:rPr>
+        <w:t xml:space="preserve"> &lt; .001</w:t>
+      </w:r>
+      <w:r>
+        <w:rPr>
+          <w:rFonts w:ascii="Calibri" w:eastAsia="Calibri" w:hAnsi="Calibri" w:cs="Times New Roman"/>
+          <w:sz w:val="24"/>
+        </w:rPr>
+        <w:t>)</w:t>
+      </w:r>
+      <w:r>
+        <w:rPr>
+          <w:rFonts w:ascii="Calibri" w:eastAsia="Calibri" w:hAnsi="Calibri" w:cs="Times New Roman"/>
+          <w:sz w:val="24"/>
+        </w:rPr>
+        <w:t>.</w:t>
       </w:r>
       <w:r>
         <w:rPr>
@@ -4978,22 +6212,648 @@
           <w:rFonts w:ascii="Calibri" w:eastAsia="Calibri" w:hAnsi="Calibri" w:cs="Times New Roman"/>
           <w:sz w:val="24"/>
         </w:rPr>
-        <w:t xml:space="preserve">data with a multiple regression model instead, predicting support for our topic with the predictors of experimental </w:t>
-      </w:r>
-      <w:r>
-        <w:rPr>
-          <w:rFonts w:ascii="Calibri" w:eastAsia="Calibri" w:hAnsi="Calibri" w:cs="Times New Roman"/>
-          <w:sz w:val="24"/>
-        </w:rPr>
-        <w:lastRenderedPageBreak/>
-        <w:t>condition, ‘openness to belief change’, and their interaction.</w:t>
-      </w:r>
-      <w:r>
-        <w:rPr>
-          <w:rFonts w:ascii="Calibri" w:eastAsia="Calibri" w:hAnsi="Calibri" w:cs="Times New Roman"/>
-          <w:sz w:val="24"/>
-        </w:rPr>
-        <w:t xml:space="preserve"> For the topic of UHC, we found a significant main effect of openness to belief change and the pragmatic condition, as well as significant interactions between openness to belief change and the moral piggybacking and pragmatic conditions.</w:t>
+        <w:t>data with a multiple regression model instead, predicting support for our topic with the predictors of experimental condition, ‘openness to belief change’, and their interaction.</w:t>
+      </w:r>
+      <w:r>
+        <w:rPr>
+          <w:rFonts w:ascii="Calibri" w:eastAsia="Calibri" w:hAnsi="Calibri" w:cs="Times New Roman"/>
+          <w:sz w:val="24"/>
+        </w:rPr>
+        <w:t xml:space="preserve"> For the topic of UHC, we found a significant main effect of openness to belief change </w:t>
+      </w:r>
+      <w:r>
+        <w:rPr>
+          <w:rFonts w:ascii="Calibri" w:eastAsia="Calibri" w:hAnsi="Calibri" w:cs="Times New Roman"/>
+          <w:sz w:val="24"/>
+        </w:rPr>
+        <w:t>(</w:t>
+      </w:r>
+      <w:proofErr w:type="spellStart"/>
+      <w:r>
+        <w:rPr>
+          <w:rFonts w:ascii="Calibri" w:eastAsia="Calibri" w:hAnsi="Calibri" w:cs="Times New Roman"/>
+          <w:sz w:val="24"/>
+        </w:rPr>
+        <w:t>ß</w:t>
+      </w:r>
+      <w:r>
+        <w:rPr>
+          <w:rFonts w:ascii="Calibri" w:eastAsia="Calibri" w:hAnsi="Calibri" w:cs="Times New Roman"/>
+          <w:sz w:val="24"/>
+          <w:vertAlign w:val="subscript"/>
+        </w:rPr>
+        <w:t>belief</w:t>
+      </w:r>
+      <w:proofErr w:type="spellEnd"/>
+      <w:r>
+        <w:rPr>
+          <w:rFonts w:ascii="Calibri" w:eastAsia="Calibri" w:hAnsi="Calibri" w:cs="Times New Roman"/>
+          <w:sz w:val="24"/>
+          <w:vertAlign w:val="subscript"/>
+        </w:rPr>
+        <w:t xml:space="preserve"> change</w:t>
+      </w:r>
+      <w:r>
+        <w:rPr>
+          <w:rFonts w:ascii="Calibri" w:eastAsia="Calibri" w:hAnsi="Calibri" w:cs="Times New Roman"/>
+          <w:sz w:val="24"/>
+        </w:rPr>
+        <w:t xml:space="preserve"> =</w:t>
+      </w:r>
+      <w:r>
+        <w:rPr>
+          <w:rFonts w:ascii="Calibri" w:eastAsia="Calibri" w:hAnsi="Calibri" w:cs="Times New Roman"/>
+          <w:sz w:val="24"/>
+        </w:rPr>
+        <w:t xml:space="preserve"> </w:t>
+      </w:r>
+      <w:r>
+        <w:rPr>
+          <w:rFonts w:ascii="Calibri" w:eastAsia="Calibri" w:hAnsi="Calibri" w:cs="Times New Roman"/>
+          <w:sz w:val="24"/>
+        </w:rPr>
+        <w:t>0.660</w:t>
+      </w:r>
+      <w:r>
+        <w:rPr>
+          <w:rFonts w:ascii="Calibri" w:eastAsia="Calibri" w:hAnsi="Calibri" w:cs="Times New Roman"/>
+          <w:sz w:val="24"/>
+        </w:rPr>
+        <w:t xml:space="preserve">, </w:t>
+      </w:r>
+      <w:r>
+        <w:rPr>
+          <w:rFonts w:ascii="Calibri" w:eastAsia="Calibri" w:hAnsi="Calibri" w:cs="Times New Roman"/>
+          <w:i/>
+          <w:iCs/>
+          <w:sz w:val="24"/>
+        </w:rPr>
+        <w:t>p</w:t>
+      </w:r>
+      <w:r>
+        <w:rPr>
+          <w:rFonts w:ascii="Calibri" w:eastAsia="Calibri" w:hAnsi="Calibri" w:cs="Times New Roman"/>
+          <w:sz w:val="24"/>
+        </w:rPr>
+        <w:t xml:space="preserve"> </w:t>
+      </w:r>
+      <w:r>
+        <w:rPr>
+          <w:rFonts w:ascii="Calibri" w:eastAsia="Calibri" w:hAnsi="Calibri" w:cs="Times New Roman"/>
+          <w:sz w:val="24"/>
+        </w:rPr>
+        <w:t>&lt;</w:t>
+      </w:r>
+      <w:r>
+        <w:rPr>
+          <w:rFonts w:ascii="Calibri" w:eastAsia="Calibri" w:hAnsi="Calibri" w:cs="Times New Roman"/>
+          <w:sz w:val="24"/>
+        </w:rPr>
+        <w:t xml:space="preserve"> .0</w:t>
+      </w:r>
+      <w:r>
+        <w:rPr>
+          <w:rFonts w:ascii="Calibri" w:eastAsia="Calibri" w:hAnsi="Calibri" w:cs="Times New Roman"/>
+          <w:sz w:val="24"/>
+        </w:rPr>
+        <w:t>01</w:t>
+      </w:r>
+      <w:r>
+        <w:rPr>
+          <w:rFonts w:ascii="Calibri" w:eastAsia="Calibri" w:hAnsi="Calibri" w:cs="Times New Roman"/>
+          <w:sz w:val="24"/>
+        </w:rPr>
+        <w:t xml:space="preserve">) </w:t>
+      </w:r>
+      <w:r>
+        <w:rPr>
+          <w:rFonts w:ascii="Calibri" w:eastAsia="Calibri" w:hAnsi="Calibri" w:cs="Times New Roman"/>
+          <w:sz w:val="24"/>
+        </w:rPr>
+        <w:t>and the pragmatic condition</w:t>
+      </w:r>
+      <w:r>
+        <w:rPr>
+          <w:rFonts w:ascii="Calibri" w:eastAsia="Calibri" w:hAnsi="Calibri" w:cs="Times New Roman"/>
+          <w:sz w:val="24"/>
+        </w:rPr>
+        <w:t xml:space="preserve"> </w:t>
+      </w:r>
+      <w:r>
+        <w:rPr>
+          <w:rFonts w:ascii="Calibri" w:eastAsia="Calibri" w:hAnsi="Calibri" w:cs="Times New Roman"/>
+          <w:sz w:val="24"/>
+        </w:rPr>
+        <w:t>(</w:t>
+      </w:r>
+      <w:proofErr w:type="spellStart"/>
+      <w:r>
+        <w:rPr>
+          <w:rFonts w:ascii="Calibri" w:eastAsia="Calibri" w:hAnsi="Calibri" w:cs="Times New Roman"/>
+          <w:sz w:val="24"/>
+        </w:rPr>
+        <w:t>ß</w:t>
+      </w:r>
+      <w:r>
+        <w:rPr>
+          <w:rFonts w:ascii="Calibri" w:eastAsia="Calibri" w:hAnsi="Calibri" w:cs="Times New Roman"/>
+          <w:sz w:val="24"/>
+          <w:vertAlign w:val="subscript"/>
+        </w:rPr>
+        <w:t>pragmatic</w:t>
+      </w:r>
+      <w:proofErr w:type="spellEnd"/>
+      <w:r>
+        <w:rPr>
+          <w:rFonts w:ascii="Calibri" w:eastAsia="Calibri" w:hAnsi="Calibri" w:cs="Times New Roman"/>
+          <w:sz w:val="24"/>
+        </w:rPr>
+        <w:t xml:space="preserve"> =</w:t>
+      </w:r>
+      <w:r>
+        <w:rPr>
+          <w:rFonts w:ascii="Calibri" w:eastAsia="Calibri" w:hAnsi="Calibri" w:cs="Times New Roman"/>
+          <w:sz w:val="24"/>
+        </w:rPr>
+        <w:t xml:space="preserve"> </w:t>
+      </w:r>
+      <w:r>
+        <w:rPr>
+          <w:rFonts w:ascii="Calibri" w:eastAsia="Calibri" w:hAnsi="Calibri" w:cs="Times New Roman"/>
+          <w:sz w:val="24"/>
+        </w:rPr>
+        <w:t>6</w:t>
+      </w:r>
+      <w:r>
+        <w:rPr>
+          <w:rFonts w:ascii="Calibri" w:eastAsia="Calibri" w:hAnsi="Calibri" w:cs="Times New Roman"/>
+          <w:sz w:val="24"/>
+        </w:rPr>
+        <w:t>.5</w:t>
+      </w:r>
+      <w:r>
+        <w:rPr>
+          <w:rFonts w:ascii="Calibri" w:eastAsia="Calibri" w:hAnsi="Calibri" w:cs="Times New Roman"/>
+          <w:sz w:val="24"/>
+        </w:rPr>
+        <w:t>0</w:t>
+      </w:r>
+      <w:r>
+        <w:rPr>
+          <w:rFonts w:ascii="Calibri" w:eastAsia="Calibri" w:hAnsi="Calibri" w:cs="Times New Roman"/>
+          <w:sz w:val="24"/>
+        </w:rPr>
+        <w:t xml:space="preserve">, </w:t>
+      </w:r>
+      <w:r>
+        <w:rPr>
+          <w:rFonts w:ascii="Calibri" w:eastAsia="Calibri" w:hAnsi="Calibri" w:cs="Times New Roman"/>
+          <w:i/>
+          <w:iCs/>
+          <w:sz w:val="24"/>
+        </w:rPr>
+        <w:t>p</w:t>
+      </w:r>
+      <w:r>
+        <w:rPr>
+          <w:rFonts w:ascii="Calibri" w:eastAsia="Calibri" w:hAnsi="Calibri" w:cs="Times New Roman"/>
+          <w:sz w:val="24"/>
+        </w:rPr>
+        <w:t xml:space="preserve"> </w:t>
+      </w:r>
+      <w:r>
+        <w:rPr>
+          <w:rFonts w:ascii="Calibri" w:eastAsia="Calibri" w:hAnsi="Calibri" w:cs="Times New Roman"/>
+          <w:sz w:val="24"/>
+        </w:rPr>
+        <w:t>&lt; .001)</w:t>
+      </w:r>
+      <w:r>
+        <w:rPr>
+          <w:rFonts w:ascii="Calibri" w:eastAsia="Calibri" w:hAnsi="Calibri" w:cs="Times New Roman"/>
+          <w:sz w:val="24"/>
+        </w:rPr>
+        <w:t xml:space="preserve">, as well as significant interactions between openness to belief change and the moral piggybacking </w:t>
+      </w:r>
+      <w:r>
+        <w:rPr>
+          <w:rFonts w:ascii="Calibri" w:eastAsia="Calibri" w:hAnsi="Calibri" w:cs="Times New Roman"/>
+          <w:sz w:val="24"/>
+        </w:rPr>
+        <w:t>(</w:t>
+      </w:r>
+      <w:proofErr w:type="spellStart"/>
+      <w:r>
+        <w:rPr>
+          <w:rFonts w:ascii="Calibri" w:eastAsia="Calibri" w:hAnsi="Calibri" w:cs="Times New Roman"/>
+          <w:sz w:val="24"/>
+        </w:rPr>
+        <w:t>ß</w:t>
+      </w:r>
+      <w:r>
+        <w:rPr>
+          <w:rFonts w:ascii="Calibri" w:eastAsia="Calibri" w:hAnsi="Calibri" w:cs="Times New Roman"/>
+          <w:sz w:val="24"/>
+          <w:vertAlign w:val="subscript"/>
+        </w:rPr>
+        <w:t>belief</w:t>
+      </w:r>
+      <w:proofErr w:type="spellEnd"/>
+      <w:r>
+        <w:rPr>
+          <w:rFonts w:ascii="Calibri" w:eastAsia="Calibri" w:hAnsi="Calibri" w:cs="Times New Roman"/>
+          <w:sz w:val="24"/>
+          <w:vertAlign w:val="subscript"/>
+        </w:rPr>
+        <w:t xml:space="preserve"> change</w:t>
+      </w:r>
+      <w:r>
+        <w:rPr>
+          <w:rFonts w:ascii="Calibri" w:eastAsia="Calibri" w:hAnsi="Calibri" w:cs="Times New Roman"/>
+          <w:sz w:val="24"/>
+          <w:vertAlign w:val="subscript"/>
+        </w:rPr>
+        <w:t xml:space="preserve"> x piggybacking</w:t>
+      </w:r>
+      <w:r>
+        <w:rPr>
+          <w:rFonts w:ascii="Calibri" w:eastAsia="Calibri" w:hAnsi="Calibri" w:cs="Times New Roman"/>
+          <w:sz w:val="24"/>
+        </w:rPr>
+        <w:t xml:space="preserve"> =</w:t>
+      </w:r>
+      <w:r>
+        <w:rPr>
+          <w:rFonts w:ascii="Calibri" w:eastAsia="Calibri" w:hAnsi="Calibri" w:cs="Times New Roman"/>
+          <w:sz w:val="24"/>
+        </w:rPr>
+        <w:t xml:space="preserve"> </w:t>
+      </w:r>
+      <w:r>
+        <w:rPr>
+          <w:rFonts w:ascii="Calibri" w:eastAsia="Calibri" w:hAnsi="Calibri" w:cs="Times New Roman"/>
+          <w:sz w:val="24"/>
+        </w:rPr>
+        <w:t>-0</w:t>
+      </w:r>
+      <w:r>
+        <w:rPr>
+          <w:rFonts w:ascii="Calibri" w:eastAsia="Calibri" w:hAnsi="Calibri" w:cs="Times New Roman"/>
+          <w:sz w:val="24"/>
+        </w:rPr>
+        <w:t>.</w:t>
+      </w:r>
+      <w:r>
+        <w:rPr>
+          <w:rFonts w:ascii="Calibri" w:eastAsia="Calibri" w:hAnsi="Calibri" w:cs="Times New Roman"/>
+          <w:sz w:val="24"/>
+        </w:rPr>
+        <w:t>594</w:t>
+      </w:r>
+      <w:r>
+        <w:rPr>
+          <w:rFonts w:ascii="Calibri" w:eastAsia="Calibri" w:hAnsi="Calibri" w:cs="Times New Roman"/>
+          <w:sz w:val="24"/>
+        </w:rPr>
+        <w:t xml:space="preserve">, </w:t>
+      </w:r>
+      <w:r>
+        <w:rPr>
+          <w:rFonts w:ascii="Calibri" w:eastAsia="Calibri" w:hAnsi="Calibri" w:cs="Times New Roman"/>
+          <w:i/>
+          <w:iCs/>
+          <w:sz w:val="24"/>
+        </w:rPr>
+        <w:t>p</w:t>
+      </w:r>
+      <w:r>
+        <w:rPr>
+          <w:rFonts w:ascii="Calibri" w:eastAsia="Calibri" w:hAnsi="Calibri" w:cs="Times New Roman"/>
+          <w:sz w:val="24"/>
+        </w:rPr>
+        <w:t xml:space="preserve"> </w:t>
+      </w:r>
+      <w:r>
+        <w:rPr>
+          <w:rFonts w:ascii="Calibri" w:eastAsia="Calibri" w:hAnsi="Calibri" w:cs="Times New Roman"/>
+          <w:sz w:val="24"/>
+        </w:rPr>
+        <w:t>=</w:t>
+      </w:r>
+      <w:r>
+        <w:rPr>
+          <w:rFonts w:ascii="Calibri" w:eastAsia="Calibri" w:hAnsi="Calibri" w:cs="Times New Roman"/>
+          <w:sz w:val="24"/>
+        </w:rPr>
+        <w:t xml:space="preserve"> .0</w:t>
+      </w:r>
+      <w:r>
+        <w:rPr>
+          <w:rFonts w:ascii="Calibri" w:eastAsia="Calibri" w:hAnsi="Calibri" w:cs="Times New Roman"/>
+          <w:sz w:val="24"/>
+        </w:rPr>
+        <w:t>14</w:t>
+      </w:r>
+      <w:r>
+        <w:rPr>
+          <w:rFonts w:ascii="Calibri" w:eastAsia="Calibri" w:hAnsi="Calibri" w:cs="Times New Roman"/>
+          <w:sz w:val="24"/>
+        </w:rPr>
+        <w:t>)</w:t>
+      </w:r>
+      <w:r>
+        <w:rPr>
+          <w:rFonts w:ascii="Calibri" w:eastAsia="Calibri" w:hAnsi="Calibri" w:cs="Times New Roman"/>
+          <w:sz w:val="24"/>
+        </w:rPr>
+        <w:t xml:space="preserve">, moral responsibility </w:t>
+      </w:r>
+      <w:r>
+        <w:rPr>
+          <w:rFonts w:ascii="Calibri" w:eastAsia="Calibri" w:hAnsi="Calibri" w:cs="Times New Roman"/>
+          <w:sz w:val="24"/>
+        </w:rPr>
+        <w:t>(</w:t>
+      </w:r>
+      <w:proofErr w:type="spellStart"/>
+      <w:r>
+        <w:rPr>
+          <w:rFonts w:ascii="Calibri" w:eastAsia="Calibri" w:hAnsi="Calibri" w:cs="Times New Roman"/>
+          <w:sz w:val="24"/>
+        </w:rPr>
+        <w:t>ß</w:t>
+      </w:r>
+      <w:r>
+        <w:rPr>
+          <w:rFonts w:ascii="Calibri" w:eastAsia="Calibri" w:hAnsi="Calibri" w:cs="Times New Roman"/>
+          <w:sz w:val="24"/>
+          <w:vertAlign w:val="subscript"/>
+        </w:rPr>
+        <w:t>belief</w:t>
+      </w:r>
+      <w:proofErr w:type="spellEnd"/>
+      <w:r>
+        <w:rPr>
+          <w:rFonts w:ascii="Calibri" w:eastAsia="Calibri" w:hAnsi="Calibri" w:cs="Times New Roman"/>
+          <w:sz w:val="24"/>
+          <w:vertAlign w:val="subscript"/>
+        </w:rPr>
+        <w:t xml:space="preserve"> change</w:t>
+      </w:r>
+      <w:r>
+        <w:rPr>
+          <w:rFonts w:ascii="Calibri" w:eastAsia="Calibri" w:hAnsi="Calibri" w:cs="Times New Roman"/>
+          <w:sz w:val="24"/>
+          <w:vertAlign w:val="subscript"/>
+        </w:rPr>
+        <w:t xml:space="preserve"> x responsibility</w:t>
+      </w:r>
+      <w:r>
+        <w:rPr>
+          <w:rFonts w:ascii="Calibri" w:eastAsia="Calibri" w:hAnsi="Calibri" w:cs="Times New Roman"/>
+          <w:sz w:val="24"/>
+        </w:rPr>
+        <w:t xml:space="preserve"> =</w:t>
+      </w:r>
+      <w:r>
+        <w:rPr>
+          <w:rFonts w:ascii="Calibri" w:eastAsia="Calibri" w:hAnsi="Calibri" w:cs="Times New Roman"/>
+          <w:sz w:val="24"/>
+        </w:rPr>
+        <w:t xml:space="preserve"> </w:t>
+      </w:r>
+      <w:r>
+        <w:rPr>
+          <w:rFonts w:ascii="Calibri" w:eastAsia="Calibri" w:hAnsi="Calibri" w:cs="Times New Roman"/>
+          <w:sz w:val="24"/>
+        </w:rPr>
+        <w:t>0.</w:t>
+      </w:r>
+      <w:r>
+        <w:rPr>
+          <w:rFonts w:ascii="Calibri" w:eastAsia="Calibri" w:hAnsi="Calibri" w:cs="Times New Roman"/>
+          <w:sz w:val="24"/>
+        </w:rPr>
+        <w:t>2</w:t>
+      </w:r>
+      <w:r>
+        <w:rPr>
+          <w:rFonts w:ascii="Calibri" w:eastAsia="Calibri" w:hAnsi="Calibri" w:cs="Times New Roman"/>
+          <w:sz w:val="24"/>
+        </w:rPr>
+        <w:t>6</w:t>
+      </w:r>
+      <w:r>
+        <w:rPr>
+          <w:rFonts w:ascii="Calibri" w:eastAsia="Calibri" w:hAnsi="Calibri" w:cs="Times New Roman"/>
+          <w:sz w:val="24"/>
+        </w:rPr>
+        <w:t>4</w:t>
+      </w:r>
+      <w:r>
+        <w:rPr>
+          <w:rFonts w:ascii="Calibri" w:eastAsia="Calibri" w:hAnsi="Calibri" w:cs="Times New Roman"/>
+          <w:sz w:val="24"/>
+        </w:rPr>
+        <w:t xml:space="preserve">, </w:t>
+      </w:r>
+      <w:r>
+        <w:rPr>
+          <w:rFonts w:ascii="Calibri" w:eastAsia="Calibri" w:hAnsi="Calibri" w:cs="Times New Roman"/>
+          <w:i/>
+          <w:iCs/>
+          <w:sz w:val="24"/>
+        </w:rPr>
+        <w:t>p</w:t>
+      </w:r>
+      <w:r>
+        <w:rPr>
+          <w:rFonts w:ascii="Calibri" w:eastAsia="Calibri" w:hAnsi="Calibri" w:cs="Times New Roman"/>
+          <w:sz w:val="24"/>
+        </w:rPr>
+        <w:t xml:space="preserve"> </w:t>
+      </w:r>
+      <w:r>
+        <w:rPr>
+          <w:rFonts w:ascii="Calibri" w:eastAsia="Calibri" w:hAnsi="Calibri" w:cs="Times New Roman"/>
+          <w:sz w:val="24"/>
+        </w:rPr>
+        <w:t>=</w:t>
+      </w:r>
+      <w:r>
+        <w:rPr>
+          <w:rFonts w:ascii="Calibri" w:eastAsia="Calibri" w:hAnsi="Calibri" w:cs="Times New Roman"/>
+          <w:sz w:val="24"/>
+        </w:rPr>
+        <w:t xml:space="preserve"> .0</w:t>
+      </w:r>
+      <w:r>
+        <w:rPr>
+          <w:rFonts w:ascii="Calibri" w:eastAsia="Calibri" w:hAnsi="Calibri" w:cs="Times New Roman"/>
+          <w:sz w:val="24"/>
+        </w:rPr>
+        <w:t>40</w:t>
+      </w:r>
+      <w:r>
+        <w:rPr>
+          <w:rFonts w:ascii="Calibri" w:eastAsia="Calibri" w:hAnsi="Calibri" w:cs="Times New Roman"/>
+          <w:sz w:val="24"/>
+        </w:rPr>
+        <w:t>)</w:t>
+      </w:r>
+      <w:r>
+        <w:rPr>
+          <w:rFonts w:ascii="Calibri" w:eastAsia="Calibri" w:hAnsi="Calibri" w:cs="Times New Roman"/>
+          <w:sz w:val="24"/>
+        </w:rPr>
+        <w:t>,</w:t>
+      </w:r>
+      <w:r>
+        <w:rPr>
+          <w:rFonts w:ascii="Calibri" w:eastAsia="Calibri" w:hAnsi="Calibri" w:cs="Times New Roman"/>
+          <w:sz w:val="24"/>
+        </w:rPr>
+        <w:t xml:space="preserve"> </w:t>
+      </w:r>
+      <w:r>
+        <w:rPr>
+          <w:rFonts w:ascii="Calibri" w:eastAsia="Calibri" w:hAnsi="Calibri" w:cs="Times New Roman"/>
+          <w:sz w:val="24"/>
+        </w:rPr>
+        <w:t xml:space="preserve">and </w:t>
+      </w:r>
+      <w:r>
+        <w:rPr>
+          <w:rFonts w:ascii="Calibri" w:eastAsia="Calibri" w:hAnsi="Calibri" w:cs="Times New Roman"/>
+          <w:sz w:val="24"/>
+        </w:rPr>
+        <w:t xml:space="preserve">the </w:t>
+      </w:r>
+      <w:r>
+        <w:rPr>
+          <w:rFonts w:ascii="Calibri" w:eastAsia="Calibri" w:hAnsi="Calibri" w:cs="Times New Roman"/>
+          <w:sz w:val="24"/>
+        </w:rPr>
+        <w:t>pragmatic conditions</w:t>
+      </w:r>
+      <w:r>
+        <w:rPr>
+          <w:rFonts w:ascii="Calibri" w:eastAsia="Calibri" w:hAnsi="Calibri" w:cs="Times New Roman"/>
+          <w:sz w:val="24"/>
+        </w:rPr>
+        <w:t xml:space="preserve"> </w:t>
+      </w:r>
+      <w:r>
+        <w:rPr>
+          <w:rFonts w:ascii="Calibri" w:eastAsia="Calibri" w:hAnsi="Calibri" w:cs="Times New Roman"/>
+          <w:sz w:val="24"/>
+        </w:rPr>
+        <w:t>(</w:t>
+      </w:r>
+      <w:proofErr w:type="spellStart"/>
+      <w:r>
+        <w:rPr>
+          <w:rFonts w:ascii="Calibri" w:eastAsia="Calibri" w:hAnsi="Calibri" w:cs="Times New Roman"/>
+          <w:sz w:val="24"/>
+        </w:rPr>
+        <w:t>ß</w:t>
+      </w:r>
+      <w:r>
+        <w:rPr>
+          <w:rFonts w:ascii="Calibri" w:eastAsia="Calibri" w:hAnsi="Calibri" w:cs="Times New Roman"/>
+          <w:sz w:val="24"/>
+          <w:vertAlign w:val="subscript"/>
+        </w:rPr>
+        <w:t>belief</w:t>
+      </w:r>
+      <w:proofErr w:type="spellEnd"/>
+      <w:r>
+        <w:rPr>
+          <w:rFonts w:ascii="Calibri" w:eastAsia="Calibri" w:hAnsi="Calibri" w:cs="Times New Roman"/>
+          <w:sz w:val="24"/>
+          <w:vertAlign w:val="subscript"/>
+        </w:rPr>
+        <w:t xml:space="preserve"> change</w:t>
+      </w:r>
+      <w:r>
+        <w:rPr>
+          <w:rFonts w:ascii="Calibri" w:eastAsia="Calibri" w:hAnsi="Calibri" w:cs="Times New Roman"/>
+          <w:sz w:val="24"/>
+          <w:vertAlign w:val="subscript"/>
+        </w:rPr>
+        <w:t xml:space="preserve"> x pragmatic</w:t>
+      </w:r>
+      <w:r>
+        <w:rPr>
+          <w:rFonts w:ascii="Calibri" w:eastAsia="Calibri" w:hAnsi="Calibri" w:cs="Times New Roman"/>
+          <w:sz w:val="24"/>
+        </w:rPr>
+        <w:t xml:space="preserve"> =</w:t>
+      </w:r>
+      <w:r>
+        <w:rPr>
+          <w:rFonts w:ascii="Calibri" w:eastAsia="Calibri" w:hAnsi="Calibri" w:cs="Times New Roman"/>
+          <w:sz w:val="24"/>
+        </w:rPr>
+        <w:t xml:space="preserve"> </w:t>
+      </w:r>
+      <w:r>
+        <w:rPr>
+          <w:rFonts w:ascii="Calibri" w:eastAsia="Calibri" w:hAnsi="Calibri" w:cs="Times New Roman"/>
+          <w:sz w:val="24"/>
+        </w:rPr>
+        <w:t>0.</w:t>
+      </w:r>
+      <w:r>
+        <w:rPr>
+          <w:rFonts w:ascii="Calibri" w:eastAsia="Calibri" w:hAnsi="Calibri" w:cs="Times New Roman"/>
+          <w:sz w:val="24"/>
+        </w:rPr>
+        <w:t>22</w:t>
+      </w:r>
+      <w:r>
+        <w:rPr>
+          <w:rFonts w:ascii="Calibri" w:eastAsia="Calibri" w:hAnsi="Calibri" w:cs="Times New Roman"/>
+          <w:sz w:val="24"/>
+        </w:rPr>
+        <w:t>6</w:t>
+      </w:r>
+      <w:r>
+        <w:rPr>
+          <w:rFonts w:ascii="Calibri" w:eastAsia="Calibri" w:hAnsi="Calibri" w:cs="Times New Roman"/>
+          <w:sz w:val="24"/>
+        </w:rPr>
+        <w:t xml:space="preserve">, </w:t>
+      </w:r>
+      <w:r>
+        <w:rPr>
+          <w:rFonts w:ascii="Calibri" w:eastAsia="Calibri" w:hAnsi="Calibri" w:cs="Times New Roman"/>
+          <w:i/>
+          <w:iCs/>
+          <w:sz w:val="24"/>
+        </w:rPr>
+        <w:t>p</w:t>
+      </w:r>
+      <w:r>
+        <w:rPr>
+          <w:rFonts w:ascii="Calibri" w:eastAsia="Calibri" w:hAnsi="Calibri" w:cs="Times New Roman"/>
+          <w:sz w:val="24"/>
+        </w:rPr>
+        <w:t xml:space="preserve"> </w:t>
+      </w:r>
+      <w:r>
+        <w:rPr>
+          <w:rFonts w:ascii="Calibri" w:eastAsia="Calibri" w:hAnsi="Calibri" w:cs="Times New Roman"/>
+          <w:sz w:val="24"/>
+        </w:rPr>
+        <w:t>&lt; .001)</w:t>
+      </w:r>
+      <w:r>
+        <w:rPr>
+          <w:rFonts w:ascii="Calibri" w:eastAsia="Calibri" w:hAnsi="Calibri" w:cs="Times New Roman"/>
+          <w:sz w:val="24"/>
+        </w:rPr>
+        <w:t>.</w:t>
       </w:r>
     </w:p>
     <w:p>
@@ -5037,21 +6897,7 @@
           <w:rFonts w:ascii="Calibri" w:eastAsia="Calibri" w:hAnsi="Calibri" w:cs="Times New Roman"/>
           <w:sz w:val="24"/>
         </w:rPr>
-        <w:t>To test H</w:t>
-      </w:r>
-      <w:r>
-        <w:rPr>
-          <w:rFonts w:ascii="Calibri" w:eastAsia="Calibri" w:hAnsi="Calibri" w:cs="Times New Roman"/>
-          <w:sz w:val="24"/>
-        </w:rPr>
-        <w:t>2</w:t>
-      </w:r>
-      <w:r>
-        <w:rPr>
-          <w:rFonts w:ascii="Calibri" w:eastAsia="Calibri" w:hAnsi="Calibri" w:cs="Times New Roman"/>
-          <w:sz w:val="24"/>
-        </w:rPr>
-        <w:t xml:space="preserve">, we conducted an ANCOVA model with our moral conviction manipulation with our moral conviction manipulation as a between-subjects factor. Our dependent variable for each ANCOVA was the primary outcome of </w:t>
+        <w:t xml:space="preserve">To test H2, we conducted an ANCOVA model with our moral conviction manipulation with our moral conviction manipulation as a between-subjects factor. Our dependent variable for each ANCOVA was the primary outcome of </w:t>
       </w:r>
       <w:r>
         <w:rPr>
@@ -5086,7 +6932,651 @@
           <w:rFonts w:ascii="Calibri" w:eastAsia="Calibri" w:hAnsi="Calibri" w:cs="Times New Roman"/>
           <w:sz w:val="24"/>
         </w:rPr>
-        <w:t xml:space="preserve"> H2. Experimental condition resulted in </w:t>
+        <w:t xml:space="preserve"> H2</w:t>
+      </w:r>
+      <w:r>
+        <w:rPr>
+          <w:rFonts w:ascii="Calibri" w:eastAsia="Calibri" w:hAnsi="Calibri" w:cs="Times New Roman"/>
+          <w:sz w:val="24"/>
+        </w:rPr>
+        <w:t xml:space="preserve">, as </w:t>
+      </w:r>
+      <w:r>
+        <w:rPr>
+          <w:rFonts w:ascii="Calibri" w:eastAsia="Calibri" w:hAnsi="Calibri" w:cs="Times New Roman"/>
+          <w:sz w:val="24"/>
+        </w:rPr>
+        <w:t xml:space="preserve">our moral conviction manipulation had no main effect on </w:t>
+      </w:r>
+      <w:r>
+        <w:rPr>
+          <w:rFonts w:ascii="Calibri" w:eastAsia="Calibri" w:hAnsi="Calibri" w:cs="Times New Roman"/>
+          <w:sz w:val="24"/>
+        </w:rPr>
+        <w:t>moral conviction felt</w:t>
+      </w:r>
+      <w:r>
+        <w:rPr>
+          <w:rFonts w:ascii="Calibri" w:eastAsia="Calibri" w:hAnsi="Calibri" w:cs="Times New Roman"/>
+          <w:sz w:val="24"/>
+        </w:rPr>
+        <w:t xml:space="preserve"> for: 1) </w:t>
+      </w:r>
+      <w:r>
+        <w:rPr>
+          <w:rFonts w:ascii="Calibri" w:eastAsia="Calibri" w:hAnsi="Calibri" w:cs="Times New Roman"/>
+          <w:sz w:val="24"/>
+          <w:u w:val="single"/>
+        </w:rPr>
+        <w:t>Universal Health Care</w:t>
+      </w:r>
+      <w:r>
+        <w:rPr>
+          <w:rFonts w:ascii="Calibri" w:eastAsia="Calibri" w:hAnsi="Calibri" w:cs="Times New Roman"/>
+          <w:sz w:val="24"/>
+        </w:rPr>
+        <w:t>,</w:t>
+      </w:r>
+      <w:r>
+        <w:rPr>
+          <w:rFonts w:ascii="Calibri" w:eastAsia="Calibri" w:hAnsi="Calibri" w:cs="Times New Roman"/>
+          <w:sz w:val="24"/>
+        </w:rPr>
+        <w:t xml:space="preserve"> (</w:t>
+      </w:r>
+      <w:r>
+        <w:rPr>
+          <w:rFonts w:ascii="Calibri" w:eastAsia="Calibri" w:hAnsi="Calibri" w:cs="Times New Roman"/>
+          <w:i/>
+          <w:iCs/>
+          <w:sz w:val="24"/>
+        </w:rPr>
+        <w:t>F</w:t>
+      </w:r>
+      <w:r>
+        <w:rPr>
+          <w:rFonts w:ascii="Calibri" w:eastAsia="Calibri" w:hAnsi="Calibri" w:cs="Times New Roman"/>
+          <w:sz w:val="24"/>
+        </w:rPr>
+        <w:t xml:space="preserve"> </w:t>
+      </w:r>
+      <w:r>
+        <w:rPr>
+          <w:rFonts w:ascii="Calibri" w:eastAsia="Calibri" w:hAnsi="Calibri" w:cs="Times New Roman"/>
+          <w:sz w:val="24"/>
+        </w:rPr>
+        <w:t>(</w:t>
+      </w:r>
+      <w:r>
+        <w:rPr>
+          <w:rFonts w:ascii="Calibri" w:eastAsia="Calibri" w:hAnsi="Calibri" w:cs="Times New Roman"/>
+          <w:sz w:val="24"/>
+        </w:rPr>
+        <w:t>4</w:t>
+      </w:r>
+      <w:r>
+        <w:rPr>
+          <w:rFonts w:ascii="Calibri" w:eastAsia="Calibri" w:hAnsi="Calibri" w:cs="Times New Roman"/>
+          <w:sz w:val="24"/>
+        </w:rPr>
+        <w:t xml:space="preserve">, </w:t>
+      </w:r>
+      <w:r>
+        <w:rPr>
+          <w:rFonts w:ascii="Calibri" w:eastAsia="Calibri" w:hAnsi="Calibri" w:cs="Times New Roman"/>
+          <w:sz w:val="24"/>
+        </w:rPr>
+        <w:t>14</w:t>
+      </w:r>
+      <w:r>
+        <w:rPr>
+          <w:rFonts w:ascii="Calibri" w:eastAsia="Calibri" w:hAnsi="Calibri" w:cs="Times New Roman"/>
+          <w:sz w:val="24"/>
+        </w:rPr>
+        <w:t>6</w:t>
+      </w:r>
+      <w:r>
+        <w:rPr>
+          <w:rFonts w:ascii="Calibri" w:eastAsia="Calibri" w:hAnsi="Calibri" w:cs="Times New Roman"/>
+          <w:sz w:val="24"/>
+        </w:rPr>
+        <w:t xml:space="preserve">) = </w:t>
+      </w:r>
+      <w:r>
+        <w:rPr>
+          <w:rFonts w:ascii="Calibri" w:eastAsia="Calibri" w:hAnsi="Calibri" w:cs="Times New Roman"/>
+          <w:sz w:val="24"/>
+        </w:rPr>
+        <w:t>0.</w:t>
+      </w:r>
+      <w:r>
+        <w:rPr>
+          <w:rFonts w:ascii="Calibri" w:eastAsia="Calibri" w:hAnsi="Calibri" w:cs="Times New Roman"/>
+          <w:sz w:val="24"/>
+        </w:rPr>
+        <w:t>456</w:t>
+      </w:r>
+      <w:r>
+        <w:rPr>
+          <w:rFonts w:ascii="Calibri" w:eastAsia="Calibri" w:hAnsi="Calibri" w:cs="Times New Roman"/>
+          <w:sz w:val="24"/>
+        </w:rPr>
+        <w:t>,</w:t>
+      </w:r>
+      <w:r>
+        <w:rPr>
+          <w:rFonts w:ascii="Calibri" w:eastAsia="Calibri" w:hAnsi="Calibri" w:cs="Times New Roman"/>
+          <w:sz w:val="24"/>
+        </w:rPr>
+        <w:t xml:space="preserve"> </w:t>
+      </w:r>
+      <w:r>
+        <w:rPr>
+          <w:rFonts w:ascii="Calibri" w:eastAsia="Calibri" w:hAnsi="Calibri" w:cs="Times New Roman"/>
+          <w:i/>
+          <w:iCs/>
+          <w:sz w:val="24"/>
+        </w:rPr>
+        <w:t>p</w:t>
+      </w:r>
+      <w:r>
+        <w:rPr>
+          <w:rFonts w:ascii="Calibri" w:eastAsia="Calibri" w:hAnsi="Calibri" w:cs="Times New Roman"/>
+          <w:sz w:val="24"/>
+        </w:rPr>
+        <w:t xml:space="preserve"> </w:t>
+      </w:r>
+      <w:r>
+        <w:rPr>
+          <w:rFonts w:ascii="Calibri" w:eastAsia="Calibri" w:hAnsi="Calibri" w:cs="Times New Roman"/>
+          <w:sz w:val="24"/>
+        </w:rPr>
+        <w:t xml:space="preserve">= </w:t>
+      </w:r>
+      <w:r>
+        <w:rPr>
+          <w:rFonts w:ascii="Calibri" w:eastAsia="Calibri" w:hAnsi="Calibri" w:cs="Times New Roman"/>
+          <w:i/>
+          <w:iCs/>
+          <w:sz w:val="24"/>
+        </w:rPr>
+        <w:t>NS</w:t>
+      </w:r>
+      <w:r>
+        <w:rPr>
+          <w:rFonts w:ascii="Calibri" w:eastAsia="Calibri" w:hAnsi="Calibri" w:cs="Times New Roman"/>
+          <w:sz w:val="24"/>
+        </w:rPr>
+        <w:t xml:space="preserve">); 2) </w:t>
+      </w:r>
+      <w:r>
+        <w:rPr>
+          <w:rFonts w:ascii="Calibri" w:eastAsia="Calibri" w:hAnsi="Calibri" w:cs="Times New Roman"/>
+          <w:sz w:val="24"/>
+          <w:u w:val="single"/>
+        </w:rPr>
+        <w:t>Capital Punishment</w:t>
+      </w:r>
+      <w:r>
+        <w:rPr>
+          <w:rFonts w:ascii="Calibri" w:eastAsia="Calibri" w:hAnsi="Calibri" w:cs="Times New Roman"/>
+          <w:sz w:val="24"/>
+        </w:rPr>
+        <w:t>,</w:t>
+      </w:r>
+      <w:r>
+        <w:rPr>
+          <w:rFonts w:ascii="Calibri" w:eastAsia="Calibri" w:hAnsi="Calibri" w:cs="Times New Roman"/>
+          <w:sz w:val="24"/>
+        </w:rPr>
+        <w:t xml:space="preserve"> (</w:t>
+      </w:r>
+      <w:r>
+        <w:rPr>
+          <w:rFonts w:ascii="Calibri" w:eastAsia="Calibri" w:hAnsi="Calibri" w:cs="Times New Roman"/>
+          <w:i/>
+          <w:iCs/>
+          <w:sz w:val="24"/>
+        </w:rPr>
+        <w:t>F</w:t>
+      </w:r>
+      <w:r>
+        <w:rPr>
+          <w:rFonts w:ascii="Calibri" w:eastAsia="Calibri" w:hAnsi="Calibri" w:cs="Times New Roman"/>
+          <w:sz w:val="24"/>
+        </w:rPr>
+        <w:t xml:space="preserve"> </w:t>
+      </w:r>
+      <w:r>
+        <w:rPr>
+          <w:rFonts w:ascii="Calibri" w:eastAsia="Calibri" w:hAnsi="Calibri" w:cs="Times New Roman"/>
+          <w:sz w:val="24"/>
+        </w:rPr>
+        <w:t>(</w:t>
+      </w:r>
+      <w:r>
+        <w:rPr>
+          <w:rFonts w:ascii="Calibri" w:eastAsia="Calibri" w:hAnsi="Calibri" w:cs="Times New Roman"/>
+          <w:sz w:val="24"/>
+        </w:rPr>
+        <w:t>4</w:t>
+      </w:r>
+      <w:r>
+        <w:rPr>
+          <w:rFonts w:ascii="Calibri" w:eastAsia="Calibri" w:hAnsi="Calibri" w:cs="Times New Roman"/>
+          <w:sz w:val="24"/>
+        </w:rPr>
+        <w:t xml:space="preserve">, </w:t>
+      </w:r>
+      <w:r>
+        <w:rPr>
+          <w:rFonts w:ascii="Calibri" w:eastAsia="Calibri" w:hAnsi="Calibri" w:cs="Times New Roman"/>
+          <w:sz w:val="24"/>
+        </w:rPr>
+        <w:t>146</w:t>
+      </w:r>
+      <w:r>
+        <w:rPr>
+          <w:rFonts w:ascii="Calibri" w:eastAsia="Calibri" w:hAnsi="Calibri" w:cs="Times New Roman"/>
+          <w:sz w:val="24"/>
+        </w:rPr>
+        <w:t xml:space="preserve">) = </w:t>
+      </w:r>
+      <w:r>
+        <w:rPr>
+          <w:rFonts w:ascii="Calibri" w:eastAsia="Calibri" w:hAnsi="Calibri" w:cs="Times New Roman"/>
+          <w:sz w:val="24"/>
+        </w:rPr>
+        <w:t>0.</w:t>
+      </w:r>
+      <w:r>
+        <w:rPr>
+          <w:rFonts w:ascii="Calibri" w:eastAsia="Calibri" w:hAnsi="Calibri" w:cs="Times New Roman"/>
+          <w:sz w:val="24"/>
+        </w:rPr>
+        <w:t>3</w:t>
+      </w:r>
+      <w:r>
+        <w:rPr>
+          <w:rFonts w:ascii="Calibri" w:eastAsia="Calibri" w:hAnsi="Calibri" w:cs="Times New Roman"/>
+          <w:sz w:val="24"/>
+        </w:rPr>
+        <w:t>45</w:t>
+      </w:r>
+      <w:r>
+        <w:rPr>
+          <w:rFonts w:ascii="Calibri" w:eastAsia="Calibri" w:hAnsi="Calibri" w:cs="Times New Roman"/>
+          <w:sz w:val="24"/>
+        </w:rPr>
+        <w:t>,</w:t>
+      </w:r>
+      <w:r>
+        <w:rPr>
+          <w:rFonts w:ascii="Calibri" w:eastAsia="Calibri" w:hAnsi="Calibri" w:cs="Times New Roman"/>
+          <w:sz w:val="24"/>
+        </w:rPr>
+        <w:t xml:space="preserve"> </w:t>
+      </w:r>
+      <w:r>
+        <w:rPr>
+          <w:rFonts w:ascii="Calibri" w:eastAsia="Calibri" w:hAnsi="Calibri" w:cs="Times New Roman"/>
+          <w:i/>
+          <w:iCs/>
+          <w:sz w:val="24"/>
+        </w:rPr>
+        <w:t>p</w:t>
+      </w:r>
+      <w:r>
+        <w:rPr>
+          <w:rFonts w:ascii="Calibri" w:eastAsia="Calibri" w:hAnsi="Calibri" w:cs="Times New Roman"/>
+          <w:sz w:val="24"/>
+        </w:rPr>
+        <w:t xml:space="preserve"> </w:t>
+      </w:r>
+      <w:r>
+        <w:rPr>
+          <w:rFonts w:ascii="Calibri" w:eastAsia="Calibri" w:hAnsi="Calibri" w:cs="Times New Roman"/>
+          <w:sz w:val="24"/>
+        </w:rPr>
+        <w:t xml:space="preserve">= </w:t>
+      </w:r>
+      <w:r>
+        <w:rPr>
+          <w:rFonts w:ascii="Calibri" w:eastAsia="Calibri" w:hAnsi="Calibri" w:cs="Times New Roman"/>
+          <w:i/>
+          <w:iCs/>
+          <w:sz w:val="24"/>
+        </w:rPr>
+        <w:t>NS</w:t>
+      </w:r>
+      <w:r>
+        <w:rPr>
+          <w:rFonts w:ascii="Calibri" w:eastAsia="Calibri" w:hAnsi="Calibri" w:cs="Times New Roman"/>
+          <w:sz w:val="24"/>
+        </w:rPr>
+        <w:t xml:space="preserve">); 3) </w:t>
+      </w:r>
+      <w:r>
+        <w:rPr>
+          <w:rFonts w:ascii="Calibri" w:eastAsia="Calibri" w:hAnsi="Calibri" w:cs="Times New Roman"/>
+          <w:sz w:val="24"/>
+          <w:u w:val="single"/>
+        </w:rPr>
+        <w:t>Climate Change</w:t>
+      </w:r>
+      <w:r>
+        <w:rPr>
+          <w:rFonts w:ascii="Calibri" w:eastAsia="Calibri" w:hAnsi="Calibri" w:cs="Times New Roman"/>
+          <w:sz w:val="24"/>
+        </w:rPr>
+        <w:t>,</w:t>
+      </w:r>
+      <w:r>
+        <w:rPr>
+          <w:rFonts w:ascii="Calibri" w:eastAsia="Calibri" w:hAnsi="Calibri" w:cs="Times New Roman"/>
+          <w:sz w:val="24"/>
+        </w:rPr>
+        <w:t xml:space="preserve"> (</w:t>
+      </w:r>
+      <w:r>
+        <w:rPr>
+          <w:rFonts w:ascii="Calibri" w:eastAsia="Calibri" w:hAnsi="Calibri" w:cs="Times New Roman"/>
+          <w:i/>
+          <w:iCs/>
+          <w:sz w:val="24"/>
+        </w:rPr>
+        <w:t>F</w:t>
+      </w:r>
+      <w:r>
+        <w:rPr>
+          <w:rFonts w:ascii="Calibri" w:eastAsia="Calibri" w:hAnsi="Calibri" w:cs="Times New Roman"/>
+          <w:sz w:val="24"/>
+        </w:rPr>
+        <w:t xml:space="preserve"> </w:t>
+      </w:r>
+      <w:r>
+        <w:rPr>
+          <w:rFonts w:ascii="Calibri" w:eastAsia="Calibri" w:hAnsi="Calibri" w:cs="Times New Roman"/>
+          <w:sz w:val="24"/>
+        </w:rPr>
+        <w:t>(</w:t>
+      </w:r>
+      <w:r>
+        <w:rPr>
+          <w:rFonts w:ascii="Calibri" w:eastAsia="Calibri" w:hAnsi="Calibri" w:cs="Times New Roman"/>
+          <w:sz w:val="24"/>
+        </w:rPr>
+        <w:t>4</w:t>
+      </w:r>
+      <w:r>
+        <w:rPr>
+          <w:rFonts w:ascii="Calibri" w:eastAsia="Calibri" w:hAnsi="Calibri" w:cs="Times New Roman"/>
+          <w:sz w:val="24"/>
+        </w:rPr>
+        <w:t xml:space="preserve">, </w:t>
+      </w:r>
+      <w:r>
+        <w:rPr>
+          <w:rFonts w:ascii="Calibri" w:eastAsia="Calibri" w:hAnsi="Calibri" w:cs="Times New Roman"/>
+          <w:sz w:val="24"/>
+        </w:rPr>
+        <w:t>146</w:t>
+      </w:r>
+      <w:r>
+        <w:rPr>
+          <w:rFonts w:ascii="Calibri" w:eastAsia="Calibri" w:hAnsi="Calibri" w:cs="Times New Roman"/>
+          <w:sz w:val="24"/>
+        </w:rPr>
+        <w:t xml:space="preserve">) = </w:t>
+      </w:r>
+      <w:r>
+        <w:rPr>
+          <w:rFonts w:ascii="Calibri" w:eastAsia="Calibri" w:hAnsi="Calibri" w:cs="Times New Roman"/>
+          <w:sz w:val="24"/>
+        </w:rPr>
+        <w:t>0.</w:t>
+      </w:r>
+      <w:r>
+        <w:rPr>
+          <w:rFonts w:ascii="Calibri" w:eastAsia="Calibri" w:hAnsi="Calibri" w:cs="Times New Roman"/>
+          <w:sz w:val="24"/>
+        </w:rPr>
+        <w:t>9</w:t>
+      </w:r>
+      <w:r>
+        <w:rPr>
+          <w:rFonts w:ascii="Calibri" w:eastAsia="Calibri" w:hAnsi="Calibri" w:cs="Times New Roman"/>
+          <w:sz w:val="24"/>
+        </w:rPr>
+        <w:t>4</w:t>
+      </w:r>
+      <w:r>
+        <w:rPr>
+          <w:rFonts w:ascii="Calibri" w:eastAsia="Calibri" w:hAnsi="Calibri" w:cs="Times New Roman"/>
+          <w:sz w:val="24"/>
+        </w:rPr>
+        <w:t>1</w:t>
+      </w:r>
+      <w:r>
+        <w:rPr>
+          <w:rFonts w:ascii="Calibri" w:eastAsia="Calibri" w:hAnsi="Calibri" w:cs="Times New Roman"/>
+          <w:sz w:val="24"/>
+        </w:rPr>
+        <w:t>,</w:t>
+      </w:r>
+      <w:r>
+        <w:rPr>
+          <w:rFonts w:ascii="Calibri" w:eastAsia="Calibri" w:hAnsi="Calibri" w:cs="Times New Roman"/>
+          <w:sz w:val="24"/>
+        </w:rPr>
+        <w:t xml:space="preserve"> </w:t>
+      </w:r>
+      <w:r>
+        <w:rPr>
+          <w:rFonts w:ascii="Calibri" w:eastAsia="Calibri" w:hAnsi="Calibri" w:cs="Times New Roman"/>
+          <w:i/>
+          <w:iCs/>
+          <w:sz w:val="24"/>
+        </w:rPr>
+        <w:t>p</w:t>
+      </w:r>
+      <w:r>
+        <w:rPr>
+          <w:rFonts w:ascii="Calibri" w:eastAsia="Calibri" w:hAnsi="Calibri" w:cs="Times New Roman"/>
+          <w:sz w:val="24"/>
+        </w:rPr>
+        <w:t xml:space="preserve"> </w:t>
+      </w:r>
+      <w:r>
+        <w:rPr>
+          <w:rFonts w:ascii="Calibri" w:eastAsia="Calibri" w:hAnsi="Calibri" w:cs="Times New Roman"/>
+          <w:sz w:val="24"/>
+        </w:rPr>
+        <w:t xml:space="preserve">= </w:t>
+      </w:r>
+      <w:r>
+        <w:rPr>
+          <w:rFonts w:ascii="Calibri" w:eastAsia="Calibri" w:hAnsi="Calibri" w:cs="Times New Roman"/>
+          <w:i/>
+          <w:iCs/>
+          <w:sz w:val="24"/>
+        </w:rPr>
+        <w:t>NS</w:t>
+      </w:r>
+      <w:r>
+        <w:rPr>
+          <w:rFonts w:ascii="Calibri" w:eastAsia="Calibri" w:hAnsi="Calibri" w:cs="Times New Roman"/>
+          <w:sz w:val="24"/>
+        </w:rPr>
+        <w:t xml:space="preserve">); or 4) </w:t>
+      </w:r>
+      <w:r>
+        <w:rPr>
+          <w:rFonts w:ascii="Calibri" w:eastAsia="Calibri" w:hAnsi="Calibri" w:cs="Times New Roman"/>
+          <w:sz w:val="24"/>
+          <w:u w:val="single"/>
+        </w:rPr>
+        <w:t>Exercise</w:t>
+      </w:r>
+      <w:r>
+        <w:rPr>
+          <w:rFonts w:ascii="Calibri" w:eastAsia="Calibri" w:hAnsi="Calibri" w:cs="Times New Roman"/>
+          <w:sz w:val="24"/>
+        </w:rPr>
+        <w:t>,</w:t>
+      </w:r>
+      <w:r>
+        <w:rPr>
+          <w:rFonts w:ascii="Calibri" w:eastAsia="Calibri" w:hAnsi="Calibri" w:cs="Times New Roman"/>
+          <w:sz w:val="24"/>
+        </w:rPr>
+        <w:t xml:space="preserve"> (</w:t>
+      </w:r>
+      <w:r>
+        <w:rPr>
+          <w:rFonts w:ascii="Calibri" w:eastAsia="Calibri" w:hAnsi="Calibri" w:cs="Times New Roman"/>
+          <w:i/>
+          <w:iCs/>
+          <w:sz w:val="24"/>
+        </w:rPr>
+        <w:t>F</w:t>
+      </w:r>
+      <w:r>
+        <w:rPr>
+          <w:rFonts w:ascii="Calibri" w:eastAsia="Calibri" w:hAnsi="Calibri" w:cs="Times New Roman"/>
+          <w:sz w:val="24"/>
+        </w:rPr>
+        <w:t xml:space="preserve"> </w:t>
+      </w:r>
+      <w:r>
+        <w:rPr>
+          <w:rFonts w:ascii="Calibri" w:eastAsia="Calibri" w:hAnsi="Calibri" w:cs="Times New Roman"/>
+          <w:sz w:val="24"/>
+        </w:rPr>
+        <w:t>(</w:t>
+      </w:r>
+      <w:r>
+        <w:rPr>
+          <w:rFonts w:ascii="Calibri" w:eastAsia="Calibri" w:hAnsi="Calibri" w:cs="Times New Roman"/>
+          <w:sz w:val="24"/>
+        </w:rPr>
+        <w:t>4</w:t>
+      </w:r>
+      <w:r>
+        <w:rPr>
+          <w:rFonts w:ascii="Calibri" w:eastAsia="Calibri" w:hAnsi="Calibri" w:cs="Times New Roman"/>
+          <w:sz w:val="24"/>
+        </w:rPr>
+        <w:t xml:space="preserve">, </w:t>
+      </w:r>
+      <w:r>
+        <w:rPr>
+          <w:rFonts w:ascii="Calibri" w:eastAsia="Calibri" w:hAnsi="Calibri" w:cs="Times New Roman"/>
+          <w:sz w:val="24"/>
+        </w:rPr>
+        <w:t>146</w:t>
+      </w:r>
+      <w:r>
+        <w:rPr>
+          <w:rFonts w:ascii="Calibri" w:eastAsia="Calibri" w:hAnsi="Calibri" w:cs="Times New Roman"/>
+          <w:sz w:val="24"/>
+        </w:rPr>
+        <w:t xml:space="preserve">) = </w:t>
+      </w:r>
+      <w:r>
+        <w:rPr>
+          <w:rFonts w:ascii="Calibri" w:eastAsia="Calibri" w:hAnsi="Calibri" w:cs="Times New Roman"/>
+          <w:sz w:val="24"/>
+        </w:rPr>
+        <w:t>0</w:t>
+      </w:r>
+      <w:r>
+        <w:rPr>
+          <w:rFonts w:ascii="Calibri" w:eastAsia="Calibri" w:hAnsi="Calibri" w:cs="Times New Roman"/>
+          <w:sz w:val="24"/>
+        </w:rPr>
+        <w:t>.2</w:t>
+      </w:r>
+      <w:r>
+        <w:rPr>
+          <w:rFonts w:ascii="Calibri" w:eastAsia="Calibri" w:hAnsi="Calibri" w:cs="Times New Roman"/>
+          <w:sz w:val="24"/>
+        </w:rPr>
+        <w:t>48</w:t>
+      </w:r>
+      <w:r>
+        <w:rPr>
+          <w:rFonts w:ascii="Calibri" w:eastAsia="Calibri" w:hAnsi="Calibri" w:cs="Times New Roman"/>
+          <w:sz w:val="24"/>
+        </w:rPr>
+        <w:t>,</w:t>
+      </w:r>
+      <w:r>
+        <w:rPr>
+          <w:rFonts w:ascii="Calibri" w:eastAsia="Calibri" w:hAnsi="Calibri" w:cs="Times New Roman"/>
+          <w:sz w:val="24"/>
+        </w:rPr>
+        <w:t xml:space="preserve"> </w:t>
+      </w:r>
+      <w:r>
+        <w:rPr>
+          <w:rFonts w:ascii="Calibri" w:eastAsia="Calibri" w:hAnsi="Calibri" w:cs="Times New Roman"/>
+          <w:i/>
+          <w:iCs/>
+          <w:sz w:val="24"/>
+        </w:rPr>
+        <w:t>p</w:t>
+      </w:r>
+      <w:r>
+        <w:rPr>
+          <w:rFonts w:ascii="Calibri" w:eastAsia="Calibri" w:hAnsi="Calibri" w:cs="Times New Roman"/>
+          <w:sz w:val="24"/>
+        </w:rPr>
+        <w:t xml:space="preserve"> </w:t>
+      </w:r>
+      <w:r>
+        <w:rPr>
+          <w:rFonts w:ascii="Calibri" w:eastAsia="Calibri" w:hAnsi="Calibri" w:cs="Times New Roman"/>
+          <w:sz w:val="24"/>
+        </w:rPr>
+        <w:t xml:space="preserve">= </w:t>
+      </w:r>
+      <w:r>
+        <w:rPr>
+          <w:rFonts w:ascii="Calibri" w:eastAsia="Calibri" w:hAnsi="Calibri" w:cs="Times New Roman"/>
+          <w:i/>
+          <w:iCs/>
+          <w:sz w:val="24"/>
+        </w:rPr>
+        <w:t>NS</w:t>
+      </w:r>
+      <w:r>
+        <w:rPr>
+          <w:rFonts w:ascii="Calibri" w:eastAsia="Calibri" w:hAnsi="Calibri" w:cs="Times New Roman"/>
+          <w:sz w:val="24"/>
+        </w:rPr>
+        <w:t>)</w:t>
+      </w:r>
+      <w:r>
+        <w:rPr>
+          <w:rFonts w:ascii="Calibri" w:eastAsia="Calibri" w:hAnsi="Calibri" w:cs="Times New Roman"/>
+          <w:sz w:val="24"/>
+        </w:rPr>
+        <w:t xml:space="preserve">. Experimental </w:t>
+      </w:r>
+      <w:r>
+        <w:rPr>
+          <w:rFonts w:ascii="Calibri" w:eastAsia="Calibri" w:hAnsi="Calibri" w:cs="Times New Roman"/>
+          <w:sz w:val="24"/>
+        </w:rPr>
+        <w:t>conditions</w:t>
+      </w:r>
+      <w:r>
+        <w:rPr>
+          <w:rFonts w:ascii="Calibri" w:eastAsia="Calibri" w:hAnsi="Calibri" w:cs="Times New Roman"/>
+          <w:sz w:val="24"/>
+        </w:rPr>
+        <w:t xml:space="preserve"> resulted in </w:t>
       </w:r>
       <w:r>
         <w:rPr>
@@ -5101,6 +7591,151 @@
           <w:sz w:val="24"/>
         </w:rPr>
         <w:t xml:space="preserve"> However, for the topic of climate change, there was a significant effect of openness to belief change on moral conviction for climate change</w:t>
+      </w:r>
+      <w:r>
+        <w:rPr>
+          <w:rFonts w:ascii="Calibri" w:eastAsia="Calibri" w:hAnsi="Calibri" w:cs="Times New Roman"/>
+          <w:sz w:val="24"/>
+        </w:rPr>
+        <w:t xml:space="preserve"> </w:t>
+      </w:r>
+      <w:r>
+        <w:rPr>
+          <w:rFonts w:ascii="Calibri" w:eastAsia="Calibri" w:hAnsi="Calibri" w:cs="Times New Roman"/>
+          <w:sz w:val="24"/>
+        </w:rPr>
+        <w:t>(</w:t>
+      </w:r>
+      <w:r>
+        <w:rPr>
+          <w:rFonts w:ascii="Calibri" w:eastAsia="Calibri" w:hAnsi="Calibri" w:cs="Times New Roman"/>
+          <w:i/>
+          <w:iCs/>
+          <w:sz w:val="24"/>
+        </w:rPr>
+        <w:t>F</w:t>
+      </w:r>
+      <w:r>
+        <w:rPr>
+          <w:rFonts w:ascii="Calibri" w:eastAsia="Calibri" w:hAnsi="Calibri" w:cs="Times New Roman"/>
+          <w:sz w:val="24"/>
+        </w:rPr>
+        <w:t xml:space="preserve"> </w:t>
+      </w:r>
+      <w:r>
+        <w:rPr>
+          <w:rFonts w:ascii="Calibri" w:eastAsia="Calibri" w:hAnsi="Calibri" w:cs="Times New Roman"/>
+          <w:sz w:val="24"/>
+        </w:rPr>
+        <w:lastRenderedPageBreak/>
+        <w:t>(</w:t>
+      </w:r>
+      <w:r>
+        <w:rPr>
+          <w:rFonts w:ascii="Calibri" w:eastAsia="Calibri" w:hAnsi="Calibri" w:cs="Times New Roman"/>
+          <w:sz w:val="24"/>
+        </w:rPr>
+        <w:t>1</w:t>
+      </w:r>
+      <w:r>
+        <w:rPr>
+          <w:rFonts w:ascii="Calibri" w:eastAsia="Calibri" w:hAnsi="Calibri" w:cs="Times New Roman"/>
+          <w:sz w:val="24"/>
+        </w:rPr>
+        <w:t xml:space="preserve">, </w:t>
+      </w:r>
+      <w:r>
+        <w:rPr>
+          <w:rFonts w:ascii="Calibri" w:eastAsia="Calibri" w:hAnsi="Calibri" w:cs="Times New Roman"/>
+          <w:sz w:val="24"/>
+        </w:rPr>
+        <w:t>146</w:t>
+      </w:r>
+      <w:r>
+        <w:rPr>
+          <w:rFonts w:ascii="Calibri" w:eastAsia="Calibri" w:hAnsi="Calibri" w:cs="Times New Roman"/>
+          <w:sz w:val="24"/>
+        </w:rPr>
+        <w:t>) =</w:t>
+      </w:r>
+      <w:r>
+        <w:rPr>
+          <w:rFonts w:ascii="Calibri" w:eastAsia="Calibri" w:hAnsi="Calibri" w:cs="Times New Roman"/>
+          <w:sz w:val="24"/>
+        </w:rPr>
+        <w:t>6</w:t>
+      </w:r>
+      <w:r>
+        <w:rPr>
+          <w:rFonts w:ascii="Calibri" w:eastAsia="Calibri" w:hAnsi="Calibri" w:cs="Times New Roman"/>
+          <w:sz w:val="24"/>
+        </w:rPr>
+        <w:t>.</w:t>
+      </w:r>
+      <w:r>
+        <w:rPr>
+          <w:rFonts w:ascii="Calibri" w:eastAsia="Calibri" w:hAnsi="Calibri" w:cs="Times New Roman"/>
+          <w:sz w:val="24"/>
+        </w:rPr>
+        <w:t>01</w:t>
+      </w:r>
+      <w:r>
+        <w:rPr>
+          <w:rFonts w:ascii="Calibri" w:eastAsia="Calibri" w:hAnsi="Calibri" w:cs="Times New Roman"/>
+          <w:sz w:val="24"/>
+        </w:rPr>
+        <w:t>1</w:t>
+      </w:r>
+      <w:r>
+        <w:rPr>
+          <w:rFonts w:ascii="Calibri" w:eastAsia="Calibri" w:hAnsi="Calibri" w:cs="Times New Roman"/>
+          <w:sz w:val="24"/>
+        </w:rPr>
+        <w:t>,</w:t>
+      </w:r>
+      <w:r>
+        <w:rPr>
+          <w:rFonts w:ascii="Calibri" w:eastAsia="Calibri" w:hAnsi="Calibri" w:cs="Times New Roman"/>
+          <w:sz w:val="24"/>
+        </w:rPr>
+        <w:t xml:space="preserve"> </w:t>
+      </w:r>
+      <w:r>
+        <w:rPr>
+          <w:rFonts w:ascii="Calibri" w:eastAsia="Calibri" w:hAnsi="Calibri" w:cs="Times New Roman"/>
+          <w:i/>
+          <w:iCs/>
+          <w:sz w:val="24"/>
+        </w:rPr>
+        <w:t>p</w:t>
+      </w:r>
+      <w:r>
+        <w:rPr>
+          <w:rFonts w:ascii="Calibri" w:eastAsia="Calibri" w:hAnsi="Calibri" w:cs="Times New Roman"/>
+          <w:sz w:val="24"/>
+        </w:rPr>
+        <w:t xml:space="preserve"> </w:t>
+      </w:r>
+      <w:r>
+        <w:rPr>
+          <w:rFonts w:ascii="Calibri" w:eastAsia="Calibri" w:hAnsi="Calibri" w:cs="Times New Roman"/>
+          <w:sz w:val="24"/>
+        </w:rPr>
+        <w:t xml:space="preserve">= </w:t>
+      </w:r>
+      <w:r>
+        <w:rPr>
+          <w:rFonts w:ascii="Calibri" w:eastAsia="Calibri" w:hAnsi="Calibri" w:cs="Times New Roman"/>
+          <w:sz w:val="24"/>
+        </w:rPr>
+        <w:t>0.015</w:t>
+      </w:r>
+      <w:r>
+        <w:rPr>
+          <w:rFonts w:ascii="Calibri" w:eastAsia="Calibri" w:hAnsi="Calibri" w:cs="Times New Roman"/>
+          <w:sz w:val="24"/>
+        </w:rPr>
+        <w:t>)</w:t>
       </w:r>
       <w:r>
         <w:rPr>
@@ -5165,7 +7800,23 @@
           <w:rFonts w:ascii="Calibri" w:eastAsia="Calibri" w:hAnsi="Calibri" w:cs="Times New Roman"/>
           <w:sz w:val="24"/>
         </w:rPr>
-        <w:t xml:space="preserve"> We used a simple one-way ANOVA predicting moral conviction or openness to belief change, with topic (e.g., UHC, Climate Change, etc.) as our main predictor.</w:t>
+        <w:t xml:space="preserve"> We used a simple one-way ANOVA predicting moral conviction or openness to belief change, with </w:t>
+      </w:r>
+      <w:proofErr w:type="gramStart"/>
+      <w:r>
+        <w:rPr>
+          <w:rFonts w:ascii="Calibri" w:eastAsia="Calibri" w:hAnsi="Calibri" w:cs="Times New Roman"/>
+          <w:sz w:val="24"/>
+        </w:rPr>
+        <w:t>topic</w:t>
+      </w:r>
+      <w:proofErr w:type="gramEnd"/>
+      <w:r>
+        <w:rPr>
+          <w:rFonts w:ascii="Calibri" w:eastAsia="Calibri" w:hAnsi="Calibri" w:cs="Times New Roman"/>
+          <w:sz w:val="24"/>
+        </w:rPr>
+        <w:t xml:space="preserve"> (e.g., UHC, Climate Change, etc.) as our main predictor.</w:t>
       </w:r>
       <w:r>
         <w:t xml:space="preserve"> </w:t>
@@ -5178,194 +7829,197 @@
           <w:rFonts w:ascii="Calibri" w:eastAsia="Calibri" w:hAnsi="Calibri" w:cs="Times New Roman"/>
           <w:sz w:val="24"/>
         </w:rPr>
-        <w:t xml:space="preserve"> one-way ANOVA revealed that </w:t>
-      </w:r>
-      <w:r>
-        <w:rPr>
-          <w:rFonts w:ascii="Calibri" w:eastAsia="Calibri" w:hAnsi="Calibri" w:cs="Times New Roman"/>
+        <w:t xml:space="preserve"> one-way ANOVA revealed that there </w:t>
+      </w:r>
+      <w:r>
+        <w:rPr>
+          <w:rFonts w:ascii="Calibri" w:eastAsia="Calibri" w:hAnsi="Calibri" w:cs="Times New Roman"/>
+          <w:sz w:val="24"/>
+        </w:rPr>
+        <w:t>was</w:t>
+      </w:r>
+      <w:r>
+        <w:rPr>
+          <w:rFonts w:ascii="Calibri" w:eastAsia="Calibri" w:hAnsi="Calibri" w:cs="Times New Roman"/>
+          <w:sz w:val="24"/>
+        </w:rPr>
+        <w:t xml:space="preserve"> a statistically significant difference in </w:t>
+      </w:r>
+      <w:r>
+        <w:rPr>
+          <w:rFonts w:ascii="Calibri" w:eastAsia="Calibri" w:hAnsi="Calibri" w:cs="Times New Roman"/>
+          <w:sz w:val="24"/>
+        </w:rPr>
+        <w:t>openness to belief change</w:t>
+      </w:r>
+      <w:r>
+        <w:rPr>
+          <w:rFonts w:ascii="Calibri" w:eastAsia="Calibri" w:hAnsi="Calibri" w:cs="Times New Roman"/>
+          <w:sz w:val="24"/>
+        </w:rPr>
+        <w:t xml:space="preserve"> between at least </w:t>
+      </w:r>
+      <w:r>
+        <w:rPr>
+          <w:rFonts w:ascii="Calibri" w:eastAsia="Calibri" w:hAnsi="Calibri" w:cs="Times New Roman"/>
+          <w:sz w:val="24"/>
+        </w:rPr>
+        <w:t>two of our topics</w:t>
+      </w:r>
+      <w:r>
+        <w:rPr>
+          <w:rFonts w:ascii="Calibri" w:eastAsia="Calibri" w:hAnsi="Calibri" w:cs="Times New Roman"/>
+          <w:sz w:val="24"/>
+        </w:rPr>
+        <w:t xml:space="preserve"> (</w:t>
+      </w:r>
+      <w:r>
+        <w:rPr>
+          <w:rFonts w:ascii="Calibri" w:eastAsia="Calibri" w:hAnsi="Calibri" w:cs="Times New Roman"/>
+          <w:i/>
+          <w:iCs/>
+          <w:sz w:val="24"/>
+        </w:rPr>
+        <w:t>F</w:t>
+      </w:r>
+      <w:r>
+        <w:rPr>
+          <w:rFonts w:ascii="Calibri" w:eastAsia="Calibri" w:hAnsi="Calibri" w:cs="Times New Roman"/>
+          <w:sz w:val="24"/>
+        </w:rPr>
+        <w:t xml:space="preserve"> </w:t>
+      </w:r>
+      <w:r>
+        <w:rPr>
+          <w:rFonts w:ascii="Calibri" w:eastAsia="Calibri" w:hAnsi="Calibri" w:cs="Times New Roman"/>
+          <w:sz w:val="24"/>
+        </w:rPr>
+        <w:t>(</w:t>
+      </w:r>
+      <w:r>
+        <w:rPr>
+          <w:rFonts w:ascii="Calibri" w:eastAsia="Calibri" w:hAnsi="Calibri" w:cs="Times New Roman"/>
+          <w:sz w:val="24"/>
+        </w:rPr>
+        <w:t>3</w:t>
+      </w:r>
+      <w:r>
+        <w:rPr>
+          <w:rFonts w:ascii="Calibri" w:eastAsia="Calibri" w:hAnsi="Calibri" w:cs="Times New Roman"/>
+          <w:sz w:val="24"/>
+        </w:rPr>
+        <w:t xml:space="preserve">, </w:t>
+      </w:r>
+      <w:r>
+        <w:rPr>
+          <w:rFonts w:ascii="Calibri" w:eastAsia="Calibri" w:hAnsi="Calibri" w:cs="Times New Roman"/>
+          <w:sz w:val="24"/>
+        </w:rPr>
+        <w:t>604</w:t>
+      </w:r>
+      <w:r>
+        <w:rPr>
+          <w:rFonts w:ascii="Calibri" w:eastAsia="Calibri" w:hAnsi="Calibri" w:cs="Times New Roman"/>
+          <w:sz w:val="24"/>
+        </w:rPr>
+        <w:t xml:space="preserve">) = </w:t>
+      </w:r>
+      <w:r>
+        <w:rPr>
+          <w:rFonts w:ascii="Calibri" w:eastAsia="Calibri" w:hAnsi="Calibri" w:cs="Times New Roman"/>
+          <w:sz w:val="24"/>
+        </w:rPr>
+        <w:t>6.447</w:t>
+      </w:r>
+      <w:r>
+        <w:rPr>
+          <w:rFonts w:ascii="Calibri" w:eastAsia="Calibri" w:hAnsi="Calibri" w:cs="Times New Roman"/>
+          <w:sz w:val="24"/>
+        </w:rPr>
+        <w:t xml:space="preserve">, </w:t>
+      </w:r>
+      <w:r>
+        <w:rPr>
+          <w:rFonts w:ascii="Calibri" w:eastAsia="Calibri" w:hAnsi="Calibri" w:cs="Times New Roman"/>
+          <w:i/>
+          <w:iCs/>
+          <w:sz w:val="24"/>
+        </w:rPr>
+        <w:t>p</w:t>
+      </w:r>
+      <w:r>
+        <w:rPr>
+          <w:rFonts w:ascii="Calibri" w:eastAsia="Calibri" w:hAnsi="Calibri" w:cs="Times New Roman"/>
+          <w:sz w:val="24"/>
+        </w:rPr>
+        <w:t xml:space="preserve"> &lt; .001</w:t>
+      </w:r>
+      <w:r>
+        <w:rPr>
+          <w:rFonts w:ascii="Calibri" w:eastAsia="Calibri" w:hAnsi="Calibri" w:cs="Times New Roman"/>
+          <w:sz w:val="24"/>
+        </w:rPr>
+        <w:t>).</w:t>
+      </w:r>
+      <w:r>
+        <w:rPr>
+          <w:rFonts w:ascii="Calibri" w:eastAsia="Calibri" w:hAnsi="Calibri" w:cs="Times New Roman"/>
+          <w:sz w:val="24"/>
+        </w:rPr>
+        <w:t xml:space="preserve"> </w:t>
+      </w:r>
+      <w:r>
+        <w:rPr>
+          <w:rFonts w:ascii="Calibri" w:eastAsia="Calibri" w:hAnsi="Calibri" w:cs="Times New Roman"/>
+          <w:sz w:val="24"/>
+        </w:rPr>
+        <w:t xml:space="preserve">A post hoc Tukey test showed that </w:t>
+      </w:r>
+      <w:r>
+        <w:rPr>
+          <w:rFonts w:ascii="Calibri" w:eastAsia="Calibri" w:hAnsi="Calibri" w:cs="Times New Roman"/>
+          <w:sz w:val="24"/>
+        </w:rPr>
+        <w:t>topic of UHC had significantly greater openness to belief change</w:t>
+      </w:r>
+      <w:r>
+        <w:rPr>
+          <w:rFonts w:ascii="Calibri" w:eastAsia="Calibri" w:hAnsi="Calibri" w:cs="Times New Roman"/>
+          <w:sz w:val="24"/>
+        </w:rPr>
+        <w:t xml:space="preserve"> at p &lt; .05; </w:t>
+      </w:r>
+      <w:r>
+        <w:rPr>
+          <w:rFonts w:ascii="Calibri" w:eastAsia="Calibri" w:hAnsi="Calibri" w:cs="Times New Roman"/>
+          <w:sz w:val="24"/>
+        </w:rPr>
+        <w:t>there were no significant differences between any of the other topics on openness to belief change.</w:t>
+      </w:r>
+      <w:r>
+        <w:rPr>
+          <w:rFonts w:ascii="Calibri" w:eastAsia="Calibri" w:hAnsi="Calibri" w:cs="Times New Roman"/>
+          <w:sz w:val="24"/>
+        </w:rPr>
+        <w:t xml:space="preserve"> </w:t>
+      </w:r>
+    </w:p>
+    <w:p>
+      <w:pPr>
+        <w:spacing w:after="100" w:afterAutospacing="1" w:line="480" w:lineRule="auto"/>
+        <w:ind w:firstLine="720"/>
+        <w:rPr>
+          <w:rFonts w:ascii="Calibri" w:eastAsia="Calibri" w:hAnsi="Calibri" w:cs="Times New Roman"/>
+          <w:sz w:val="24"/>
+        </w:rPr>
+      </w:pPr>
+      <w:r>
+        <w:rPr>
+          <w:rFonts w:ascii="Calibri" w:eastAsia="Calibri" w:hAnsi="Calibri" w:cs="Times New Roman"/>
+          <w:noProof/>
           <w:sz w:val="24"/>
         </w:rPr>
         <w:lastRenderedPageBreak/>
-        <w:t xml:space="preserve">there </w:t>
-      </w:r>
-      <w:r>
-        <w:rPr>
-          <w:rFonts w:ascii="Calibri" w:eastAsia="Calibri" w:hAnsi="Calibri" w:cs="Times New Roman"/>
-          <w:sz w:val="24"/>
-        </w:rPr>
-        <w:t>was</w:t>
-      </w:r>
-      <w:r>
-        <w:rPr>
-          <w:rFonts w:ascii="Calibri" w:eastAsia="Calibri" w:hAnsi="Calibri" w:cs="Times New Roman"/>
-          <w:sz w:val="24"/>
-        </w:rPr>
-        <w:t xml:space="preserve"> a statistically significant difference in </w:t>
-      </w:r>
-      <w:r>
-        <w:rPr>
-          <w:rFonts w:ascii="Calibri" w:eastAsia="Calibri" w:hAnsi="Calibri" w:cs="Times New Roman"/>
-          <w:sz w:val="24"/>
-        </w:rPr>
-        <w:t>openness to belief change</w:t>
-      </w:r>
-      <w:r>
-        <w:rPr>
-          <w:rFonts w:ascii="Calibri" w:eastAsia="Calibri" w:hAnsi="Calibri" w:cs="Times New Roman"/>
-          <w:sz w:val="24"/>
-        </w:rPr>
-        <w:t xml:space="preserve"> between at least </w:t>
-      </w:r>
-      <w:r>
-        <w:rPr>
-          <w:rFonts w:ascii="Calibri" w:eastAsia="Calibri" w:hAnsi="Calibri" w:cs="Times New Roman"/>
-          <w:sz w:val="24"/>
-        </w:rPr>
-        <w:t>two of our topics</w:t>
-      </w:r>
-      <w:r>
-        <w:rPr>
-          <w:rFonts w:ascii="Calibri" w:eastAsia="Calibri" w:hAnsi="Calibri" w:cs="Times New Roman"/>
-          <w:sz w:val="24"/>
-        </w:rPr>
-        <w:t xml:space="preserve"> (</w:t>
-      </w:r>
-      <w:r>
-        <w:rPr>
-          <w:rFonts w:ascii="Calibri" w:eastAsia="Calibri" w:hAnsi="Calibri" w:cs="Times New Roman"/>
-          <w:i/>
-          <w:iCs/>
-          <w:sz w:val="24"/>
-        </w:rPr>
-        <w:t>F</w:t>
-      </w:r>
-      <w:r>
-        <w:rPr>
-          <w:rFonts w:ascii="Calibri" w:eastAsia="Calibri" w:hAnsi="Calibri" w:cs="Times New Roman"/>
-          <w:sz w:val="24"/>
-        </w:rPr>
-        <w:t xml:space="preserve"> </w:t>
-      </w:r>
-      <w:r>
-        <w:rPr>
-          <w:rFonts w:ascii="Calibri" w:eastAsia="Calibri" w:hAnsi="Calibri" w:cs="Times New Roman"/>
-          <w:sz w:val="24"/>
-        </w:rPr>
-        <w:t>(</w:t>
-      </w:r>
-      <w:r>
-        <w:rPr>
-          <w:rFonts w:ascii="Calibri" w:eastAsia="Calibri" w:hAnsi="Calibri" w:cs="Times New Roman"/>
-          <w:sz w:val="24"/>
-        </w:rPr>
-        <w:t>3</w:t>
-      </w:r>
-      <w:r>
-        <w:rPr>
-          <w:rFonts w:ascii="Calibri" w:eastAsia="Calibri" w:hAnsi="Calibri" w:cs="Times New Roman"/>
-          <w:sz w:val="24"/>
-        </w:rPr>
-        <w:t xml:space="preserve">, </w:t>
-      </w:r>
-      <w:r>
-        <w:rPr>
-          <w:rFonts w:ascii="Calibri" w:eastAsia="Calibri" w:hAnsi="Calibri" w:cs="Times New Roman"/>
-          <w:sz w:val="24"/>
-        </w:rPr>
-        <w:t>604</w:t>
-      </w:r>
-      <w:r>
-        <w:rPr>
-          <w:rFonts w:ascii="Calibri" w:eastAsia="Calibri" w:hAnsi="Calibri" w:cs="Times New Roman"/>
-          <w:sz w:val="24"/>
-        </w:rPr>
-        <w:t xml:space="preserve">) = </w:t>
-      </w:r>
-      <w:r>
-        <w:rPr>
-          <w:rFonts w:ascii="Calibri" w:eastAsia="Calibri" w:hAnsi="Calibri" w:cs="Times New Roman"/>
-          <w:sz w:val="24"/>
-        </w:rPr>
-        <w:t>6.447</w:t>
-      </w:r>
-      <w:r>
-        <w:rPr>
-          <w:rFonts w:ascii="Calibri" w:eastAsia="Calibri" w:hAnsi="Calibri" w:cs="Times New Roman"/>
-          <w:sz w:val="24"/>
-        </w:rPr>
-        <w:t xml:space="preserve">, </w:t>
-      </w:r>
-      <w:r>
-        <w:rPr>
-          <w:rFonts w:ascii="Calibri" w:eastAsia="Calibri" w:hAnsi="Calibri" w:cs="Times New Roman"/>
-          <w:i/>
-          <w:iCs/>
-          <w:sz w:val="24"/>
-        </w:rPr>
-        <w:t>p</w:t>
-      </w:r>
-      <w:r>
-        <w:rPr>
-          <w:rFonts w:ascii="Calibri" w:eastAsia="Calibri" w:hAnsi="Calibri" w:cs="Times New Roman"/>
-          <w:sz w:val="24"/>
-        </w:rPr>
-        <w:t xml:space="preserve"> &lt; .001</w:t>
-      </w:r>
-      <w:r>
-        <w:rPr>
-          <w:rFonts w:ascii="Calibri" w:eastAsia="Calibri" w:hAnsi="Calibri" w:cs="Times New Roman"/>
-          <w:sz w:val="24"/>
-        </w:rPr>
-        <w:t>).</w:t>
-      </w:r>
-      <w:r>
-        <w:rPr>
-          <w:rFonts w:ascii="Calibri" w:eastAsia="Calibri" w:hAnsi="Calibri" w:cs="Times New Roman"/>
-          <w:sz w:val="24"/>
-        </w:rPr>
-        <w:t xml:space="preserve"> </w:t>
-      </w:r>
-      <w:r>
-        <w:rPr>
-          <w:rFonts w:ascii="Calibri" w:eastAsia="Calibri" w:hAnsi="Calibri" w:cs="Times New Roman"/>
-          <w:sz w:val="24"/>
-        </w:rPr>
-        <w:t xml:space="preserve">A post hoc Tukey test showed that </w:t>
-      </w:r>
-      <w:r>
-        <w:rPr>
-          <w:rFonts w:ascii="Calibri" w:eastAsia="Calibri" w:hAnsi="Calibri" w:cs="Times New Roman"/>
-          <w:sz w:val="24"/>
-        </w:rPr>
-        <w:t>topic of UHC had significantly greater openness to belief change</w:t>
-      </w:r>
-      <w:r>
-        <w:rPr>
-          <w:rFonts w:ascii="Calibri" w:eastAsia="Calibri" w:hAnsi="Calibri" w:cs="Times New Roman"/>
-          <w:sz w:val="24"/>
-        </w:rPr>
-        <w:t xml:space="preserve"> at p &lt; .05; </w:t>
-      </w:r>
-      <w:r>
-        <w:rPr>
-          <w:rFonts w:ascii="Calibri" w:eastAsia="Calibri" w:hAnsi="Calibri" w:cs="Times New Roman"/>
-          <w:sz w:val="24"/>
-        </w:rPr>
-        <w:t>there were no significant differences between any of the other topics on openness to belief change.</w:t>
-      </w:r>
-      <w:r>
-        <w:rPr>
-          <w:rFonts w:ascii="Calibri" w:eastAsia="Calibri" w:hAnsi="Calibri" w:cs="Times New Roman"/>
-          <w:sz w:val="24"/>
-        </w:rPr>
-        <w:t xml:space="preserve"> </w:t>
-      </w:r>
-      <w:r>
-        <w:rPr>
-          <w:rFonts w:ascii="Calibri" w:eastAsia="Calibri" w:hAnsi="Calibri" w:cs="Times New Roman"/>
-          <w:noProof/>
-          <w:sz w:val="24"/>
-        </w:rPr>
         <w:drawing>
           <wp:inline distT="0" distB="0" distL="0" distR="0" wp14:anchorId="2DC5A988" wp14:editId="3460FC3A">
             <wp:extent cx="5934710" cy="4744720"/>
@@ -5617,15 +8271,7 @@
           <w:rFonts w:ascii="Calibri" w:eastAsia="Calibri" w:hAnsi="Calibri" w:cs="Times New Roman"/>
           <w:sz w:val="24"/>
         </w:rPr>
-        <w:t xml:space="preserve">lower levels of moral </w:t>
-      </w:r>
-      <w:r>
-        <w:rPr>
-          <w:rFonts w:ascii="Calibri" w:eastAsia="Calibri" w:hAnsi="Calibri" w:cs="Times New Roman"/>
-          <w:sz w:val="24"/>
-        </w:rPr>
-        <w:lastRenderedPageBreak/>
-        <w:t>conviction</w:t>
+        <w:t>lower levels of moral conviction</w:t>
       </w:r>
       <w:r>
         <w:rPr>
@@ -5665,6 +8311,7 @@
         <w:rPr>
           <w:noProof/>
         </w:rPr>
+        <w:lastRenderedPageBreak/>
         <w:drawing>
           <wp:inline distT="0" distB="0" distL="0" distR="0" wp14:anchorId="2F0AEE9F" wp14:editId="743F63D1">
             <wp:extent cx="5934710" cy="4744720"/>
@@ -7063,10 +9710,6 @@
 </file>
 
 <file path=customXml/item1.xml><?xml version="1.0" encoding="utf-8"?>
-<b:Sources xmlns:b="http://schemas.openxmlformats.org/officeDocument/2006/bibliography" xmlns="http://schemas.openxmlformats.org/officeDocument/2006/bibliography" SelectedStyle="\APASixthEditionOfficeOnline.xsl" StyleName="APA" Version="6"/>
-</file>
-
-<file path=customXml/item2.xml><?xml version="1.0" encoding="utf-8"?>
 <ct:contentTypeSchema xmlns:ct="http://schemas.microsoft.com/office/2006/metadata/contentType" xmlns:ma="http://schemas.microsoft.com/office/2006/metadata/properties/metaAttributes" ct:_="" ma:_="" ma:contentTypeName="Document" ma:contentTypeID="0x0101007402516817E1A7498C41FD15FE0A9B79" ma:contentTypeVersion="18" ma:contentTypeDescription="Create a new document." ma:contentTypeScope="" ma:versionID="d1edb8ae1068c066e3aa67851cd24313">
   <xsd:schema xmlns:xsd="http://www.w3.org/2001/XMLSchema" xmlns:xs="http://www.w3.org/2001/XMLSchema" xmlns:p="http://schemas.microsoft.com/office/2006/metadata/properties" xmlns:ns1="http://schemas.microsoft.com/sharepoint/v3" xmlns:ns3="6015b09f-5043-4f49-8a7b-9772bd5932db" xmlns:ns4="e31052eb-2b6e-4c50-9a35-05cb7ca444e7" targetNamespace="http://schemas.microsoft.com/office/2006/metadata/properties" ma:root="true" ma:fieldsID="ae4a153232ce27f936899b0a16c01a76" ns1:_="" ns3:_="" ns4:_="">
     <xsd:import namespace="http://schemas.microsoft.com/sharepoint/v3"/>
@@ -7324,16 +9967,11 @@
 </ct:contentTypeSchema>
 </file>
 
-<file path=customXml/item3.xml><?xml version="1.0" encoding="utf-8"?>
-<?mso-contentType ?>
-<FormTemplates xmlns="http://schemas.microsoft.com/sharepoint/v3/contenttype/forms">
-  <Display>DocumentLibraryForm</Display>
-  <Edit>DocumentLibraryForm</Edit>
-  <New>DocumentLibraryForm</New>
-</FormTemplates>
+<file path=customXml/item2.xml><?xml version="1.0" encoding="utf-8"?>
+<b:Sources xmlns:b="http://schemas.openxmlformats.org/officeDocument/2006/bibliography" xmlns="http://schemas.openxmlformats.org/officeDocument/2006/bibliography" SelectedStyle="\APASixthEditionOfficeOnline.xsl" StyleName="APA" Version="6"/>
 </file>
 
-<file path=customXml/item4.xml><?xml version="1.0" encoding="utf-8"?>
+<file path=customXml/item3.xml><?xml version="1.0" encoding="utf-8"?>
 <p:properties xmlns:p="http://schemas.microsoft.com/office/2006/metadata/properties" xmlns:xsi="http://www.w3.org/2001/XMLSchema-instance" xmlns:pc="http://schemas.microsoft.com/office/infopath/2007/PartnerControls">
   <documentManagement>
     <_ip_UnifiedCompliancePolicyUIAction xmlns="http://schemas.microsoft.com/sharepoint/v3" xsi:nil="true"/>
@@ -7343,15 +9981,16 @@
 </p:properties>
 </file>
 
-<file path=customXml/itemProps1.xml><?xml version="1.0" encoding="utf-8"?>
-<ds:datastoreItem xmlns:ds="http://schemas.openxmlformats.org/officeDocument/2006/customXml" ds:itemID="{E76CBE9A-B066-4229-813B-EB59CD54C56B}">
-  <ds:schemaRefs>
-    <ds:schemaRef ds:uri="http://schemas.openxmlformats.org/officeDocument/2006/bibliography"/>
-  </ds:schemaRefs>
-</ds:datastoreItem>
+<file path=customXml/item4.xml><?xml version="1.0" encoding="utf-8"?>
+<?mso-contentType ?>
+<FormTemplates xmlns="http://schemas.microsoft.com/sharepoint/v3/contenttype/forms">
+  <Display>DocumentLibraryForm</Display>
+  <Edit>DocumentLibraryForm</Edit>
+  <New>DocumentLibraryForm</New>
+</FormTemplates>
 </file>
 
-<file path=customXml/itemProps2.xml><?xml version="1.0" encoding="utf-8"?>
+<file path=customXml/itemProps1.xml><?xml version="1.0" encoding="utf-8"?>
 <ds:datastoreItem xmlns:ds="http://schemas.openxmlformats.org/officeDocument/2006/customXml" ds:itemID="{C6EFD1AA-79DC-4D68-94B0-05633BB8F7BB}">
   <ds:schemaRefs>
     <ds:schemaRef ds:uri="http://schemas.microsoft.com/office/2006/metadata/contentType"/>
@@ -7371,15 +10010,15 @@
 </ds:datastoreItem>
 </file>
 
-<file path=customXml/itemProps3.xml><?xml version="1.0" encoding="utf-8"?>
-<ds:datastoreItem xmlns:ds="http://schemas.openxmlformats.org/officeDocument/2006/customXml" ds:itemID="{370C9932-052A-4234-B377-CD6828F126DD}">
+<file path=customXml/itemProps2.xml><?xml version="1.0" encoding="utf-8"?>
+<ds:datastoreItem xmlns:ds="http://schemas.openxmlformats.org/officeDocument/2006/customXml" ds:itemID="{E76CBE9A-B066-4229-813B-EB59CD54C56B}">
   <ds:schemaRefs>
-    <ds:schemaRef ds:uri="http://schemas.microsoft.com/sharepoint/v3/contenttype/forms"/>
+    <ds:schemaRef ds:uri="http://schemas.openxmlformats.org/officeDocument/2006/bibliography"/>
   </ds:schemaRefs>
 </ds:datastoreItem>
 </file>
 
-<file path=customXml/itemProps4.xml><?xml version="1.0" encoding="utf-8"?>
+<file path=customXml/itemProps3.xml><?xml version="1.0" encoding="utf-8"?>
 <ds:datastoreItem xmlns:ds="http://schemas.openxmlformats.org/officeDocument/2006/customXml" ds:itemID="{21B7DAEB-1464-40C2-A52C-8AD4BE0C9E8F}">
   <ds:schemaRefs>
     <ds:schemaRef ds:uri="http://schemas.microsoft.com/office/2006/metadata/properties"/>
@@ -7388,4 +10027,12 @@
     <ds:schemaRef ds:uri="6015b09f-5043-4f49-8a7b-9772bd5932db"/>
   </ds:schemaRefs>
 </ds:datastoreItem>
+</file>
+
+<file path=customXml/itemProps4.xml><?xml version="1.0" encoding="utf-8"?>
+<ds:datastoreItem xmlns:ds="http://schemas.openxmlformats.org/officeDocument/2006/customXml" ds:itemID="{370C9932-052A-4234-B377-CD6828F126DD}">
+  <ds:schemaRefs>
+    <ds:schemaRef ds:uri="http://schemas.microsoft.com/sharepoint/v3/contenttype/forms"/>
+  </ds:schemaRefs>
+</ds:datastoreItem>
 </file>
</xml_diff>

<commit_message>
whoops forgot to stage the material lmao
</commit_message>
<xml_diff>
--- a/Dissertation Proposal/Restructure process/Dissertation Proposal Section Drafts/Study 1 and 2 Combined Draft.docx
+++ b/Dissertation Proposal/Restructure process/Dissertation Proposal Section Drafts/Study 1 and 2 Combined Draft.docx
@@ -4003,7 +4003,6 @@
         </w:rPr>
         <w:t>NS</w:t>
       </w:r>
-      <w:proofErr w:type="gramStart"/>
       <w:r>
         <w:rPr>
           <w:rFonts w:ascii="Calibri" w:eastAsia="Calibri" w:hAnsi="Calibri" w:cs="Times New Roman"/>
@@ -4017,16 +4016,7 @@
           <w:sz w:val="24"/>
           <w:u w:val="single"/>
         </w:rPr>
-        <w:t>Capital</w:t>
-      </w:r>
-      <w:proofErr w:type="gramEnd"/>
-      <w:r>
-        <w:rPr>
-          <w:rFonts w:ascii="Calibri" w:eastAsia="Calibri" w:hAnsi="Calibri" w:cs="Times New Roman"/>
-          <w:sz w:val="24"/>
-          <w:u w:val="single"/>
-        </w:rPr>
-        <w:t xml:space="preserve"> </w:t>
+        <w:t xml:space="preserve">Capital </w:t>
       </w:r>
       <w:r>
         <w:rPr>
@@ -4436,23 +4426,7 @@
           <w:rFonts w:ascii="Calibri" w:eastAsia="Calibri" w:hAnsi="Calibri" w:cs="Times New Roman"/>
           <w:sz w:val="24"/>
         </w:rPr>
-        <w:t xml:space="preserve">). Additionally, individual </w:t>
-      </w:r>
-      <w:proofErr w:type="gramStart"/>
-      <w:r>
-        <w:rPr>
-          <w:rFonts w:ascii="Calibri" w:eastAsia="Calibri" w:hAnsi="Calibri" w:cs="Times New Roman"/>
-          <w:sz w:val="24"/>
-        </w:rPr>
-        <w:t>difference</w:t>
-      </w:r>
-      <w:proofErr w:type="gramEnd"/>
-      <w:r>
-        <w:rPr>
-          <w:rFonts w:ascii="Calibri" w:eastAsia="Calibri" w:hAnsi="Calibri" w:cs="Times New Roman"/>
-          <w:sz w:val="24"/>
-        </w:rPr>
-        <w:t xml:space="preserve"> in subjective numeracy had no significant effects on support for: 1) </w:t>
+        <w:t xml:space="preserve">). Additionally, individual difference in subjective numeracy had no significant effects on support for: 1) </w:t>
       </w:r>
       <w:r>
         <w:rPr>
@@ -4924,43 +4898,7 @@
           <w:szCs w:val="24"/>
         </w:rPr>
         <w:lastRenderedPageBreak/>
-        <w:t xml:space="preserve">was associated with support for Universal Health Care. Methodologically speaking, one major area of concern that was not addressed in this study was alternative methods for manipulation of support for a given topic. While manipulation of social consensus was effective, there are real concerns about the ethics of presenting a ‘false consensus’ in the process of informing and shaping public opinion. In practice, several other </w:t>
-      </w:r>
-      <w:proofErr w:type="gramStart"/>
-      <w:r>
-        <w:rPr>
-          <w:rFonts w:ascii="Calibri" w:eastAsia="Calibri" w:hAnsi="Calibri" w:cs="Times New Roman"/>
-          <w:sz w:val="24"/>
-          <w:szCs w:val="24"/>
-        </w:rPr>
-        <w:t>axis</w:t>
-      </w:r>
-      <w:proofErr w:type="gramEnd"/>
-      <w:r>
-        <w:rPr>
-          <w:rFonts w:ascii="Calibri" w:eastAsia="Calibri" w:hAnsi="Calibri" w:cs="Times New Roman"/>
-          <w:sz w:val="24"/>
-          <w:szCs w:val="24"/>
-        </w:rPr>
-        <w:t xml:space="preserve"> of behavior exist that have potential to be leveraged to change public support for contemporary topics. Many extremely polarizing topics are felt with ‘moral conviction</w:t>
-      </w:r>
-      <w:proofErr w:type="gramStart"/>
-      <w:r>
-        <w:rPr>
-          <w:rFonts w:ascii="Calibri" w:eastAsia="Calibri" w:hAnsi="Calibri" w:cs="Times New Roman"/>
-          <w:sz w:val="24"/>
-          <w:szCs w:val="24"/>
-        </w:rPr>
-        <w:t>’,</w:t>
-      </w:r>
-      <w:proofErr w:type="gramEnd"/>
-      <w:r>
-        <w:rPr>
-          <w:rFonts w:ascii="Calibri" w:eastAsia="Calibri" w:hAnsi="Calibri" w:cs="Times New Roman"/>
-          <w:sz w:val="24"/>
-          <w:szCs w:val="24"/>
-        </w:rPr>
-        <w:t xml:space="preserve"> thus, it seems to be a plausible direction to manipulate perspective change. Finally, all four of our topics for Study 1 were chosen due to prior literature indicating the topic as highly polarized (climate change, capital punishment, death penalty) or because there is plausible reason to believe ethical concerns would affect the issue (Universal Health Care). However, we have not looked at how manipulations that can lead to perspective change could be different in the context of a ‘non-polarized’ topic. Therefore, we planned to incorporate an intentionally ‘non-polarized’ topic for our next study. With these issues in mind (manipulating a different axis of behavior for perspective change, choosing a non-polarized topic), Study 2 was initiated.</w:t>
+        <w:t>was associated with support for Universal Health Care. Methodologically speaking, one major area of concern that was not addressed in this study was alternative methods for manipulation of support for a given topic. While manipulation of social consensus was effective, there are real concerns about the ethics of presenting a ‘false consensus’ in the process of informing and shaping public opinion. In practice, several other axis of behavior exist that have potential to be leveraged to change public support for contemporary topics. Many extremely polarizing topics are felt with ‘moral conviction’, thus, it seems to be a plausible direction to manipulate perspective change. Finally, all four of our topics for Study 1 were chosen due to prior literature indicating the topic as highly polarized (climate change, capital punishment, death penalty) or because there is plausible reason to believe ethical concerns would affect the issue (Universal Health Care). However, we have not looked at how manipulations that can lead to perspective change could be different in the context of a ‘non-polarized’ topic. Therefore, we planned to incorporate an intentionally ‘non-polarized’ topic for our next study. With these issues in mind (manipulating a different axis of behavior for perspective change, choosing a non-polarized topic), Study 2 was initiated.</w:t>
       </w:r>
     </w:p>
     <w:p>
@@ -5171,7 +5109,14 @@
           <w:rFonts w:ascii="Calibri" w:eastAsia="Calibri" w:hAnsi="Calibri" w:cs="Times New Roman"/>
           <w:sz w:val="24"/>
         </w:rPr>
-        <w:t>125</w:t>
+        <w:t>2</w:t>
+      </w:r>
+      <w:r>
+        <w:rPr>
+          <w:rFonts w:ascii="Calibri" w:eastAsia="Calibri" w:hAnsi="Calibri" w:cs="Times New Roman"/>
+          <w:sz w:val="24"/>
+        </w:rPr>
+        <w:t>08</w:t>
       </w:r>
       <w:r>
         <w:rPr>
@@ -5738,29 +5683,7 @@
           <w14:ligatures w14:val="none"/>
         </w:rPr>
         <w:lastRenderedPageBreak/>
-        <w:t xml:space="preserve">whether or not the individual themselves sees their stance on an issue as based on morality (e.g., My attitude about [topic] </w:t>
-      </w:r>
-      <w:proofErr w:type="gramStart"/>
-      <w:r>
-        <w:rPr>
-          <w:rFonts w:ascii="Calibri" w:eastAsia="Calibri" w:hAnsi="Calibri" w:cs="Times New Roman"/>
-          <w:kern w:val="0"/>
-          <w:sz w:val="24"/>
-          <w:szCs w:val="24"/>
-          <w14:ligatures w14:val="none"/>
-        </w:rPr>
-        <w:t>is a reflection of</w:t>
-      </w:r>
-      <w:proofErr w:type="gramEnd"/>
-      <w:r>
-        <w:rPr>
-          <w:rFonts w:ascii="Calibri" w:eastAsia="Calibri" w:hAnsi="Calibri" w:cs="Times New Roman"/>
-          <w:kern w:val="0"/>
-          <w:sz w:val="24"/>
-          <w:szCs w:val="24"/>
-          <w14:ligatures w14:val="none"/>
-        </w:rPr>
-        <w:t xml:space="preserve"> my core moral beliefs and convictions).</w:t>
+        <w:t>whether or not the individual themselves sees their stance on an issue as based on morality (e.g., My attitude about [topic] is a reflection of my core moral beliefs and convictions).</w:t>
       </w:r>
       <w:r>
         <w:rPr>
@@ -7187,7 +7110,14 @@
           <w:rFonts w:ascii="Calibri" w:eastAsia="Calibri" w:hAnsi="Calibri" w:cs="Times New Roman"/>
           <w:sz w:val="24"/>
         </w:rPr>
-        <w:t>142</w:t>
+        <w:t>1</w:t>
+      </w:r>
+      <w:r>
+        <w:rPr>
+          <w:rFonts w:ascii="Calibri" w:eastAsia="Calibri" w:hAnsi="Calibri" w:cs="Times New Roman"/>
+          <w:sz w:val="24"/>
+        </w:rPr>
+        <w:t>98</w:t>
       </w:r>
       <w:r>
         <w:rPr>
@@ -7201,7 +7131,14 @@
           <w:rFonts w:ascii="Calibri" w:eastAsia="Calibri" w:hAnsi="Calibri" w:cs="Times New Roman"/>
           <w:sz w:val="24"/>
         </w:rPr>
-        <w:t>0.297</w:t>
+        <w:t>0.2</w:t>
+      </w:r>
+      <w:r>
+        <w:rPr>
+          <w:rFonts w:ascii="Calibri" w:eastAsia="Calibri" w:hAnsi="Calibri" w:cs="Times New Roman"/>
+          <w:sz w:val="24"/>
+        </w:rPr>
+        <w:t>35</w:t>
       </w:r>
       <w:r>
         <w:rPr>
@@ -7320,7 +7257,468 @@
           <w:rFonts w:ascii="Calibri" w:eastAsia="Calibri" w:hAnsi="Calibri" w:cs="Times New Roman"/>
           <w:sz w:val="24"/>
         </w:rPr>
-        <w:t>14</w:t>
+        <w:t>201</w:t>
+      </w:r>
+      <w:r>
+        <w:rPr>
+          <w:rFonts w:ascii="Calibri" w:eastAsia="Calibri" w:hAnsi="Calibri" w:cs="Times New Roman"/>
+          <w:sz w:val="24"/>
+        </w:rPr>
+        <w:t xml:space="preserve">) = </w:t>
+      </w:r>
+      <w:r>
+        <w:rPr>
+          <w:rFonts w:ascii="Calibri" w:eastAsia="Calibri" w:hAnsi="Calibri" w:cs="Times New Roman"/>
+          <w:sz w:val="24"/>
+        </w:rPr>
+        <w:t>0.</w:t>
+      </w:r>
+      <w:r>
+        <w:rPr>
+          <w:rFonts w:ascii="Calibri" w:eastAsia="Calibri" w:hAnsi="Calibri" w:cs="Times New Roman"/>
+          <w:sz w:val="24"/>
+        </w:rPr>
+        <w:t>90</w:t>
+      </w:r>
+      <w:r>
+        <w:rPr>
+          <w:rFonts w:ascii="Calibri" w:eastAsia="Calibri" w:hAnsi="Calibri" w:cs="Times New Roman"/>
+          <w:sz w:val="24"/>
+        </w:rPr>
+        <w:t>1</w:t>
+      </w:r>
+      <w:r>
+        <w:rPr>
+          <w:rFonts w:ascii="Calibri" w:eastAsia="Calibri" w:hAnsi="Calibri" w:cs="Times New Roman"/>
+          <w:sz w:val="24"/>
+        </w:rPr>
+        <w:t>,</w:t>
+      </w:r>
+      <w:r>
+        <w:rPr>
+          <w:rFonts w:ascii="Calibri" w:eastAsia="Calibri" w:hAnsi="Calibri" w:cs="Times New Roman"/>
+          <w:sz w:val="24"/>
+        </w:rPr>
+        <w:t xml:space="preserve"> </w:t>
+      </w:r>
+      <w:r>
+        <w:rPr>
+          <w:rFonts w:ascii="Calibri" w:eastAsia="Calibri" w:hAnsi="Calibri" w:cs="Times New Roman"/>
+          <w:i/>
+          <w:iCs/>
+          <w:sz w:val="24"/>
+        </w:rPr>
+        <w:t>p</w:t>
+      </w:r>
+      <w:r>
+        <w:rPr>
+          <w:rFonts w:ascii="Calibri" w:eastAsia="Calibri" w:hAnsi="Calibri" w:cs="Times New Roman"/>
+          <w:sz w:val="24"/>
+        </w:rPr>
+        <w:t xml:space="preserve"> </w:t>
+      </w:r>
+      <w:r>
+        <w:rPr>
+          <w:rFonts w:ascii="Calibri" w:eastAsia="Calibri" w:hAnsi="Calibri" w:cs="Times New Roman"/>
+          <w:sz w:val="24"/>
+        </w:rPr>
+        <w:t xml:space="preserve">= </w:t>
+      </w:r>
+      <w:r>
+        <w:rPr>
+          <w:rFonts w:ascii="Calibri" w:eastAsia="Calibri" w:hAnsi="Calibri" w:cs="Times New Roman"/>
+          <w:i/>
+          <w:iCs/>
+          <w:sz w:val="24"/>
+        </w:rPr>
+        <w:t>NS</w:t>
+      </w:r>
+      <w:r>
+        <w:rPr>
+          <w:rFonts w:ascii="Calibri" w:eastAsia="Calibri" w:hAnsi="Calibri" w:cs="Times New Roman"/>
+          <w:sz w:val="24"/>
+        </w:rPr>
+        <w:t xml:space="preserve">); 3) </w:t>
+      </w:r>
+      <w:r>
+        <w:rPr>
+          <w:rFonts w:ascii="Calibri" w:eastAsia="Calibri" w:hAnsi="Calibri" w:cs="Times New Roman"/>
+          <w:sz w:val="24"/>
+          <w:u w:val="single"/>
+        </w:rPr>
+        <w:t>Climate Change</w:t>
+      </w:r>
+      <w:r>
+        <w:rPr>
+          <w:rFonts w:ascii="Calibri" w:eastAsia="Calibri" w:hAnsi="Calibri" w:cs="Times New Roman"/>
+          <w:sz w:val="24"/>
+        </w:rPr>
+        <w:t>,</w:t>
+      </w:r>
+      <w:r>
+        <w:rPr>
+          <w:rFonts w:ascii="Calibri" w:eastAsia="Calibri" w:hAnsi="Calibri" w:cs="Times New Roman"/>
+          <w:sz w:val="24"/>
+        </w:rPr>
+        <w:t xml:space="preserve"> (</w:t>
+      </w:r>
+      <w:r>
+        <w:rPr>
+          <w:rFonts w:ascii="Calibri" w:eastAsia="Calibri" w:hAnsi="Calibri" w:cs="Times New Roman"/>
+          <w:i/>
+          <w:iCs/>
+          <w:sz w:val="24"/>
+        </w:rPr>
+        <w:t>F</w:t>
+      </w:r>
+      <w:r>
+        <w:rPr>
+          <w:rFonts w:ascii="Calibri" w:eastAsia="Calibri" w:hAnsi="Calibri" w:cs="Times New Roman"/>
+          <w:sz w:val="24"/>
+        </w:rPr>
+        <w:t xml:space="preserve"> </w:t>
+      </w:r>
+      <w:r>
+        <w:rPr>
+          <w:rFonts w:ascii="Calibri" w:eastAsia="Calibri" w:hAnsi="Calibri" w:cs="Times New Roman"/>
+          <w:sz w:val="24"/>
+        </w:rPr>
+        <w:t>(</w:t>
+      </w:r>
+      <w:r>
+        <w:rPr>
+          <w:rFonts w:ascii="Calibri" w:eastAsia="Calibri" w:hAnsi="Calibri" w:cs="Times New Roman"/>
+          <w:sz w:val="24"/>
+        </w:rPr>
+        <w:t>4</w:t>
+      </w:r>
+      <w:r>
+        <w:rPr>
+          <w:rFonts w:ascii="Calibri" w:eastAsia="Calibri" w:hAnsi="Calibri" w:cs="Times New Roman"/>
+          <w:sz w:val="24"/>
+        </w:rPr>
+        <w:t xml:space="preserve">, </w:t>
+      </w:r>
+      <w:r>
+        <w:rPr>
+          <w:rFonts w:ascii="Calibri" w:eastAsia="Calibri" w:hAnsi="Calibri" w:cs="Times New Roman"/>
+          <w:sz w:val="24"/>
+        </w:rPr>
+        <w:t>1</w:t>
+      </w:r>
+      <w:r>
+        <w:rPr>
+          <w:rFonts w:ascii="Calibri" w:eastAsia="Calibri" w:hAnsi="Calibri" w:cs="Times New Roman"/>
+          <w:sz w:val="24"/>
+        </w:rPr>
+        <w:t>99</w:t>
+      </w:r>
+      <w:r>
+        <w:rPr>
+          <w:rFonts w:ascii="Calibri" w:eastAsia="Calibri" w:hAnsi="Calibri" w:cs="Times New Roman"/>
+          <w:sz w:val="24"/>
+        </w:rPr>
+        <w:t xml:space="preserve">) = </w:t>
+      </w:r>
+      <w:r>
+        <w:rPr>
+          <w:rFonts w:ascii="Calibri" w:eastAsia="Calibri" w:hAnsi="Calibri" w:cs="Times New Roman"/>
+          <w:sz w:val="24"/>
+        </w:rPr>
+        <w:t>0.</w:t>
+      </w:r>
+      <w:r>
+        <w:rPr>
+          <w:rFonts w:ascii="Calibri" w:eastAsia="Calibri" w:hAnsi="Calibri" w:cs="Times New Roman"/>
+          <w:sz w:val="24"/>
+        </w:rPr>
+        <w:t>364</w:t>
+      </w:r>
+      <w:r>
+        <w:rPr>
+          <w:rFonts w:ascii="Calibri" w:eastAsia="Calibri" w:hAnsi="Calibri" w:cs="Times New Roman"/>
+          <w:sz w:val="24"/>
+        </w:rPr>
+        <w:t>,</w:t>
+      </w:r>
+      <w:r>
+        <w:rPr>
+          <w:rFonts w:ascii="Calibri" w:eastAsia="Calibri" w:hAnsi="Calibri" w:cs="Times New Roman"/>
+          <w:sz w:val="24"/>
+        </w:rPr>
+        <w:t xml:space="preserve"> </w:t>
+      </w:r>
+      <w:r>
+        <w:rPr>
+          <w:rFonts w:ascii="Calibri" w:eastAsia="Calibri" w:hAnsi="Calibri" w:cs="Times New Roman"/>
+          <w:i/>
+          <w:iCs/>
+          <w:sz w:val="24"/>
+        </w:rPr>
+        <w:t>p</w:t>
+      </w:r>
+      <w:r>
+        <w:rPr>
+          <w:rFonts w:ascii="Calibri" w:eastAsia="Calibri" w:hAnsi="Calibri" w:cs="Times New Roman"/>
+          <w:sz w:val="24"/>
+        </w:rPr>
+        <w:t xml:space="preserve"> </w:t>
+      </w:r>
+      <w:r>
+        <w:rPr>
+          <w:rFonts w:ascii="Calibri" w:eastAsia="Calibri" w:hAnsi="Calibri" w:cs="Times New Roman"/>
+          <w:sz w:val="24"/>
+        </w:rPr>
+        <w:t xml:space="preserve">= </w:t>
+      </w:r>
+      <w:r>
+        <w:rPr>
+          <w:rFonts w:ascii="Calibri" w:eastAsia="Calibri" w:hAnsi="Calibri" w:cs="Times New Roman"/>
+          <w:i/>
+          <w:iCs/>
+          <w:sz w:val="24"/>
+        </w:rPr>
+        <w:t>NS</w:t>
+      </w:r>
+      <w:r>
+        <w:rPr>
+          <w:rFonts w:ascii="Calibri" w:eastAsia="Calibri" w:hAnsi="Calibri" w:cs="Times New Roman"/>
+          <w:sz w:val="24"/>
+        </w:rPr>
+        <w:t>)</w:t>
+      </w:r>
+      <w:r>
+        <w:rPr>
+          <w:rFonts w:ascii="Calibri" w:eastAsia="Calibri" w:hAnsi="Calibri" w:cs="Times New Roman"/>
+          <w:sz w:val="24"/>
+        </w:rPr>
+        <w:t xml:space="preserve">; or 4) </w:t>
+      </w:r>
+      <w:r>
+        <w:rPr>
+          <w:rFonts w:ascii="Calibri" w:eastAsia="Calibri" w:hAnsi="Calibri" w:cs="Times New Roman"/>
+          <w:sz w:val="24"/>
+          <w:u w:val="single"/>
+        </w:rPr>
+        <w:t>Exercise</w:t>
+      </w:r>
+      <w:r>
+        <w:rPr>
+          <w:rFonts w:ascii="Calibri" w:eastAsia="Calibri" w:hAnsi="Calibri" w:cs="Times New Roman"/>
+          <w:sz w:val="24"/>
+        </w:rPr>
+        <w:t>,</w:t>
+      </w:r>
+      <w:r>
+        <w:rPr>
+          <w:rFonts w:ascii="Calibri" w:eastAsia="Calibri" w:hAnsi="Calibri" w:cs="Times New Roman"/>
+          <w:sz w:val="24"/>
+        </w:rPr>
+        <w:t xml:space="preserve"> (</w:t>
+      </w:r>
+      <w:r>
+        <w:rPr>
+          <w:rFonts w:ascii="Calibri" w:eastAsia="Calibri" w:hAnsi="Calibri" w:cs="Times New Roman"/>
+          <w:i/>
+          <w:iCs/>
+          <w:sz w:val="24"/>
+        </w:rPr>
+        <w:t>F</w:t>
+      </w:r>
+      <w:r>
+        <w:rPr>
+          <w:rFonts w:ascii="Calibri" w:eastAsia="Calibri" w:hAnsi="Calibri" w:cs="Times New Roman"/>
+          <w:sz w:val="24"/>
+        </w:rPr>
+        <w:t xml:space="preserve"> </w:t>
+      </w:r>
+      <w:r>
+        <w:rPr>
+          <w:rFonts w:ascii="Calibri" w:eastAsia="Calibri" w:hAnsi="Calibri" w:cs="Times New Roman"/>
+          <w:sz w:val="24"/>
+        </w:rPr>
+        <w:t>(</w:t>
+      </w:r>
+      <w:r>
+        <w:rPr>
+          <w:rFonts w:ascii="Calibri" w:eastAsia="Calibri" w:hAnsi="Calibri" w:cs="Times New Roman"/>
+          <w:sz w:val="24"/>
+        </w:rPr>
+        <w:t>4</w:t>
+      </w:r>
+      <w:r>
+        <w:rPr>
+          <w:rFonts w:ascii="Calibri" w:eastAsia="Calibri" w:hAnsi="Calibri" w:cs="Times New Roman"/>
+          <w:sz w:val="24"/>
+        </w:rPr>
+        <w:t xml:space="preserve">, </w:t>
+      </w:r>
+      <w:r>
+        <w:rPr>
+          <w:rFonts w:ascii="Calibri" w:eastAsia="Calibri" w:hAnsi="Calibri" w:cs="Times New Roman"/>
+          <w:sz w:val="24"/>
+        </w:rPr>
+        <w:t>200</w:t>
+      </w:r>
+      <w:r>
+        <w:rPr>
+          <w:rFonts w:ascii="Calibri" w:eastAsia="Calibri" w:hAnsi="Calibri" w:cs="Times New Roman"/>
+          <w:sz w:val="24"/>
+        </w:rPr>
+        <w:t xml:space="preserve">) = </w:t>
+      </w:r>
+      <w:r>
+        <w:rPr>
+          <w:rFonts w:ascii="Calibri" w:eastAsia="Calibri" w:hAnsi="Calibri" w:cs="Times New Roman"/>
+          <w:sz w:val="24"/>
+        </w:rPr>
+        <w:t>1</w:t>
+      </w:r>
+      <w:r>
+        <w:rPr>
+          <w:rFonts w:ascii="Calibri" w:eastAsia="Calibri" w:hAnsi="Calibri" w:cs="Times New Roman"/>
+          <w:sz w:val="24"/>
+        </w:rPr>
+        <w:t>.</w:t>
+      </w:r>
+      <w:r>
+        <w:rPr>
+          <w:rFonts w:ascii="Calibri" w:eastAsia="Calibri" w:hAnsi="Calibri" w:cs="Times New Roman"/>
+          <w:sz w:val="24"/>
+        </w:rPr>
+        <w:t>44</w:t>
+      </w:r>
+      <w:r>
+        <w:rPr>
+          <w:rFonts w:ascii="Calibri" w:eastAsia="Calibri" w:hAnsi="Calibri" w:cs="Times New Roman"/>
+          <w:sz w:val="24"/>
+        </w:rPr>
+        <w:t>2</w:t>
+      </w:r>
+      <w:r>
+        <w:rPr>
+          <w:rFonts w:ascii="Calibri" w:eastAsia="Calibri" w:hAnsi="Calibri" w:cs="Times New Roman"/>
+          <w:sz w:val="24"/>
+        </w:rPr>
+        <w:t>,</w:t>
+      </w:r>
+      <w:r>
+        <w:rPr>
+          <w:rFonts w:ascii="Calibri" w:eastAsia="Calibri" w:hAnsi="Calibri" w:cs="Times New Roman"/>
+          <w:sz w:val="24"/>
+        </w:rPr>
+        <w:t xml:space="preserve"> </w:t>
+      </w:r>
+      <w:r>
+        <w:rPr>
+          <w:rFonts w:ascii="Calibri" w:eastAsia="Calibri" w:hAnsi="Calibri" w:cs="Times New Roman"/>
+          <w:i/>
+          <w:iCs/>
+          <w:sz w:val="24"/>
+        </w:rPr>
+        <w:t>p</w:t>
+      </w:r>
+      <w:r>
+        <w:rPr>
+          <w:rFonts w:ascii="Calibri" w:eastAsia="Calibri" w:hAnsi="Calibri" w:cs="Times New Roman"/>
+          <w:sz w:val="24"/>
+        </w:rPr>
+        <w:t xml:space="preserve"> </w:t>
+      </w:r>
+      <w:r>
+        <w:rPr>
+          <w:rFonts w:ascii="Calibri" w:eastAsia="Calibri" w:hAnsi="Calibri" w:cs="Times New Roman"/>
+          <w:sz w:val="24"/>
+        </w:rPr>
+        <w:t xml:space="preserve">= </w:t>
+      </w:r>
+      <w:r>
+        <w:rPr>
+          <w:rFonts w:ascii="Calibri" w:eastAsia="Calibri" w:hAnsi="Calibri" w:cs="Times New Roman"/>
+          <w:i/>
+          <w:iCs/>
+          <w:sz w:val="24"/>
+        </w:rPr>
+        <w:t>NS</w:t>
+      </w:r>
+      <w:r>
+        <w:rPr>
+          <w:rFonts w:ascii="Calibri" w:eastAsia="Calibri" w:hAnsi="Calibri" w:cs="Times New Roman"/>
+          <w:sz w:val="24"/>
+        </w:rPr>
+        <w:t>)</w:t>
+      </w:r>
+      <w:r>
+        <w:rPr>
+          <w:rFonts w:ascii="Calibri" w:eastAsia="Calibri" w:hAnsi="Calibri" w:cs="Times New Roman"/>
+          <w:sz w:val="24"/>
+        </w:rPr>
+        <w:t xml:space="preserve">. However, there was a significant main effect of openness to belief change on support for UHC </w:t>
+      </w:r>
+      <w:r>
+        <w:rPr>
+          <w:rFonts w:ascii="Calibri" w:eastAsia="Calibri" w:hAnsi="Calibri" w:cs="Times New Roman"/>
+          <w:sz w:val="24"/>
+        </w:rPr>
+        <w:t>(</w:t>
+      </w:r>
+      <w:r>
+        <w:rPr>
+          <w:rFonts w:ascii="Calibri" w:eastAsia="Calibri" w:hAnsi="Calibri" w:cs="Times New Roman"/>
+          <w:i/>
+          <w:iCs/>
+          <w:sz w:val="24"/>
+        </w:rPr>
+        <w:t>F</w:t>
+      </w:r>
+      <w:r>
+        <w:rPr>
+          <w:rFonts w:ascii="Calibri" w:eastAsia="Calibri" w:hAnsi="Calibri" w:cs="Times New Roman"/>
+          <w:sz w:val="24"/>
+        </w:rPr>
+        <w:t xml:space="preserve"> </w:t>
+      </w:r>
+      <w:r>
+        <w:rPr>
+          <w:rFonts w:ascii="Calibri" w:eastAsia="Calibri" w:hAnsi="Calibri" w:cs="Times New Roman"/>
+          <w:sz w:val="24"/>
+        </w:rPr>
+        <w:t>(</w:t>
+      </w:r>
+      <w:r>
+        <w:rPr>
+          <w:rFonts w:ascii="Calibri" w:eastAsia="Calibri" w:hAnsi="Calibri" w:cs="Times New Roman"/>
+          <w:sz w:val="24"/>
+        </w:rPr>
+        <w:t>1</w:t>
+      </w:r>
+      <w:r>
+        <w:rPr>
+          <w:rFonts w:ascii="Calibri" w:eastAsia="Calibri" w:hAnsi="Calibri" w:cs="Times New Roman"/>
+          <w:sz w:val="24"/>
+        </w:rPr>
+        <w:t xml:space="preserve">, </w:t>
+      </w:r>
+      <w:r>
+        <w:rPr>
+          <w:rFonts w:ascii="Calibri" w:eastAsia="Calibri" w:hAnsi="Calibri" w:cs="Times New Roman"/>
+          <w:sz w:val="24"/>
+        </w:rPr>
+        <w:t>1</w:t>
+      </w:r>
+      <w:r>
+        <w:rPr>
+          <w:rFonts w:ascii="Calibri" w:eastAsia="Calibri" w:hAnsi="Calibri" w:cs="Times New Roman"/>
+          <w:sz w:val="24"/>
+        </w:rPr>
+        <w:t>98</w:t>
+      </w:r>
+      <w:r>
+        <w:rPr>
+          <w:rFonts w:ascii="Calibri" w:eastAsia="Calibri" w:hAnsi="Calibri" w:cs="Times New Roman"/>
+          <w:sz w:val="24"/>
+        </w:rPr>
+        <w:t xml:space="preserve">) = </w:t>
       </w:r>
       <w:r>
         <w:rPr>
@@ -7334,6 +7732,108 @@
           <w:rFonts w:ascii="Calibri" w:eastAsia="Calibri" w:hAnsi="Calibri" w:cs="Times New Roman"/>
           <w:sz w:val="24"/>
         </w:rPr>
+        <w:t>.</w:t>
+      </w:r>
+      <w:r>
+        <w:rPr>
+          <w:rFonts w:ascii="Calibri" w:eastAsia="Calibri" w:hAnsi="Calibri" w:cs="Times New Roman"/>
+          <w:sz w:val="24"/>
+        </w:rPr>
+        <w:t>825</w:t>
+      </w:r>
+      <w:r>
+        <w:rPr>
+          <w:rFonts w:ascii="Calibri" w:eastAsia="Calibri" w:hAnsi="Calibri" w:cs="Times New Roman"/>
+          <w:sz w:val="24"/>
+        </w:rPr>
+        <w:t xml:space="preserve">, </w:t>
+      </w:r>
+      <w:r>
+        <w:rPr>
+          <w:rFonts w:ascii="Calibri" w:eastAsia="Calibri" w:hAnsi="Calibri" w:cs="Times New Roman"/>
+          <w:i/>
+          <w:iCs/>
+          <w:sz w:val="24"/>
+        </w:rPr>
+        <w:t>p</w:t>
+      </w:r>
+      <w:r>
+        <w:rPr>
+          <w:rFonts w:ascii="Calibri" w:eastAsia="Calibri" w:hAnsi="Calibri" w:cs="Times New Roman"/>
+          <w:sz w:val="24"/>
+        </w:rPr>
+        <w:t xml:space="preserve"> &lt; .001</w:t>
+      </w:r>
+      <w:r>
+        <w:rPr>
+          <w:rFonts w:ascii="Calibri" w:eastAsia="Calibri" w:hAnsi="Calibri" w:cs="Times New Roman"/>
+          <w:sz w:val="24"/>
+        </w:rPr>
+        <w:t xml:space="preserve">) </w:t>
+      </w:r>
+      <w:r>
+        <w:rPr>
+          <w:rFonts w:ascii="Calibri" w:eastAsia="Calibri" w:hAnsi="Calibri" w:cs="Times New Roman"/>
+          <w:sz w:val="24"/>
+        </w:rPr>
+        <w:t>and exercise</w:t>
+      </w:r>
+      <w:r>
+        <w:rPr>
+          <w:rFonts w:ascii="Calibri" w:eastAsia="Calibri" w:hAnsi="Calibri" w:cs="Times New Roman"/>
+          <w:sz w:val="24"/>
+        </w:rPr>
+        <w:t xml:space="preserve"> (</w:t>
+      </w:r>
+      <w:r>
+        <w:rPr>
+          <w:rFonts w:ascii="Calibri" w:eastAsia="Calibri" w:hAnsi="Calibri" w:cs="Times New Roman"/>
+          <w:i/>
+          <w:iCs/>
+          <w:sz w:val="24"/>
+        </w:rPr>
+        <w:t>F</w:t>
+      </w:r>
+      <w:r>
+        <w:rPr>
+          <w:rFonts w:ascii="Calibri" w:eastAsia="Calibri" w:hAnsi="Calibri" w:cs="Times New Roman"/>
+          <w:sz w:val="24"/>
+        </w:rPr>
+        <w:t xml:space="preserve"> </w:t>
+      </w:r>
+      <w:r>
+        <w:rPr>
+          <w:rFonts w:ascii="Calibri" w:eastAsia="Calibri" w:hAnsi="Calibri" w:cs="Times New Roman"/>
+          <w:sz w:val="24"/>
+        </w:rPr>
+        <w:t>(</w:t>
+      </w:r>
+      <w:r>
+        <w:rPr>
+          <w:rFonts w:ascii="Calibri" w:eastAsia="Calibri" w:hAnsi="Calibri" w:cs="Times New Roman"/>
+          <w:sz w:val="24"/>
+        </w:rPr>
+        <w:t>1</w:t>
+      </w:r>
+      <w:r>
+        <w:rPr>
+          <w:rFonts w:ascii="Calibri" w:eastAsia="Calibri" w:hAnsi="Calibri" w:cs="Times New Roman"/>
+          <w:sz w:val="24"/>
+        </w:rPr>
+        <w:t xml:space="preserve">, </w:t>
+      </w:r>
+      <w:r>
+        <w:rPr>
+          <w:rFonts w:ascii="Calibri" w:eastAsia="Calibri" w:hAnsi="Calibri" w:cs="Times New Roman"/>
+          <w:sz w:val="24"/>
+        </w:rPr>
+        <w:t>200</w:t>
+      </w:r>
+      <w:r>
+        <w:rPr>
+          <w:rFonts w:ascii="Calibri" w:eastAsia="Calibri" w:hAnsi="Calibri" w:cs="Times New Roman"/>
+          <w:sz w:val="24"/>
+        </w:rPr>
         <w:t xml:space="preserve">) = </w:t>
       </w:r>
       <w:r>
@@ -7341,6 +7841,279 @@
           <w:rFonts w:ascii="Calibri" w:eastAsia="Calibri" w:hAnsi="Calibri" w:cs="Times New Roman"/>
           <w:sz w:val="24"/>
         </w:rPr>
+        <w:t>2</w:t>
+      </w:r>
+      <w:r>
+        <w:rPr>
+          <w:rFonts w:ascii="Calibri" w:eastAsia="Calibri" w:hAnsi="Calibri" w:cs="Times New Roman"/>
+          <w:sz w:val="24"/>
+        </w:rPr>
+        <w:t>.</w:t>
+      </w:r>
+      <w:r>
+        <w:rPr>
+          <w:rFonts w:ascii="Calibri" w:eastAsia="Calibri" w:hAnsi="Calibri" w:cs="Times New Roman"/>
+          <w:sz w:val="24"/>
+        </w:rPr>
+        <w:t>819</w:t>
+      </w:r>
+      <w:r>
+        <w:rPr>
+          <w:rFonts w:ascii="Calibri" w:eastAsia="Calibri" w:hAnsi="Calibri" w:cs="Times New Roman"/>
+          <w:sz w:val="24"/>
+        </w:rPr>
+        <w:t xml:space="preserve">, </w:t>
+      </w:r>
+      <w:r>
+        <w:rPr>
+          <w:rFonts w:ascii="Calibri" w:eastAsia="Calibri" w:hAnsi="Calibri" w:cs="Times New Roman"/>
+          <w:i/>
+          <w:iCs/>
+          <w:sz w:val="24"/>
+        </w:rPr>
+        <w:t>p</w:t>
+      </w:r>
+      <w:r>
+        <w:rPr>
+          <w:rFonts w:ascii="Calibri" w:eastAsia="Calibri" w:hAnsi="Calibri" w:cs="Times New Roman"/>
+          <w:sz w:val="24"/>
+        </w:rPr>
+        <w:t xml:space="preserve"> &lt; .01</w:t>
+      </w:r>
+      <w:r>
+        <w:rPr>
+          <w:rFonts w:ascii="Calibri" w:eastAsia="Calibri" w:hAnsi="Calibri" w:cs="Times New Roman"/>
+          <w:sz w:val="24"/>
+        </w:rPr>
+        <w:t>)</w:t>
+      </w:r>
+      <w:r>
+        <w:rPr>
+          <w:rFonts w:ascii="Calibri" w:eastAsia="Calibri" w:hAnsi="Calibri" w:cs="Times New Roman"/>
+          <w:sz w:val="24"/>
+        </w:rPr>
+        <w:t xml:space="preserve">. Further examination indicated that the homogeneity of variance assumption was violated, as the </w:t>
+      </w:r>
+      <w:r>
+        <w:rPr>
+          <w:rFonts w:ascii="Calibri" w:eastAsia="Calibri" w:hAnsi="Calibri" w:cs="Times New Roman"/>
+          <w:sz w:val="24"/>
+        </w:rPr>
+        <w:t>‘</w:t>
+      </w:r>
+      <w:r>
+        <w:rPr>
+          <w:rFonts w:ascii="Calibri" w:eastAsia="Calibri" w:hAnsi="Calibri" w:cs="Times New Roman"/>
+          <w:sz w:val="24"/>
+        </w:rPr>
+        <w:t>experimental condition</w:t>
+      </w:r>
+      <w:r>
+        <w:rPr>
+          <w:rFonts w:ascii="Calibri" w:eastAsia="Calibri" w:hAnsi="Calibri" w:cs="Times New Roman"/>
+          <w:sz w:val="24"/>
+        </w:rPr>
+        <w:t>’</w:t>
+      </w:r>
+      <w:r>
+        <w:rPr>
+          <w:rFonts w:ascii="Calibri" w:eastAsia="Calibri" w:hAnsi="Calibri" w:cs="Times New Roman"/>
+          <w:sz w:val="24"/>
+        </w:rPr>
+        <w:t xml:space="preserve"> x ‘openness to belief change’ interaction was significant for the topic of UHC</w:t>
+      </w:r>
+      <w:r>
+        <w:rPr>
+          <w:rFonts w:ascii="Calibri" w:eastAsia="Calibri" w:hAnsi="Calibri" w:cs="Times New Roman"/>
+          <w:sz w:val="24"/>
+        </w:rPr>
+        <w:t xml:space="preserve"> (</w:t>
+      </w:r>
+      <w:r>
+        <w:rPr>
+          <w:rFonts w:ascii="Calibri" w:eastAsia="Calibri" w:hAnsi="Calibri" w:cs="Times New Roman"/>
+          <w:i/>
+          <w:iCs/>
+          <w:sz w:val="24"/>
+        </w:rPr>
+        <w:t>F</w:t>
+      </w:r>
+      <w:r>
+        <w:rPr>
+          <w:rFonts w:ascii="Calibri" w:eastAsia="Calibri" w:hAnsi="Calibri" w:cs="Times New Roman"/>
+          <w:sz w:val="24"/>
+        </w:rPr>
+        <w:t xml:space="preserve"> </w:t>
+      </w:r>
+      <w:r>
+        <w:rPr>
+          <w:rFonts w:ascii="Calibri" w:eastAsia="Calibri" w:hAnsi="Calibri" w:cs="Times New Roman"/>
+          <w:sz w:val="24"/>
+        </w:rPr>
+        <w:t>(</w:t>
+      </w:r>
+      <w:r>
+        <w:rPr>
+          <w:rFonts w:ascii="Calibri" w:eastAsia="Calibri" w:hAnsi="Calibri" w:cs="Times New Roman"/>
+          <w:sz w:val="24"/>
+        </w:rPr>
+        <w:t>4</w:t>
+      </w:r>
+      <w:r>
+        <w:rPr>
+          <w:rFonts w:ascii="Calibri" w:eastAsia="Calibri" w:hAnsi="Calibri" w:cs="Times New Roman"/>
+          <w:sz w:val="24"/>
+        </w:rPr>
+        <w:t xml:space="preserve">, </w:t>
+      </w:r>
+      <w:r>
+        <w:rPr>
+          <w:rFonts w:ascii="Calibri" w:eastAsia="Calibri" w:hAnsi="Calibri" w:cs="Times New Roman"/>
+          <w:sz w:val="24"/>
+        </w:rPr>
+        <w:t>1</w:t>
+      </w:r>
+      <w:r>
+        <w:rPr>
+          <w:rFonts w:ascii="Calibri" w:eastAsia="Calibri" w:hAnsi="Calibri" w:cs="Times New Roman"/>
+          <w:sz w:val="24"/>
+        </w:rPr>
+        <w:t>98</w:t>
+      </w:r>
+      <w:r>
+        <w:rPr>
+          <w:rFonts w:ascii="Calibri" w:eastAsia="Calibri" w:hAnsi="Calibri" w:cs="Times New Roman"/>
+          <w:sz w:val="24"/>
+        </w:rPr>
+        <w:t xml:space="preserve">) = </w:t>
+      </w:r>
+      <w:r>
+        <w:rPr>
+          <w:rFonts w:ascii="Calibri" w:eastAsia="Calibri" w:hAnsi="Calibri" w:cs="Times New Roman"/>
+          <w:sz w:val="24"/>
+        </w:rPr>
+        <w:t>3</w:t>
+      </w:r>
+      <w:r>
+        <w:rPr>
+          <w:rFonts w:ascii="Calibri" w:eastAsia="Calibri" w:hAnsi="Calibri" w:cs="Times New Roman"/>
+          <w:sz w:val="24"/>
+        </w:rPr>
+        <w:t>.</w:t>
+      </w:r>
+      <w:r>
+        <w:rPr>
+          <w:rFonts w:ascii="Calibri" w:eastAsia="Calibri" w:hAnsi="Calibri" w:cs="Times New Roman"/>
+          <w:sz w:val="24"/>
+        </w:rPr>
+        <w:t>924</w:t>
+      </w:r>
+      <w:r>
+        <w:rPr>
+          <w:rFonts w:ascii="Calibri" w:eastAsia="Calibri" w:hAnsi="Calibri" w:cs="Times New Roman"/>
+          <w:sz w:val="24"/>
+        </w:rPr>
+        <w:t xml:space="preserve">, </w:t>
+      </w:r>
+      <w:r>
+        <w:rPr>
+          <w:rFonts w:ascii="Calibri" w:eastAsia="Calibri" w:hAnsi="Calibri" w:cs="Times New Roman"/>
+          <w:i/>
+          <w:iCs/>
+          <w:sz w:val="24"/>
+        </w:rPr>
+        <w:t>p</w:t>
+      </w:r>
+      <w:r>
+        <w:rPr>
+          <w:rFonts w:ascii="Calibri" w:eastAsia="Calibri" w:hAnsi="Calibri" w:cs="Times New Roman"/>
+          <w:sz w:val="24"/>
+        </w:rPr>
+        <w:t xml:space="preserve"> &lt; .0</w:t>
+      </w:r>
+      <w:r>
+        <w:rPr>
+          <w:rFonts w:ascii="Calibri" w:eastAsia="Calibri" w:hAnsi="Calibri" w:cs="Times New Roman"/>
+          <w:sz w:val="24"/>
+        </w:rPr>
+        <w:t>1</w:t>
+      </w:r>
+      <w:r>
+        <w:rPr>
+          <w:rFonts w:ascii="Calibri" w:eastAsia="Calibri" w:hAnsi="Calibri" w:cs="Times New Roman"/>
+          <w:sz w:val="24"/>
+        </w:rPr>
+        <w:t>)</w:t>
+      </w:r>
+      <w:r>
+        <w:rPr>
+          <w:rFonts w:ascii="Calibri" w:eastAsia="Calibri" w:hAnsi="Calibri" w:cs="Times New Roman"/>
+          <w:sz w:val="24"/>
+        </w:rPr>
+        <w:t>.</w:t>
+      </w:r>
+      <w:r>
+        <w:rPr>
+          <w:rFonts w:ascii="Calibri" w:eastAsia="Calibri" w:hAnsi="Calibri" w:cs="Times New Roman"/>
+          <w:sz w:val="24"/>
+        </w:rPr>
+        <w:t xml:space="preserve"> Given that this assumption was violated, we re-examined </w:t>
+      </w:r>
+      <w:r>
+        <w:rPr>
+          <w:rFonts w:ascii="Calibri" w:eastAsia="Calibri" w:hAnsi="Calibri" w:cs="Times New Roman"/>
+          <w:sz w:val="24"/>
+        </w:rPr>
+        <w:t xml:space="preserve">this </w:t>
+      </w:r>
+      <w:r>
+        <w:rPr>
+          <w:rFonts w:ascii="Calibri" w:eastAsia="Calibri" w:hAnsi="Calibri" w:cs="Times New Roman"/>
+          <w:sz w:val="24"/>
+        </w:rPr>
+        <w:t>data with a multiple regression model instead, predicting support for our topic with the predictors of experimental condition, ‘openness to belief change’, and their interaction.</w:t>
+      </w:r>
+      <w:r>
+        <w:rPr>
+          <w:rFonts w:ascii="Calibri" w:eastAsia="Calibri" w:hAnsi="Calibri" w:cs="Times New Roman"/>
+          <w:sz w:val="24"/>
+        </w:rPr>
+        <w:t xml:space="preserve"> For the topic of UHC, we found a significant main effect of openness to belief change </w:t>
+      </w:r>
+      <w:r>
+        <w:rPr>
+          <w:rFonts w:ascii="Calibri" w:eastAsia="Calibri" w:hAnsi="Calibri" w:cs="Times New Roman"/>
+          <w:sz w:val="24"/>
+        </w:rPr>
+        <w:t>(ß</w:t>
+      </w:r>
+      <w:r>
+        <w:rPr>
+          <w:rFonts w:ascii="Calibri" w:eastAsia="Calibri" w:hAnsi="Calibri" w:cs="Times New Roman"/>
+          <w:sz w:val="24"/>
+          <w:vertAlign w:val="subscript"/>
+        </w:rPr>
+        <w:t>belief change</w:t>
+      </w:r>
+      <w:r>
+        <w:rPr>
+          <w:rFonts w:ascii="Calibri" w:eastAsia="Calibri" w:hAnsi="Calibri" w:cs="Times New Roman"/>
+          <w:sz w:val="24"/>
+        </w:rPr>
+        <w:t xml:space="preserve"> =</w:t>
+      </w:r>
+      <w:r>
+        <w:rPr>
+          <w:rFonts w:ascii="Calibri" w:eastAsia="Calibri" w:hAnsi="Calibri" w:cs="Times New Roman"/>
+          <w:sz w:val="24"/>
+        </w:rPr>
+        <w:t xml:space="preserve"> </w:t>
+      </w:r>
+      <w:r>
+        <w:rPr>
+          <w:rFonts w:ascii="Calibri" w:eastAsia="Calibri" w:hAnsi="Calibri" w:cs="Times New Roman"/>
+          <w:sz w:val="24"/>
+        </w:rPr>
         <w:t>0.</w:t>
       </w:r>
       <w:r>
@@ -7348,21 +8121,14 @@
           <w:rFonts w:ascii="Calibri" w:eastAsia="Calibri" w:hAnsi="Calibri" w:cs="Times New Roman"/>
           <w:sz w:val="24"/>
         </w:rPr>
-        <w:t>851</w:t>
-      </w:r>
-      <w:r>
-        <w:rPr>
-          <w:rFonts w:ascii="Calibri" w:eastAsia="Calibri" w:hAnsi="Calibri" w:cs="Times New Roman"/>
-          <w:sz w:val="24"/>
-        </w:rPr>
-        <w:t>,</w:t>
-      </w:r>
-      <w:r>
-        <w:rPr>
-          <w:rFonts w:ascii="Calibri" w:eastAsia="Calibri" w:hAnsi="Calibri" w:cs="Times New Roman"/>
-          <w:sz w:val="24"/>
-        </w:rPr>
-        <w:t xml:space="preserve"> </w:t>
+        <w:t>3919</w:t>
+      </w:r>
+      <w:r>
+        <w:rPr>
+          <w:rFonts w:ascii="Calibri" w:eastAsia="Calibri" w:hAnsi="Calibri" w:cs="Times New Roman"/>
+          <w:sz w:val="24"/>
+        </w:rPr>
+        <w:t xml:space="preserve">, </w:t>
       </w:r>
       <w:r>
         <w:rPr>
@@ -7385,7 +8151,92 @@
           <w:rFonts w:ascii="Calibri" w:eastAsia="Calibri" w:hAnsi="Calibri" w:cs="Times New Roman"/>
           <w:sz w:val="24"/>
         </w:rPr>
-        <w:t xml:space="preserve">= </w:t>
+        <w:t>&lt;</w:t>
+      </w:r>
+      <w:r>
+        <w:rPr>
+          <w:rFonts w:ascii="Calibri" w:eastAsia="Calibri" w:hAnsi="Calibri" w:cs="Times New Roman"/>
+          <w:sz w:val="24"/>
+        </w:rPr>
+        <w:t xml:space="preserve"> .0</w:t>
+      </w:r>
+      <w:r>
+        <w:rPr>
+          <w:rFonts w:ascii="Calibri" w:eastAsia="Calibri" w:hAnsi="Calibri" w:cs="Times New Roman"/>
+          <w:sz w:val="24"/>
+        </w:rPr>
+        <w:t>1</w:t>
+      </w:r>
+      <w:r>
+        <w:rPr>
+          <w:rFonts w:ascii="Calibri" w:eastAsia="Calibri" w:hAnsi="Calibri" w:cs="Times New Roman"/>
+          <w:sz w:val="24"/>
+        </w:rPr>
+        <w:t xml:space="preserve">) </w:t>
+      </w:r>
+      <w:r>
+        <w:rPr>
+          <w:rFonts w:ascii="Calibri" w:eastAsia="Calibri" w:hAnsi="Calibri" w:cs="Times New Roman"/>
+          <w:sz w:val="24"/>
+        </w:rPr>
+        <w:t>and the pragmatic condition</w:t>
+      </w:r>
+      <w:r>
+        <w:rPr>
+          <w:rFonts w:ascii="Calibri" w:eastAsia="Calibri" w:hAnsi="Calibri" w:cs="Times New Roman"/>
+          <w:sz w:val="24"/>
+        </w:rPr>
+        <w:t xml:space="preserve"> (ß</w:t>
+      </w:r>
+      <w:r>
+        <w:rPr>
+          <w:rFonts w:ascii="Calibri" w:eastAsia="Calibri" w:hAnsi="Calibri" w:cs="Times New Roman"/>
+          <w:sz w:val="24"/>
+          <w:vertAlign w:val="subscript"/>
+        </w:rPr>
+        <w:t>pragmatic</w:t>
+      </w:r>
+      <w:r>
+        <w:rPr>
+          <w:rFonts w:ascii="Calibri" w:eastAsia="Calibri" w:hAnsi="Calibri" w:cs="Times New Roman"/>
+          <w:sz w:val="24"/>
+        </w:rPr>
+        <w:t xml:space="preserve"> =</w:t>
+      </w:r>
+      <w:r>
+        <w:rPr>
+          <w:rFonts w:ascii="Calibri" w:eastAsia="Calibri" w:hAnsi="Calibri" w:cs="Times New Roman"/>
+          <w:sz w:val="24"/>
+        </w:rPr>
+        <w:t xml:space="preserve"> </w:t>
+      </w:r>
+      <w:r>
+        <w:rPr>
+          <w:rFonts w:ascii="Calibri" w:eastAsia="Calibri" w:hAnsi="Calibri" w:cs="Times New Roman"/>
+          <w:sz w:val="24"/>
+        </w:rPr>
+        <w:t>11</w:t>
+      </w:r>
+      <w:r>
+        <w:rPr>
+          <w:rFonts w:ascii="Calibri" w:eastAsia="Calibri" w:hAnsi="Calibri" w:cs="Times New Roman"/>
+          <w:sz w:val="24"/>
+        </w:rPr>
+        <w:t>.</w:t>
+      </w:r>
+      <w:r>
+        <w:rPr>
+          <w:rFonts w:ascii="Calibri" w:eastAsia="Calibri" w:hAnsi="Calibri" w:cs="Times New Roman"/>
+          <w:sz w:val="24"/>
+        </w:rPr>
+        <w:t>816</w:t>
+      </w:r>
+      <w:r>
+        <w:rPr>
+          <w:rFonts w:ascii="Calibri" w:eastAsia="Calibri" w:hAnsi="Calibri" w:cs="Times New Roman"/>
+          <w:sz w:val="24"/>
+        </w:rPr>
+        <w:t xml:space="preserve">, </w:t>
       </w:r>
       <w:r>
         <w:rPr>
@@ -7394,36 +8245,113 @@
           <w:iCs/>
           <w:sz w:val="24"/>
         </w:rPr>
-        <w:t>NS</w:t>
-      </w:r>
-      <w:r>
-        <w:rPr>
-          <w:rFonts w:ascii="Calibri" w:eastAsia="Calibri" w:hAnsi="Calibri" w:cs="Times New Roman"/>
-          <w:sz w:val="24"/>
-        </w:rPr>
-        <w:t xml:space="preserve">); 3) </w:t>
-      </w:r>
-      <w:r>
-        <w:rPr>
-          <w:rFonts w:ascii="Calibri" w:eastAsia="Calibri" w:hAnsi="Calibri" w:cs="Times New Roman"/>
-          <w:sz w:val="24"/>
-          <w:u w:val="single"/>
-        </w:rPr>
-        <w:t>Climate Change</w:t>
-      </w:r>
-      <w:r>
-        <w:rPr>
-          <w:rFonts w:ascii="Calibri" w:eastAsia="Calibri" w:hAnsi="Calibri" w:cs="Times New Roman"/>
-          <w:sz w:val="24"/>
-        </w:rPr>
-        <w:t>,</w:t>
-      </w:r>
-      <w:r>
-        <w:rPr>
-          <w:rFonts w:ascii="Calibri" w:eastAsia="Calibri" w:hAnsi="Calibri" w:cs="Times New Roman"/>
-          <w:sz w:val="24"/>
-        </w:rPr>
-        <w:t xml:space="preserve"> (</w:t>
+        <w:t>p</w:t>
+      </w:r>
+      <w:r>
+        <w:rPr>
+          <w:rFonts w:ascii="Calibri" w:eastAsia="Calibri" w:hAnsi="Calibri" w:cs="Times New Roman"/>
+          <w:sz w:val="24"/>
+        </w:rPr>
+        <w:t xml:space="preserve"> </w:t>
+      </w:r>
+      <w:r>
+        <w:rPr>
+          <w:rFonts w:ascii="Calibri" w:eastAsia="Calibri" w:hAnsi="Calibri" w:cs="Times New Roman"/>
+          <w:sz w:val="24"/>
+        </w:rPr>
+        <w:t>&lt; .0</w:t>
+      </w:r>
+      <w:r>
+        <w:rPr>
+          <w:rFonts w:ascii="Calibri" w:eastAsia="Calibri" w:hAnsi="Calibri" w:cs="Times New Roman"/>
+          <w:sz w:val="24"/>
+        </w:rPr>
+        <w:t>5</w:t>
+      </w:r>
+      <w:r>
+        <w:rPr>
+          <w:rFonts w:ascii="Calibri" w:eastAsia="Calibri" w:hAnsi="Calibri" w:cs="Times New Roman"/>
+          <w:sz w:val="24"/>
+        </w:rPr>
+        <w:t>)</w:t>
+      </w:r>
+      <w:r>
+        <w:rPr>
+          <w:rFonts w:ascii="Calibri" w:eastAsia="Calibri" w:hAnsi="Calibri" w:cs="Times New Roman"/>
+          <w:sz w:val="24"/>
+        </w:rPr>
+        <w:t xml:space="preserve">, as well as significant interactions between openness to belief change and </w:t>
+      </w:r>
+      <w:r>
+        <w:rPr>
+          <w:rFonts w:ascii="Calibri" w:eastAsia="Calibri" w:hAnsi="Calibri" w:cs="Times New Roman"/>
+          <w:sz w:val="24"/>
+        </w:rPr>
+        <w:t xml:space="preserve">the </w:t>
+      </w:r>
+      <w:r>
+        <w:rPr>
+          <w:rFonts w:ascii="Calibri" w:eastAsia="Calibri" w:hAnsi="Calibri" w:cs="Times New Roman"/>
+          <w:sz w:val="24"/>
+        </w:rPr>
+        <w:t>pragmatic conditions</w:t>
+      </w:r>
+      <w:r>
+        <w:rPr>
+          <w:rFonts w:ascii="Calibri" w:eastAsia="Calibri" w:hAnsi="Calibri" w:cs="Times New Roman"/>
+          <w:sz w:val="24"/>
+        </w:rPr>
+        <w:t xml:space="preserve"> (ß</w:t>
+      </w:r>
+      <w:r>
+        <w:rPr>
+          <w:rFonts w:ascii="Calibri" w:eastAsia="Calibri" w:hAnsi="Calibri" w:cs="Times New Roman"/>
+          <w:sz w:val="24"/>
+          <w:vertAlign w:val="subscript"/>
+        </w:rPr>
+        <w:t>belief change x pragmatic</w:t>
+      </w:r>
+      <w:r>
+        <w:rPr>
+          <w:rFonts w:ascii="Calibri" w:eastAsia="Calibri" w:hAnsi="Calibri" w:cs="Times New Roman"/>
+          <w:sz w:val="24"/>
+        </w:rPr>
+        <w:t xml:space="preserve"> =</w:t>
+      </w:r>
+      <w:r>
+        <w:rPr>
+          <w:rFonts w:ascii="Calibri" w:eastAsia="Calibri" w:hAnsi="Calibri" w:cs="Times New Roman"/>
+          <w:sz w:val="24"/>
+        </w:rPr>
+        <w:t xml:space="preserve"> </w:t>
+      </w:r>
+      <w:r>
+        <w:rPr>
+          <w:rFonts w:ascii="Calibri" w:eastAsia="Calibri" w:hAnsi="Calibri" w:cs="Times New Roman"/>
+          <w:sz w:val="24"/>
+        </w:rPr>
+        <w:t>-</w:t>
+      </w:r>
+      <w:r>
+        <w:rPr>
+          <w:rFonts w:ascii="Calibri" w:eastAsia="Calibri" w:hAnsi="Calibri" w:cs="Times New Roman"/>
+          <w:sz w:val="24"/>
+        </w:rPr>
+        <w:t>0.</w:t>
+      </w:r>
+      <w:r>
+        <w:rPr>
+          <w:rFonts w:ascii="Calibri" w:eastAsia="Calibri" w:hAnsi="Calibri" w:cs="Times New Roman"/>
+          <w:sz w:val="24"/>
+        </w:rPr>
+        <w:t>5181</w:t>
+      </w:r>
+      <w:r>
+        <w:rPr>
+          <w:rFonts w:ascii="Calibri" w:eastAsia="Calibri" w:hAnsi="Calibri" w:cs="Times New Roman"/>
+          <w:sz w:val="24"/>
+        </w:rPr>
+        <w:t xml:space="preserve">, </w:t>
       </w:r>
       <w:r>
         <w:rPr>
@@ -7432,78 +8360,6 @@
           <w:iCs/>
           <w:sz w:val="24"/>
         </w:rPr>
-        <w:t>F</w:t>
-      </w:r>
-      <w:r>
-        <w:rPr>
-          <w:rFonts w:ascii="Calibri" w:eastAsia="Calibri" w:hAnsi="Calibri" w:cs="Times New Roman"/>
-          <w:sz w:val="24"/>
-        </w:rPr>
-        <w:t xml:space="preserve"> </w:t>
-      </w:r>
-      <w:r>
-        <w:rPr>
-          <w:rFonts w:ascii="Calibri" w:eastAsia="Calibri" w:hAnsi="Calibri" w:cs="Times New Roman"/>
-          <w:sz w:val="24"/>
-        </w:rPr>
-        <w:t>(</w:t>
-      </w:r>
-      <w:r>
-        <w:rPr>
-          <w:rFonts w:ascii="Calibri" w:eastAsia="Calibri" w:hAnsi="Calibri" w:cs="Times New Roman"/>
-          <w:sz w:val="24"/>
-        </w:rPr>
-        <w:t>4</w:t>
-      </w:r>
-      <w:r>
-        <w:rPr>
-          <w:rFonts w:ascii="Calibri" w:eastAsia="Calibri" w:hAnsi="Calibri" w:cs="Times New Roman"/>
-          <w:sz w:val="24"/>
-        </w:rPr>
-        <w:t xml:space="preserve">, </w:t>
-      </w:r>
-      <w:r>
-        <w:rPr>
-          <w:rFonts w:ascii="Calibri" w:eastAsia="Calibri" w:hAnsi="Calibri" w:cs="Times New Roman"/>
-          <w:sz w:val="24"/>
-        </w:rPr>
-        <w:t>146</w:t>
-      </w:r>
-      <w:r>
-        <w:rPr>
-          <w:rFonts w:ascii="Calibri" w:eastAsia="Calibri" w:hAnsi="Calibri" w:cs="Times New Roman"/>
-          <w:sz w:val="24"/>
-        </w:rPr>
-        <w:t xml:space="preserve">) = </w:t>
-      </w:r>
-      <w:r>
-        <w:rPr>
-          <w:rFonts w:ascii="Calibri" w:eastAsia="Calibri" w:hAnsi="Calibri" w:cs="Times New Roman"/>
-          <w:sz w:val="24"/>
-        </w:rPr>
-        <w:t>0.632</w:t>
-      </w:r>
-      <w:r>
-        <w:rPr>
-          <w:rFonts w:ascii="Calibri" w:eastAsia="Calibri" w:hAnsi="Calibri" w:cs="Times New Roman"/>
-          <w:sz w:val="24"/>
-        </w:rPr>
-        <w:t>,</w:t>
-      </w:r>
-      <w:r>
-        <w:rPr>
-          <w:rFonts w:ascii="Calibri" w:eastAsia="Calibri" w:hAnsi="Calibri" w:cs="Times New Roman"/>
-          <w:sz w:val="24"/>
-        </w:rPr>
-        <w:t xml:space="preserve"> </w:t>
-      </w:r>
-      <w:r>
-        <w:rPr>
-          <w:rFonts w:ascii="Calibri" w:eastAsia="Calibri" w:hAnsi="Calibri" w:cs="Times New Roman"/>
-          <w:i/>
-          <w:iCs/>
-          <w:sz w:val="24"/>
-        </w:rPr>
         <w:t>p</w:t>
       </w:r>
       <w:r>
@@ -7518,1101 +8374,7 @@
           <w:rFonts w:ascii="Calibri" w:eastAsia="Calibri" w:hAnsi="Calibri" w:cs="Times New Roman"/>
           <w:sz w:val="24"/>
         </w:rPr>
-        <w:t xml:space="preserve">= </w:t>
-      </w:r>
-      <w:r>
-        <w:rPr>
-          <w:rFonts w:ascii="Calibri" w:eastAsia="Calibri" w:hAnsi="Calibri" w:cs="Times New Roman"/>
-          <w:i/>
-          <w:iCs/>
-          <w:sz w:val="24"/>
-        </w:rPr>
-        <w:t>NS</w:t>
-      </w:r>
-      <w:r>
-        <w:rPr>
-          <w:rFonts w:ascii="Calibri" w:eastAsia="Calibri" w:hAnsi="Calibri" w:cs="Times New Roman"/>
-          <w:sz w:val="24"/>
-        </w:rPr>
-        <w:t>)</w:t>
-      </w:r>
-      <w:r>
-        <w:rPr>
-          <w:rFonts w:ascii="Calibri" w:eastAsia="Calibri" w:hAnsi="Calibri" w:cs="Times New Roman"/>
-          <w:sz w:val="24"/>
-        </w:rPr>
-        <w:t xml:space="preserve">; or 4) </w:t>
-      </w:r>
-      <w:r>
-        <w:rPr>
-          <w:rFonts w:ascii="Calibri" w:eastAsia="Calibri" w:hAnsi="Calibri" w:cs="Times New Roman"/>
-          <w:sz w:val="24"/>
-          <w:u w:val="single"/>
-        </w:rPr>
-        <w:t>Exercise</w:t>
-      </w:r>
-      <w:r>
-        <w:rPr>
-          <w:rFonts w:ascii="Calibri" w:eastAsia="Calibri" w:hAnsi="Calibri" w:cs="Times New Roman"/>
-          <w:sz w:val="24"/>
-        </w:rPr>
-        <w:t>,</w:t>
-      </w:r>
-      <w:r>
-        <w:rPr>
-          <w:rFonts w:ascii="Calibri" w:eastAsia="Calibri" w:hAnsi="Calibri" w:cs="Times New Roman"/>
-          <w:sz w:val="24"/>
-        </w:rPr>
-        <w:t xml:space="preserve"> (</w:t>
-      </w:r>
-      <w:r>
-        <w:rPr>
-          <w:rFonts w:ascii="Calibri" w:eastAsia="Calibri" w:hAnsi="Calibri" w:cs="Times New Roman"/>
-          <w:i/>
-          <w:iCs/>
-          <w:sz w:val="24"/>
-        </w:rPr>
-        <w:t>F</w:t>
-      </w:r>
-      <w:r>
-        <w:rPr>
-          <w:rFonts w:ascii="Calibri" w:eastAsia="Calibri" w:hAnsi="Calibri" w:cs="Times New Roman"/>
-          <w:sz w:val="24"/>
-        </w:rPr>
-        <w:t xml:space="preserve"> </w:t>
-      </w:r>
-      <w:r>
-        <w:rPr>
-          <w:rFonts w:ascii="Calibri" w:eastAsia="Calibri" w:hAnsi="Calibri" w:cs="Times New Roman"/>
-          <w:sz w:val="24"/>
-        </w:rPr>
-        <w:t>(</w:t>
-      </w:r>
-      <w:r>
-        <w:rPr>
-          <w:rFonts w:ascii="Calibri" w:eastAsia="Calibri" w:hAnsi="Calibri" w:cs="Times New Roman"/>
-          <w:sz w:val="24"/>
-        </w:rPr>
-        <w:t>4</w:t>
-      </w:r>
-      <w:r>
-        <w:rPr>
-          <w:rFonts w:ascii="Calibri" w:eastAsia="Calibri" w:hAnsi="Calibri" w:cs="Times New Roman"/>
-          <w:sz w:val="24"/>
-        </w:rPr>
-        <w:t xml:space="preserve">, </w:t>
-      </w:r>
-      <w:r>
-        <w:rPr>
-          <w:rFonts w:ascii="Calibri" w:eastAsia="Calibri" w:hAnsi="Calibri" w:cs="Times New Roman"/>
-          <w:sz w:val="24"/>
-        </w:rPr>
-        <w:t>146</w:t>
-      </w:r>
-      <w:r>
-        <w:rPr>
-          <w:rFonts w:ascii="Calibri" w:eastAsia="Calibri" w:hAnsi="Calibri" w:cs="Times New Roman"/>
-          <w:sz w:val="24"/>
-        </w:rPr>
-        <w:t xml:space="preserve">) = </w:t>
-      </w:r>
-      <w:r>
-        <w:rPr>
-          <w:rFonts w:ascii="Calibri" w:eastAsia="Calibri" w:hAnsi="Calibri" w:cs="Times New Roman"/>
-          <w:sz w:val="24"/>
-        </w:rPr>
-        <w:t>2</w:t>
-      </w:r>
-      <w:r>
-        <w:rPr>
-          <w:rFonts w:ascii="Calibri" w:eastAsia="Calibri" w:hAnsi="Calibri" w:cs="Times New Roman"/>
-          <w:sz w:val="24"/>
-        </w:rPr>
-        <w:t>.</w:t>
-      </w:r>
-      <w:r>
-        <w:rPr>
-          <w:rFonts w:ascii="Calibri" w:eastAsia="Calibri" w:hAnsi="Calibri" w:cs="Times New Roman"/>
-          <w:sz w:val="24"/>
-        </w:rPr>
-        <w:t>122</w:t>
-      </w:r>
-      <w:r>
-        <w:rPr>
-          <w:rFonts w:ascii="Calibri" w:eastAsia="Calibri" w:hAnsi="Calibri" w:cs="Times New Roman"/>
-          <w:sz w:val="24"/>
-        </w:rPr>
-        <w:t>,</w:t>
-      </w:r>
-      <w:r>
-        <w:rPr>
-          <w:rFonts w:ascii="Calibri" w:eastAsia="Calibri" w:hAnsi="Calibri" w:cs="Times New Roman"/>
-          <w:sz w:val="24"/>
-        </w:rPr>
-        <w:t xml:space="preserve"> </w:t>
-      </w:r>
-      <w:r>
-        <w:rPr>
-          <w:rFonts w:ascii="Calibri" w:eastAsia="Calibri" w:hAnsi="Calibri" w:cs="Times New Roman"/>
-          <w:i/>
-          <w:iCs/>
-          <w:sz w:val="24"/>
-        </w:rPr>
-        <w:t>p</w:t>
-      </w:r>
-      <w:r>
-        <w:rPr>
-          <w:rFonts w:ascii="Calibri" w:eastAsia="Calibri" w:hAnsi="Calibri" w:cs="Times New Roman"/>
-          <w:sz w:val="24"/>
-        </w:rPr>
-        <w:t xml:space="preserve"> </w:t>
-      </w:r>
-      <w:r>
-        <w:rPr>
-          <w:rFonts w:ascii="Calibri" w:eastAsia="Calibri" w:hAnsi="Calibri" w:cs="Times New Roman"/>
-          <w:sz w:val="24"/>
-        </w:rPr>
-        <w:t xml:space="preserve">= </w:t>
-      </w:r>
-      <w:r>
-        <w:rPr>
-          <w:rFonts w:ascii="Calibri" w:eastAsia="Calibri" w:hAnsi="Calibri" w:cs="Times New Roman"/>
-          <w:i/>
-          <w:iCs/>
-          <w:sz w:val="24"/>
-        </w:rPr>
-        <w:t>NS</w:t>
-      </w:r>
-      <w:r>
-        <w:rPr>
-          <w:rFonts w:ascii="Calibri" w:eastAsia="Calibri" w:hAnsi="Calibri" w:cs="Times New Roman"/>
-          <w:sz w:val="24"/>
-        </w:rPr>
-        <w:t>)</w:t>
-      </w:r>
-      <w:r>
-        <w:rPr>
-          <w:rFonts w:ascii="Calibri" w:eastAsia="Calibri" w:hAnsi="Calibri" w:cs="Times New Roman"/>
-          <w:sz w:val="24"/>
-        </w:rPr>
-        <w:t xml:space="preserve">. However, there was a significant main effect of openness to belief change on support for UHC </w:t>
-      </w:r>
-      <w:r>
-        <w:rPr>
-          <w:rFonts w:ascii="Calibri" w:eastAsia="Calibri" w:hAnsi="Calibri" w:cs="Times New Roman"/>
-          <w:sz w:val="24"/>
-        </w:rPr>
-        <w:t>(</w:t>
-      </w:r>
-      <w:r>
-        <w:rPr>
-          <w:rFonts w:ascii="Calibri" w:eastAsia="Calibri" w:hAnsi="Calibri" w:cs="Times New Roman"/>
-          <w:i/>
-          <w:iCs/>
-          <w:sz w:val="24"/>
-        </w:rPr>
-        <w:t>F</w:t>
-      </w:r>
-      <w:r>
-        <w:rPr>
-          <w:rFonts w:ascii="Calibri" w:eastAsia="Calibri" w:hAnsi="Calibri" w:cs="Times New Roman"/>
-          <w:sz w:val="24"/>
-        </w:rPr>
-        <w:t xml:space="preserve"> </w:t>
-      </w:r>
-      <w:r>
-        <w:rPr>
-          <w:rFonts w:ascii="Calibri" w:eastAsia="Calibri" w:hAnsi="Calibri" w:cs="Times New Roman"/>
-          <w:sz w:val="24"/>
-        </w:rPr>
-        <w:t>(</w:t>
-      </w:r>
-      <w:r>
-        <w:rPr>
-          <w:rFonts w:ascii="Calibri" w:eastAsia="Calibri" w:hAnsi="Calibri" w:cs="Times New Roman"/>
-          <w:sz w:val="24"/>
-        </w:rPr>
-        <w:t>1</w:t>
-      </w:r>
-      <w:r>
-        <w:rPr>
-          <w:rFonts w:ascii="Calibri" w:eastAsia="Calibri" w:hAnsi="Calibri" w:cs="Times New Roman"/>
-          <w:sz w:val="24"/>
-        </w:rPr>
-        <w:t xml:space="preserve">, </w:t>
-      </w:r>
-      <w:r>
-        <w:rPr>
-          <w:rFonts w:ascii="Calibri" w:eastAsia="Calibri" w:hAnsi="Calibri" w:cs="Times New Roman"/>
-          <w:sz w:val="24"/>
-        </w:rPr>
-        <w:t>142</w:t>
-      </w:r>
-      <w:r>
-        <w:rPr>
-          <w:rFonts w:ascii="Calibri" w:eastAsia="Calibri" w:hAnsi="Calibri" w:cs="Times New Roman"/>
-          <w:sz w:val="24"/>
-        </w:rPr>
-        <w:t xml:space="preserve">) = </w:t>
-      </w:r>
-      <w:r>
-        <w:rPr>
-          <w:rFonts w:ascii="Calibri" w:eastAsia="Calibri" w:hAnsi="Calibri" w:cs="Times New Roman"/>
-          <w:sz w:val="24"/>
-        </w:rPr>
-        <w:t>9</w:t>
-      </w:r>
-      <w:r>
-        <w:rPr>
-          <w:rFonts w:ascii="Calibri" w:eastAsia="Calibri" w:hAnsi="Calibri" w:cs="Times New Roman"/>
-          <w:sz w:val="24"/>
-        </w:rPr>
-        <w:t>.</w:t>
-      </w:r>
-      <w:r>
-        <w:rPr>
-          <w:rFonts w:ascii="Calibri" w:eastAsia="Calibri" w:hAnsi="Calibri" w:cs="Times New Roman"/>
-          <w:sz w:val="24"/>
-        </w:rPr>
-        <w:t>59</w:t>
-      </w:r>
-      <w:r>
-        <w:rPr>
-          <w:rFonts w:ascii="Calibri" w:eastAsia="Calibri" w:hAnsi="Calibri" w:cs="Times New Roman"/>
-          <w:sz w:val="24"/>
-        </w:rPr>
-        <w:t>4</w:t>
-      </w:r>
-      <w:r>
-        <w:rPr>
-          <w:rFonts w:ascii="Calibri" w:eastAsia="Calibri" w:hAnsi="Calibri" w:cs="Times New Roman"/>
-          <w:sz w:val="24"/>
-        </w:rPr>
-        <w:t xml:space="preserve">, </w:t>
-      </w:r>
-      <w:r>
-        <w:rPr>
-          <w:rFonts w:ascii="Calibri" w:eastAsia="Calibri" w:hAnsi="Calibri" w:cs="Times New Roman"/>
-          <w:i/>
-          <w:iCs/>
-          <w:sz w:val="24"/>
-        </w:rPr>
-        <w:t>p</w:t>
-      </w:r>
-      <w:r>
-        <w:rPr>
-          <w:rFonts w:ascii="Calibri" w:eastAsia="Calibri" w:hAnsi="Calibri" w:cs="Times New Roman"/>
-          <w:sz w:val="24"/>
-        </w:rPr>
-        <w:t xml:space="preserve"> &lt; .001</w:t>
-      </w:r>
-      <w:r>
-        <w:rPr>
-          <w:rFonts w:ascii="Calibri" w:eastAsia="Calibri" w:hAnsi="Calibri" w:cs="Times New Roman"/>
-          <w:sz w:val="24"/>
-        </w:rPr>
-        <w:t xml:space="preserve">) </w:t>
-      </w:r>
-      <w:r>
-        <w:rPr>
-          <w:rFonts w:ascii="Calibri" w:eastAsia="Calibri" w:hAnsi="Calibri" w:cs="Times New Roman"/>
-          <w:sz w:val="24"/>
-        </w:rPr>
-        <w:t>and exercise</w:t>
-      </w:r>
-      <w:r>
-        <w:rPr>
-          <w:rFonts w:ascii="Calibri" w:eastAsia="Calibri" w:hAnsi="Calibri" w:cs="Times New Roman"/>
-          <w:sz w:val="24"/>
-        </w:rPr>
-        <w:t xml:space="preserve"> (</w:t>
-      </w:r>
-      <w:r>
-        <w:rPr>
-          <w:rFonts w:ascii="Calibri" w:eastAsia="Calibri" w:hAnsi="Calibri" w:cs="Times New Roman"/>
-          <w:i/>
-          <w:iCs/>
-          <w:sz w:val="24"/>
-        </w:rPr>
-        <w:t>F</w:t>
-      </w:r>
-      <w:r>
-        <w:rPr>
-          <w:rFonts w:ascii="Calibri" w:eastAsia="Calibri" w:hAnsi="Calibri" w:cs="Times New Roman"/>
-          <w:sz w:val="24"/>
-        </w:rPr>
-        <w:t xml:space="preserve"> </w:t>
-      </w:r>
-      <w:r>
-        <w:rPr>
-          <w:rFonts w:ascii="Calibri" w:eastAsia="Calibri" w:hAnsi="Calibri" w:cs="Times New Roman"/>
-          <w:sz w:val="24"/>
-        </w:rPr>
-        <w:t>(</w:t>
-      </w:r>
-      <w:r>
-        <w:rPr>
-          <w:rFonts w:ascii="Calibri" w:eastAsia="Calibri" w:hAnsi="Calibri" w:cs="Times New Roman"/>
-          <w:sz w:val="24"/>
-        </w:rPr>
-        <w:t>1</w:t>
-      </w:r>
-      <w:r>
-        <w:rPr>
-          <w:rFonts w:ascii="Calibri" w:eastAsia="Calibri" w:hAnsi="Calibri" w:cs="Times New Roman"/>
-          <w:sz w:val="24"/>
-        </w:rPr>
-        <w:t xml:space="preserve">, </w:t>
-      </w:r>
-      <w:r>
-        <w:rPr>
-          <w:rFonts w:ascii="Calibri" w:eastAsia="Calibri" w:hAnsi="Calibri" w:cs="Times New Roman"/>
-          <w:sz w:val="24"/>
-        </w:rPr>
-        <w:t>1</w:t>
-      </w:r>
-      <w:r>
-        <w:rPr>
-          <w:rFonts w:ascii="Calibri" w:eastAsia="Calibri" w:hAnsi="Calibri" w:cs="Times New Roman"/>
-          <w:sz w:val="24"/>
-        </w:rPr>
-        <w:t>4</w:t>
-      </w:r>
-      <w:r>
-        <w:rPr>
-          <w:rFonts w:ascii="Calibri" w:eastAsia="Calibri" w:hAnsi="Calibri" w:cs="Times New Roman"/>
-          <w:sz w:val="24"/>
-        </w:rPr>
-        <w:t>2</w:t>
-      </w:r>
-      <w:r>
-        <w:rPr>
-          <w:rFonts w:ascii="Calibri" w:eastAsia="Calibri" w:hAnsi="Calibri" w:cs="Times New Roman"/>
-          <w:sz w:val="24"/>
-        </w:rPr>
-        <w:t xml:space="preserve">) = </w:t>
-      </w:r>
-      <w:r>
-        <w:rPr>
-          <w:rFonts w:ascii="Calibri" w:eastAsia="Calibri" w:hAnsi="Calibri" w:cs="Times New Roman"/>
-          <w:sz w:val="24"/>
-        </w:rPr>
-        <w:t>4</w:t>
-      </w:r>
-      <w:r>
-        <w:rPr>
-          <w:rFonts w:ascii="Calibri" w:eastAsia="Calibri" w:hAnsi="Calibri" w:cs="Times New Roman"/>
-          <w:sz w:val="24"/>
-        </w:rPr>
-        <w:t>.4</w:t>
-      </w:r>
-      <w:r>
-        <w:rPr>
-          <w:rFonts w:ascii="Calibri" w:eastAsia="Calibri" w:hAnsi="Calibri" w:cs="Times New Roman"/>
-          <w:sz w:val="24"/>
-        </w:rPr>
-        <w:t>5</w:t>
-      </w:r>
-      <w:r>
-        <w:rPr>
-          <w:rFonts w:ascii="Calibri" w:eastAsia="Calibri" w:hAnsi="Calibri" w:cs="Times New Roman"/>
-          <w:sz w:val="24"/>
-        </w:rPr>
-        <w:t xml:space="preserve">, </w:t>
-      </w:r>
-      <w:r>
-        <w:rPr>
-          <w:rFonts w:ascii="Calibri" w:eastAsia="Calibri" w:hAnsi="Calibri" w:cs="Times New Roman"/>
-          <w:i/>
-          <w:iCs/>
-          <w:sz w:val="24"/>
-        </w:rPr>
-        <w:t>p</w:t>
-      </w:r>
-      <w:r>
-        <w:rPr>
-          <w:rFonts w:ascii="Calibri" w:eastAsia="Calibri" w:hAnsi="Calibri" w:cs="Times New Roman"/>
-          <w:sz w:val="24"/>
-        </w:rPr>
-        <w:t xml:space="preserve"> &lt; .001</w:t>
-      </w:r>
-      <w:r>
-        <w:rPr>
-          <w:rFonts w:ascii="Calibri" w:eastAsia="Calibri" w:hAnsi="Calibri" w:cs="Times New Roman"/>
-          <w:sz w:val="24"/>
-        </w:rPr>
-        <w:t>)</w:t>
-      </w:r>
-      <w:r>
-        <w:rPr>
-          <w:rFonts w:ascii="Calibri" w:eastAsia="Calibri" w:hAnsi="Calibri" w:cs="Times New Roman"/>
-          <w:sz w:val="24"/>
-        </w:rPr>
-        <w:t xml:space="preserve">. Further examination indicated that the homogeneity of variance assumption was violated, as the </w:t>
-      </w:r>
-      <w:r>
-        <w:rPr>
-          <w:rFonts w:ascii="Calibri" w:eastAsia="Calibri" w:hAnsi="Calibri" w:cs="Times New Roman"/>
-          <w:sz w:val="24"/>
-        </w:rPr>
-        <w:t>‘</w:t>
-      </w:r>
-      <w:r>
-        <w:rPr>
-          <w:rFonts w:ascii="Calibri" w:eastAsia="Calibri" w:hAnsi="Calibri" w:cs="Times New Roman"/>
-          <w:sz w:val="24"/>
-        </w:rPr>
-        <w:t>experimental condition</w:t>
-      </w:r>
-      <w:r>
-        <w:rPr>
-          <w:rFonts w:ascii="Calibri" w:eastAsia="Calibri" w:hAnsi="Calibri" w:cs="Times New Roman"/>
-          <w:sz w:val="24"/>
-        </w:rPr>
-        <w:t>’</w:t>
-      </w:r>
-      <w:r>
-        <w:rPr>
-          <w:rFonts w:ascii="Calibri" w:eastAsia="Calibri" w:hAnsi="Calibri" w:cs="Times New Roman"/>
-          <w:sz w:val="24"/>
-        </w:rPr>
-        <w:t xml:space="preserve"> x ‘openness to belief change’ interaction was significant for the topic of UHC</w:t>
-      </w:r>
-      <w:r>
-        <w:rPr>
-          <w:rFonts w:ascii="Calibri" w:eastAsia="Calibri" w:hAnsi="Calibri" w:cs="Times New Roman"/>
-          <w:sz w:val="24"/>
-        </w:rPr>
-        <w:t xml:space="preserve"> (</w:t>
-      </w:r>
-      <w:r>
-        <w:rPr>
-          <w:rFonts w:ascii="Calibri" w:eastAsia="Calibri" w:hAnsi="Calibri" w:cs="Times New Roman"/>
-          <w:i/>
-          <w:iCs/>
-          <w:sz w:val="24"/>
-        </w:rPr>
-        <w:t>F</w:t>
-      </w:r>
-      <w:r>
-        <w:rPr>
-          <w:rFonts w:ascii="Calibri" w:eastAsia="Calibri" w:hAnsi="Calibri" w:cs="Times New Roman"/>
-          <w:sz w:val="24"/>
-        </w:rPr>
-        <w:t xml:space="preserve"> </w:t>
-      </w:r>
-      <w:r>
-        <w:rPr>
-          <w:rFonts w:ascii="Calibri" w:eastAsia="Calibri" w:hAnsi="Calibri" w:cs="Times New Roman"/>
-          <w:sz w:val="24"/>
-        </w:rPr>
-        <w:t>(</w:t>
-      </w:r>
-      <w:r>
-        <w:rPr>
-          <w:rFonts w:ascii="Calibri" w:eastAsia="Calibri" w:hAnsi="Calibri" w:cs="Times New Roman"/>
-          <w:sz w:val="24"/>
-        </w:rPr>
-        <w:t>4</w:t>
-      </w:r>
-      <w:r>
-        <w:rPr>
-          <w:rFonts w:ascii="Calibri" w:eastAsia="Calibri" w:hAnsi="Calibri" w:cs="Times New Roman"/>
-          <w:sz w:val="24"/>
-        </w:rPr>
-        <w:t xml:space="preserve">, </w:t>
-      </w:r>
-      <w:r>
-        <w:rPr>
-          <w:rFonts w:ascii="Calibri" w:eastAsia="Calibri" w:hAnsi="Calibri" w:cs="Times New Roman"/>
-          <w:sz w:val="24"/>
-        </w:rPr>
-        <w:t>142</w:t>
-      </w:r>
-      <w:r>
-        <w:rPr>
-          <w:rFonts w:ascii="Calibri" w:eastAsia="Calibri" w:hAnsi="Calibri" w:cs="Times New Roman"/>
-          <w:sz w:val="24"/>
-        </w:rPr>
-        <w:t xml:space="preserve">) = </w:t>
-      </w:r>
-      <w:r>
-        <w:rPr>
-          <w:rFonts w:ascii="Calibri" w:eastAsia="Calibri" w:hAnsi="Calibri" w:cs="Times New Roman"/>
-          <w:sz w:val="24"/>
-        </w:rPr>
-        <w:t>4.71</w:t>
-      </w:r>
-      <w:r>
-        <w:rPr>
-          <w:rFonts w:ascii="Calibri" w:eastAsia="Calibri" w:hAnsi="Calibri" w:cs="Times New Roman"/>
-          <w:sz w:val="24"/>
-        </w:rPr>
-        <w:t xml:space="preserve">, </w:t>
-      </w:r>
-      <w:r>
-        <w:rPr>
-          <w:rFonts w:ascii="Calibri" w:eastAsia="Calibri" w:hAnsi="Calibri" w:cs="Times New Roman"/>
-          <w:i/>
-          <w:iCs/>
-          <w:sz w:val="24"/>
-        </w:rPr>
-        <w:t>p</w:t>
-      </w:r>
-      <w:r>
-        <w:rPr>
-          <w:rFonts w:ascii="Calibri" w:eastAsia="Calibri" w:hAnsi="Calibri" w:cs="Times New Roman"/>
-          <w:sz w:val="24"/>
-        </w:rPr>
-        <w:t xml:space="preserve"> &lt; .001</w:t>
-      </w:r>
-      <w:r>
-        <w:rPr>
-          <w:rFonts w:ascii="Calibri" w:eastAsia="Calibri" w:hAnsi="Calibri" w:cs="Times New Roman"/>
-          <w:sz w:val="24"/>
-        </w:rPr>
-        <w:t>)</w:t>
-      </w:r>
-      <w:r>
-        <w:rPr>
-          <w:rFonts w:ascii="Calibri" w:eastAsia="Calibri" w:hAnsi="Calibri" w:cs="Times New Roman"/>
-          <w:sz w:val="24"/>
-        </w:rPr>
-        <w:t>.</w:t>
-      </w:r>
-      <w:r>
-        <w:rPr>
-          <w:rFonts w:ascii="Calibri" w:eastAsia="Calibri" w:hAnsi="Calibri" w:cs="Times New Roman"/>
-          <w:sz w:val="24"/>
-        </w:rPr>
-        <w:t xml:space="preserve"> Given that this assumption was violated, we re-examined </w:t>
-      </w:r>
-      <w:r>
-        <w:rPr>
-          <w:rFonts w:ascii="Calibri" w:eastAsia="Calibri" w:hAnsi="Calibri" w:cs="Times New Roman"/>
-          <w:sz w:val="24"/>
-        </w:rPr>
-        <w:t xml:space="preserve">this </w:t>
-      </w:r>
-      <w:r>
-        <w:rPr>
-          <w:rFonts w:ascii="Calibri" w:eastAsia="Calibri" w:hAnsi="Calibri" w:cs="Times New Roman"/>
-          <w:sz w:val="24"/>
-        </w:rPr>
-        <w:t>data with a multiple regression model instead, predicting support for our topic with the predictors of experimental condition, ‘openness to belief change’, and their interaction.</w:t>
-      </w:r>
-      <w:r>
-        <w:rPr>
-          <w:rFonts w:ascii="Calibri" w:eastAsia="Calibri" w:hAnsi="Calibri" w:cs="Times New Roman"/>
-          <w:sz w:val="24"/>
-        </w:rPr>
-        <w:t xml:space="preserve"> For the topic of UHC, we found a significant main effect of openness to belief change </w:t>
-      </w:r>
-      <w:r>
-        <w:rPr>
-          <w:rFonts w:ascii="Calibri" w:eastAsia="Calibri" w:hAnsi="Calibri" w:cs="Times New Roman"/>
-          <w:sz w:val="24"/>
-        </w:rPr>
-        <w:t>(ß</w:t>
-      </w:r>
-      <w:r>
-        <w:rPr>
-          <w:rFonts w:ascii="Calibri" w:eastAsia="Calibri" w:hAnsi="Calibri" w:cs="Times New Roman"/>
-          <w:sz w:val="24"/>
-          <w:vertAlign w:val="subscript"/>
-        </w:rPr>
-        <w:t>belief change</w:t>
-      </w:r>
-      <w:r>
-        <w:rPr>
-          <w:rFonts w:ascii="Calibri" w:eastAsia="Calibri" w:hAnsi="Calibri" w:cs="Times New Roman"/>
-          <w:sz w:val="24"/>
-        </w:rPr>
-        <w:t xml:space="preserve"> =</w:t>
-      </w:r>
-      <w:r>
-        <w:rPr>
-          <w:rFonts w:ascii="Calibri" w:eastAsia="Calibri" w:hAnsi="Calibri" w:cs="Times New Roman"/>
-          <w:sz w:val="24"/>
-        </w:rPr>
-        <w:t xml:space="preserve"> </w:t>
-      </w:r>
-      <w:r>
-        <w:rPr>
-          <w:rFonts w:ascii="Calibri" w:eastAsia="Calibri" w:hAnsi="Calibri" w:cs="Times New Roman"/>
-          <w:sz w:val="24"/>
-        </w:rPr>
-        <w:t>0.660</w:t>
-      </w:r>
-      <w:r>
-        <w:rPr>
-          <w:rFonts w:ascii="Calibri" w:eastAsia="Calibri" w:hAnsi="Calibri" w:cs="Times New Roman"/>
-          <w:sz w:val="24"/>
-        </w:rPr>
-        <w:t xml:space="preserve">, </w:t>
-      </w:r>
-      <w:r>
-        <w:rPr>
-          <w:rFonts w:ascii="Calibri" w:eastAsia="Calibri" w:hAnsi="Calibri" w:cs="Times New Roman"/>
-          <w:i/>
-          <w:iCs/>
-          <w:sz w:val="24"/>
-        </w:rPr>
-        <w:t>p</w:t>
-      </w:r>
-      <w:r>
-        <w:rPr>
-          <w:rFonts w:ascii="Calibri" w:eastAsia="Calibri" w:hAnsi="Calibri" w:cs="Times New Roman"/>
-          <w:sz w:val="24"/>
-        </w:rPr>
-        <w:t xml:space="preserve"> </w:t>
-      </w:r>
-      <w:r>
-        <w:rPr>
-          <w:rFonts w:ascii="Calibri" w:eastAsia="Calibri" w:hAnsi="Calibri" w:cs="Times New Roman"/>
-          <w:sz w:val="24"/>
-        </w:rPr>
-        <w:t>&lt;</w:t>
-      </w:r>
-      <w:r>
-        <w:rPr>
-          <w:rFonts w:ascii="Calibri" w:eastAsia="Calibri" w:hAnsi="Calibri" w:cs="Times New Roman"/>
-          <w:sz w:val="24"/>
-        </w:rPr>
-        <w:t xml:space="preserve"> .0</w:t>
-      </w:r>
-      <w:r>
-        <w:rPr>
-          <w:rFonts w:ascii="Calibri" w:eastAsia="Calibri" w:hAnsi="Calibri" w:cs="Times New Roman"/>
-          <w:sz w:val="24"/>
-        </w:rPr>
-        <w:t>01</w:t>
-      </w:r>
-      <w:r>
-        <w:rPr>
-          <w:rFonts w:ascii="Calibri" w:eastAsia="Calibri" w:hAnsi="Calibri" w:cs="Times New Roman"/>
-          <w:sz w:val="24"/>
-        </w:rPr>
-        <w:t xml:space="preserve">) </w:t>
-      </w:r>
-      <w:r>
-        <w:rPr>
-          <w:rFonts w:ascii="Calibri" w:eastAsia="Calibri" w:hAnsi="Calibri" w:cs="Times New Roman"/>
-          <w:sz w:val="24"/>
-        </w:rPr>
-        <w:t>and the pragmatic condition</w:t>
-      </w:r>
-      <w:r>
-        <w:rPr>
-          <w:rFonts w:ascii="Calibri" w:eastAsia="Calibri" w:hAnsi="Calibri" w:cs="Times New Roman"/>
-          <w:sz w:val="24"/>
-        </w:rPr>
-        <w:t xml:space="preserve"> (ß</w:t>
-      </w:r>
-      <w:r>
-        <w:rPr>
-          <w:rFonts w:ascii="Calibri" w:eastAsia="Calibri" w:hAnsi="Calibri" w:cs="Times New Roman"/>
-          <w:sz w:val="24"/>
-          <w:vertAlign w:val="subscript"/>
-        </w:rPr>
-        <w:t>pragmatic</w:t>
-      </w:r>
-      <w:r>
-        <w:rPr>
-          <w:rFonts w:ascii="Calibri" w:eastAsia="Calibri" w:hAnsi="Calibri" w:cs="Times New Roman"/>
-          <w:sz w:val="24"/>
-        </w:rPr>
-        <w:t xml:space="preserve"> =</w:t>
-      </w:r>
-      <w:r>
-        <w:rPr>
-          <w:rFonts w:ascii="Calibri" w:eastAsia="Calibri" w:hAnsi="Calibri" w:cs="Times New Roman"/>
-          <w:sz w:val="24"/>
-        </w:rPr>
-        <w:t xml:space="preserve"> </w:t>
-      </w:r>
-      <w:r>
-        <w:rPr>
-          <w:rFonts w:ascii="Calibri" w:eastAsia="Calibri" w:hAnsi="Calibri" w:cs="Times New Roman"/>
-          <w:sz w:val="24"/>
-        </w:rPr>
-        <w:t>6</w:t>
-      </w:r>
-      <w:r>
-        <w:rPr>
-          <w:rFonts w:ascii="Calibri" w:eastAsia="Calibri" w:hAnsi="Calibri" w:cs="Times New Roman"/>
-          <w:sz w:val="24"/>
-        </w:rPr>
-        <w:t>.5</w:t>
-      </w:r>
-      <w:r>
-        <w:rPr>
-          <w:rFonts w:ascii="Calibri" w:eastAsia="Calibri" w:hAnsi="Calibri" w:cs="Times New Roman"/>
-          <w:sz w:val="24"/>
-        </w:rPr>
-        <w:t>0</w:t>
-      </w:r>
-      <w:r>
-        <w:rPr>
-          <w:rFonts w:ascii="Calibri" w:eastAsia="Calibri" w:hAnsi="Calibri" w:cs="Times New Roman"/>
-          <w:sz w:val="24"/>
-        </w:rPr>
-        <w:t xml:space="preserve">, </w:t>
-      </w:r>
-      <w:r>
-        <w:rPr>
-          <w:rFonts w:ascii="Calibri" w:eastAsia="Calibri" w:hAnsi="Calibri" w:cs="Times New Roman"/>
-          <w:i/>
-          <w:iCs/>
-          <w:sz w:val="24"/>
-        </w:rPr>
-        <w:t>p</w:t>
-      </w:r>
-      <w:r>
-        <w:rPr>
-          <w:rFonts w:ascii="Calibri" w:eastAsia="Calibri" w:hAnsi="Calibri" w:cs="Times New Roman"/>
-          <w:sz w:val="24"/>
-        </w:rPr>
-        <w:t xml:space="preserve"> </w:t>
-      </w:r>
-      <w:r>
-        <w:rPr>
-          <w:rFonts w:ascii="Calibri" w:eastAsia="Calibri" w:hAnsi="Calibri" w:cs="Times New Roman"/>
-          <w:sz w:val="24"/>
-        </w:rPr>
-        <w:t>&lt; .001)</w:t>
-      </w:r>
-      <w:r>
-        <w:rPr>
-          <w:rFonts w:ascii="Calibri" w:eastAsia="Calibri" w:hAnsi="Calibri" w:cs="Times New Roman"/>
-          <w:sz w:val="24"/>
-        </w:rPr>
-        <w:t xml:space="preserve">, as well as significant interactions between openness to belief change and the moral piggybacking </w:t>
-      </w:r>
-      <w:r>
-        <w:rPr>
-          <w:rFonts w:ascii="Calibri" w:eastAsia="Calibri" w:hAnsi="Calibri" w:cs="Times New Roman"/>
-          <w:sz w:val="24"/>
-        </w:rPr>
-        <w:t>(ß</w:t>
-      </w:r>
-      <w:r>
-        <w:rPr>
-          <w:rFonts w:ascii="Calibri" w:eastAsia="Calibri" w:hAnsi="Calibri" w:cs="Times New Roman"/>
-          <w:sz w:val="24"/>
-          <w:vertAlign w:val="subscript"/>
-        </w:rPr>
-        <w:t>belief change x piggybacking</w:t>
-      </w:r>
-      <w:r>
-        <w:rPr>
-          <w:rFonts w:ascii="Calibri" w:eastAsia="Calibri" w:hAnsi="Calibri" w:cs="Times New Roman"/>
-          <w:sz w:val="24"/>
-        </w:rPr>
-        <w:t xml:space="preserve"> =</w:t>
-      </w:r>
-      <w:r>
-        <w:rPr>
-          <w:rFonts w:ascii="Calibri" w:eastAsia="Calibri" w:hAnsi="Calibri" w:cs="Times New Roman"/>
-          <w:sz w:val="24"/>
-        </w:rPr>
-        <w:t xml:space="preserve"> </w:t>
-      </w:r>
-      <w:r>
-        <w:rPr>
-          <w:rFonts w:ascii="Calibri" w:eastAsia="Calibri" w:hAnsi="Calibri" w:cs="Times New Roman"/>
-          <w:sz w:val="24"/>
-        </w:rPr>
-        <w:t>-0</w:t>
-      </w:r>
-      <w:r>
-        <w:rPr>
-          <w:rFonts w:ascii="Calibri" w:eastAsia="Calibri" w:hAnsi="Calibri" w:cs="Times New Roman"/>
-          <w:sz w:val="24"/>
-        </w:rPr>
-        <w:t>.</w:t>
-      </w:r>
-      <w:r>
-        <w:rPr>
-          <w:rFonts w:ascii="Calibri" w:eastAsia="Calibri" w:hAnsi="Calibri" w:cs="Times New Roman"/>
-          <w:sz w:val="24"/>
-        </w:rPr>
-        <w:t>594</w:t>
-      </w:r>
-      <w:r>
-        <w:rPr>
-          <w:rFonts w:ascii="Calibri" w:eastAsia="Calibri" w:hAnsi="Calibri" w:cs="Times New Roman"/>
-          <w:sz w:val="24"/>
-        </w:rPr>
-        <w:t xml:space="preserve">, </w:t>
-      </w:r>
-      <w:r>
-        <w:rPr>
-          <w:rFonts w:ascii="Calibri" w:eastAsia="Calibri" w:hAnsi="Calibri" w:cs="Times New Roman"/>
-          <w:i/>
-          <w:iCs/>
-          <w:sz w:val="24"/>
-        </w:rPr>
-        <w:t>p</w:t>
-      </w:r>
-      <w:r>
-        <w:rPr>
-          <w:rFonts w:ascii="Calibri" w:eastAsia="Calibri" w:hAnsi="Calibri" w:cs="Times New Roman"/>
-          <w:sz w:val="24"/>
-        </w:rPr>
-        <w:t xml:space="preserve"> </w:t>
-      </w:r>
-      <w:r>
-        <w:rPr>
-          <w:rFonts w:ascii="Calibri" w:eastAsia="Calibri" w:hAnsi="Calibri" w:cs="Times New Roman"/>
-          <w:sz w:val="24"/>
-        </w:rPr>
-        <w:t>=</w:t>
-      </w:r>
-      <w:r>
-        <w:rPr>
-          <w:rFonts w:ascii="Calibri" w:eastAsia="Calibri" w:hAnsi="Calibri" w:cs="Times New Roman"/>
-          <w:sz w:val="24"/>
-        </w:rPr>
-        <w:t xml:space="preserve"> .0</w:t>
-      </w:r>
-      <w:r>
-        <w:rPr>
-          <w:rFonts w:ascii="Calibri" w:eastAsia="Calibri" w:hAnsi="Calibri" w:cs="Times New Roman"/>
-          <w:sz w:val="24"/>
-        </w:rPr>
-        <w:t>14</w:t>
-      </w:r>
-      <w:r>
-        <w:rPr>
-          <w:rFonts w:ascii="Calibri" w:eastAsia="Calibri" w:hAnsi="Calibri" w:cs="Times New Roman"/>
-          <w:sz w:val="24"/>
-        </w:rPr>
-        <w:t>)</w:t>
-      </w:r>
-      <w:r>
-        <w:rPr>
-          <w:rFonts w:ascii="Calibri" w:eastAsia="Calibri" w:hAnsi="Calibri" w:cs="Times New Roman"/>
-          <w:sz w:val="24"/>
-        </w:rPr>
-        <w:t>, moral responsibility (ß</w:t>
-      </w:r>
-      <w:r>
-        <w:rPr>
-          <w:rFonts w:ascii="Calibri" w:eastAsia="Calibri" w:hAnsi="Calibri" w:cs="Times New Roman"/>
-          <w:sz w:val="24"/>
-          <w:vertAlign w:val="subscript"/>
-        </w:rPr>
-        <w:t>belief change</w:t>
-      </w:r>
-      <w:r>
-        <w:rPr>
-          <w:rFonts w:ascii="Calibri" w:eastAsia="Calibri" w:hAnsi="Calibri" w:cs="Times New Roman"/>
-          <w:sz w:val="24"/>
-          <w:vertAlign w:val="subscript"/>
-        </w:rPr>
-        <w:t xml:space="preserve"> x responsibility</w:t>
-      </w:r>
-      <w:r>
-        <w:rPr>
-          <w:rFonts w:ascii="Calibri" w:eastAsia="Calibri" w:hAnsi="Calibri" w:cs="Times New Roman"/>
-          <w:sz w:val="24"/>
-        </w:rPr>
-        <w:t xml:space="preserve"> =</w:t>
-      </w:r>
-      <w:r>
-        <w:rPr>
-          <w:rFonts w:ascii="Calibri" w:eastAsia="Calibri" w:hAnsi="Calibri" w:cs="Times New Roman"/>
-          <w:sz w:val="24"/>
-        </w:rPr>
-        <w:t xml:space="preserve"> </w:t>
-      </w:r>
-      <w:r>
-        <w:rPr>
-          <w:rFonts w:ascii="Calibri" w:eastAsia="Calibri" w:hAnsi="Calibri" w:cs="Times New Roman"/>
-          <w:sz w:val="24"/>
-        </w:rPr>
-        <w:t>0.</w:t>
-      </w:r>
-      <w:r>
-        <w:rPr>
-          <w:rFonts w:ascii="Calibri" w:eastAsia="Calibri" w:hAnsi="Calibri" w:cs="Times New Roman"/>
-          <w:sz w:val="24"/>
-        </w:rPr>
-        <w:t>2</w:t>
-      </w:r>
-      <w:r>
-        <w:rPr>
-          <w:rFonts w:ascii="Calibri" w:eastAsia="Calibri" w:hAnsi="Calibri" w:cs="Times New Roman"/>
-          <w:sz w:val="24"/>
-        </w:rPr>
-        <w:t>6</w:t>
-      </w:r>
-      <w:r>
-        <w:rPr>
-          <w:rFonts w:ascii="Calibri" w:eastAsia="Calibri" w:hAnsi="Calibri" w:cs="Times New Roman"/>
-          <w:sz w:val="24"/>
-        </w:rPr>
-        <w:t>4</w:t>
-      </w:r>
-      <w:r>
-        <w:rPr>
-          <w:rFonts w:ascii="Calibri" w:eastAsia="Calibri" w:hAnsi="Calibri" w:cs="Times New Roman"/>
-          <w:sz w:val="24"/>
-        </w:rPr>
-        <w:t xml:space="preserve">, </w:t>
-      </w:r>
-      <w:r>
-        <w:rPr>
-          <w:rFonts w:ascii="Calibri" w:eastAsia="Calibri" w:hAnsi="Calibri" w:cs="Times New Roman"/>
-          <w:i/>
-          <w:iCs/>
-          <w:sz w:val="24"/>
-        </w:rPr>
-        <w:t>p</w:t>
-      </w:r>
-      <w:r>
-        <w:rPr>
-          <w:rFonts w:ascii="Calibri" w:eastAsia="Calibri" w:hAnsi="Calibri" w:cs="Times New Roman"/>
-          <w:sz w:val="24"/>
-        </w:rPr>
-        <w:t xml:space="preserve"> </w:t>
-      </w:r>
-      <w:r>
-        <w:rPr>
-          <w:rFonts w:ascii="Calibri" w:eastAsia="Calibri" w:hAnsi="Calibri" w:cs="Times New Roman"/>
-          <w:sz w:val="24"/>
-        </w:rPr>
-        <w:t>=</w:t>
-      </w:r>
-      <w:r>
-        <w:rPr>
-          <w:rFonts w:ascii="Calibri" w:eastAsia="Calibri" w:hAnsi="Calibri" w:cs="Times New Roman"/>
-          <w:sz w:val="24"/>
-        </w:rPr>
-        <w:t xml:space="preserve"> .0</w:t>
-      </w:r>
-      <w:r>
-        <w:rPr>
-          <w:rFonts w:ascii="Calibri" w:eastAsia="Calibri" w:hAnsi="Calibri" w:cs="Times New Roman"/>
-          <w:sz w:val="24"/>
-        </w:rPr>
-        <w:t>40</w:t>
-      </w:r>
-      <w:r>
-        <w:rPr>
-          <w:rFonts w:ascii="Calibri" w:eastAsia="Calibri" w:hAnsi="Calibri" w:cs="Times New Roman"/>
-          <w:sz w:val="24"/>
-        </w:rPr>
-        <w:t>),</w:t>
-      </w:r>
-      <w:r>
-        <w:rPr>
-          <w:rFonts w:ascii="Calibri" w:eastAsia="Calibri" w:hAnsi="Calibri" w:cs="Times New Roman"/>
-          <w:sz w:val="24"/>
-        </w:rPr>
-        <w:t xml:space="preserve"> </w:t>
-      </w:r>
-      <w:r>
-        <w:rPr>
-          <w:rFonts w:ascii="Calibri" w:eastAsia="Calibri" w:hAnsi="Calibri" w:cs="Times New Roman"/>
-          <w:sz w:val="24"/>
-        </w:rPr>
-        <w:t xml:space="preserve">and </w:t>
-      </w:r>
-      <w:r>
-        <w:rPr>
-          <w:rFonts w:ascii="Calibri" w:eastAsia="Calibri" w:hAnsi="Calibri" w:cs="Times New Roman"/>
-          <w:sz w:val="24"/>
-        </w:rPr>
-        <w:t xml:space="preserve">the </w:t>
-      </w:r>
-      <w:r>
-        <w:rPr>
-          <w:rFonts w:ascii="Calibri" w:eastAsia="Calibri" w:hAnsi="Calibri" w:cs="Times New Roman"/>
-          <w:sz w:val="24"/>
-        </w:rPr>
-        <w:t>pragmatic conditions</w:t>
-      </w:r>
-      <w:r>
-        <w:rPr>
-          <w:rFonts w:ascii="Calibri" w:eastAsia="Calibri" w:hAnsi="Calibri" w:cs="Times New Roman"/>
-          <w:sz w:val="24"/>
-        </w:rPr>
-        <w:t xml:space="preserve"> (ß</w:t>
-      </w:r>
-      <w:r>
-        <w:rPr>
-          <w:rFonts w:ascii="Calibri" w:eastAsia="Calibri" w:hAnsi="Calibri" w:cs="Times New Roman"/>
-          <w:sz w:val="24"/>
-          <w:vertAlign w:val="subscript"/>
-        </w:rPr>
-        <w:t>belief change x pragmatic</w:t>
-      </w:r>
-      <w:r>
-        <w:rPr>
-          <w:rFonts w:ascii="Calibri" w:eastAsia="Calibri" w:hAnsi="Calibri" w:cs="Times New Roman"/>
-          <w:sz w:val="24"/>
-        </w:rPr>
-        <w:t xml:space="preserve"> =</w:t>
-      </w:r>
-      <w:r>
-        <w:rPr>
-          <w:rFonts w:ascii="Calibri" w:eastAsia="Calibri" w:hAnsi="Calibri" w:cs="Times New Roman"/>
-          <w:sz w:val="24"/>
-        </w:rPr>
-        <w:t xml:space="preserve"> </w:t>
-      </w:r>
-      <w:r>
-        <w:rPr>
-          <w:rFonts w:ascii="Calibri" w:eastAsia="Calibri" w:hAnsi="Calibri" w:cs="Times New Roman"/>
-          <w:sz w:val="24"/>
-        </w:rPr>
-        <w:t>0.</w:t>
-      </w:r>
-      <w:r>
-        <w:rPr>
-          <w:rFonts w:ascii="Calibri" w:eastAsia="Calibri" w:hAnsi="Calibri" w:cs="Times New Roman"/>
-          <w:sz w:val="24"/>
-        </w:rPr>
-        <w:t>22</w:t>
-      </w:r>
-      <w:r>
-        <w:rPr>
-          <w:rFonts w:ascii="Calibri" w:eastAsia="Calibri" w:hAnsi="Calibri" w:cs="Times New Roman"/>
-          <w:sz w:val="24"/>
-        </w:rPr>
-        <w:t>6</w:t>
-      </w:r>
-      <w:r>
-        <w:rPr>
-          <w:rFonts w:ascii="Calibri" w:eastAsia="Calibri" w:hAnsi="Calibri" w:cs="Times New Roman"/>
-          <w:sz w:val="24"/>
-        </w:rPr>
-        <w:t xml:space="preserve">, </w:t>
-      </w:r>
-      <w:r>
-        <w:rPr>
-          <w:rFonts w:ascii="Calibri" w:eastAsia="Calibri" w:hAnsi="Calibri" w:cs="Times New Roman"/>
-          <w:i/>
-          <w:iCs/>
-          <w:sz w:val="24"/>
-        </w:rPr>
-        <w:t>p</w:t>
-      </w:r>
-      <w:r>
-        <w:rPr>
-          <w:rFonts w:ascii="Calibri" w:eastAsia="Calibri" w:hAnsi="Calibri" w:cs="Times New Roman"/>
-          <w:sz w:val="24"/>
-        </w:rPr>
-        <w:t xml:space="preserve"> </w:t>
-      </w:r>
-      <w:r>
-        <w:rPr>
-          <w:rFonts w:ascii="Calibri" w:eastAsia="Calibri" w:hAnsi="Calibri" w:cs="Times New Roman"/>
-          <w:sz w:val="24"/>
-        </w:rPr>
-        <w:t>&lt; .001)</w:t>
+        <w:t>&lt; .01)</w:t>
       </w:r>
       <w:r>
         <w:rPr>
@@ -8677,7 +8439,7 @@
           <w:rFonts w:ascii="Calibri" w:eastAsia="Calibri" w:hAnsi="Calibri" w:cs="Times New Roman"/>
           <w:sz w:val="24"/>
         </w:rPr>
-        <w:t xml:space="preserve">), with condition and openness to belief change as </w:t>
+        <w:t xml:space="preserve">), with condition and openness to belief change as our ‘simple effect’ predictors. We also plan on examining the interaction of ‘condition’ and </w:t>
       </w:r>
       <w:r>
         <w:rPr>
@@ -8685,7 +8447,7 @@
           <w:sz w:val="24"/>
         </w:rPr>
         <w:lastRenderedPageBreak/>
-        <w:t>our ‘simple effect’ predictors. We also plan on examining the interaction of ‘condition’ and ‘openness to belief change’ to test the homogeneity of variance assumption. To test H</w:t>
+        <w:t>‘openness to belief change’ to test the homogeneity of variance assumption. To test H</w:t>
       </w:r>
       <w:r>
         <w:rPr>
@@ -9367,7 +9129,67 @@
           <w:rFonts w:ascii="Calibri" w:eastAsia="Calibri" w:hAnsi="Calibri" w:cs="Times New Roman"/>
           <w:sz w:val="24"/>
         </w:rPr>
-        <w:t xml:space="preserve"> However, for the topic of climate change, there was a significant effect of openness to belief change on moral conviction for climate change</w:t>
+        <w:t xml:space="preserve"> </w:t>
+      </w:r>
+      <w:r>
+        <w:rPr>
+          <w:rFonts w:ascii="Calibri" w:eastAsia="Calibri" w:hAnsi="Calibri" w:cs="Times New Roman"/>
+          <w:sz w:val="24"/>
+        </w:rPr>
+        <w:t>However, there was a significant effect of openness to belief change on moral conviction for</w:t>
+      </w:r>
+      <w:r>
+        <w:rPr>
+          <w:rFonts w:ascii="Calibri" w:eastAsia="Calibri" w:hAnsi="Calibri" w:cs="Times New Roman"/>
+          <w:sz w:val="24"/>
+        </w:rPr>
+        <w:t>:</w:t>
+      </w:r>
+      <w:r>
+        <w:rPr>
+          <w:rFonts w:ascii="Calibri" w:eastAsia="Calibri" w:hAnsi="Calibri" w:cs="Times New Roman"/>
+          <w:sz w:val="24"/>
+        </w:rPr>
+        <w:t xml:space="preserve"> </w:t>
+      </w:r>
+      <w:r>
+        <w:rPr>
+          <w:rFonts w:ascii="Calibri" w:eastAsia="Calibri" w:hAnsi="Calibri" w:cs="Times New Roman"/>
+          <w:sz w:val="24"/>
+        </w:rPr>
+        <w:t xml:space="preserve">1) </w:t>
+      </w:r>
+      <w:r>
+        <w:rPr>
+          <w:rFonts w:ascii="Calibri" w:eastAsia="Calibri" w:hAnsi="Calibri" w:cs="Times New Roman"/>
+          <w:sz w:val="24"/>
+          <w:u w:val="single"/>
+        </w:rPr>
+        <w:t>C</w:t>
+      </w:r>
+      <w:r>
+        <w:rPr>
+          <w:rFonts w:ascii="Calibri" w:eastAsia="Calibri" w:hAnsi="Calibri" w:cs="Times New Roman"/>
+          <w:sz w:val="24"/>
+          <w:u w:val="single"/>
+        </w:rPr>
+        <w:t xml:space="preserve">limate </w:t>
+      </w:r>
+      <w:r>
+        <w:rPr>
+          <w:rFonts w:ascii="Calibri" w:eastAsia="Calibri" w:hAnsi="Calibri" w:cs="Times New Roman"/>
+          <w:sz w:val="24"/>
+          <w:u w:val="single"/>
+        </w:rPr>
+        <w:t>C</w:t>
+      </w:r>
+      <w:r>
+        <w:rPr>
+          <w:rFonts w:ascii="Calibri" w:eastAsia="Calibri" w:hAnsi="Calibri" w:cs="Times New Roman"/>
+          <w:sz w:val="24"/>
+          <w:u w:val="single"/>
+        </w:rPr>
+        <w:t>hange</w:t>
       </w:r>
       <w:r>
         <w:rPr>
@@ -9418,7 +9240,14 @@
           <w:rFonts w:ascii="Calibri" w:eastAsia="Calibri" w:hAnsi="Calibri" w:cs="Times New Roman"/>
           <w:sz w:val="24"/>
         </w:rPr>
-        <w:t>146</w:t>
+        <w:t>1</w:t>
+      </w:r>
+      <w:r>
+        <w:rPr>
+          <w:rFonts w:ascii="Calibri" w:eastAsia="Calibri" w:hAnsi="Calibri" w:cs="Times New Roman"/>
+          <w:sz w:val="24"/>
+        </w:rPr>
+        <w:t>99</w:t>
       </w:r>
       <w:r>
         <w:rPr>
@@ -9432,7 +9261,21 @@
           <w:rFonts w:ascii="Calibri" w:eastAsia="Calibri" w:hAnsi="Calibri" w:cs="Times New Roman"/>
           <w:sz w:val="24"/>
         </w:rPr>
-        <w:t>6.011</w:t>
+        <w:t xml:space="preserve"> 5</w:t>
+      </w:r>
+      <w:r>
+        <w:rPr>
+          <w:rFonts w:ascii="Calibri" w:eastAsia="Calibri" w:hAnsi="Calibri" w:cs="Times New Roman"/>
+          <w:sz w:val="24"/>
+        </w:rPr>
+        <w:t>.</w:t>
+      </w:r>
+      <w:r>
+        <w:rPr>
+          <w:rFonts w:ascii="Calibri" w:eastAsia="Calibri" w:hAnsi="Calibri" w:cs="Times New Roman"/>
+          <w:sz w:val="24"/>
+        </w:rPr>
+        <w:t>276</w:t>
       </w:r>
       <w:r>
         <w:rPr>
@@ -9469,14 +9312,28 @@
           <w:rFonts w:ascii="Calibri" w:eastAsia="Calibri" w:hAnsi="Calibri" w:cs="Times New Roman"/>
           <w:sz w:val="24"/>
         </w:rPr>
-        <w:t xml:space="preserve">= </w:t>
-      </w:r>
-      <w:r>
-        <w:rPr>
-          <w:rFonts w:ascii="Calibri" w:eastAsia="Calibri" w:hAnsi="Calibri" w:cs="Times New Roman"/>
-          <w:sz w:val="24"/>
-        </w:rPr>
-        <w:t>0.015</w:t>
+        <w:t>&lt;</w:t>
+      </w:r>
+      <w:r>
+        <w:rPr>
+          <w:rFonts w:ascii="Calibri" w:eastAsia="Calibri" w:hAnsi="Calibri" w:cs="Times New Roman"/>
+          <w:sz w:val="24"/>
+        </w:rPr>
+        <w:t xml:space="preserve"> </w:t>
+      </w:r>
+      <w:r>
+        <w:rPr>
+          <w:rFonts w:ascii="Calibri" w:eastAsia="Calibri" w:hAnsi="Calibri" w:cs="Times New Roman"/>
+          <w:sz w:val="24"/>
+        </w:rPr>
+        <w:t>0.0</w:t>
+      </w:r>
+      <w:r>
+        <w:rPr>
+          <w:rFonts w:ascii="Calibri" w:eastAsia="Calibri" w:hAnsi="Calibri" w:cs="Times New Roman"/>
+          <w:sz w:val="24"/>
+        </w:rPr>
+        <w:t>5</w:t>
       </w:r>
       <w:r>
         <w:rPr>
@@ -9484,6 +9341,161 @@
           <w:sz w:val="24"/>
         </w:rPr>
         <w:t>)</w:t>
+      </w:r>
+      <w:r>
+        <w:rPr>
+          <w:rFonts w:ascii="Calibri" w:eastAsia="Calibri" w:hAnsi="Calibri" w:cs="Times New Roman"/>
+          <w:sz w:val="24"/>
+        </w:rPr>
+        <w:t xml:space="preserve"> and </w:t>
+      </w:r>
+      <w:r>
+        <w:rPr>
+          <w:rFonts w:ascii="Calibri" w:eastAsia="Calibri" w:hAnsi="Calibri" w:cs="Times New Roman"/>
+          <w:sz w:val="24"/>
+        </w:rPr>
+        <w:t xml:space="preserve">2) </w:t>
+      </w:r>
+      <w:r>
+        <w:rPr>
+          <w:rFonts w:ascii="Calibri" w:eastAsia="Calibri" w:hAnsi="Calibri" w:cs="Times New Roman"/>
+          <w:sz w:val="24"/>
+          <w:u w:val="single"/>
+        </w:rPr>
+        <w:t>C</w:t>
+      </w:r>
+      <w:r>
+        <w:rPr>
+          <w:rFonts w:ascii="Calibri" w:eastAsia="Calibri" w:hAnsi="Calibri" w:cs="Times New Roman"/>
+          <w:sz w:val="24"/>
+          <w:u w:val="single"/>
+        </w:rPr>
+        <w:t xml:space="preserve">apital </w:t>
+      </w:r>
+      <w:r>
+        <w:rPr>
+          <w:rFonts w:ascii="Calibri" w:eastAsia="Calibri" w:hAnsi="Calibri" w:cs="Times New Roman"/>
+          <w:sz w:val="24"/>
+          <w:u w:val="single"/>
+        </w:rPr>
+        <w:t>P</w:t>
+      </w:r>
+      <w:r>
+        <w:rPr>
+          <w:rFonts w:ascii="Calibri" w:eastAsia="Calibri" w:hAnsi="Calibri" w:cs="Times New Roman"/>
+          <w:sz w:val="24"/>
+          <w:u w:val="single"/>
+        </w:rPr>
+        <w:t>unishment</w:t>
+      </w:r>
+      <w:r>
+        <w:rPr>
+          <w:rFonts w:ascii="Calibri" w:eastAsia="Calibri" w:hAnsi="Calibri" w:cs="Times New Roman"/>
+          <w:sz w:val="24"/>
+        </w:rPr>
+        <w:t xml:space="preserve"> </w:t>
+      </w:r>
+      <w:r>
+        <w:rPr>
+          <w:rFonts w:ascii="Calibri" w:eastAsia="Calibri" w:hAnsi="Calibri" w:cs="Times New Roman"/>
+          <w:sz w:val="24"/>
+        </w:rPr>
+        <w:t>(</w:t>
+      </w:r>
+      <w:r>
+        <w:rPr>
+          <w:rFonts w:ascii="Calibri" w:eastAsia="Calibri" w:hAnsi="Calibri" w:cs="Times New Roman"/>
+          <w:i/>
+          <w:iCs/>
+          <w:sz w:val="24"/>
+        </w:rPr>
+        <w:t>F</w:t>
+      </w:r>
+      <w:r>
+        <w:rPr>
+          <w:rFonts w:ascii="Calibri" w:eastAsia="Calibri" w:hAnsi="Calibri" w:cs="Times New Roman"/>
+          <w:sz w:val="24"/>
+        </w:rPr>
+        <w:t xml:space="preserve"> </w:t>
+      </w:r>
+      <w:r>
+        <w:rPr>
+          <w:rFonts w:ascii="Calibri" w:eastAsia="Calibri" w:hAnsi="Calibri" w:cs="Times New Roman"/>
+          <w:sz w:val="24"/>
+        </w:rPr>
+        <w:t>(</w:t>
+      </w:r>
+      <w:r>
+        <w:rPr>
+          <w:rFonts w:ascii="Calibri" w:eastAsia="Calibri" w:hAnsi="Calibri" w:cs="Times New Roman"/>
+          <w:sz w:val="24"/>
+        </w:rPr>
+        <w:t>1</w:t>
+      </w:r>
+      <w:r>
+        <w:rPr>
+          <w:rFonts w:ascii="Calibri" w:eastAsia="Calibri" w:hAnsi="Calibri" w:cs="Times New Roman"/>
+          <w:sz w:val="24"/>
+        </w:rPr>
+        <w:t xml:space="preserve">, </w:t>
+      </w:r>
+      <w:r>
+        <w:rPr>
+          <w:rFonts w:ascii="Calibri" w:eastAsia="Calibri" w:hAnsi="Calibri" w:cs="Times New Roman"/>
+          <w:sz w:val="24"/>
+        </w:rPr>
+        <w:t>201</w:t>
+      </w:r>
+      <w:r>
+        <w:rPr>
+          <w:rFonts w:ascii="Calibri" w:eastAsia="Calibri" w:hAnsi="Calibri" w:cs="Times New Roman"/>
+          <w:sz w:val="24"/>
+        </w:rPr>
+        <w:t xml:space="preserve">) = </w:t>
+      </w:r>
+      <w:r>
+        <w:rPr>
+          <w:rFonts w:ascii="Calibri" w:eastAsia="Calibri" w:hAnsi="Calibri" w:cs="Times New Roman"/>
+          <w:sz w:val="24"/>
+        </w:rPr>
+        <w:t>4.847</w:t>
+      </w:r>
+      <w:r>
+        <w:rPr>
+          <w:rFonts w:ascii="Calibri" w:eastAsia="Calibri" w:hAnsi="Calibri" w:cs="Times New Roman"/>
+          <w:sz w:val="24"/>
+        </w:rPr>
+        <w:t>,</w:t>
+      </w:r>
+      <w:r>
+        <w:rPr>
+          <w:rFonts w:ascii="Calibri" w:eastAsia="Calibri" w:hAnsi="Calibri" w:cs="Times New Roman"/>
+          <w:sz w:val="24"/>
+        </w:rPr>
+        <w:t xml:space="preserve"> </w:t>
+      </w:r>
+      <w:r>
+        <w:rPr>
+          <w:rFonts w:ascii="Calibri" w:eastAsia="Calibri" w:hAnsi="Calibri" w:cs="Times New Roman"/>
+          <w:i/>
+          <w:iCs/>
+          <w:sz w:val="24"/>
+        </w:rPr>
+        <w:t>p</w:t>
+      </w:r>
+      <w:r>
+        <w:rPr>
+          <w:rFonts w:ascii="Calibri" w:eastAsia="Calibri" w:hAnsi="Calibri" w:cs="Times New Roman"/>
+          <w:sz w:val="24"/>
+        </w:rPr>
+        <w:t xml:space="preserve"> </w:t>
+      </w:r>
+      <w:r>
+        <w:rPr>
+          <w:rFonts w:ascii="Calibri" w:eastAsia="Calibri" w:hAnsi="Calibri" w:cs="Times New Roman"/>
+          <w:sz w:val="24"/>
+        </w:rPr>
+        <w:t>&lt; .05)</w:t>
       </w:r>
       <w:r>
         <w:rPr>
@@ -9548,23 +9560,7 @@
           <w:rFonts w:ascii="Calibri" w:eastAsia="Calibri" w:hAnsi="Calibri" w:cs="Times New Roman"/>
           <w:sz w:val="24"/>
         </w:rPr>
-        <w:t xml:space="preserve"> We used a simple one-way ANOVA predicting moral conviction or openness to belief change, with </w:t>
-      </w:r>
-      <w:proofErr w:type="gramStart"/>
-      <w:r>
-        <w:rPr>
-          <w:rFonts w:ascii="Calibri" w:eastAsia="Calibri" w:hAnsi="Calibri" w:cs="Times New Roman"/>
-          <w:sz w:val="24"/>
-        </w:rPr>
-        <w:t>topic</w:t>
-      </w:r>
-      <w:proofErr w:type="gramEnd"/>
-      <w:r>
-        <w:rPr>
-          <w:rFonts w:ascii="Calibri" w:eastAsia="Calibri" w:hAnsi="Calibri" w:cs="Times New Roman"/>
-          <w:sz w:val="24"/>
-        </w:rPr>
-        <w:t xml:space="preserve"> (e.g., UHC, Climate Change, etc.) as our main predictor.</w:t>
+        <w:t xml:space="preserve"> We used a simple one-way ANOVA predicting moral conviction or openness to belief change, with topic (e.g., UHC, Climate Change, etc.) as our main predictor.</w:t>
       </w:r>
       <w:r>
         <w:t xml:space="preserve"> </w:t>
@@ -9663,7 +9659,7 @@
           <w:rFonts w:ascii="Calibri" w:eastAsia="Calibri" w:hAnsi="Calibri" w:cs="Times New Roman"/>
           <w:sz w:val="24"/>
         </w:rPr>
-        <w:t>604</w:t>
+        <w:t>822</w:t>
       </w:r>
       <w:r>
         <w:rPr>
@@ -9677,7 +9673,14 @@
           <w:rFonts w:ascii="Calibri" w:eastAsia="Calibri" w:hAnsi="Calibri" w:cs="Times New Roman"/>
           <w:sz w:val="24"/>
         </w:rPr>
-        <w:t>6.447</w:t>
+        <w:t>6.44</w:t>
+      </w:r>
+      <w:r>
+        <w:rPr>
+          <w:rFonts w:ascii="Calibri" w:eastAsia="Calibri" w:hAnsi="Calibri" w:cs="Times New Roman"/>
+          <w:sz w:val="24"/>
+        </w:rPr>
+        <w:t>3</w:t>
       </w:r>
       <w:r>
         <w:rPr>
@@ -9933,7 +9936,7 @@
           <w:rFonts w:ascii="Calibri" w:eastAsia="Calibri" w:hAnsi="Calibri" w:cs="Times New Roman"/>
           <w:sz w:val="24"/>
         </w:rPr>
-        <w:t>604</w:t>
+        <w:t>822</w:t>
       </w:r>
       <w:r>
         <w:rPr>
@@ -9947,7 +9950,21 @@
           <w:rFonts w:ascii="Calibri" w:eastAsia="Calibri" w:hAnsi="Calibri" w:cs="Times New Roman"/>
           <w:sz w:val="24"/>
         </w:rPr>
-        <w:t>47.94</w:t>
+        <w:t>6</w:t>
+      </w:r>
+      <w:r>
+        <w:rPr>
+          <w:rFonts w:ascii="Calibri" w:eastAsia="Calibri" w:hAnsi="Calibri" w:cs="Times New Roman"/>
+          <w:sz w:val="24"/>
+        </w:rPr>
+        <w:t>7.</w:t>
+      </w:r>
+      <w:r>
+        <w:rPr>
+          <w:rFonts w:ascii="Calibri" w:eastAsia="Calibri" w:hAnsi="Calibri" w:cs="Times New Roman"/>
+          <w:sz w:val="24"/>
+        </w:rPr>
+        <w:t>33</w:t>
       </w:r>
       <w:r>
         <w:rPr>
@@ -10047,7 +10064,7 @@
           <w:rFonts w:ascii="Calibri" w:eastAsia="Calibri" w:hAnsi="Calibri" w:cs="Times New Roman"/>
           <w:sz w:val="24"/>
         </w:rPr>
-        <w:t xml:space="preserve">. </w:t>
+        <w:t>.</w:t>
       </w:r>
     </w:p>
     <w:p>
@@ -11528,10 +11545,6 @@
 </file>
 
 <file path=customXml/item1.xml><?xml version="1.0" encoding="utf-8"?>
-<b:Sources xmlns:b="http://schemas.openxmlformats.org/officeDocument/2006/bibliography" xmlns="http://schemas.openxmlformats.org/officeDocument/2006/bibliography" SelectedStyle="\APASixthEditionOfficeOnline.xsl" StyleName="APA" Version="6"/>
-</file>
-
-<file path=customXml/item2.xml><?xml version="1.0" encoding="utf-8"?>
 <ct:contentTypeSchema xmlns:ct="http://schemas.microsoft.com/office/2006/metadata/contentType" xmlns:ma="http://schemas.microsoft.com/office/2006/metadata/properties/metaAttributes" ct:_="" ma:_="" ma:contentTypeName="Document" ma:contentTypeID="0x0101007402516817E1A7498C41FD15FE0A9B79" ma:contentTypeVersion="18" ma:contentTypeDescription="Create a new document." ma:contentTypeScope="" ma:versionID="d1edb8ae1068c066e3aa67851cd24313">
   <xsd:schema xmlns:xsd="http://www.w3.org/2001/XMLSchema" xmlns:xs="http://www.w3.org/2001/XMLSchema" xmlns:p="http://schemas.microsoft.com/office/2006/metadata/properties" xmlns:ns1="http://schemas.microsoft.com/sharepoint/v3" xmlns:ns3="6015b09f-5043-4f49-8a7b-9772bd5932db" xmlns:ns4="e31052eb-2b6e-4c50-9a35-05cb7ca444e7" targetNamespace="http://schemas.microsoft.com/office/2006/metadata/properties" ma:root="true" ma:fieldsID="ae4a153232ce27f936899b0a16c01a76" ns1:_="" ns3:_="" ns4:_="">
     <xsd:import namespace="http://schemas.microsoft.com/sharepoint/v3"/>
@@ -11789,16 +11802,11 @@
 </ct:contentTypeSchema>
 </file>
 
-<file path=customXml/item3.xml><?xml version="1.0" encoding="utf-8"?>
-<?mso-contentType ?>
-<FormTemplates xmlns="http://schemas.microsoft.com/sharepoint/v3/contenttype/forms">
-  <Display>DocumentLibraryForm</Display>
-  <Edit>DocumentLibraryForm</Edit>
-  <New>DocumentLibraryForm</New>
-</FormTemplates>
+<file path=customXml/item2.xml><?xml version="1.0" encoding="utf-8"?>
+<b:Sources xmlns:b="http://schemas.openxmlformats.org/officeDocument/2006/bibliography" xmlns="http://schemas.openxmlformats.org/officeDocument/2006/bibliography" SelectedStyle="\APASixthEditionOfficeOnline.xsl" StyleName="APA" Version="6"/>
 </file>
 
-<file path=customXml/item4.xml><?xml version="1.0" encoding="utf-8"?>
+<file path=customXml/item3.xml><?xml version="1.0" encoding="utf-8"?>
 <p:properties xmlns:p="http://schemas.microsoft.com/office/2006/metadata/properties" xmlns:xsi="http://www.w3.org/2001/XMLSchema-instance" xmlns:pc="http://schemas.microsoft.com/office/infopath/2007/PartnerControls">
   <documentManagement>
     <_ip_UnifiedCompliancePolicyUIAction xmlns="http://schemas.microsoft.com/sharepoint/v3" xsi:nil="true"/>
@@ -11808,15 +11816,16 @@
 </p:properties>
 </file>
 
-<file path=customXml/itemProps1.xml><?xml version="1.0" encoding="utf-8"?>
-<ds:datastoreItem xmlns:ds="http://schemas.openxmlformats.org/officeDocument/2006/customXml" ds:itemID="{E76CBE9A-B066-4229-813B-EB59CD54C56B}">
-  <ds:schemaRefs>
-    <ds:schemaRef ds:uri="http://schemas.openxmlformats.org/officeDocument/2006/bibliography"/>
-  </ds:schemaRefs>
-</ds:datastoreItem>
+<file path=customXml/item4.xml><?xml version="1.0" encoding="utf-8"?>
+<?mso-contentType ?>
+<FormTemplates xmlns="http://schemas.microsoft.com/sharepoint/v3/contenttype/forms">
+  <Display>DocumentLibraryForm</Display>
+  <Edit>DocumentLibraryForm</Edit>
+  <New>DocumentLibraryForm</New>
+</FormTemplates>
 </file>
 
-<file path=customXml/itemProps2.xml><?xml version="1.0" encoding="utf-8"?>
+<file path=customXml/itemProps1.xml><?xml version="1.0" encoding="utf-8"?>
 <ds:datastoreItem xmlns:ds="http://schemas.openxmlformats.org/officeDocument/2006/customXml" ds:itemID="{C6EFD1AA-79DC-4D68-94B0-05633BB8F7BB}">
   <ds:schemaRefs>
     <ds:schemaRef ds:uri="http://schemas.microsoft.com/office/2006/metadata/contentType"/>
@@ -11836,15 +11845,15 @@
 </ds:datastoreItem>
 </file>
 
-<file path=customXml/itemProps3.xml><?xml version="1.0" encoding="utf-8"?>
-<ds:datastoreItem xmlns:ds="http://schemas.openxmlformats.org/officeDocument/2006/customXml" ds:itemID="{370C9932-052A-4234-B377-CD6828F126DD}">
+<file path=customXml/itemProps2.xml><?xml version="1.0" encoding="utf-8"?>
+<ds:datastoreItem xmlns:ds="http://schemas.openxmlformats.org/officeDocument/2006/customXml" ds:itemID="{E76CBE9A-B066-4229-813B-EB59CD54C56B}">
   <ds:schemaRefs>
-    <ds:schemaRef ds:uri="http://schemas.microsoft.com/sharepoint/v3/contenttype/forms"/>
+    <ds:schemaRef ds:uri="http://schemas.openxmlformats.org/officeDocument/2006/bibliography"/>
   </ds:schemaRefs>
 </ds:datastoreItem>
 </file>
 
-<file path=customXml/itemProps4.xml><?xml version="1.0" encoding="utf-8"?>
+<file path=customXml/itemProps3.xml><?xml version="1.0" encoding="utf-8"?>
 <ds:datastoreItem xmlns:ds="http://schemas.openxmlformats.org/officeDocument/2006/customXml" ds:itemID="{21B7DAEB-1464-40C2-A52C-8AD4BE0C9E8F}">
   <ds:schemaRefs>
     <ds:schemaRef ds:uri="http://schemas.microsoft.com/office/2006/metadata/properties"/>
@@ -11853,4 +11862,12 @@
     <ds:schemaRef ds:uri="6015b09f-5043-4f49-8a7b-9772bd5932db"/>
   </ds:schemaRefs>
 </ds:datastoreItem>
+</file>
+
+<file path=customXml/itemProps4.xml><?xml version="1.0" encoding="utf-8"?>
+<ds:datastoreItem xmlns:ds="http://schemas.openxmlformats.org/officeDocument/2006/customXml" ds:itemID="{370C9932-052A-4234-B377-CD6828F126DD}">
+  <ds:schemaRefs>
+    <ds:schemaRef ds:uri="http://schemas.microsoft.com/sharepoint/v3/contenttype/forms"/>
+  </ds:schemaRefs>
+</ds:datastoreItem>
 </file>
</xml_diff>